<commit_message>
Remise à jour Doc
</commit_message>
<xml_diff>
--- a/MyProject.docx
+++ b/MyProject.docx
@@ -28,8 +28,13 @@
         <w:pStyle w:val="Sansinterligne"/>
       </w:pPr>
       <w:r>
-        <w:t>Un afficheur / gestionnaire de carte hexagonale pour Oltréé</w:t>
-      </w:r>
+        <w:t xml:space="preserve">Un afficheur / gestionnaire de carte hexagonale pour </w:t>
+      </w:r>
+      <w:proofErr w:type="spellStart"/>
+      <w:r>
+        <w:t>Oltréé</w:t>
+      </w:r>
+      <w:proofErr w:type="spellEnd"/>
       <w:r>
         <w:t>, qui</w:t>
       </w:r>
@@ -96,7 +101,15 @@
         </w:numPr>
       </w:pPr>
       <w:r>
-        <w:t>Afficher la carte aux dimensions pré-fixées.</w:t>
+        <w:t xml:space="preserve">Afficher la carte aux dimensions </w:t>
+      </w:r>
+      <w:proofErr w:type="spellStart"/>
+      <w:r>
+        <w:t>pré-fixées</w:t>
+      </w:r>
+      <w:proofErr w:type="spellEnd"/>
+      <w:r>
+        <w:t>.</w:t>
       </w:r>
     </w:p>
     <w:p>
@@ -412,7 +425,15 @@
         <w:pStyle w:val="Sansinterligne"/>
       </w:pPr>
       <w:r>
-        <w:t>En s’inspirant des terrains d’Hexographer, créer des Types de Terrain fixes et les proposer au lieu des Couleurs &amp; Images.</w:t>
+        <w:t>En s’inspirant des terrains d’</w:t>
+      </w:r>
+      <w:proofErr w:type="spellStart"/>
+      <w:r>
+        <w:t>Hexographer</w:t>
+      </w:r>
+      <w:proofErr w:type="spellEnd"/>
+      <w:r>
+        <w:t>, créer des Types de Terrain fixes et les proposer au lieu des Couleurs &amp; Images.</w:t>
       </w:r>
     </w:p>
     <w:p>
@@ -683,11 +704,19 @@
         </w:rPr>
         <w:t xml:space="preserve">Evolution – </w:t>
       </w:r>
+      <w:proofErr w:type="spellStart"/>
       <w:r>
         <w:rPr>
           <w:lang w:val="en-US"/>
         </w:rPr>
-        <w:t xml:space="preserve">Lignes </w:t>
+        <w:t>Lignes</w:t>
+      </w:r>
+      <w:proofErr w:type="spellEnd"/>
+      <w:r>
+        <w:rPr>
+          <w:lang w:val="en-US"/>
+        </w:rPr>
+        <w:t xml:space="preserve"> </w:t>
       </w:r>
       <w:r>
         <w:rPr>
@@ -1323,7 +1352,15 @@
         </w:numPr>
       </w:pPr>
       <w:r>
-        <w:t>Compteurs incrémentables pour les « situations » :</w:t>
+        <w:t xml:space="preserve">Compteurs </w:t>
+      </w:r>
+      <w:proofErr w:type="spellStart"/>
+      <w:r>
+        <w:t>incrémentables</w:t>
+      </w:r>
+      <w:proofErr w:type="spellEnd"/>
+      <w:r>
+        <w:t xml:space="preserve"> pour les « situations » :</w:t>
       </w:r>
     </w:p>
     <w:p>
@@ -2139,8 +2176,13 @@
           <w:numId w:val="5"/>
         </w:numPr>
       </w:pPr>
-      <w:r>
-        <w:t>Notes – les Sources :</w:t>
+      <w:proofErr w:type="gramStart"/>
+      <w:r>
+        <w:t>Notes</w:t>
+      </w:r>
+      <w:proofErr w:type="gramEnd"/>
+      <w:r>
+        <w:t xml:space="preserve"> – les Sources :</w:t>
       </w:r>
     </w:p>
     <w:p>
@@ -2474,7 +2516,15 @@
         </w:numPr>
       </w:pPr>
       <w:r>
-        <w:t>Prêtre : panthéon (sélection définitive, seul la suppression pour Erreur permet de s’en débarrasser)</w:t>
+        <w:t xml:space="preserve">Prêtre : panthéon (sélection définitive, </w:t>
+      </w:r>
+      <w:proofErr w:type="gramStart"/>
+      <w:r>
+        <w:t>seul</w:t>
+      </w:r>
+      <w:proofErr w:type="gramEnd"/>
+      <w:r>
+        <w:t xml:space="preserve"> la suppression pour Erreur permet de s’en débarrasser)</w:t>
       </w:r>
       <w:r>
         <w:t>, divinité (sélection définitive, suppression dernière en date)</w:t>
@@ -2962,10 +3012,7 @@
         </w:numPr>
       </w:pPr>
       <w:r>
-        <w:t>Chaque Type de Terrain doit avoir un « coût »</w:t>
-      </w:r>
-      <w:r>
-        <w:t xml:space="preserve"> en PA</w:t>
+        <w:t>Chaque Type de Terrain doit avoir un « coût » en PA</w:t>
       </w:r>
     </w:p>
     <w:p>
@@ -3046,10 +3093,7 @@
         <w:t>Observation</w:t>
       </w:r>
       <w:r>
-        <w:t xml:space="preserve"> (2 cartes, x1</w:t>
-      </w:r>
-      <w:r>
-        <w:t>)</w:t>
+        <w:t xml:space="preserve"> (2 cartes, x1)</w:t>
       </w:r>
     </w:p>
     <w:p>
@@ -3082,7 +3126,15 @@
         <w:t xml:space="preserve"> (déplacement entier normal +1, </w:t>
       </w:r>
       <w:r>
-        <w:t>jet +n+1/hex parcourus, x2 PR)</w:t>
+        <w:t>jet +n+1/</w:t>
+      </w:r>
+      <w:proofErr w:type="spellStart"/>
+      <w:r>
+        <w:t>hex</w:t>
+      </w:r>
+      <w:proofErr w:type="spellEnd"/>
+      <w:r>
+        <w:t xml:space="preserve"> parcourus, x2 PR)</w:t>
       </w:r>
     </w:p>
     <w:p>
@@ -3196,8 +3248,6 @@
       <w:r>
         <w:t>TODO</w:t>
       </w:r>
-      <w:bookmarkStart w:id="0" w:name="_GoBack"/>
-      <w:bookmarkEnd w:id="0"/>
     </w:p>
     <w:p>
       <w:pPr>
@@ -3248,6 +3298,22 @@
           <w:lang w:val="en-US"/>
         </w:rPr>
       </w:pPr>
+      <w:r>
+        <w:rPr>
+          <w:lang w:val="en-US"/>
+        </w:rPr>
+        <w:t>Evolution –</w:t>
+      </w:r>
+    </w:p>
+    <w:p>
+      <w:pPr>
+        <w:pStyle w:val="Sansinterligne"/>
+        <w:rPr>
+          <w:lang w:val="en-US"/>
+        </w:rPr>
+      </w:pPr>
+      <w:bookmarkStart w:id="0" w:name="_GoBack"/>
+      <w:bookmarkEnd w:id="0"/>
       <w:r>
         <w:rPr>
           <w:lang w:val="en-US"/>

</xml_diff>

<commit_message>
Move, HexDrawing & HexMapDrawing optimised
</commit_message>
<xml_diff>
--- a/MyProject.docx
+++ b/MyProject.docx
@@ -907,78 +907,8 @@
       <w:r>
         <w:t>Dessin des hexagones : à rendre plus robuste</w:t>
       </w:r>
-    </w:p>
-    <w:p>
-      <w:pPr>
-        <w:pStyle w:val="Sansinterligne"/>
-        <w:numPr>
-          <w:ilvl w:val="1"/>
-          <w:numId w:val="5"/>
-        </w:numPr>
-      </w:pPr>
-      <w:r>
-        <w:t>On ne doit pas regénérer tout à chaque fois.</w:t>
-      </w:r>
-    </w:p>
-    <w:p>
-      <w:pPr>
-        <w:pStyle w:val="Sansinterligne"/>
-        <w:numPr>
-          <w:ilvl w:val="1"/>
-          <w:numId w:val="5"/>
-        </w:numPr>
-      </w:pPr>
-      <w:r>
-        <w:t>Changer d’image ou de couleur, c’est juste changer le Fill</w:t>
-      </w:r>
-    </w:p>
-    <w:p>
-      <w:pPr>
-        <w:pStyle w:val="Sansinterligne"/>
-        <w:numPr>
-          <w:ilvl w:val="1"/>
-          <w:numId w:val="5"/>
-        </w:numPr>
-      </w:pPr>
-      <w:r>
-        <w:t>Possibilité de seulement « déplacer » les points ?</w:t>
-      </w:r>
-    </w:p>
-    <w:p>
-      <w:pPr>
-        <w:pStyle w:val="Sansinterligne"/>
-        <w:numPr>
-          <w:ilvl w:val="1"/>
-          <w:numId w:val="5"/>
-        </w:numPr>
-      </w:pPr>
-      <w:r>
-        <w:t>Réfléchir à comment mieux organiser HexMapDrawing et HexDrawingData.</w:t>
-      </w:r>
-    </w:p>
-    <w:p>
-      <w:pPr>
-        <w:pStyle w:val="Sansinterligne"/>
-        <w:numPr>
-          <w:ilvl w:val="2"/>
-          <w:numId w:val="5"/>
-        </w:numPr>
-      </w:pPr>
-      <w:r>
-        <w:t>Il y a de la Logic dans l’affaire</w:t>
-      </w:r>
-    </w:p>
-    <w:p>
-      <w:pPr>
-        <w:pStyle w:val="Sansinterligne"/>
-        <w:numPr>
-          <w:ilvl w:val="1"/>
-          <w:numId w:val="5"/>
-        </w:numPr>
-      </w:pPr>
-      <w:r>
-        <w:lastRenderedPageBreak/>
-        <w:t>Réfléchir au cycle de vie : on peut bouger les points d’un polygone à l’envie, le re remplir possiblement, optimiser !</w:t>
+      <w:r>
+        <w:t>.</w:t>
       </w:r>
       <w:bookmarkStart w:id="0" w:name="_GoBack"/>
       <w:bookmarkEnd w:id="0"/>
@@ -1040,12 +970,49 @@
         </w:numPr>
       </w:pPr>
       <w:r>
+        <w:lastRenderedPageBreak/>
         <w:t>Fournir un bouton de « retour au centre »</w:t>
       </w:r>
     </w:p>
     <w:p>
       <w:pPr>
         <w:pStyle w:val="Sansinterligne"/>
+        <w:numPr>
+          <w:ilvl w:val="0"/>
+          <w:numId w:val="5"/>
+        </w:numPr>
+      </w:pPr>
+      <w:r>
+        <w:t>ZIndex :</w:t>
+      </w:r>
+    </w:p>
+    <w:p>
+      <w:pPr>
+        <w:pStyle w:val="Sansinterligne"/>
+        <w:numPr>
+          <w:ilvl w:val="1"/>
+          <w:numId w:val="5"/>
+        </w:numPr>
+      </w:pPr>
+      <w:r>
+        <w:t>Ajouter un Enum des ZIndex</w:t>
+      </w:r>
+    </w:p>
+    <w:p>
+      <w:pPr>
+        <w:pStyle w:val="Sansinterligne"/>
+        <w:numPr>
+          <w:ilvl w:val="1"/>
+          <w:numId w:val="5"/>
+        </w:numPr>
+      </w:pPr>
+      <w:r>
+        <w:t>Y coller les différents Zindex « utiles »</w:t>
+      </w:r>
+    </w:p>
+    <w:p>
+      <w:pPr>
+        <w:pStyle w:val="Sansinterligne"/>
       </w:pPr>
     </w:p>
     <w:p>
@@ -1441,49 +1408,49 @@
         <w:pStyle w:val="Titre5"/>
       </w:pPr>
       <w:r>
+        <w:t>Charger / sauvegarder</w:t>
+      </w:r>
+    </w:p>
+    <w:p>
+      <w:pPr>
+        <w:pStyle w:val="Sansinterligne"/>
+      </w:pPr>
+    </w:p>
+    <w:p>
+      <w:pPr>
+        <w:pStyle w:val="Sansinterligne"/>
+        <w:numPr>
+          <w:ilvl w:val="0"/>
+          <w:numId w:val="5"/>
+        </w:numPr>
+      </w:pPr>
+      <w:r>
+        <w:t>Identique à ce que l’on a déjà</w:t>
+      </w:r>
+    </w:p>
+    <w:p>
+      <w:pPr>
+        <w:pStyle w:val="Sansinterligne"/>
+        <w:numPr>
+          <w:ilvl w:val="0"/>
+          <w:numId w:val="5"/>
+        </w:numPr>
+      </w:pPr>
+      <w:r>
+        <w:t>Assure la non régression</w:t>
+      </w:r>
+    </w:p>
+    <w:p>
+      <w:pPr>
+        <w:pStyle w:val="Sansinterligne"/>
+      </w:pPr>
+    </w:p>
+    <w:p>
+      <w:pPr>
+        <w:pStyle w:val="Titre3"/>
+      </w:pPr>
+      <w:r>
         <w:lastRenderedPageBreak/>
-        <w:t>Charger / sauvegarder</w:t>
-      </w:r>
-    </w:p>
-    <w:p>
-      <w:pPr>
-        <w:pStyle w:val="Sansinterligne"/>
-      </w:pPr>
-    </w:p>
-    <w:p>
-      <w:pPr>
-        <w:pStyle w:val="Sansinterligne"/>
-        <w:numPr>
-          <w:ilvl w:val="0"/>
-          <w:numId w:val="5"/>
-        </w:numPr>
-      </w:pPr>
-      <w:r>
-        <w:t>Identique à ce que l’on a déjà</w:t>
-      </w:r>
-    </w:p>
-    <w:p>
-      <w:pPr>
-        <w:pStyle w:val="Sansinterligne"/>
-        <w:numPr>
-          <w:ilvl w:val="0"/>
-          <w:numId w:val="5"/>
-        </w:numPr>
-      </w:pPr>
-      <w:r>
-        <w:t>Assure la non régression</w:t>
-      </w:r>
-    </w:p>
-    <w:p>
-      <w:pPr>
-        <w:pStyle w:val="Sansinterligne"/>
-      </w:pPr>
-    </w:p>
-    <w:p>
-      <w:pPr>
-        <w:pStyle w:val="Titre3"/>
-      </w:pPr>
-      <w:r>
         <w:t>Evolutions Code</w:t>
       </w:r>
     </w:p>
@@ -1791,7 +1758,6 @@
         <w:pStyle w:val="Sansinterligne"/>
       </w:pPr>
       <w:r>
-        <w:lastRenderedPageBreak/>
         <w:t xml:space="preserve">Disposer d’une BDD accessible en jeu, mutuelle, permettant de </w:t>
       </w:r>
       <w:r>
@@ -2188,7 +2154,6 @@
         </w:numPr>
       </w:pPr>
       <w:r>
-        <w:lastRenderedPageBreak/>
         <w:t>Exemple : les ViewModel des conteneurs d’interface</w:t>
       </w:r>
     </w:p>
@@ -2225,6 +2190,7 @@
         </w:numPr>
       </w:pPr>
       <w:r>
+        <w:lastRenderedPageBreak/>
         <w:t xml:space="preserve">Note : l’intérêt peut être limité. L’un des usages peut être la séparation logique. Un autre est d’y mettre l’implémentation d’une interface si elle prend trop de place. </w:t>
       </w:r>
     </w:p>
@@ -2631,7 +2597,6 @@
         <w:pStyle w:val="Titre4"/>
       </w:pPr>
       <w:r>
-        <w:lastRenderedPageBreak/>
         <w:t xml:space="preserve">Evolution – </w:t>
       </w:r>
       <w:r>
@@ -2672,6 +2637,7 @@
         <w:pStyle w:val="Titre4"/>
       </w:pPr>
       <w:r>
+        <w:lastRenderedPageBreak/>
         <w:t>Evolution –</w:t>
       </w:r>
     </w:p>
@@ -3148,32 +3114,113 @@
         </w:numPr>
       </w:pPr>
       <w:r>
+        <w:t>Fenêtre Calendrier</w:t>
+      </w:r>
+    </w:p>
+    <w:p>
+      <w:pPr>
+        <w:pStyle w:val="Sansinterligne"/>
+        <w:numPr>
+          <w:ilvl w:val="1"/>
+          <w:numId w:val="5"/>
+        </w:numPr>
+      </w:pPr>
+      <w:r>
+        <w:t>Indique mois et année</w:t>
+      </w:r>
+    </w:p>
+    <w:p>
+      <w:pPr>
+        <w:pStyle w:val="Sansinterligne"/>
+        <w:numPr>
+          <w:ilvl w:val="1"/>
+          <w:numId w:val="5"/>
+        </w:numPr>
+      </w:pPr>
+      <w:r>
+        <w:t>Tableau des Jours</w:t>
+      </w:r>
+    </w:p>
+    <w:p>
+      <w:pPr>
+        <w:pStyle w:val="Sansinterligne"/>
+        <w:numPr>
+          <w:ilvl w:val="2"/>
+          <w:numId w:val="5"/>
+        </w:numPr>
+      </w:pPr>
+      <w:r>
         <w:lastRenderedPageBreak/>
-        <w:t>Fenêtre Calendrier</w:t>
-      </w:r>
-    </w:p>
-    <w:p>
-      <w:pPr>
-        <w:pStyle w:val="Sansinterligne"/>
-        <w:numPr>
-          <w:ilvl w:val="1"/>
-          <w:numId w:val="5"/>
-        </w:numPr>
-      </w:pPr>
-      <w:r>
-        <w:t>Indique mois et année</w:t>
-      </w:r>
-    </w:p>
-    <w:p>
-      <w:pPr>
-        <w:pStyle w:val="Sansinterligne"/>
-        <w:numPr>
-          <w:ilvl w:val="1"/>
-          <w:numId w:val="5"/>
-        </w:numPr>
-      </w:pPr>
-      <w:r>
-        <w:t>Tableau des Jours</w:t>
+        <w:t>Indication du jour en cours</w:t>
+      </w:r>
+    </w:p>
+    <w:p>
+      <w:pPr>
+        <w:pStyle w:val="Sansinterligne"/>
+        <w:numPr>
+          <w:ilvl w:val="1"/>
+          <w:numId w:val="5"/>
+        </w:numPr>
+      </w:pPr>
+      <w:r>
+        <w:t>Boutons pour avancer / reculer dans les jours</w:t>
+      </w:r>
+    </w:p>
+    <w:p>
+      <w:pPr>
+        <w:pStyle w:val="Sansinterligne"/>
+        <w:numPr>
+          <w:ilvl w:val="0"/>
+          <w:numId w:val="5"/>
+        </w:numPr>
+      </w:pPr>
+      <w:r>
+        <w:t>Pas d’agenda</w:t>
+      </w:r>
+    </w:p>
+    <w:p>
+      <w:pPr>
+        <w:pStyle w:val="Sansinterligne"/>
+      </w:pPr>
+    </w:p>
+    <w:p>
+      <w:pPr>
+        <w:pStyle w:val="Titre4"/>
+      </w:pPr>
+      <w:r>
+        <w:t>Evolution –</w:t>
+      </w:r>
+      <w:r>
+        <w:t xml:space="preserve"> Calendrier 2/x</w:t>
+      </w:r>
+    </w:p>
+    <w:p>
+      <w:pPr>
+        <w:pStyle w:val="Sansinterligne"/>
+      </w:pPr>
+    </w:p>
+    <w:p>
+      <w:pPr>
+        <w:pStyle w:val="Sansinterligne"/>
+        <w:numPr>
+          <w:ilvl w:val="0"/>
+          <w:numId w:val="5"/>
+        </w:numPr>
+      </w:pPr>
+      <w:r>
+        <w:t>Elément Agenda</w:t>
+      </w:r>
+    </w:p>
+    <w:p>
+      <w:pPr>
+        <w:pStyle w:val="Sansinterligne"/>
+        <w:numPr>
+          <w:ilvl w:val="1"/>
+          <w:numId w:val="5"/>
+        </w:numPr>
+      </w:pPr>
+      <w:r>
+        <w:t>Contient des jours</w:t>
       </w:r>
     </w:p>
     <w:p>
@@ -3185,31 +3232,67 @@
         </w:numPr>
       </w:pPr>
       <w:r>
-        <w:t>Indication du jour en cours</w:t>
-      </w:r>
-    </w:p>
-    <w:p>
-      <w:pPr>
-        <w:pStyle w:val="Sansinterligne"/>
-        <w:numPr>
-          <w:ilvl w:val="1"/>
-          <w:numId w:val="5"/>
-        </w:numPr>
-      </w:pPr>
-      <w:r>
-        <w:t>Boutons pour avancer / reculer dans les jours</w:t>
-      </w:r>
-    </w:p>
-    <w:p>
-      <w:pPr>
-        <w:pStyle w:val="Sansinterligne"/>
-        <w:numPr>
-          <w:ilvl w:val="0"/>
-          <w:numId w:val="5"/>
-        </w:numPr>
-      </w:pPr>
-      <w:r>
-        <w:t>Pas d’agenda</w:t>
+        <w:t>Date</w:t>
+      </w:r>
+    </w:p>
+    <w:p>
+      <w:pPr>
+        <w:pStyle w:val="Sansinterligne"/>
+        <w:numPr>
+          <w:ilvl w:val="2"/>
+          <w:numId w:val="5"/>
+        </w:numPr>
+      </w:pPr>
+      <w:r>
+        <w:t>Description</w:t>
+      </w:r>
+    </w:p>
+    <w:p>
+      <w:pPr>
+        <w:pStyle w:val="Sansinterligne"/>
+        <w:numPr>
+          <w:ilvl w:val="1"/>
+          <w:numId w:val="5"/>
+        </w:numPr>
+      </w:pPr>
+      <w:r>
+        <w:t>Seuls les jours où quelque chose a été renseigné existent</w:t>
+      </w:r>
+    </w:p>
+    <w:p>
+      <w:pPr>
+        <w:pStyle w:val="Sansinterligne"/>
+        <w:numPr>
+          <w:ilvl w:val="0"/>
+          <w:numId w:val="5"/>
+        </w:numPr>
+      </w:pPr>
+      <w:r>
+        <w:t>Sur le Calendrier</w:t>
+      </w:r>
+    </w:p>
+    <w:p>
+      <w:pPr>
+        <w:pStyle w:val="Sansinterligne"/>
+        <w:numPr>
+          <w:ilvl w:val="1"/>
+          <w:numId w:val="5"/>
+        </w:numPr>
+      </w:pPr>
+      <w:r>
+        <w:t>Les jours avec une correspondance dans l’Agenda apparaissent différemment, cliquables.</w:t>
+      </w:r>
+    </w:p>
+    <w:p>
+      <w:pPr>
+        <w:pStyle w:val="Sansinterligne"/>
+        <w:numPr>
+          <w:ilvl w:val="1"/>
+          <w:numId w:val="5"/>
+        </w:numPr>
+      </w:pPr>
+      <w:r>
+        <w:t>Cliquer sur un Jour Agenda ouvre une autre fenêtre (ou modifie celle du Calendrier), et afficher la Date et la Description</w:t>
       </w:r>
     </w:p>
     <w:p>
@@ -3225,36 +3308,48 @@
         <w:t>Evolution –</w:t>
       </w:r>
       <w:r>
-        <w:t xml:space="preserve"> Calendrier 2/x</w:t>
-      </w:r>
-    </w:p>
-    <w:p>
-      <w:pPr>
-        <w:pStyle w:val="Sansinterligne"/>
-      </w:pPr>
-    </w:p>
-    <w:p>
-      <w:pPr>
-        <w:pStyle w:val="Sansinterligne"/>
-        <w:numPr>
-          <w:ilvl w:val="0"/>
-          <w:numId w:val="5"/>
-        </w:numPr>
-      </w:pPr>
-      <w:r>
-        <w:t>Elément Agenda</w:t>
-      </w:r>
-    </w:p>
-    <w:p>
-      <w:pPr>
-        <w:pStyle w:val="Sansinterligne"/>
-        <w:numPr>
-          <w:ilvl w:val="1"/>
-          <w:numId w:val="5"/>
-        </w:numPr>
-      </w:pPr>
-      <w:r>
-        <w:t>Contient des jours</w:t>
+        <w:t xml:space="preserve"> Météo 1/x</w:t>
+      </w:r>
+    </w:p>
+    <w:p>
+      <w:pPr>
+        <w:pStyle w:val="Sansinterligne"/>
+      </w:pPr>
+    </w:p>
+    <w:p>
+      <w:pPr>
+        <w:pStyle w:val="Sansinterligne"/>
+        <w:numPr>
+          <w:ilvl w:val="0"/>
+          <w:numId w:val="5"/>
+        </w:numPr>
+      </w:pPr>
+      <w:r>
+        <w:t>Possibilité d’afficher une interface Météo</w:t>
+      </w:r>
+    </w:p>
+    <w:p>
+      <w:pPr>
+        <w:pStyle w:val="Sansinterligne"/>
+        <w:numPr>
+          <w:ilvl w:val="1"/>
+          <w:numId w:val="5"/>
+        </w:numPr>
+      </w:pPr>
+      <w:r>
+        <w:t>On fournit la Saison et le Temps Actuel</w:t>
+      </w:r>
+    </w:p>
+    <w:p>
+      <w:pPr>
+        <w:pStyle w:val="Sansinterligne"/>
+        <w:numPr>
+          <w:ilvl w:val="1"/>
+          <w:numId w:val="5"/>
+        </w:numPr>
+      </w:pPr>
+      <w:r>
+        <w:t>Génère, sur clic, la Météo suivante</w:t>
       </w:r>
     </w:p>
     <w:p>
@@ -3266,7 +3361,7 @@
         </w:numPr>
       </w:pPr>
       <w:r>
-        <w:t>Date</w:t>
+        <w:t>Temps</w:t>
       </w:r>
     </w:p>
     <w:p>
@@ -3278,55 +3373,31 @@
         </w:numPr>
       </w:pPr>
       <w:r>
-        <w:t>Description</w:t>
-      </w:r>
-    </w:p>
-    <w:p>
-      <w:pPr>
-        <w:pStyle w:val="Sansinterligne"/>
-        <w:numPr>
-          <w:ilvl w:val="1"/>
-          <w:numId w:val="5"/>
-        </w:numPr>
-      </w:pPr>
-      <w:r>
-        <w:t>Seuls les jours où quelque chose a été renseigné existent</w:t>
-      </w:r>
-    </w:p>
-    <w:p>
-      <w:pPr>
-        <w:pStyle w:val="Sansinterligne"/>
-        <w:numPr>
-          <w:ilvl w:val="0"/>
-          <w:numId w:val="5"/>
-        </w:numPr>
-      </w:pPr>
-      <w:r>
-        <w:t>Sur le Calendrier</w:t>
-      </w:r>
-    </w:p>
-    <w:p>
-      <w:pPr>
-        <w:pStyle w:val="Sansinterligne"/>
-        <w:numPr>
-          <w:ilvl w:val="1"/>
-          <w:numId w:val="5"/>
-        </w:numPr>
-      </w:pPr>
-      <w:r>
-        <w:t>Les jours avec une correspondance dans l’Agenda apparaissent différemment, cliquables.</w:t>
-      </w:r>
-    </w:p>
-    <w:p>
-      <w:pPr>
-        <w:pStyle w:val="Sansinterligne"/>
-        <w:numPr>
-          <w:ilvl w:val="1"/>
-          <w:numId w:val="5"/>
-        </w:numPr>
-      </w:pPr>
-      <w:r>
-        <w:t>Cliquer sur un Jour Agenda ouvre une autre fenêtre (ou modifie celle du Calendrier), et afficher la Date et la Description</w:t>
+        <w:t>Durée (s’il y a)</w:t>
+      </w:r>
+    </w:p>
+    <w:p>
+      <w:pPr>
+        <w:pStyle w:val="Sansinterligne"/>
+        <w:numPr>
+          <w:ilvl w:val="1"/>
+          <w:numId w:val="5"/>
+        </w:numPr>
+      </w:pPr>
+      <w:r>
+        <w:t>Prend en compte les Evènements météorologiques particuliers</w:t>
+      </w:r>
+    </w:p>
+    <w:p>
+      <w:pPr>
+        <w:pStyle w:val="Sansinterligne"/>
+        <w:numPr>
+          <w:ilvl w:val="1"/>
+          <w:numId w:val="5"/>
+        </w:numPr>
+      </w:pPr>
+      <w:r>
+        <w:t>Indique les effets météorologiques</w:t>
       </w:r>
     </w:p>
     <w:p>
@@ -3342,48 +3413,189 @@
         <w:t>Evolution –</w:t>
       </w:r>
       <w:r>
-        <w:t xml:space="preserve"> Météo 1/x</w:t>
-      </w:r>
-    </w:p>
-    <w:p>
-      <w:pPr>
-        <w:pStyle w:val="Sansinterligne"/>
-      </w:pPr>
-    </w:p>
-    <w:p>
-      <w:pPr>
-        <w:pStyle w:val="Sansinterligne"/>
-        <w:numPr>
-          <w:ilvl w:val="0"/>
-          <w:numId w:val="5"/>
-        </w:numPr>
-      </w:pPr>
-      <w:r>
-        <w:t>Possibilité d’afficher une interface Météo</w:t>
-      </w:r>
-    </w:p>
-    <w:p>
-      <w:pPr>
-        <w:pStyle w:val="Sansinterligne"/>
-        <w:numPr>
-          <w:ilvl w:val="1"/>
-          <w:numId w:val="5"/>
-        </w:numPr>
-      </w:pPr>
-      <w:r>
-        <w:t>On fournit la Saison et le Temps Actuel</w:t>
-      </w:r>
-    </w:p>
-    <w:p>
-      <w:pPr>
-        <w:pStyle w:val="Sansinterligne"/>
-        <w:numPr>
-          <w:ilvl w:val="1"/>
-          <w:numId w:val="5"/>
-        </w:numPr>
-      </w:pPr>
-      <w:r>
-        <w:t>Génère, sur clic, la Météo suivante</w:t>
+        <w:t xml:space="preserve"> Météo 2/x</w:t>
+      </w:r>
+    </w:p>
+    <w:p>
+      <w:pPr>
+        <w:pStyle w:val="Sansinterligne"/>
+      </w:pPr>
+    </w:p>
+    <w:p>
+      <w:pPr>
+        <w:pStyle w:val="Sansinterligne"/>
+        <w:numPr>
+          <w:ilvl w:val="0"/>
+          <w:numId w:val="5"/>
+        </w:numPr>
+      </w:pPr>
+      <w:r>
+        <w:t>Lien entre l’Interface Météo et le Calendrier / Agenda</w:t>
+      </w:r>
+    </w:p>
+    <w:p>
+      <w:pPr>
+        <w:pStyle w:val="Sansinterligne"/>
+        <w:numPr>
+          <w:ilvl w:val="1"/>
+          <w:numId w:val="5"/>
+        </w:numPr>
+      </w:pPr>
+      <w:r>
+        <w:t>Ajout d’une donnée Météo dans les Jours de l’Agenda</w:t>
+      </w:r>
+      <w:r>
+        <w:t xml:space="preserve"> (ce qui créée un Jour s’il n’y en a pas)</w:t>
+      </w:r>
+    </w:p>
+    <w:p>
+      <w:pPr>
+        <w:pStyle w:val="Sansinterligne"/>
+        <w:numPr>
+          <w:ilvl w:val="1"/>
+          <w:numId w:val="5"/>
+        </w:numPr>
+      </w:pPr>
+      <w:r>
+        <w:t xml:space="preserve">Un bouton « Inscrire dans l’Agenda » permet </w:t>
+      </w:r>
+      <w:r>
+        <w:t>d’ajouter une météo donnée sur un jour donné.</w:t>
+      </w:r>
+    </w:p>
+    <w:p>
+      <w:pPr>
+        <w:pStyle w:val="Sansinterligne"/>
+        <w:numPr>
+          <w:ilvl w:val="1"/>
+          <w:numId w:val="5"/>
+        </w:numPr>
+      </w:pPr>
+      <w:r>
+        <w:t>Il peut être utile de rendre visible un symbole météo sur les jours du calendrier – si existant. Sinon, un indice identifiant que le jour a, ou non, une Météo remplie</w:t>
+      </w:r>
+    </w:p>
+    <w:p>
+      <w:pPr>
+        <w:pStyle w:val="Sansinterligne"/>
+        <w:numPr>
+          <w:ilvl w:val="0"/>
+          <w:numId w:val="5"/>
+        </w:numPr>
+      </w:pPr>
+      <w:r>
+        <w:t>Réfléchir sur l’utilité d’une fonctionnalité de remplissage automatique sur toute une période</w:t>
+      </w:r>
+      <w:r>
+        <w:t xml:space="preserve"> (et qui ne surcharge pas une météo déjà remplie)</w:t>
+      </w:r>
+    </w:p>
+    <w:p>
+      <w:pPr>
+        <w:pStyle w:val="Sansinterligne"/>
+      </w:pPr>
+    </w:p>
+    <w:p>
+      <w:pPr>
+        <w:pStyle w:val="Titre4"/>
+      </w:pPr>
+      <w:r>
+        <w:t>Evolution –</w:t>
+      </w:r>
+      <w:r>
+        <w:t xml:space="preserve"> Météo </w:t>
+      </w:r>
+      <w:r>
+        <w:t>3</w:t>
+      </w:r>
+      <w:r>
+        <w:t>/x</w:t>
+      </w:r>
+    </w:p>
+    <w:p>
+      <w:pPr>
+        <w:pStyle w:val="Sansinterligne"/>
+      </w:pPr>
+    </w:p>
+    <w:p>
+      <w:pPr>
+        <w:pStyle w:val="Sansinterligne"/>
+        <w:numPr>
+          <w:ilvl w:val="0"/>
+          <w:numId w:val="5"/>
+        </w:numPr>
+      </w:pPr>
+      <w:r>
+        <w:t>Lien entre Météo et Déplacements</w:t>
+      </w:r>
+    </w:p>
+    <w:p>
+      <w:pPr>
+        <w:pStyle w:val="Sansinterligne"/>
+        <w:numPr>
+          <w:ilvl w:val="1"/>
+          <w:numId w:val="5"/>
+        </w:numPr>
+      </w:pPr>
+      <w:r>
+        <w:t>Tableau de coûts en déplacements selon la météo</w:t>
+      </w:r>
+    </w:p>
+    <w:p>
+      <w:pPr>
+        <w:pStyle w:val="Sansinterligne"/>
+        <w:numPr>
+          <w:ilvl w:val="1"/>
+          <w:numId w:val="5"/>
+        </w:numPr>
+      </w:pPr>
+      <w:r>
+        <w:t>Prendre en compte les modes de déplacement : route embouée, neige, etc.</w:t>
+      </w:r>
+    </w:p>
+    <w:p>
+      <w:pPr>
+        <w:pStyle w:val="Sansinterligne"/>
+      </w:pPr>
+    </w:p>
+    <w:p>
+      <w:pPr>
+        <w:pStyle w:val="Sansinterligne"/>
+      </w:pPr>
+      <w:r>
+        <w:t>Evolution –</w:t>
+      </w:r>
+      <w:r>
+        <w:t xml:space="preserve"> Météo 4/x</w:t>
+      </w:r>
+    </w:p>
+    <w:p>
+      <w:pPr>
+        <w:pStyle w:val="Sansinterligne"/>
+      </w:pPr>
+    </w:p>
+    <w:p>
+      <w:pPr>
+        <w:pStyle w:val="Sansinterligne"/>
+        <w:numPr>
+          <w:ilvl w:val="0"/>
+          <w:numId w:val="5"/>
+        </w:numPr>
+      </w:pPr>
+      <w:r>
+        <w:t>Effets Météo cumulatifs :</w:t>
+      </w:r>
+    </w:p>
+    <w:p>
+      <w:pPr>
+        <w:pStyle w:val="Sansinterligne"/>
+        <w:numPr>
+          <w:ilvl w:val="1"/>
+          <w:numId w:val="5"/>
+        </w:numPr>
+      </w:pPr>
+      <w:r>
+        <w:t>Compteurs incrémentables pour les « situations » :</w:t>
       </w:r>
     </w:p>
     <w:p>
@@ -3395,7 +3607,7 @@
         </w:numPr>
       </w:pPr>
       <w:r>
-        <w:t>Temps</w:t>
+        <w:t>Neige : augmente par jour de neige, reste dans certaines conditions, etc.</w:t>
       </w:r>
     </w:p>
     <w:p>
@@ -3407,253 +3619,7 @@
         </w:numPr>
       </w:pPr>
       <w:r>
-        <w:t>Durée (s’il y a)</w:t>
-      </w:r>
-    </w:p>
-    <w:p>
-      <w:pPr>
-        <w:pStyle w:val="Sansinterligne"/>
-        <w:numPr>
-          <w:ilvl w:val="1"/>
-          <w:numId w:val="5"/>
-        </w:numPr>
-      </w:pPr>
-      <w:r>
-        <w:t>Prend en compte les Evènements météorologiques particuliers</w:t>
-      </w:r>
-    </w:p>
-    <w:p>
-      <w:pPr>
-        <w:pStyle w:val="Sansinterligne"/>
-        <w:numPr>
-          <w:ilvl w:val="1"/>
-          <w:numId w:val="5"/>
-        </w:numPr>
-      </w:pPr>
-      <w:r>
-        <w:t>Indique les effets météorologiques</w:t>
-      </w:r>
-    </w:p>
-    <w:p>
-      <w:pPr>
-        <w:pStyle w:val="Sansinterligne"/>
-      </w:pPr>
-    </w:p>
-    <w:p>
-      <w:pPr>
-        <w:pStyle w:val="Titre4"/>
-      </w:pPr>
-      <w:r>
-        <w:t>Evolution –</w:t>
-      </w:r>
-      <w:r>
-        <w:t xml:space="preserve"> Météo 2/x</w:t>
-      </w:r>
-    </w:p>
-    <w:p>
-      <w:pPr>
-        <w:pStyle w:val="Sansinterligne"/>
-      </w:pPr>
-    </w:p>
-    <w:p>
-      <w:pPr>
-        <w:pStyle w:val="Sansinterligne"/>
-        <w:numPr>
-          <w:ilvl w:val="0"/>
-          <w:numId w:val="5"/>
-        </w:numPr>
-      </w:pPr>
-      <w:r>
-        <w:t>Lien entre l’Interface Météo et le Calendrier / Agenda</w:t>
-      </w:r>
-    </w:p>
-    <w:p>
-      <w:pPr>
-        <w:pStyle w:val="Sansinterligne"/>
-        <w:numPr>
-          <w:ilvl w:val="1"/>
-          <w:numId w:val="5"/>
-        </w:numPr>
-      </w:pPr>
-      <w:r>
-        <w:t>Ajout d’une donnée Météo dans les Jours de l’Agenda</w:t>
-      </w:r>
-      <w:r>
-        <w:t xml:space="preserve"> (ce qui créée un Jour s’il n’y en a pas)</w:t>
-      </w:r>
-    </w:p>
-    <w:p>
-      <w:pPr>
-        <w:pStyle w:val="Sansinterligne"/>
-        <w:numPr>
-          <w:ilvl w:val="1"/>
-          <w:numId w:val="5"/>
-        </w:numPr>
-      </w:pPr>
-      <w:r>
-        <w:t xml:space="preserve">Un bouton « Inscrire dans l’Agenda » permet </w:t>
-      </w:r>
-      <w:r>
-        <w:t>d’ajouter une météo donnée sur un jour donné.</w:t>
-      </w:r>
-    </w:p>
-    <w:p>
-      <w:pPr>
-        <w:pStyle w:val="Sansinterligne"/>
-        <w:numPr>
-          <w:ilvl w:val="1"/>
-          <w:numId w:val="5"/>
-        </w:numPr>
-      </w:pPr>
-      <w:r>
-        <w:t>Il peut être utile de rendre visible un symbole météo sur les jours du calendrier – si existant. Sinon, un indice identifiant que le jour a, ou non, une Météo remplie</w:t>
-      </w:r>
-    </w:p>
-    <w:p>
-      <w:pPr>
-        <w:pStyle w:val="Sansinterligne"/>
-        <w:numPr>
-          <w:ilvl w:val="0"/>
-          <w:numId w:val="5"/>
-        </w:numPr>
-      </w:pPr>
-      <w:r>
-        <w:t>Réfléchir sur l’utilité d’une fonctionnalité de remplissage automatique sur toute une période</w:t>
-      </w:r>
-      <w:r>
-        <w:t xml:space="preserve"> (et qui ne surcharge pas une météo déjà remplie)</w:t>
-      </w:r>
-    </w:p>
-    <w:p>
-      <w:pPr>
-        <w:pStyle w:val="Sansinterligne"/>
-      </w:pPr>
-    </w:p>
-    <w:p>
-      <w:pPr>
-        <w:pStyle w:val="Titre4"/>
-      </w:pPr>
-      <w:r>
-        <w:t>Evolution –</w:t>
-      </w:r>
-      <w:r>
-        <w:t xml:space="preserve"> Météo </w:t>
-      </w:r>
-      <w:r>
-        <w:t>3</w:t>
-      </w:r>
-      <w:r>
-        <w:t>/x</w:t>
-      </w:r>
-    </w:p>
-    <w:p>
-      <w:pPr>
-        <w:pStyle w:val="Sansinterligne"/>
-      </w:pPr>
-    </w:p>
-    <w:p>
-      <w:pPr>
-        <w:pStyle w:val="Sansinterligne"/>
-        <w:numPr>
-          <w:ilvl w:val="0"/>
-          <w:numId w:val="5"/>
-        </w:numPr>
-      </w:pPr>
-      <w:r>
-        <w:t>Lien entre Météo et Déplacements</w:t>
-      </w:r>
-    </w:p>
-    <w:p>
-      <w:pPr>
-        <w:pStyle w:val="Sansinterligne"/>
-        <w:numPr>
-          <w:ilvl w:val="1"/>
-          <w:numId w:val="5"/>
-        </w:numPr>
-      </w:pPr>
-      <w:r>
-        <w:t>Tableau de coûts en déplacements selon la météo</w:t>
-      </w:r>
-    </w:p>
-    <w:p>
-      <w:pPr>
-        <w:pStyle w:val="Sansinterligne"/>
-        <w:numPr>
-          <w:ilvl w:val="1"/>
-          <w:numId w:val="5"/>
-        </w:numPr>
-      </w:pPr>
-      <w:r>
-        <w:t>Prendre en compte les modes de déplacement : route embouée, neige, etc.</w:t>
-      </w:r>
-    </w:p>
-    <w:p>
-      <w:pPr>
-        <w:pStyle w:val="Sansinterligne"/>
-      </w:pPr>
-    </w:p>
-    <w:p>
-      <w:pPr>
-        <w:pStyle w:val="Sansinterligne"/>
-      </w:pPr>
-      <w:r>
-        <w:t>Evolution –</w:t>
-      </w:r>
-      <w:r>
-        <w:t xml:space="preserve"> Météo 4/x</w:t>
-      </w:r>
-    </w:p>
-    <w:p>
-      <w:pPr>
-        <w:pStyle w:val="Sansinterligne"/>
-      </w:pPr>
-    </w:p>
-    <w:p>
-      <w:pPr>
-        <w:pStyle w:val="Sansinterligne"/>
-        <w:numPr>
-          <w:ilvl w:val="0"/>
-          <w:numId w:val="5"/>
-        </w:numPr>
-      </w:pPr>
-      <w:r>
         <w:lastRenderedPageBreak/>
-        <w:t>Effets Météo cumulatifs :</w:t>
-      </w:r>
-    </w:p>
-    <w:p>
-      <w:pPr>
-        <w:pStyle w:val="Sansinterligne"/>
-        <w:numPr>
-          <w:ilvl w:val="1"/>
-          <w:numId w:val="5"/>
-        </w:numPr>
-      </w:pPr>
-      <w:r>
-        <w:t>Compteurs incrémentables pour les « situations » :</w:t>
-      </w:r>
-    </w:p>
-    <w:p>
-      <w:pPr>
-        <w:pStyle w:val="Sansinterligne"/>
-        <w:numPr>
-          <w:ilvl w:val="2"/>
-          <w:numId w:val="5"/>
-        </w:numPr>
-      </w:pPr>
-      <w:r>
-        <w:t>Neige : augmente par jour de neige, reste dans certaines conditions, etc.</w:t>
-      </w:r>
-    </w:p>
-    <w:p>
-      <w:pPr>
-        <w:pStyle w:val="Sansinterligne"/>
-        <w:numPr>
-          <w:ilvl w:val="2"/>
-          <w:numId w:val="5"/>
-        </w:numPr>
-      </w:pPr>
-      <w:r>
         <w:t>Pluie : autant une pluie fine n’a guère d’effet, autant des pluies diluviennes impactent divers éléments</w:t>
       </w:r>
     </w:p>
@@ -4196,8 +4162,47 @@
         </w:numPr>
       </w:pPr>
       <w:r>
+        <w:t>Vocations &amp; Sauvegardes</w:t>
+      </w:r>
+    </w:p>
+    <w:p>
+      <w:pPr>
+        <w:pStyle w:val="Sansinterligne"/>
+        <w:numPr>
+          <w:ilvl w:val="2"/>
+          <w:numId w:val="5"/>
+        </w:numPr>
+      </w:pPr>
+      <w:r>
+        <w:t>Vocations</w:t>
+      </w:r>
+      <w:r>
+        <w:t> : boutons + / - avec Source</w:t>
+      </w:r>
+    </w:p>
+    <w:p>
+      <w:pPr>
+        <w:pStyle w:val="Sansinterligne"/>
+        <w:numPr>
+          <w:ilvl w:val="2"/>
+          <w:numId w:val="5"/>
+        </w:numPr>
+      </w:pPr>
+      <w:r>
+        <w:t>Sauvegardes : boutons + / - avec Source (sauf le -)</w:t>
+      </w:r>
+    </w:p>
+    <w:p>
+      <w:pPr>
+        <w:pStyle w:val="Sansinterligne"/>
+        <w:numPr>
+          <w:ilvl w:val="1"/>
+          <w:numId w:val="5"/>
+        </w:numPr>
+      </w:pPr>
+      <w:r>
         <w:lastRenderedPageBreak/>
-        <w:t>Vocations &amp; Sauvegardes</w:t>
+        <w:t>Carnet de Patrouille</w:t>
       </w:r>
     </w:p>
     <w:p>
@@ -4209,10 +4214,10 @@
         </w:numPr>
       </w:pPr>
       <w:r>
-        <w:t>Vocations</w:t>
-      </w:r>
-      <w:r>
-        <w:t> : boutons + / - avec Source</w:t>
+        <w:t xml:space="preserve">PV </w:t>
+      </w:r>
+      <w:r>
+        <w:t>max : fournis par le joueur, seulement à la Création et en cas de Gain de DV</w:t>
       </w:r>
     </w:p>
     <w:p>
@@ -4224,19 +4229,7 @@
         </w:numPr>
       </w:pPr>
       <w:r>
-        <w:t>Sauvegardes : boutons + / - avec Source (sauf le -)</w:t>
-      </w:r>
-    </w:p>
-    <w:p>
-      <w:pPr>
-        <w:pStyle w:val="Sansinterligne"/>
-        <w:numPr>
-          <w:ilvl w:val="1"/>
-          <w:numId w:val="5"/>
-        </w:numPr>
-      </w:pPr>
-      <w:r>
-        <w:t>Carnet de Patrouille</w:t>
+        <w:t>PM max : calcul auto</w:t>
       </w:r>
     </w:p>
     <w:p>
@@ -4248,10 +4241,16 @@
         </w:numPr>
       </w:pPr>
       <w:r>
-        <w:t xml:space="preserve">PV </w:t>
-      </w:r>
-      <w:r>
-        <w:t>max : fournis par le joueur, seulement à la Création et en cas de Gain de DV</w:t>
+        <w:t>Cartes</w:t>
+      </w:r>
+      <w:r>
+        <w:t> : automatiquement, par initiation</w:t>
+      </w:r>
+      <w:r>
+        <w:t xml:space="preserve">. Possible de faire en sorte qu’en cas de Gain de DV, il y ait choix Carte / </w:t>
+      </w:r>
+      <w:r>
+        <w:t>normal.</w:t>
       </w:r>
     </w:p>
     <w:p>
@@ -4263,7 +4262,7 @@
         </w:numPr>
       </w:pPr>
       <w:r>
-        <w:t>PM max : calcul auto</w:t>
+        <w:t>Vigilance (calcul auto)</w:t>
       </w:r>
     </w:p>
     <w:p>
@@ -4275,16 +4274,22 @@
         </w:numPr>
       </w:pPr>
       <w:r>
-        <w:t>Cartes</w:t>
-      </w:r>
-      <w:r>
-        <w:t> : automatiquement, par initiation</w:t>
-      </w:r>
-      <w:r>
-        <w:t xml:space="preserve">. Possible de faire en sorte qu’en cas de Gain de DV, il y ait choix Carte / </w:t>
-      </w:r>
-      <w:r>
-        <w:t>normal.</w:t>
+        <w:t>CA</w:t>
+      </w:r>
+      <w:r>
+        <w:t xml:space="preserve"> : à partir des </w:t>
+      </w:r>
+      <w:r>
+        <w:t xml:space="preserve">sources </w:t>
+      </w:r>
+      <w:r>
+        <w:t>sur la fiche (</w:t>
+      </w:r>
+      <w:r>
+        <w:t>armure, bouclier, guerrier, custode)</w:t>
+      </w:r>
+      <w:r>
+        <w:t>, et faire le calcul automatique</w:t>
       </w:r>
     </w:p>
     <w:p>
@@ -4296,7 +4301,22 @@
         </w:numPr>
       </w:pPr>
       <w:r>
-        <w:t>Vigilance (calcul auto)</w:t>
+        <w:t>Initiative</w:t>
+      </w:r>
+      <w:r>
+        <w:t> : calcul auto</w:t>
+      </w:r>
+    </w:p>
+    <w:p>
+      <w:pPr>
+        <w:pStyle w:val="Sansinterligne"/>
+        <w:numPr>
+          <w:ilvl w:val="1"/>
+          <w:numId w:val="5"/>
+        </w:numPr>
+      </w:pPr>
+      <w:r>
+        <w:t>Métiers</w:t>
       </w:r>
     </w:p>
     <w:p>
@@ -4308,22 +4328,25 @@
         </w:numPr>
       </w:pPr>
       <w:r>
-        <w:t>CA</w:t>
-      </w:r>
-      <w:r>
-        <w:t xml:space="preserve"> : à partir des </w:t>
-      </w:r>
-      <w:r>
-        <w:t xml:space="preserve">sources </w:t>
-      </w:r>
-      <w:r>
-        <w:t>sur la fiche (</w:t>
-      </w:r>
-      <w:r>
-        <w:t>armure, bouclier, guerrier, custode)</w:t>
-      </w:r>
-      <w:r>
-        <w:t>, et faire le calcul automatique</w:t>
+        <w:t xml:space="preserve">Tableau </w:t>
+      </w:r>
+      <w:r>
+        <w:sym w:font="Wingdings" w:char="F0E8"/>
+      </w:r>
+      <w:r>
+        <w:t xml:space="preserve"> L</w:t>
+      </w:r>
+      <w:r>
+        <w:t>iste</w:t>
+      </w:r>
+      <w:r>
+        <w:t xml:space="preserve"> : </w:t>
+      </w:r>
+      <w:r>
+        <w:t>un bouton Ajout</w:t>
+      </w:r>
+      <w:r>
+        <w:t xml:space="preserve"> + Source</w:t>
       </w:r>
     </w:p>
     <w:p>
@@ -4335,22 +4358,61 @@
         </w:numPr>
       </w:pPr>
       <w:r>
-        <w:t>Initiative</w:t>
-      </w:r>
-      <w:r>
-        <w:t> : calcul auto</w:t>
-      </w:r>
-    </w:p>
-    <w:p>
-      <w:pPr>
-        <w:pStyle w:val="Sansinterligne"/>
-        <w:numPr>
-          <w:ilvl w:val="1"/>
-          <w:numId w:val="5"/>
-        </w:numPr>
-      </w:pPr>
-      <w:r>
-        <w:t>Métiers</w:t>
+        <w:t>Eléments déjà ajoutés</w:t>
+      </w:r>
+      <w:r>
+        <w:t xml:space="preserve"> : boutons </w:t>
+      </w:r>
+      <w:r>
+        <w:t>+ / - &amp; Source.</w:t>
+      </w:r>
+    </w:p>
+    <w:p>
+      <w:pPr>
+        <w:pStyle w:val="Sansinterligne"/>
+        <w:numPr>
+          <w:ilvl w:val="1"/>
+          <w:numId w:val="5"/>
+        </w:numPr>
+      </w:pPr>
+      <w:r>
+        <w:t>Harnois : des cases à cocher</w:t>
+      </w:r>
+    </w:p>
+    <w:p>
+      <w:pPr>
+        <w:pStyle w:val="Sansinterligne"/>
+        <w:numPr>
+          <w:ilvl w:val="1"/>
+          <w:numId w:val="5"/>
+        </w:numPr>
+      </w:pPr>
+      <w:r>
+        <w:t>Langues : un tableau, deux cases chacune (écrit / parlé)</w:t>
+      </w:r>
+    </w:p>
+    <w:p>
+      <w:pPr>
+        <w:pStyle w:val="Sansinterligne"/>
+        <w:numPr>
+          <w:ilvl w:val="1"/>
+          <w:numId w:val="5"/>
+        </w:numPr>
+      </w:pPr>
+      <w:r>
+        <w:t>Ressources immobilisées (le max étant calculé auto)</w:t>
+      </w:r>
+    </w:p>
+    <w:p>
+      <w:pPr>
+        <w:pStyle w:val="Sansinterligne"/>
+        <w:numPr>
+          <w:ilvl w:val="1"/>
+          <w:numId w:val="5"/>
+        </w:numPr>
+      </w:pPr>
+      <w:r>
+        <w:t>Notes – les Sources :</w:t>
       </w:r>
     </w:p>
     <w:p>
@@ -4362,25 +4424,16 @@
         </w:numPr>
       </w:pPr>
       <w:r>
-        <w:t xml:space="preserve">Tableau </w:t>
-      </w:r>
-      <w:r>
-        <w:sym w:font="Wingdings" w:char="F0E8"/>
-      </w:r>
-      <w:r>
-        <w:t xml:space="preserve"> L</w:t>
-      </w:r>
-      <w:r>
-        <w:t>iste</w:t>
-      </w:r>
-      <w:r>
-        <w:t xml:space="preserve"> : </w:t>
-      </w:r>
-      <w:r>
-        <w:t>un bouton Ajout</w:t>
-      </w:r>
-      <w:r>
-        <w:t xml:space="preserve"> + Source</w:t>
+        <w:t>Gains :</w:t>
+      </w:r>
+      <w:r>
+        <w:t xml:space="preserve"> Création, Dé de vie, Objectif de Motivation, Carte d’Exaltation, Trésor</w:t>
+      </w:r>
+      <w:r>
+        <w:t>, Guerrier (pour les sauvegardes)</w:t>
+      </w:r>
+      <w:r>
+        <w:t>.</w:t>
       </w:r>
     </w:p>
     <w:p>
@@ -4392,61 +4445,10 @@
         </w:numPr>
       </w:pPr>
       <w:r>
-        <w:t>Eléments déjà ajoutés</w:t>
-      </w:r>
-      <w:r>
-        <w:t xml:space="preserve"> : boutons </w:t>
-      </w:r>
-      <w:r>
-        <w:t>+ / - &amp; Source.</w:t>
-      </w:r>
-    </w:p>
-    <w:p>
-      <w:pPr>
-        <w:pStyle w:val="Sansinterligne"/>
-        <w:numPr>
-          <w:ilvl w:val="1"/>
-          <w:numId w:val="5"/>
-        </w:numPr>
-      </w:pPr>
-      <w:r>
-        <w:t>Harnois : des cases à cocher</w:t>
-      </w:r>
-    </w:p>
-    <w:p>
-      <w:pPr>
-        <w:pStyle w:val="Sansinterligne"/>
-        <w:numPr>
-          <w:ilvl w:val="1"/>
-          <w:numId w:val="5"/>
-        </w:numPr>
-      </w:pPr>
-      <w:r>
-        <w:t>Langues : un tableau, deux cases chacune (écrit / parlé)</w:t>
-      </w:r>
-    </w:p>
-    <w:p>
-      <w:pPr>
-        <w:pStyle w:val="Sansinterligne"/>
-        <w:numPr>
-          <w:ilvl w:val="1"/>
-          <w:numId w:val="5"/>
-        </w:numPr>
-      </w:pPr>
-      <w:r>
-        <w:t>Ressources immobilisées (le max étant calculé auto)</w:t>
-      </w:r>
-    </w:p>
-    <w:p>
-      <w:pPr>
-        <w:pStyle w:val="Sansinterligne"/>
-        <w:numPr>
-          <w:ilvl w:val="1"/>
-          <w:numId w:val="5"/>
-        </w:numPr>
-      </w:pPr>
-      <w:r>
-        <w:t>Notes – les Sources :</w:t>
+        <w:t>Pertes : erreur (n’enregistre rien, supprime juste)</w:t>
+      </w:r>
+      <w:r>
+        <w:t>, perte de Dé de Vie, autre (champ à remplir)</w:t>
       </w:r>
     </w:p>
     <w:p>
@@ -4458,16 +4460,43 @@
         </w:numPr>
       </w:pPr>
       <w:r>
-        <w:t>Gains :</w:t>
-      </w:r>
-      <w:r>
-        <w:t xml:space="preserve"> Création, Dé de vie, Objectif de Motivation, Carte d’Exaltation, Trésor</w:t>
-      </w:r>
-      <w:r>
-        <w:t>, Guerrier (pour les sauvegardes)</w:t>
-      </w:r>
-      <w:r>
-        <w:t>.</w:t>
+        <w:t>Cet aspect implique de sauvegarder un historique des modifications</w:t>
+      </w:r>
+    </w:p>
+    <w:p>
+      <w:pPr>
+        <w:pStyle w:val="Sansinterligne"/>
+        <w:numPr>
+          <w:ilvl w:val="0"/>
+          <w:numId w:val="5"/>
+        </w:numPr>
+      </w:pPr>
+      <w:r>
+        <w:t>Interface « Feuille de Personnage »</w:t>
+      </w:r>
+    </w:p>
+    <w:p>
+      <w:pPr>
+        <w:pStyle w:val="Sansinterligne"/>
+        <w:numPr>
+          <w:ilvl w:val="1"/>
+          <w:numId w:val="5"/>
+        </w:numPr>
+      </w:pPr>
+      <w:r>
+        <w:t>Mode Création, qui va demander le nombre de Vocations &amp; Métiers bonus, et ne pas demander de Source.</w:t>
+      </w:r>
+    </w:p>
+    <w:p>
+      <w:pPr>
+        <w:pStyle w:val="Sansinterligne"/>
+        <w:numPr>
+          <w:ilvl w:val="1"/>
+          <w:numId w:val="5"/>
+        </w:numPr>
+      </w:pPr>
+      <w:r>
+        <w:t>Mode « Edition », pour la modification « en jeu »</w:t>
       </w:r>
     </w:p>
     <w:p>
@@ -4479,10 +4508,7 @@
         </w:numPr>
       </w:pPr>
       <w:r>
-        <w:t>Pertes : erreur (n’enregistre rien, supprime juste)</w:t>
-      </w:r>
-      <w:r>
-        <w:t>, perte de Dé de Vie, autre (champ à remplir)</w:t>
+        <w:t>Il peut être utile d’avoir des boutons « Objectif de patrouille réussi », « Objectif de Motivation Réussi », « Carte d’exaltation – Vocation », « Carte d’Exaltation – Métier », « Trésor – Vocation », « Trésor – Métier »</w:t>
       </w:r>
     </w:p>
     <w:p>
@@ -4494,43 +4520,7 @@
         </w:numPr>
       </w:pPr>
       <w:r>
-        <w:t>Cet aspect implique de sauvegarder un historique des modifications</w:t>
-      </w:r>
-    </w:p>
-    <w:p>
-      <w:pPr>
-        <w:pStyle w:val="Sansinterligne"/>
-        <w:numPr>
-          <w:ilvl w:val="0"/>
-          <w:numId w:val="5"/>
-        </w:numPr>
-      </w:pPr>
-      <w:r>
-        <w:t>Interface « Feuille de Personnage »</w:t>
-      </w:r>
-    </w:p>
-    <w:p>
-      <w:pPr>
-        <w:pStyle w:val="Sansinterligne"/>
-        <w:numPr>
-          <w:ilvl w:val="1"/>
-          <w:numId w:val="5"/>
-        </w:numPr>
-      </w:pPr>
-      <w:r>
-        <w:t>Mode Création, qui va demander le nombre de Vocations &amp; Métiers bonus, et ne pas demander de Source.</w:t>
-      </w:r>
-    </w:p>
-    <w:p>
-      <w:pPr>
-        <w:pStyle w:val="Sansinterligne"/>
-        <w:numPr>
-          <w:ilvl w:val="1"/>
-          <w:numId w:val="5"/>
-        </w:numPr>
-      </w:pPr>
-      <w:r>
-        <w:t>Mode « Edition », pour la modification « en jeu »</w:t>
+        <w:t>Ces boutons fourniront un certain nombre de « points d’amélioration » des types idoines, ouvriront la modification des PV, etc.</w:t>
       </w:r>
     </w:p>
     <w:p>
@@ -4542,30 +4532,6 @@
         </w:numPr>
       </w:pPr>
       <w:r>
-        <w:t>Il peut être utile d’avoir des boutons « Objectif de patrouille réussi », « Objectif de Motivation Réussi », « Carte d’exaltation – Vocation », « Carte d’Exaltation – Métier », « Trésor – Vocation », « Trésor – Métier »</w:t>
-      </w:r>
-    </w:p>
-    <w:p>
-      <w:pPr>
-        <w:pStyle w:val="Sansinterligne"/>
-        <w:numPr>
-          <w:ilvl w:val="2"/>
-          <w:numId w:val="5"/>
-        </w:numPr>
-      </w:pPr>
-      <w:r>
-        <w:t>Ces boutons fourniront un certain nombre de « points d’amélioration » des types idoines, ouvriront la modification des PV, etc.</w:t>
-      </w:r>
-    </w:p>
-    <w:p>
-      <w:pPr>
-        <w:pStyle w:val="Sansinterligne"/>
-        <w:numPr>
-          <w:ilvl w:val="2"/>
-          <w:numId w:val="5"/>
-        </w:numPr>
-      </w:pPr>
-      <w:r>
         <w:t>C’est vraiment secondaire</w:t>
       </w:r>
     </w:p>
@@ -4747,26 +4713,436 @@
         </w:numPr>
       </w:pPr>
       <w:r>
+        <w:t xml:space="preserve">Marqué : </w:t>
+      </w:r>
+      <w:r>
+        <w:t>type de marque</w:t>
+      </w:r>
+      <w:r>
+        <w:t xml:space="preserve"> (sélection définitive, seul</w:t>
+      </w:r>
+      <w:r>
+        <w:t>e</w:t>
+      </w:r>
+      <w:r>
+        <w:t xml:space="preserve"> la suppression pour Erreur permet de s’en débarrasser)</w:t>
+      </w:r>
+      <w:r>
+        <w:t xml:space="preserve"> et marques (</w:t>
+      </w:r>
+      <w:r>
+        <w:t>sélection définitive, suppression dernière en date</w:t>
+      </w:r>
+      <w:r>
+        <w:t>)</w:t>
+      </w:r>
+    </w:p>
+    <w:p>
+      <w:pPr>
+        <w:pStyle w:val="Sansinterligne"/>
+        <w:numPr>
+          <w:ilvl w:val="0"/>
+          <w:numId w:val="5"/>
+        </w:numPr>
+      </w:pPr>
+      <w:r>
         <w:lastRenderedPageBreak/>
-        <w:t xml:space="preserve">Marqué : </w:t>
-      </w:r>
-      <w:r>
-        <w:t>type de marque</w:t>
-      </w:r>
-      <w:r>
-        <w:t xml:space="preserve"> (sélection définitive, seul</w:t>
-      </w:r>
-      <w:r>
-        <w:t>e</w:t>
-      </w:r>
-      <w:r>
-        <w:t xml:space="preserve"> la suppression pour Erreur permet de s’en débarrasser)</w:t>
-      </w:r>
-      <w:r>
-        <w:t xml:space="preserve"> et marques (</w:t>
-      </w:r>
-      <w:r>
-        <w:t>sélection définitive, suppression dernière en date</w:t>
+        <w:t>Prêtre : panthéon (sélection définitive, seul la suppression pour Erreur permet de s’en débarrasser)</w:t>
+      </w:r>
+      <w:r>
+        <w:t>, divinité (sélection définitive, suppression dernière en date)</w:t>
+      </w:r>
+    </w:p>
+    <w:p>
+      <w:pPr>
+        <w:pStyle w:val="Sansinterligne"/>
+      </w:pPr>
+    </w:p>
+    <w:p>
+      <w:pPr>
+        <w:pStyle w:val="Titre4"/>
+      </w:pPr>
+      <w:r>
+        <w:t>Evolution –</w:t>
+      </w:r>
+      <w:r>
+        <w:t xml:space="preserve"> Patrouilleur 4/x</w:t>
+      </w:r>
+    </w:p>
+    <w:p>
+      <w:pPr>
+        <w:pStyle w:val="Sansinterligne"/>
+      </w:pPr>
+    </w:p>
+    <w:p>
+      <w:pPr>
+        <w:pStyle w:val="Sansinterligne"/>
+      </w:pPr>
+      <w:r>
+        <w:t>Le but est de s’occuper des métiers à sélection complexe</w:t>
+      </w:r>
+    </w:p>
+    <w:p>
+      <w:pPr>
+        <w:pStyle w:val="Sansinterligne"/>
+        <w:numPr>
+          <w:ilvl w:val="0"/>
+          <w:numId w:val="5"/>
+        </w:numPr>
+      </w:pPr>
+      <w:r>
+        <w:t>Alchimiste : différents types de préparations</w:t>
+      </w:r>
+    </w:p>
+    <w:p>
+      <w:pPr>
+        <w:pStyle w:val="Sansinterligne"/>
+        <w:numPr>
+          <w:ilvl w:val="0"/>
+          <w:numId w:val="5"/>
+        </w:numPr>
+      </w:pPr>
+      <w:r>
+        <w:t>Magicien : les sorts, avec obligation des rangs inférieurs, prix en mana, etc.</w:t>
+      </w:r>
+    </w:p>
+    <w:p>
+      <w:pPr>
+        <w:pStyle w:val="Sansinterligne"/>
+      </w:pPr>
+    </w:p>
+    <w:p>
+      <w:pPr>
+        <w:pStyle w:val="Titre4"/>
+      </w:pPr>
+      <w:r>
+        <w:t>Evolution –</w:t>
+      </w:r>
+      <w:r>
+        <w:t xml:space="preserve"> Patrouilleur </w:t>
+      </w:r>
+      <w:r>
+        <w:t>6</w:t>
+      </w:r>
+      <w:r>
+        <w:t>/x</w:t>
+      </w:r>
+    </w:p>
+    <w:p>
+      <w:pPr>
+        <w:pStyle w:val="Sansinterligne"/>
+      </w:pPr>
+    </w:p>
+    <w:p>
+      <w:pPr>
+        <w:pStyle w:val="Sansinterligne"/>
+      </w:pPr>
+      <w:r>
+        <w:t>Le but est de s’occuper des métiers ajoutant des créatures au personnage</w:t>
+      </w:r>
+    </w:p>
+    <w:p>
+      <w:pPr>
+        <w:pStyle w:val="Sansinterligne"/>
+        <w:numPr>
+          <w:ilvl w:val="0"/>
+          <w:numId w:val="5"/>
+        </w:numPr>
+      </w:pPr>
+      <w:r>
+        <w:t>Chevalier : montures, leurs améliorations</w:t>
+      </w:r>
+    </w:p>
+    <w:p>
+      <w:pPr>
+        <w:pStyle w:val="Sansinterligne"/>
+        <w:numPr>
+          <w:ilvl w:val="0"/>
+          <w:numId w:val="5"/>
+        </w:numPr>
+      </w:pPr>
+      <w:r>
+        <w:t>Maître des bêtes : compagnons animaux, leurs augmentations</w:t>
+      </w:r>
+    </w:p>
+    <w:p>
+      <w:pPr>
+        <w:pStyle w:val="Sansinterligne"/>
+        <w:numPr>
+          <w:ilvl w:val="0"/>
+          <w:numId w:val="5"/>
+        </w:numPr>
+      </w:pPr>
+      <w:r>
+        <w:t>Noble : suivants, type, DV, etc.</w:t>
+      </w:r>
+    </w:p>
+    <w:p>
+      <w:pPr>
+        <w:pStyle w:val="Sansinterligne"/>
+      </w:pPr>
+    </w:p>
+    <w:p>
+      <w:pPr>
+        <w:pStyle w:val="Sansinterligne"/>
+      </w:pPr>
+    </w:p>
+    <w:p>
+      <w:pPr>
+        <w:pStyle w:val="Sansinterligne"/>
+      </w:pPr>
+    </w:p>
+    <w:p>
+      <w:pPr>
+        <w:pStyle w:val="Titre4"/>
+      </w:pPr>
+      <w:r>
+        <w:t xml:space="preserve">Evolution – </w:t>
+      </w:r>
+      <w:r>
+        <w:t>Patrouille</w:t>
+      </w:r>
+      <w:r>
+        <w:t xml:space="preserve"> 1/x</w:t>
+      </w:r>
+    </w:p>
+    <w:p>
+      <w:pPr>
+        <w:pStyle w:val="Sansinterligne"/>
+      </w:pPr>
+    </w:p>
+    <w:p>
+      <w:pPr>
+        <w:pStyle w:val="Sansinterligne"/>
+        <w:numPr>
+          <w:ilvl w:val="0"/>
+          <w:numId w:val="5"/>
+        </w:numPr>
+      </w:pPr>
+      <w:r>
+        <w:t xml:space="preserve">Ajout d’un élément </w:t>
+      </w:r>
+      <w:r>
+        <w:t>« Patrouille »</w:t>
+      </w:r>
+    </w:p>
+    <w:p>
+      <w:pPr>
+        <w:pStyle w:val="Sansinterligne"/>
+        <w:numPr>
+          <w:ilvl w:val="1"/>
+          <w:numId w:val="5"/>
+        </w:numPr>
+      </w:pPr>
+      <w:r>
+        <w:t>Patrouilleurs : nombre</w:t>
+      </w:r>
+      <w:r>
+        <w:t xml:space="preserve"> de Patrouilleurs, de Montures, d’animaux de bât, de packs de suivants</w:t>
+      </w:r>
+    </w:p>
+    <w:p>
+      <w:pPr>
+        <w:pStyle w:val="Sansinterligne"/>
+        <w:numPr>
+          <w:ilvl w:val="1"/>
+          <w:numId w:val="5"/>
+        </w:numPr>
+      </w:pPr>
+      <w:r>
+        <w:t>Ressources transportables et transportées</w:t>
+      </w:r>
+      <w:r>
+        <w:t xml:space="preserve"> – à remplir à la main</w:t>
+      </w:r>
+      <w:r>
+        <w:t xml:space="preserve"> (Interface)</w:t>
+      </w:r>
+    </w:p>
+    <w:p>
+      <w:pPr>
+        <w:pStyle w:val="Sansinterligne"/>
+        <w:numPr>
+          <w:ilvl w:val="1"/>
+          <w:numId w:val="5"/>
+        </w:numPr>
+      </w:pPr>
+      <w:r>
+        <w:t>C</w:t>
+      </w:r>
+      <w:r>
+        <w:t>onsommation journalière</w:t>
+      </w:r>
+      <w:r>
+        <w:t xml:space="preserve"> – calcul automatique</w:t>
+      </w:r>
+    </w:p>
+    <w:p>
+      <w:pPr>
+        <w:pStyle w:val="Sansinterligne"/>
+        <w:numPr>
+          <w:ilvl w:val="0"/>
+          <w:numId w:val="5"/>
+        </w:numPr>
+      </w:pPr>
+      <w:r>
+        <w:t>Dans l’interface</w:t>
+      </w:r>
+    </w:p>
+    <w:p>
+      <w:pPr>
+        <w:pStyle w:val="Sansinterligne"/>
+        <w:numPr>
+          <w:ilvl w:val="1"/>
+          <w:numId w:val="5"/>
+        </w:numPr>
+      </w:pPr>
+      <w:r>
+        <w:t>Indique</w:t>
+      </w:r>
+      <w:r>
+        <w:t xml:space="preserve"> et modifie</w:t>
+      </w:r>
+      <w:r>
+        <w:t xml:space="preserve"> </w:t>
+      </w:r>
+      <w:r>
+        <w:t>le nombre de Patrouilleurs, de Montures, d’animaux de bât, de packs de suivants</w:t>
+      </w:r>
+      <w:r>
+        <w:t xml:space="preserve"> (Interface)</w:t>
+      </w:r>
+    </w:p>
+    <w:p>
+      <w:pPr>
+        <w:pStyle w:val="Sansinterligne"/>
+        <w:numPr>
+          <w:ilvl w:val="1"/>
+          <w:numId w:val="5"/>
+        </w:numPr>
+      </w:pPr>
+      <w:r>
+        <w:t>Indique et modifie Ressources transportables et transportées – à remplir à la main (Interface)</w:t>
+      </w:r>
+    </w:p>
+    <w:p>
+      <w:pPr>
+        <w:pStyle w:val="Sansinterligne"/>
+        <w:numPr>
+          <w:ilvl w:val="1"/>
+          <w:numId w:val="5"/>
+        </w:numPr>
+      </w:pPr>
+      <w:r>
+        <w:t>Indique la consommation journalière – calcul automatique (Interface)</w:t>
+      </w:r>
+    </w:p>
+    <w:p>
+      <w:pPr>
+        <w:pStyle w:val="Sansinterligne"/>
+        <w:numPr>
+          <w:ilvl w:val="1"/>
+          <w:numId w:val="5"/>
+        </w:numPr>
+      </w:pPr>
+      <w:r>
+        <w:t>Bouton « Fin de journée », « Consommer X », « Combat », « Blessé », « Rajout X » (Interface)</w:t>
+      </w:r>
+    </w:p>
+    <w:p>
+      <w:pPr>
+        <w:pStyle w:val="Sansinterligne"/>
+      </w:pPr>
+    </w:p>
+    <w:p>
+      <w:pPr>
+        <w:pStyle w:val="Titre4"/>
+      </w:pPr>
+      <w:r>
+        <w:t xml:space="preserve">Evolution – </w:t>
+      </w:r>
+      <w:r>
+        <w:t xml:space="preserve">Patrouille </w:t>
+      </w:r>
+      <w:r>
+        <w:t>2</w:t>
+      </w:r>
+      <w:r>
+        <w:t>/x</w:t>
+      </w:r>
+    </w:p>
+    <w:p>
+      <w:pPr>
+        <w:pStyle w:val="Sansinterligne"/>
+      </w:pPr>
+    </w:p>
+    <w:p>
+      <w:pPr>
+        <w:pStyle w:val="Sansinterligne"/>
+        <w:numPr>
+          <w:ilvl w:val="0"/>
+          <w:numId w:val="5"/>
+        </w:numPr>
+      </w:pPr>
+      <w:r>
+        <w:t>Lie les Patrouilleurs à l’objet Patrouille, qui désormais utilise ces informations pour renseigner tout ou partie de ses données</w:t>
+      </w:r>
+    </w:p>
+    <w:p>
+      <w:pPr>
+        <w:pStyle w:val="Sansinterligne"/>
+      </w:pPr>
+    </w:p>
+    <w:p>
+      <w:pPr>
+        <w:pStyle w:val="Titre4"/>
+      </w:pPr>
+      <w:r>
+        <w:t xml:space="preserve">Evolution – </w:t>
+      </w:r>
+      <w:r>
+        <w:t xml:space="preserve">Patrouille </w:t>
+      </w:r>
+      <w:r>
+        <w:t>3</w:t>
+      </w:r>
+      <w:r>
+        <w:t>/x</w:t>
+      </w:r>
+    </w:p>
+    <w:p>
+      <w:pPr>
+        <w:pStyle w:val="Sansinterligne"/>
+      </w:pPr>
+    </w:p>
+    <w:p>
+      <w:pPr>
+        <w:pStyle w:val="Sansinterligne"/>
+        <w:numPr>
+          <w:ilvl w:val="0"/>
+          <w:numId w:val="5"/>
+        </w:numPr>
+      </w:pPr>
+      <w:r>
+        <w:t>Rajout d’un élément sur la carte</w:t>
+      </w:r>
+    </w:p>
+    <w:p>
+      <w:pPr>
+        <w:pStyle w:val="Sansinterligne"/>
+        <w:numPr>
+          <w:ilvl w:val="1"/>
+          <w:numId w:val="5"/>
+        </w:numPr>
+      </w:pPr>
+      <w:r>
+        <w:t xml:space="preserve">Pion </w:t>
+      </w:r>
+      <w:r>
+        <w:t>(</w:t>
+      </w:r>
+      <w:r>
+        <w:t>avec image ?</w:t>
       </w:r>
       <w:r>
         <w:t>)</w:t>
@@ -4776,15 +5152,27 @@
       <w:pPr>
         <w:pStyle w:val="Sansinterligne"/>
         <w:numPr>
-          <w:ilvl w:val="0"/>
-          <w:numId w:val="5"/>
-        </w:numPr>
-      </w:pPr>
-      <w:r>
-        <w:t>Prêtre : panthéon (sélection définitive, seul la suppression pour Erreur permet de s’en débarrasser)</w:t>
-      </w:r>
-      <w:r>
-        <w:t>, divinité (sélection définitive, suppression dernière en date)</w:t>
+          <w:ilvl w:val="1"/>
+          <w:numId w:val="5"/>
+        </w:numPr>
+      </w:pPr>
+      <w:r>
+        <w:t>Déplaçable</w:t>
+      </w:r>
+      <w:r>
+        <w:t xml:space="preserve"> (bouton Interface)</w:t>
+      </w:r>
+    </w:p>
+    <w:p>
+      <w:pPr>
+        <w:pStyle w:val="Sansinterligne"/>
+        <w:numPr>
+          <w:ilvl w:val="1"/>
+          <w:numId w:val="5"/>
+        </w:numPr>
+      </w:pPr>
+      <w:r>
+        <w:t>Indication de la sélection (liseré vert)</w:t>
       </w:r>
     </w:p>
     <w:p>
@@ -4800,141 +5188,13 @@
         <w:t>Evolution –</w:t>
       </w:r>
       <w:r>
-        <w:t xml:space="preserve"> Patrouilleur 4/x</w:t>
-      </w:r>
-    </w:p>
-    <w:p>
-      <w:pPr>
-        <w:pStyle w:val="Sansinterligne"/>
-      </w:pPr>
-    </w:p>
-    <w:p>
-      <w:pPr>
-        <w:pStyle w:val="Sansinterligne"/>
-      </w:pPr>
-      <w:r>
-        <w:t>Le but est de s’occuper des métiers à sélection complexe</w:t>
-      </w:r>
-    </w:p>
-    <w:p>
-      <w:pPr>
-        <w:pStyle w:val="Sansinterligne"/>
-        <w:numPr>
-          <w:ilvl w:val="0"/>
-          <w:numId w:val="5"/>
-        </w:numPr>
-      </w:pPr>
-      <w:r>
-        <w:t>Alchimiste : différents types de préparations</w:t>
-      </w:r>
-    </w:p>
-    <w:p>
-      <w:pPr>
-        <w:pStyle w:val="Sansinterligne"/>
-        <w:numPr>
-          <w:ilvl w:val="0"/>
-          <w:numId w:val="5"/>
-        </w:numPr>
-      </w:pPr>
-      <w:r>
-        <w:t>Magicien : les sorts, avec obligation des rangs inférieurs, prix en mana, etc.</w:t>
-      </w:r>
-    </w:p>
-    <w:p>
-      <w:pPr>
-        <w:pStyle w:val="Sansinterligne"/>
-      </w:pPr>
-    </w:p>
-    <w:p>
-      <w:pPr>
-        <w:pStyle w:val="Titre4"/>
-      </w:pPr>
-      <w:r>
-        <w:t>Evolution –</w:t>
-      </w:r>
-      <w:r>
-        <w:t xml:space="preserve"> Patrouilleur </w:t>
-      </w:r>
-      <w:r>
-        <w:t>6</w:t>
-      </w:r>
-      <w:r>
-        <w:t>/x</w:t>
-      </w:r>
-    </w:p>
-    <w:p>
-      <w:pPr>
-        <w:pStyle w:val="Sansinterligne"/>
-      </w:pPr>
-    </w:p>
-    <w:p>
-      <w:pPr>
-        <w:pStyle w:val="Sansinterligne"/>
-      </w:pPr>
-      <w:r>
-        <w:t>Le but est de s’occuper des métiers ajoutant des créatures au personnage</w:t>
-      </w:r>
-    </w:p>
-    <w:p>
-      <w:pPr>
-        <w:pStyle w:val="Sansinterligne"/>
-        <w:numPr>
-          <w:ilvl w:val="0"/>
-          <w:numId w:val="5"/>
-        </w:numPr>
-      </w:pPr>
-      <w:r>
-        <w:t>Chevalier : montures, leurs améliorations</w:t>
-      </w:r>
-    </w:p>
-    <w:p>
-      <w:pPr>
-        <w:pStyle w:val="Sansinterligne"/>
-        <w:numPr>
-          <w:ilvl w:val="0"/>
-          <w:numId w:val="5"/>
-        </w:numPr>
-      </w:pPr>
-      <w:r>
-        <w:t>Maître des bêtes : compagnons animaux, leurs augmentations</w:t>
-      </w:r>
-    </w:p>
-    <w:p>
-      <w:pPr>
-        <w:pStyle w:val="Sansinterligne"/>
-        <w:numPr>
-          <w:ilvl w:val="0"/>
-          <w:numId w:val="5"/>
-        </w:numPr>
-      </w:pPr>
-      <w:r>
-        <w:t>Noble : suivants, type, DV, etc.</w:t>
-      </w:r>
-    </w:p>
-    <w:p>
-      <w:pPr>
-        <w:pStyle w:val="Sansinterligne"/>
-      </w:pPr>
-    </w:p>
-    <w:p>
-      <w:pPr>
-        <w:pStyle w:val="Sansinterligne"/>
-      </w:pPr>
-    </w:p>
-    <w:p>
-      <w:pPr>
-        <w:pStyle w:val="Sansinterligne"/>
-      </w:pPr>
-    </w:p>
-    <w:p>
-      <w:pPr>
-        <w:pStyle w:val="Titre4"/>
-      </w:pPr>
-      <w:r>
-        <w:t xml:space="preserve">Evolution – </w:t>
-      </w:r>
-      <w:r>
-        <w:t>Patrouille</w:t>
+        <w:t xml:space="preserve"> Déplacement</w:t>
+      </w:r>
+      <w:r>
+        <w:t xml:space="preserve"> </w:t>
+      </w:r>
+      <w:r>
+        <w:t>&amp; Actions</w:t>
       </w:r>
       <w:r>
         <w:t xml:space="preserve"> 1/x</w:t>
@@ -4948,327 +5208,33 @@
     <w:p>
       <w:pPr>
         <w:pStyle w:val="Sansinterligne"/>
-        <w:numPr>
-          <w:ilvl w:val="0"/>
-          <w:numId w:val="5"/>
-        </w:numPr>
-      </w:pPr>
-      <w:r>
-        <w:t xml:space="preserve">Ajout d’un élément </w:t>
-      </w:r>
-      <w:r>
-        <w:t>« Patrouille »</w:t>
-      </w:r>
-    </w:p>
-    <w:p>
-      <w:pPr>
-        <w:pStyle w:val="Sansinterligne"/>
-        <w:numPr>
-          <w:ilvl w:val="1"/>
-          <w:numId w:val="5"/>
-        </w:numPr>
-      </w:pPr>
-      <w:r>
-        <w:t>Patrouilleurs : nombre</w:t>
-      </w:r>
-      <w:r>
-        <w:t xml:space="preserve"> de Patrouilleurs, de Montures, d’animaux de bât, de packs de suivants</w:t>
-      </w:r>
-    </w:p>
-    <w:p>
-      <w:pPr>
-        <w:pStyle w:val="Sansinterligne"/>
-        <w:numPr>
-          <w:ilvl w:val="1"/>
-          <w:numId w:val="5"/>
-        </w:numPr>
-      </w:pPr>
-      <w:r>
-        <w:t>Ressources transportables et transportées</w:t>
-      </w:r>
-      <w:r>
-        <w:t xml:space="preserve"> – à remplir à la main</w:t>
-      </w:r>
-      <w:r>
-        <w:t xml:space="preserve"> (Interface)</w:t>
-      </w:r>
-    </w:p>
-    <w:p>
-      <w:pPr>
-        <w:pStyle w:val="Sansinterligne"/>
-        <w:numPr>
-          <w:ilvl w:val="1"/>
-          <w:numId w:val="5"/>
-        </w:numPr>
-      </w:pPr>
-      <w:r>
-        <w:t>C</w:t>
-      </w:r>
-      <w:r>
-        <w:t>onsommation journalière</w:t>
-      </w:r>
-      <w:r>
-        <w:t xml:space="preserve"> – calcul automatique</w:t>
-      </w:r>
-    </w:p>
-    <w:p>
-      <w:pPr>
-        <w:pStyle w:val="Sansinterligne"/>
-        <w:numPr>
-          <w:ilvl w:val="0"/>
-          <w:numId w:val="5"/>
-        </w:numPr>
-      </w:pPr>
-      <w:r>
-        <w:t>Dans l’interface</w:t>
-      </w:r>
-    </w:p>
-    <w:p>
-      <w:pPr>
-        <w:pStyle w:val="Sansinterligne"/>
-        <w:numPr>
-          <w:ilvl w:val="1"/>
-          <w:numId w:val="5"/>
-        </w:numPr>
-      </w:pPr>
-      <w:r>
-        <w:t>Indique</w:t>
-      </w:r>
-      <w:r>
-        <w:t xml:space="preserve"> et modifie</w:t>
-      </w:r>
-      <w:r>
-        <w:t xml:space="preserve"> </w:t>
-      </w:r>
-      <w:r>
-        <w:t>le nombre de Patrouilleurs, de Montures, d’animaux de bât, de packs de suivants</w:t>
-      </w:r>
-      <w:r>
-        <w:t xml:space="preserve"> (Interface)</w:t>
-      </w:r>
-    </w:p>
-    <w:p>
-      <w:pPr>
-        <w:pStyle w:val="Sansinterligne"/>
-        <w:numPr>
-          <w:ilvl w:val="1"/>
-          <w:numId w:val="5"/>
-        </w:numPr>
-      </w:pPr>
-      <w:r>
-        <w:t>Indique et modifie Ressources transportables et transportées – à remplir à la main (Interface)</w:t>
-      </w:r>
-    </w:p>
-    <w:p>
-      <w:pPr>
-        <w:pStyle w:val="Sansinterligne"/>
-        <w:numPr>
-          <w:ilvl w:val="1"/>
-          <w:numId w:val="5"/>
-        </w:numPr>
-      </w:pPr>
-      <w:r>
-        <w:t>Indique la consommation journalière – calcul automatique (Interface)</w:t>
-      </w:r>
-    </w:p>
-    <w:p>
-      <w:pPr>
-        <w:pStyle w:val="Sansinterligne"/>
-        <w:numPr>
-          <w:ilvl w:val="1"/>
-          <w:numId w:val="5"/>
-        </w:numPr>
-      </w:pPr>
-      <w:r>
-        <w:t>Bouton « Fin de journée », « Consommer X », « Combat », « Blessé », « Rajout X » (Interface)</w:t>
-      </w:r>
-    </w:p>
-    <w:p>
-      <w:pPr>
-        <w:pStyle w:val="Sansinterligne"/>
-      </w:pPr>
-    </w:p>
-    <w:p>
-      <w:pPr>
-        <w:pStyle w:val="Titre4"/>
-      </w:pPr>
-      <w:r>
-        <w:t xml:space="preserve">Evolution – </w:t>
-      </w:r>
-      <w:r>
-        <w:t xml:space="preserve">Patrouille </w:t>
-      </w:r>
-      <w:r>
-        <w:t>2</w:t>
-      </w:r>
-      <w:r>
-        <w:t>/x</w:t>
-      </w:r>
-    </w:p>
-    <w:p>
-      <w:pPr>
-        <w:pStyle w:val="Sansinterligne"/>
-      </w:pPr>
-    </w:p>
-    <w:p>
-      <w:pPr>
-        <w:pStyle w:val="Sansinterligne"/>
-        <w:numPr>
-          <w:ilvl w:val="0"/>
-          <w:numId w:val="5"/>
-        </w:numPr>
-      </w:pPr>
-      <w:r>
-        <w:t>Lie les Patrouilleurs à l’objet Patrouille, qui désormais utilise ces informations pour renseigner tout ou partie de ses données</w:t>
-      </w:r>
-    </w:p>
-    <w:p>
-      <w:pPr>
-        <w:pStyle w:val="Sansinterligne"/>
-      </w:pPr>
-    </w:p>
-    <w:p>
-      <w:pPr>
-        <w:pStyle w:val="Titre4"/>
-      </w:pPr>
-      <w:r>
-        <w:t xml:space="preserve">Evolution – </w:t>
-      </w:r>
-      <w:r>
-        <w:t xml:space="preserve">Patrouille </w:t>
-      </w:r>
-      <w:r>
-        <w:t>3</w:t>
-      </w:r>
-      <w:r>
-        <w:t>/x</w:t>
-      </w:r>
-    </w:p>
-    <w:p>
-      <w:pPr>
-        <w:pStyle w:val="Sansinterligne"/>
-      </w:pPr>
-    </w:p>
-    <w:p>
-      <w:pPr>
-        <w:pStyle w:val="Sansinterligne"/>
-        <w:numPr>
-          <w:ilvl w:val="0"/>
-          <w:numId w:val="5"/>
-        </w:numPr>
-      </w:pPr>
-      <w:r>
-        <w:t>Rajout d’un élément sur la carte</w:t>
-      </w:r>
-    </w:p>
-    <w:p>
-      <w:pPr>
-        <w:pStyle w:val="Sansinterligne"/>
-        <w:numPr>
-          <w:ilvl w:val="1"/>
-          <w:numId w:val="5"/>
-        </w:numPr>
-      </w:pPr>
-      <w:r>
-        <w:t xml:space="preserve">Pion </w:t>
-      </w:r>
-      <w:r>
-        <w:t>(</w:t>
-      </w:r>
-      <w:r>
-        <w:t>avec image ?</w:t>
-      </w:r>
-      <w:r>
-        <w:t>)</w:t>
-      </w:r>
-    </w:p>
-    <w:p>
-      <w:pPr>
-        <w:pStyle w:val="Sansinterligne"/>
-        <w:numPr>
-          <w:ilvl w:val="1"/>
-          <w:numId w:val="5"/>
-        </w:numPr>
-      </w:pPr>
-      <w:r>
-        <w:t>Déplaçable</w:t>
-      </w:r>
-      <w:r>
-        <w:t xml:space="preserve"> (bouton Interface)</w:t>
-      </w:r>
-    </w:p>
-    <w:p>
-      <w:pPr>
-        <w:pStyle w:val="Sansinterligne"/>
-        <w:numPr>
-          <w:ilvl w:val="1"/>
-          <w:numId w:val="5"/>
-        </w:numPr>
-      </w:pPr>
-      <w:r>
-        <w:t>Indication de la sélection (liseré vert)</w:t>
-      </w:r>
-    </w:p>
-    <w:p>
-      <w:pPr>
-        <w:pStyle w:val="Sansinterligne"/>
-      </w:pPr>
-    </w:p>
-    <w:p>
-      <w:pPr>
-        <w:pStyle w:val="Titre4"/>
-      </w:pPr>
-      <w:r>
-        <w:t>Evolution –</w:t>
-      </w:r>
-      <w:r>
-        <w:t xml:space="preserve"> Déplacement</w:t>
-      </w:r>
-      <w:r>
-        <w:t xml:space="preserve"> </w:t>
-      </w:r>
-      <w:r>
-        <w:t>&amp; Actions</w:t>
-      </w:r>
-      <w:r>
-        <w:t xml:space="preserve"> 1/x</w:t>
-      </w:r>
-    </w:p>
-    <w:p>
-      <w:pPr>
-        <w:pStyle w:val="Sansinterligne"/>
-      </w:pPr>
-    </w:p>
-    <w:p>
-      <w:pPr>
-        <w:pStyle w:val="Sansinterligne"/>
+      </w:pPr>
+      <w:r>
+        <w:t>Rendre le déplacement de la Patrouille conforme aux règles</w:t>
+      </w:r>
+    </w:p>
+    <w:p>
+      <w:pPr>
+        <w:pStyle w:val="Sansinterligne"/>
+        <w:numPr>
+          <w:ilvl w:val="0"/>
+          <w:numId w:val="5"/>
+        </w:numPr>
+      </w:pPr>
+      <w:r>
+        <w:t>La Patrouille dispose d’un total de Points d’Actions (PA)</w:t>
+      </w:r>
+    </w:p>
+    <w:p>
+      <w:pPr>
+        <w:pStyle w:val="Sansinterligne"/>
+        <w:numPr>
+          <w:ilvl w:val="0"/>
+          <w:numId w:val="5"/>
+        </w:numPr>
       </w:pPr>
       <w:r>
         <w:lastRenderedPageBreak/>
-        <w:t>Rendre le déplacement de la Patrouille conforme aux règles</w:t>
-      </w:r>
-    </w:p>
-    <w:p>
-      <w:pPr>
-        <w:pStyle w:val="Sansinterligne"/>
-        <w:numPr>
-          <w:ilvl w:val="0"/>
-          <w:numId w:val="5"/>
-        </w:numPr>
-      </w:pPr>
-      <w:r>
-        <w:t>La Patrouille dispose d’un total de Points d’Actions (PA)</w:t>
-      </w:r>
-    </w:p>
-    <w:p>
-      <w:pPr>
-        <w:pStyle w:val="Sansinterligne"/>
-        <w:numPr>
-          <w:ilvl w:val="0"/>
-          <w:numId w:val="5"/>
-        </w:numPr>
-      </w:pPr>
-      <w:r>
         <w:t>Chaque Type de Terrain doit avoir un « coût » en PA</w:t>
       </w:r>
     </w:p>

</xml_diff>

<commit_message>
Zoom / Dezoom work in progress
</commit_message>
<xml_diff>
--- a/MyProject.docx
+++ b/MyProject.docx
@@ -905,10 +905,215 @@
         </w:numPr>
       </w:pPr>
       <w:r>
+        <w:t>DONE</w:t>
+      </w:r>
+      <w:r>
+        <w:t xml:space="preserve"> -</w:t>
+      </w:r>
+      <w:r>
+        <w:t xml:space="preserve"> </w:t>
+      </w:r>
+      <w:r>
         <w:t>Dessin des hexagones : à rendre plus robuste</w:t>
       </w:r>
       <w:r>
         <w:t>.</w:t>
+      </w:r>
+    </w:p>
+    <w:p>
+      <w:pPr>
+        <w:pStyle w:val="Sansinterligne"/>
+        <w:numPr>
+          <w:ilvl w:val="0"/>
+          <w:numId w:val="5"/>
+        </w:numPr>
+      </w:pPr>
+      <w:r>
+        <w:t xml:space="preserve">DONE </w:t>
+      </w:r>
+      <w:r>
+        <w:t xml:space="preserve">- </w:t>
+      </w:r>
+      <w:r>
+        <w:t>Initialisation : pas de carte chargée.</w:t>
+      </w:r>
+    </w:p>
+    <w:p>
+      <w:pPr>
+        <w:pStyle w:val="Sansinterligne"/>
+        <w:numPr>
+          <w:ilvl w:val="0"/>
+          <w:numId w:val="5"/>
+        </w:numPr>
+      </w:pPr>
+      <w:r>
+        <w:t xml:space="preserve">DONE - </w:t>
+      </w:r>
+      <w:r>
+        <w:t xml:space="preserve">New </w:t>
+      </w:r>
+      <w:r>
+        <w:sym w:font="Wingdings" w:char="F0E8"/>
+      </w:r>
+      <w:r>
+        <w:t xml:space="preserve"> Nouvelle carte</w:t>
+      </w:r>
+    </w:p>
+    <w:p>
+      <w:pPr>
+        <w:pStyle w:val="Sansinterligne"/>
+        <w:numPr>
+          <w:ilvl w:val="1"/>
+          <w:numId w:val="5"/>
+        </w:numPr>
+      </w:pPr>
+      <w:r>
+        <w:t xml:space="preserve">DO ?E - </w:t>
+      </w:r>
+      <w:r>
+        <w:t>Le dessin occupe toute la zone, l’he</w:t>
+      </w:r>
+      <w:r>
+        <w:t>xagone 0-0 est collé en haut à gauche.</w:t>
+      </w:r>
+      <w:r>
+        <w:t xml:space="preserve"> </w:t>
+      </w:r>
+      <w:r>
+        <w:t>Cela doit se trouver dans la fonction même de construction des dimensions et positions de l’Hexagone, la carte se contente d’avoir le bon format.</w:t>
+      </w:r>
+    </w:p>
+    <w:p>
+      <w:pPr>
+        <w:pStyle w:val="Sansinterligne"/>
+        <w:numPr>
+          <w:ilvl w:val="0"/>
+          <w:numId w:val="5"/>
+        </w:numPr>
+      </w:pPr>
+      <w:r>
+        <w:t>Mouvements et zooms</w:t>
+      </w:r>
+    </w:p>
+    <w:p>
+      <w:pPr>
+        <w:pStyle w:val="Sansinterligne"/>
+        <w:numPr>
+          <w:ilvl w:val="1"/>
+          <w:numId w:val="5"/>
+        </w:numPr>
+      </w:pPr>
+      <w:r>
+        <w:lastRenderedPageBreak/>
+        <w:t>L’information sur la position du centre est conservée à travers les mouvements.</w:t>
+      </w:r>
+    </w:p>
+    <w:p>
+      <w:pPr>
+        <w:pStyle w:val="Sansinterligne"/>
+        <w:numPr>
+          <w:ilvl w:val="1"/>
+          <w:numId w:val="5"/>
+        </w:numPr>
+      </w:pPr>
+      <w:r>
+        <w:t>Quan</w:t>
+      </w:r>
+      <w:r>
+        <w:t>d on zoome, on redessine, puis on compare la localisation du nouveau centre</w:t>
+      </w:r>
+      <w:r>
+        <w:t xml:space="preserve"> par rapport à l’ancien, et on en déduit le mouvement</w:t>
+      </w:r>
+      <w:r>
+        <w:t>, qui est la différence</w:t>
+      </w:r>
+      <w:r>
+        <w:t>.</w:t>
+      </w:r>
+    </w:p>
+    <w:p>
+      <w:pPr>
+        <w:pStyle w:val="Sansinterligne"/>
+        <w:numPr>
+          <w:ilvl w:val="0"/>
+          <w:numId w:val="5"/>
+        </w:numPr>
+      </w:pPr>
+      <w:r>
+        <w:t>Zoom In / Out :</w:t>
+      </w:r>
+    </w:p>
+    <w:p>
+      <w:pPr>
+        <w:pStyle w:val="Sansinterligne"/>
+        <w:numPr>
+          <w:ilvl w:val="1"/>
+          <w:numId w:val="5"/>
+        </w:numPr>
+      </w:pPr>
+      <w:r>
+        <w:t>On « suit » les coordonnées actuelles du centre de la carte (mais pas les mouvements) : CCact</w:t>
+      </w:r>
+    </w:p>
+    <w:p>
+      <w:pPr>
+        <w:pStyle w:val="Sansinterligne"/>
+        <w:numPr>
+          <w:ilvl w:val="1"/>
+          <w:numId w:val="5"/>
+        </w:numPr>
+      </w:pPr>
+      <w:r>
+        <w:t>Ajout d’un évènement demandant la taille actuelle de la zone de dessin</w:t>
+      </w:r>
+    </w:p>
+    <w:p>
+      <w:pPr>
+        <w:pStyle w:val="Sansinterligne"/>
+        <w:numPr>
+          <w:ilvl w:val="1"/>
+          <w:numId w:val="5"/>
+        </w:numPr>
+      </w:pPr>
+      <w:r>
+        <w:t>A partir de cette information, on récupère un centre actuel, Cact</w:t>
+      </w:r>
+    </w:p>
+    <w:p>
+      <w:pPr>
+        <w:pStyle w:val="Sansinterligne"/>
+        <w:numPr>
+          <w:ilvl w:val="1"/>
+          <w:numId w:val="5"/>
+        </w:numPr>
+      </w:pPr>
+      <w:r>
+        <w:t>La différence entre Cact et CCact indique le déplacement « effectif » entre le centre de la zone et le centre du dessin : Deff</w:t>
+      </w:r>
+    </w:p>
+    <w:p>
+      <w:pPr>
+        <w:pStyle w:val="Sansinterligne"/>
+        <w:numPr>
+          <w:ilvl w:val="1"/>
+          <w:numId w:val="5"/>
+        </w:numPr>
+      </w:pPr>
+      <w:r>
+        <w:t>Une fois cela fait, on redessine, puis on détermine le centre actuel du nouveau dessin de carte NCCact (à partir des mêmes fonctions que pour le centre initial) , puis on déplace le nouveau centre du dessin à Cact, et enfin on applique le déplacement effectif multiplié par le zoom</w:t>
+      </w:r>
+    </w:p>
+    <w:p>
+      <w:pPr>
+        <w:pStyle w:val="Sansinterligne"/>
+        <w:numPr>
+          <w:ilvl w:val="1"/>
+          <w:numId w:val="5"/>
+        </w:numPr>
+      </w:pPr>
+      <w:r>
+        <w:t>NOTA : il est possible de mutualiser le concept de « rechercher le centre de la zone de dessin, récupérer le centre de la carte, centrer, effectuer un éventuel mouvement) dans une fonction utilisée tant au premier dessin qu’à chaque zoom / dézoom</w:t>
       </w:r>
       <w:bookmarkStart w:id="0" w:name="_GoBack"/>
       <w:bookmarkEnd w:id="0"/>
@@ -970,44 +1175,516 @@
         </w:numPr>
       </w:pPr>
       <w:r>
+        <w:t>Fournir un bouton de « retour au centre »</w:t>
+      </w:r>
+    </w:p>
+    <w:p>
+      <w:pPr>
+        <w:pStyle w:val="Sansinterligne"/>
+        <w:numPr>
+          <w:ilvl w:val="0"/>
+          <w:numId w:val="5"/>
+        </w:numPr>
+      </w:pPr>
+      <w:r>
+        <w:t>ZIndex :</w:t>
+      </w:r>
+    </w:p>
+    <w:p>
+      <w:pPr>
+        <w:pStyle w:val="Sansinterligne"/>
+        <w:numPr>
+          <w:ilvl w:val="1"/>
+          <w:numId w:val="5"/>
+        </w:numPr>
+      </w:pPr>
+      <w:r>
+        <w:t>Ajouter un Enum des ZIndex</w:t>
+      </w:r>
+    </w:p>
+    <w:p>
+      <w:pPr>
+        <w:pStyle w:val="Sansinterligne"/>
+        <w:numPr>
+          <w:ilvl w:val="1"/>
+          <w:numId w:val="5"/>
+        </w:numPr>
+      </w:pPr>
+      <w:r>
+        <w:t>Y coller les différents Zindex « utiles »</w:t>
+      </w:r>
+    </w:p>
+    <w:p>
+      <w:pPr>
+        <w:pStyle w:val="Sansinterligne"/>
+        <w:numPr>
+          <w:ilvl w:val="0"/>
+          <w:numId w:val="5"/>
+        </w:numPr>
+      </w:pPr>
+      <w:r>
+        <w:t>Utiliser un évènement GeneralMapTransformation</w:t>
+      </w:r>
+    </w:p>
+    <w:p>
+      <w:pPr>
+        <w:pStyle w:val="Sansinterligne"/>
+        <w:numPr>
+          <w:ilvl w:val="1"/>
+          <w:numId w:val="5"/>
+        </w:numPr>
+      </w:pPr>
+      <w:r>
+        <w:t>Contient : XMove, YMove, ZoomMultiplicator</w:t>
+      </w:r>
+    </w:p>
+    <w:p>
+      <w:pPr>
+        <w:pStyle w:val="Sansinterligne"/>
+        <w:numPr>
+          <w:ilvl w:val="1"/>
+          <w:numId w:val="5"/>
+        </w:numPr>
+      </w:pPr>
+      <w:r>
+        <w:t>Reçu par HexMap, qui doit stocker les valeurs et comparer :</w:t>
+      </w:r>
+    </w:p>
+    <w:p>
+      <w:pPr>
+        <w:pStyle w:val="Sansinterligne"/>
+        <w:numPr>
+          <w:ilvl w:val="2"/>
+          <w:numId w:val="5"/>
+        </w:numPr>
+      </w:pPr>
+      <w:r>
+        <w:t xml:space="preserve">XMove / YMove : déplacement </w:t>
+      </w:r>
+      <w:r>
+        <w:sym w:font="Wingdings" w:char="F0E8"/>
+      </w:r>
+      <w:r>
+        <w:t xml:space="preserve"> mise à jour de XCenter, YCenter </w:t>
+      </w:r>
+      <w:r>
+        <w:sym w:font="Wingdings" w:char="F0E8"/>
+      </w:r>
+      <w:r>
+        <w:t xml:space="preserve"> Move sur tous les HexViewModel</w:t>
+      </w:r>
+    </w:p>
+    <w:p>
+      <w:pPr>
+        <w:pStyle w:val="Sansinterligne"/>
+        <w:numPr>
+          <w:ilvl w:val="2"/>
+          <w:numId w:val="5"/>
+        </w:numPr>
+      </w:pPr>
+      <w:r>
+        <w:t xml:space="preserve">ZoomMultiplicator: zoom </w:t>
+      </w:r>
+      <w:r>
+        <w:sym w:font="Wingdings" w:char="F0E8"/>
+      </w:r>
+      <w:r>
+        <w:t xml:space="preserve"> mise à jour de XCenter, YCenter, CellSize </w:t>
+      </w:r>
+      <w:r>
+        <w:sym w:font="Wingdings" w:char="F0E8"/>
+      </w:r>
+      <w:r>
+        <w:t xml:space="preserve"> UpdateDrawing sur tous les HexViewModel</w:t>
+      </w:r>
+    </w:p>
+    <w:p>
+      <w:pPr>
+        <w:pStyle w:val="Sansinterligne"/>
+      </w:pPr>
+    </w:p>
+    <w:p>
+      <w:pPr>
+        <w:pStyle w:val="Titre5"/>
+        <w:numPr>
+          <w:ilvl w:val="0"/>
+          <w:numId w:val="8"/>
+        </w:numPr>
+      </w:pPr>
+      <w:r>
+        <w:t>Modes : Création / Edition / Visualisation</w:t>
+      </w:r>
+    </w:p>
+    <w:p>
+      <w:pPr>
+        <w:pStyle w:val="Sansinterligne"/>
+      </w:pPr>
+    </w:p>
+    <w:p>
+      <w:pPr>
+        <w:pStyle w:val="Sansinterligne"/>
+        <w:numPr>
+          <w:ilvl w:val="0"/>
+          <w:numId w:val="5"/>
+        </w:numPr>
+      </w:pPr>
+      <w:r>
+        <w:t>Mise en place d’un vrai système définissant les actions à effectuer sur les clics gauche et droit de la souris.</w:t>
+      </w:r>
+    </w:p>
+    <w:p>
+      <w:pPr>
+        <w:pStyle w:val="Sansinterligne"/>
+        <w:numPr>
+          <w:ilvl w:val="0"/>
+          <w:numId w:val="5"/>
+        </w:numPr>
+      </w:pPr>
+      <w:r>
+        <w:t>Un enum</w:t>
+      </w:r>
+    </w:p>
+    <w:p>
+      <w:pPr>
+        <w:pStyle w:val="Sansinterligne"/>
+        <w:numPr>
+          <w:ilvl w:val="0"/>
+          <w:numId w:val="5"/>
+        </w:numPr>
+      </w:pPr>
+      <w:r>
+        <w:t xml:space="preserve">Une propriété générale </w:t>
+      </w:r>
+      <w:r>
+        <w:t>(Model, VM) liée à un élément de View pour l’afficher (liste déroulante, checkbox, onglet)</w:t>
+      </w:r>
+    </w:p>
+    <w:p>
+      <w:pPr>
+        <w:pStyle w:val="Sansinterligne"/>
+        <w:numPr>
+          <w:ilvl w:val="0"/>
+          <w:numId w:val="5"/>
+        </w:numPr>
+      </w:pPr>
+      <w:r>
+        <w:t>Sur changement de Mode, envoi d’un message</w:t>
+      </w:r>
+    </w:p>
+    <w:p>
+      <w:pPr>
+        <w:pStyle w:val="Sansinterligne"/>
+        <w:numPr>
+          <w:ilvl w:val="0"/>
+          <w:numId w:val="5"/>
+        </w:numPr>
+      </w:pPr>
+      <w:r>
+        <w:t>Des actions sur bouton gauche / droit différentes</w:t>
+      </w:r>
+      <w:r>
+        <w:t xml:space="preserve"> selon le Mode</w:t>
+      </w:r>
+      <w:r>
+        <w:t xml:space="preserve"> (vérification de la valeur en Model)</w:t>
+      </w:r>
+    </w:p>
+    <w:p>
+      <w:pPr>
+        <w:pStyle w:val="Sansinterligne"/>
+        <w:numPr>
+          <w:ilvl w:val="0"/>
+          <w:numId w:val="5"/>
+        </w:numPr>
+      </w:pPr>
+      <w:r>
+        <w:t>Une action de changement de l’interface générale selon le mode</w:t>
+      </w:r>
+      <w:r>
+        <w:t xml:space="preserve"> (commencer par une Liste, mais si on peut avoir des Onglets bien gérés, ce serait impec)</w:t>
+      </w:r>
+    </w:p>
+    <w:p>
+      <w:pPr>
+        <w:pStyle w:val="Sansinterligne"/>
+        <w:numPr>
+          <w:ilvl w:val="0"/>
+          <w:numId w:val="5"/>
+        </w:numPr>
+      </w:pPr>
+      <w:r>
+        <w:t>Création de la carte (modification des éléments graphiques)</w:t>
+      </w:r>
+    </w:p>
+    <w:p>
+      <w:pPr>
+        <w:pStyle w:val="Sansinterligne"/>
+        <w:numPr>
+          <w:ilvl w:val="1"/>
+          <w:numId w:val="5"/>
+        </w:numPr>
+      </w:pPr>
+      <w:r>
+        <w:t>Gauche : application des données couleur / image en cours sur l’hexagone sélectionné</w:t>
+      </w:r>
+    </w:p>
+    <w:p>
+      <w:pPr>
+        <w:pStyle w:val="Sansinterligne"/>
+        <w:numPr>
+          <w:ilvl w:val="1"/>
+          <w:numId w:val="5"/>
+        </w:numPr>
+      </w:pPr>
+      <w:r>
         <w:lastRenderedPageBreak/>
-        <w:t>Fournir un bouton de « retour au centre »</w:t>
-      </w:r>
-    </w:p>
-    <w:p>
-      <w:pPr>
-        <w:pStyle w:val="Sansinterligne"/>
-        <w:numPr>
-          <w:ilvl w:val="0"/>
-          <w:numId w:val="5"/>
-        </w:numPr>
-      </w:pPr>
-      <w:r>
-        <w:t>ZIndex :</w:t>
-      </w:r>
-    </w:p>
-    <w:p>
-      <w:pPr>
-        <w:pStyle w:val="Sansinterligne"/>
-        <w:numPr>
-          <w:ilvl w:val="1"/>
-          <w:numId w:val="5"/>
-        </w:numPr>
-      </w:pPr>
-      <w:r>
-        <w:t>Ajouter un Enum des ZIndex</w:t>
-      </w:r>
-    </w:p>
-    <w:p>
-      <w:pPr>
-        <w:pStyle w:val="Sansinterligne"/>
-        <w:numPr>
-          <w:ilvl w:val="1"/>
-          <w:numId w:val="5"/>
-        </w:numPr>
-      </w:pPr>
-      <w:r>
-        <w:t>Y coller les différents Zindex « utiles »</w:t>
+        <w:t>Droite : récupération des données couleur / image de l’hexagone sélectionné</w:t>
+      </w:r>
+    </w:p>
+    <w:p>
+      <w:pPr>
+        <w:pStyle w:val="Sansinterligne"/>
+        <w:numPr>
+          <w:ilvl w:val="1"/>
+          <w:numId w:val="5"/>
+        </w:numPr>
+      </w:pPr>
+      <w:r>
+        <w:t>Sur sélection :</w:t>
+      </w:r>
+    </w:p>
+    <w:p>
+      <w:pPr>
+        <w:pStyle w:val="Sansinterligne"/>
+        <w:numPr>
+          <w:ilvl w:val="2"/>
+          <w:numId w:val="5"/>
+        </w:numPr>
+      </w:pPr>
+      <w:r>
+        <w:t>le champ Description est caché</w:t>
+      </w:r>
+    </w:p>
+    <w:p>
+      <w:pPr>
+        <w:pStyle w:val="Sansinterligne"/>
+        <w:numPr>
+          <w:ilvl w:val="2"/>
+          <w:numId w:val="5"/>
+        </w:numPr>
+      </w:pPr>
+      <w:r>
+        <w:t>Conservation ou non d’un éventuel hexagone sélectionné ?</w:t>
+      </w:r>
+    </w:p>
+    <w:p>
+      <w:pPr>
+        <w:pStyle w:val="Sansinterligne"/>
+        <w:numPr>
+          <w:ilvl w:val="0"/>
+          <w:numId w:val="5"/>
+        </w:numPr>
+      </w:pPr>
+      <w:r>
+        <w:t>Edition de la carte (modification des éléments descriptifs)</w:t>
+      </w:r>
+    </w:p>
+    <w:p>
+      <w:pPr>
+        <w:pStyle w:val="Sansinterligne"/>
+        <w:numPr>
+          <w:ilvl w:val="1"/>
+          <w:numId w:val="5"/>
+        </w:numPr>
+      </w:pPr>
+      <w:r>
+        <w:t>Gauche : sélection de l’hexagone + affichage des éléments descriptifs modifiables</w:t>
+      </w:r>
+    </w:p>
+    <w:p>
+      <w:pPr>
+        <w:pStyle w:val="Sansinterligne"/>
+        <w:numPr>
+          <w:ilvl w:val="2"/>
+          <w:numId w:val="5"/>
+        </w:numPr>
+      </w:pPr>
+      <w:r>
+        <w:t>Description</w:t>
+      </w:r>
+    </w:p>
+    <w:p>
+      <w:pPr>
+        <w:pStyle w:val="Sansinterligne"/>
+        <w:numPr>
+          <w:ilvl w:val="2"/>
+          <w:numId w:val="5"/>
+        </w:numPr>
+      </w:pPr>
+      <w:r>
+        <w:t>Degré d’exploration (ce qui se répercute sur la Carte)</w:t>
+      </w:r>
+    </w:p>
+    <w:p>
+      <w:pPr>
+        <w:pStyle w:val="Sansinterligne"/>
+        <w:numPr>
+          <w:ilvl w:val="1"/>
+          <w:numId w:val="5"/>
+        </w:numPr>
+      </w:pPr>
+      <w:r>
+        <w:t>Droit : NA</w:t>
+      </w:r>
+    </w:p>
+    <w:p>
+      <w:pPr>
+        <w:pStyle w:val="Sansinterligne"/>
+        <w:numPr>
+          <w:ilvl w:val="1"/>
+          <w:numId w:val="5"/>
+        </w:numPr>
+      </w:pPr>
+      <w:r>
+        <w:t>Sur sélection :</w:t>
+      </w:r>
+    </w:p>
+    <w:p>
+      <w:pPr>
+        <w:pStyle w:val="Sansinterligne"/>
+        <w:numPr>
+          <w:ilvl w:val="2"/>
+          <w:numId w:val="5"/>
+        </w:numPr>
+      </w:pPr>
+      <w:r>
+        <w:t>le champ Description est affiché, modifiable</w:t>
+      </w:r>
+    </w:p>
+    <w:p>
+      <w:pPr>
+        <w:pStyle w:val="Sansinterligne"/>
+        <w:numPr>
+          <w:ilvl w:val="2"/>
+          <w:numId w:val="5"/>
+        </w:numPr>
+      </w:pPr>
+      <w:r>
+        <w:t>les Couleurs et Images sont grisées (si elles peuvent continuer à être mises à jour avec ce qui est sélectionné) ou dissimulés</w:t>
+      </w:r>
+      <w:r>
+        <w:t xml:space="preserve"> et remplacés par des éléments indicatifs</w:t>
+      </w:r>
+      <w:r>
+        <w:t xml:space="preserve"> (sinon)</w:t>
+      </w:r>
+    </w:p>
+    <w:p>
+      <w:pPr>
+        <w:pStyle w:val="Sansinterligne"/>
+        <w:numPr>
+          <w:ilvl w:val="2"/>
+          <w:numId w:val="5"/>
+        </w:numPr>
+      </w:pPr>
+      <w:r>
+        <w:t xml:space="preserve">Conservation de la sélection ? Si oui, la description </w:t>
+      </w:r>
+      <w:r>
+        <w:t>et l’exploration sont remplies</w:t>
+      </w:r>
+    </w:p>
+    <w:p>
+      <w:pPr>
+        <w:pStyle w:val="Sansinterligne"/>
+        <w:numPr>
+          <w:ilvl w:val="0"/>
+          <w:numId w:val="5"/>
+        </w:numPr>
+      </w:pPr>
+      <w:r>
+        <w:t xml:space="preserve">Visualisation de la carte (sélection d’hexagone </w:t>
+      </w:r>
+      <w:r>
+        <w:sym w:font="Wingdings" w:char="F0E8"/>
+      </w:r>
+      <w:r>
+        <w:t xml:space="preserve"> visualisation des éléments descriptifs)</w:t>
+      </w:r>
+    </w:p>
+    <w:p>
+      <w:pPr>
+        <w:pStyle w:val="Sansinterligne"/>
+        <w:numPr>
+          <w:ilvl w:val="1"/>
+          <w:numId w:val="5"/>
+        </w:numPr>
+      </w:pPr>
+      <w:r>
+        <w:t xml:space="preserve">Gauche : sélection de l’hexagone </w:t>
+      </w:r>
+      <w:r>
+        <w:t>+ affichage des éléments descriptifs non modifiables</w:t>
+      </w:r>
+    </w:p>
+    <w:p>
+      <w:pPr>
+        <w:pStyle w:val="Sansinterligne"/>
+        <w:numPr>
+          <w:ilvl w:val="1"/>
+          <w:numId w:val="5"/>
+        </w:numPr>
+      </w:pPr>
+      <w:r>
+        <w:t>Droit : NA</w:t>
+      </w:r>
+    </w:p>
+    <w:p>
+      <w:pPr>
+        <w:pStyle w:val="Sansinterligne"/>
+        <w:numPr>
+          <w:ilvl w:val="1"/>
+          <w:numId w:val="5"/>
+        </w:numPr>
+      </w:pPr>
+      <w:r>
+        <w:t>Sur sélection :</w:t>
+      </w:r>
+    </w:p>
+    <w:p>
+      <w:pPr>
+        <w:pStyle w:val="Sansinterligne"/>
+        <w:numPr>
+          <w:ilvl w:val="2"/>
+          <w:numId w:val="5"/>
+        </w:numPr>
+      </w:pPr>
+      <w:r>
+        <w:t>Le champ Description est affiché, non modifiable</w:t>
+      </w:r>
+    </w:p>
+    <w:p>
+      <w:pPr>
+        <w:pStyle w:val="Sansinterligne"/>
+        <w:numPr>
+          <w:ilvl w:val="2"/>
+          <w:numId w:val="5"/>
+        </w:numPr>
+      </w:pPr>
+      <w:r>
+        <w:t>Les couleurs et images sont grisées ou dissimulées</w:t>
+      </w:r>
+    </w:p>
+    <w:p>
+      <w:pPr>
+        <w:pStyle w:val="Sansinterligne"/>
+        <w:numPr>
+          <w:ilvl w:val="2"/>
+          <w:numId w:val="5"/>
+        </w:numPr>
+      </w:pPr>
+      <w:r>
+        <w:t>Conservation de la sélection ? Si oui, la description et l’exploration sont remplies</w:t>
       </w:r>
     </w:p>
     <w:p>
@@ -1018,394 +1695,6 @@
     <w:p>
       <w:pPr>
         <w:pStyle w:val="Titre5"/>
-        <w:numPr>
-          <w:ilvl w:val="0"/>
-          <w:numId w:val="8"/>
-        </w:numPr>
-      </w:pPr>
-      <w:r>
-        <w:t>Modes : Création / Edition / Visualisation</w:t>
-      </w:r>
-    </w:p>
-    <w:p>
-      <w:pPr>
-        <w:pStyle w:val="Sansinterligne"/>
-      </w:pPr>
-    </w:p>
-    <w:p>
-      <w:pPr>
-        <w:pStyle w:val="Sansinterligne"/>
-        <w:numPr>
-          <w:ilvl w:val="0"/>
-          <w:numId w:val="5"/>
-        </w:numPr>
-      </w:pPr>
-      <w:r>
-        <w:t>Mise en place d’un vrai système définissant les actions à effectuer sur les clics gauche et droit de la souris.</w:t>
-      </w:r>
-    </w:p>
-    <w:p>
-      <w:pPr>
-        <w:pStyle w:val="Sansinterligne"/>
-        <w:numPr>
-          <w:ilvl w:val="0"/>
-          <w:numId w:val="5"/>
-        </w:numPr>
-      </w:pPr>
-      <w:r>
-        <w:t>Un enum</w:t>
-      </w:r>
-    </w:p>
-    <w:p>
-      <w:pPr>
-        <w:pStyle w:val="Sansinterligne"/>
-        <w:numPr>
-          <w:ilvl w:val="0"/>
-          <w:numId w:val="5"/>
-        </w:numPr>
-      </w:pPr>
-      <w:r>
-        <w:t xml:space="preserve">Une propriété générale </w:t>
-      </w:r>
-      <w:r>
-        <w:t>(Model, VM) liée à un élément de View pour l’afficher (liste déroulante, checkbox, onglet)</w:t>
-      </w:r>
-    </w:p>
-    <w:p>
-      <w:pPr>
-        <w:pStyle w:val="Sansinterligne"/>
-        <w:numPr>
-          <w:ilvl w:val="0"/>
-          <w:numId w:val="5"/>
-        </w:numPr>
-      </w:pPr>
-      <w:r>
-        <w:t>Sur changement de Mode, envoi d’un message</w:t>
-      </w:r>
-    </w:p>
-    <w:p>
-      <w:pPr>
-        <w:pStyle w:val="Sansinterligne"/>
-        <w:numPr>
-          <w:ilvl w:val="0"/>
-          <w:numId w:val="5"/>
-        </w:numPr>
-      </w:pPr>
-      <w:r>
-        <w:t>Des actions sur bouton gauche / droit différentes</w:t>
-      </w:r>
-      <w:r>
-        <w:t xml:space="preserve"> selon le Mode</w:t>
-      </w:r>
-      <w:r>
-        <w:t xml:space="preserve"> (vérification de la valeur en Model)</w:t>
-      </w:r>
-    </w:p>
-    <w:p>
-      <w:pPr>
-        <w:pStyle w:val="Sansinterligne"/>
-        <w:numPr>
-          <w:ilvl w:val="0"/>
-          <w:numId w:val="5"/>
-        </w:numPr>
-      </w:pPr>
-      <w:r>
-        <w:t>Une action de changement de l’interface générale selon le mode</w:t>
-      </w:r>
-      <w:r>
-        <w:t xml:space="preserve"> (commencer par une Liste, mais si on peut avoir des Onglets bien gérés, ce serait impec)</w:t>
-      </w:r>
-    </w:p>
-    <w:p>
-      <w:pPr>
-        <w:pStyle w:val="Sansinterligne"/>
-        <w:numPr>
-          <w:ilvl w:val="0"/>
-          <w:numId w:val="5"/>
-        </w:numPr>
-      </w:pPr>
-      <w:r>
-        <w:t>Création de la carte (modification des éléments graphiques)</w:t>
-      </w:r>
-    </w:p>
-    <w:p>
-      <w:pPr>
-        <w:pStyle w:val="Sansinterligne"/>
-        <w:numPr>
-          <w:ilvl w:val="1"/>
-          <w:numId w:val="5"/>
-        </w:numPr>
-      </w:pPr>
-      <w:r>
-        <w:t>Gauche : application des données couleur / image en cours sur l’hexagone sélectionné</w:t>
-      </w:r>
-    </w:p>
-    <w:p>
-      <w:pPr>
-        <w:pStyle w:val="Sansinterligne"/>
-        <w:numPr>
-          <w:ilvl w:val="1"/>
-          <w:numId w:val="5"/>
-        </w:numPr>
-      </w:pPr>
-      <w:r>
-        <w:t>Droite : récupération des données couleur / image de l’hexagone sélectionné</w:t>
-      </w:r>
-    </w:p>
-    <w:p>
-      <w:pPr>
-        <w:pStyle w:val="Sansinterligne"/>
-        <w:numPr>
-          <w:ilvl w:val="1"/>
-          <w:numId w:val="5"/>
-        </w:numPr>
-      </w:pPr>
-      <w:r>
-        <w:t>Sur sélection :</w:t>
-      </w:r>
-    </w:p>
-    <w:p>
-      <w:pPr>
-        <w:pStyle w:val="Sansinterligne"/>
-        <w:numPr>
-          <w:ilvl w:val="2"/>
-          <w:numId w:val="5"/>
-        </w:numPr>
-      </w:pPr>
-      <w:r>
-        <w:t>le champ Description est caché</w:t>
-      </w:r>
-    </w:p>
-    <w:p>
-      <w:pPr>
-        <w:pStyle w:val="Sansinterligne"/>
-        <w:numPr>
-          <w:ilvl w:val="2"/>
-          <w:numId w:val="5"/>
-        </w:numPr>
-      </w:pPr>
-      <w:r>
-        <w:t>Conservation ou non d’un éventuel hexagone sélectionné ?</w:t>
-      </w:r>
-    </w:p>
-    <w:p>
-      <w:pPr>
-        <w:pStyle w:val="Sansinterligne"/>
-        <w:numPr>
-          <w:ilvl w:val="0"/>
-          <w:numId w:val="5"/>
-        </w:numPr>
-      </w:pPr>
-      <w:r>
-        <w:t>Edition de la carte (modification des éléments descriptifs)</w:t>
-      </w:r>
-    </w:p>
-    <w:p>
-      <w:pPr>
-        <w:pStyle w:val="Sansinterligne"/>
-        <w:numPr>
-          <w:ilvl w:val="1"/>
-          <w:numId w:val="5"/>
-        </w:numPr>
-      </w:pPr>
-      <w:r>
-        <w:t>Gauche : sélection de l’hexagone + affichage des éléments descriptifs modifiables</w:t>
-      </w:r>
-    </w:p>
-    <w:p>
-      <w:pPr>
-        <w:pStyle w:val="Sansinterligne"/>
-        <w:numPr>
-          <w:ilvl w:val="2"/>
-          <w:numId w:val="5"/>
-        </w:numPr>
-      </w:pPr>
-      <w:r>
-        <w:t>Description</w:t>
-      </w:r>
-    </w:p>
-    <w:p>
-      <w:pPr>
-        <w:pStyle w:val="Sansinterligne"/>
-        <w:numPr>
-          <w:ilvl w:val="2"/>
-          <w:numId w:val="5"/>
-        </w:numPr>
-      </w:pPr>
-      <w:r>
-        <w:t>Degré d’exploration (ce qui se répercute sur la Carte)</w:t>
-      </w:r>
-    </w:p>
-    <w:p>
-      <w:pPr>
-        <w:pStyle w:val="Sansinterligne"/>
-        <w:numPr>
-          <w:ilvl w:val="1"/>
-          <w:numId w:val="5"/>
-        </w:numPr>
-      </w:pPr>
-      <w:r>
-        <w:t>Droit : NA</w:t>
-      </w:r>
-    </w:p>
-    <w:p>
-      <w:pPr>
-        <w:pStyle w:val="Sansinterligne"/>
-        <w:numPr>
-          <w:ilvl w:val="1"/>
-          <w:numId w:val="5"/>
-        </w:numPr>
-      </w:pPr>
-      <w:r>
-        <w:t>Sur sélection :</w:t>
-      </w:r>
-    </w:p>
-    <w:p>
-      <w:pPr>
-        <w:pStyle w:val="Sansinterligne"/>
-        <w:numPr>
-          <w:ilvl w:val="2"/>
-          <w:numId w:val="5"/>
-        </w:numPr>
-      </w:pPr>
-      <w:r>
-        <w:t>le champ Description est affiché, modifiable</w:t>
-      </w:r>
-    </w:p>
-    <w:p>
-      <w:pPr>
-        <w:pStyle w:val="Sansinterligne"/>
-        <w:numPr>
-          <w:ilvl w:val="2"/>
-          <w:numId w:val="5"/>
-        </w:numPr>
-      </w:pPr>
-      <w:r>
-        <w:t>les Couleurs et Images sont grisées (si elles peuvent continuer à être mises à jour avec ce qui est sélectionné) ou dissimulés</w:t>
-      </w:r>
-      <w:r>
-        <w:t xml:space="preserve"> et remplacés par des éléments indicatifs</w:t>
-      </w:r>
-      <w:r>
-        <w:t xml:space="preserve"> (sinon)</w:t>
-      </w:r>
-    </w:p>
-    <w:p>
-      <w:pPr>
-        <w:pStyle w:val="Sansinterligne"/>
-        <w:numPr>
-          <w:ilvl w:val="2"/>
-          <w:numId w:val="5"/>
-        </w:numPr>
-      </w:pPr>
-      <w:r>
-        <w:t xml:space="preserve">Conservation de la sélection ? Si oui, la description </w:t>
-      </w:r>
-      <w:r>
-        <w:t>et l’exploration sont remplies</w:t>
-      </w:r>
-    </w:p>
-    <w:p>
-      <w:pPr>
-        <w:pStyle w:val="Sansinterligne"/>
-        <w:numPr>
-          <w:ilvl w:val="0"/>
-          <w:numId w:val="5"/>
-        </w:numPr>
-      </w:pPr>
-      <w:r>
-        <w:t xml:space="preserve">Visualisation de la carte (sélection d’hexagone </w:t>
-      </w:r>
-      <w:r>
-        <w:sym w:font="Wingdings" w:char="F0E8"/>
-      </w:r>
-      <w:r>
-        <w:t xml:space="preserve"> visualisation des éléments descriptifs)</w:t>
-      </w:r>
-    </w:p>
-    <w:p>
-      <w:pPr>
-        <w:pStyle w:val="Sansinterligne"/>
-        <w:numPr>
-          <w:ilvl w:val="1"/>
-          <w:numId w:val="5"/>
-        </w:numPr>
-      </w:pPr>
-      <w:r>
-        <w:t xml:space="preserve">Gauche : sélection de l’hexagone </w:t>
-      </w:r>
-      <w:r>
-        <w:t>+ affichage des éléments descriptifs non modifiables</w:t>
-      </w:r>
-    </w:p>
-    <w:p>
-      <w:pPr>
-        <w:pStyle w:val="Sansinterligne"/>
-        <w:numPr>
-          <w:ilvl w:val="1"/>
-          <w:numId w:val="5"/>
-        </w:numPr>
-      </w:pPr>
-      <w:r>
-        <w:t>Droit : NA</w:t>
-      </w:r>
-    </w:p>
-    <w:p>
-      <w:pPr>
-        <w:pStyle w:val="Sansinterligne"/>
-        <w:numPr>
-          <w:ilvl w:val="1"/>
-          <w:numId w:val="5"/>
-        </w:numPr>
-      </w:pPr>
-      <w:r>
-        <w:t>Sur sélection :</w:t>
-      </w:r>
-    </w:p>
-    <w:p>
-      <w:pPr>
-        <w:pStyle w:val="Sansinterligne"/>
-        <w:numPr>
-          <w:ilvl w:val="2"/>
-          <w:numId w:val="5"/>
-        </w:numPr>
-      </w:pPr>
-      <w:r>
-        <w:t>Le champ Description est affiché, non modifiable</w:t>
-      </w:r>
-    </w:p>
-    <w:p>
-      <w:pPr>
-        <w:pStyle w:val="Sansinterligne"/>
-        <w:numPr>
-          <w:ilvl w:val="2"/>
-          <w:numId w:val="5"/>
-        </w:numPr>
-      </w:pPr>
-      <w:r>
-        <w:t>Les couleurs et images sont grisées ou dissimulées</w:t>
-      </w:r>
-    </w:p>
-    <w:p>
-      <w:pPr>
-        <w:pStyle w:val="Sansinterligne"/>
-        <w:numPr>
-          <w:ilvl w:val="2"/>
-          <w:numId w:val="5"/>
-        </w:numPr>
-      </w:pPr>
-      <w:r>
-        <w:t>Conservation de la sélection ? Si oui, la description et l’exploration sont remplies</w:t>
-      </w:r>
-    </w:p>
-    <w:p>
-      <w:pPr>
-        <w:pStyle w:val="Sansinterligne"/>
-      </w:pPr>
-    </w:p>
-    <w:p>
-      <w:pPr>
-        <w:pStyle w:val="Titre5"/>
       </w:pPr>
       <w:r>
         <w:t>Charger / sauvegarder</w:t>
@@ -1443,6 +1732,18 @@
     <w:p>
       <w:pPr>
         <w:pStyle w:val="Sansinterligne"/>
+        <w:numPr>
+          <w:ilvl w:val="0"/>
+          <w:numId w:val="5"/>
+        </w:numPr>
+      </w:pPr>
+      <w:r>
+        <w:t>Régler le problème de bug GDI+ quand pon fait plusieurs New / Load de suite.</w:t>
+      </w:r>
+    </w:p>
+    <w:p>
+      <w:pPr>
+        <w:pStyle w:val="Sansinterligne"/>
       </w:pPr>
     </w:p>
     <w:p>
@@ -1450,7 +1751,6 @@
         <w:pStyle w:val="Titre3"/>
       </w:pPr>
       <w:r>
-        <w:lastRenderedPageBreak/>
         <w:t>Evolutions Code</w:t>
       </w:r>
     </w:p>
@@ -1576,6 +1876,7 @@
         <w:pStyle w:val="Sansinterligne"/>
       </w:pPr>
       <w:r>
+        <w:lastRenderedPageBreak/>
         <w:t>Le concept est d’avoir les Types communs séparés de tout le reste de façon à ne pas avoir à récupérer un projet au mauvais endroit (entre autres)</w:t>
       </w:r>
     </w:p>
@@ -1621,6 +1922,35 @@
       </w:pPr>
       <w:r>
         <w:t>Une classe &amp; fichier par message ?</w:t>
+      </w:r>
+    </w:p>
+    <w:p>
+      <w:pPr>
+        <w:pStyle w:val="Sansinterligne"/>
+      </w:pPr>
+    </w:p>
+    <w:p>
+      <w:pPr>
+        <w:pStyle w:val="Titre4"/>
+      </w:pPr>
+      <w:r>
+        <w:t>Evolution –</w:t>
+      </w:r>
+      <w:r>
+        <w:t xml:space="preserve"> Interfaces</w:t>
+      </w:r>
+    </w:p>
+    <w:p>
+      <w:pPr>
+        <w:pStyle w:val="Sansinterligne"/>
+      </w:pPr>
+    </w:p>
+    <w:p>
+      <w:pPr>
+        <w:pStyle w:val="Sansinterligne"/>
+      </w:pPr>
+      <w:r>
+        <w:t>Le but est de créer des Interfaces permettant de planifier et forcer la structure du code, de façon à rendre l’ensemble « portable » pour d’autres types de cartes d’hexagones. Une Interface pour la carte, contenant telles et telles données (ou bien une classe à étendre si les données ne passent pas), une interface pour les Models, et pour les ViewModels – cette dernière pouvant demander un Model en entrée. Il serait potentiellement utile d’avoir aussi des classes à surcharger permettant d’automatiser certaines tâches des interfaces.</w:t>
       </w:r>
     </w:p>
     <w:p>
@@ -1891,6 +2221,7 @@
         </w:numPr>
       </w:pPr>
       <w:r>
+        <w:lastRenderedPageBreak/>
         <w:t>Il faut prendre en compte qu’avec une BDD unique, ce qui est fourni aux joueurs ne DOIT PAS permettre la modification</w:t>
       </w:r>
     </w:p>
@@ -2190,75 +2521,75 @@
         </w:numPr>
       </w:pPr>
       <w:r>
+        <w:t xml:space="preserve">Note : l’intérêt peut être limité. L’un des usages peut être la séparation logique. Un autre est d’y mettre l’implémentation d’une interface si elle prend trop de place. </w:t>
+      </w:r>
+    </w:p>
+    <w:p>
+      <w:pPr>
+        <w:pStyle w:val="Sansinterligne"/>
+        <w:numPr>
+          <w:ilvl w:val="0"/>
+          <w:numId w:val="6"/>
+        </w:numPr>
+      </w:pPr>
+      <w:r>
+        <w:t>Classe virtuelle : peut-être réécrite</w:t>
+      </w:r>
+    </w:p>
+    <w:p>
+      <w:pPr>
+        <w:pStyle w:val="Sansinterligne"/>
+        <w:numPr>
+          <w:ilvl w:val="0"/>
+          <w:numId w:val="6"/>
+        </w:numPr>
+      </w:pPr>
+      <w:r>
+        <w:t>Classe sealed : ne peut pas être réécrite.</w:t>
+      </w:r>
+    </w:p>
+    <w:p>
+      <w:pPr>
+        <w:pStyle w:val="Sansinterligne"/>
+      </w:pPr>
+    </w:p>
+    <w:p>
+      <w:pPr>
+        <w:pStyle w:val="Titre4"/>
+      </w:pPr>
+      <w:r>
+        <w:t>Evolution –</w:t>
+      </w:r>
+    </w:p>
+    <w:p>
+      <w:pPr>
+        <w:pStyle w:val="Sansinterligne"/>
+      </w:pPr>
+    </w:p>
+    <w:p>
+      <w:pPr>
+        <w:pStyle w:val="Sansinterligne"/>
+      </w:pPr>
+    </w:p>
+    <w:p>
+      <w:pPr>
+        <w:pStyle w:val="Titre3"/>
+      </w:pPr>
+      <w:r>
+        <w:t>Evolutions Bonnes Pratiques</w:t>
+      </w:r>
+    </w:p>
+    <w:p>
+      <w:pPr>
+        <w:pStyle w:val="Sansinterligne"/>
+      </w:pPr>
+    </w:p>
+    <w:p>
+      <w:pPr>
+        <w:pStyle w:val="Titre4"/>
+      </w:pPr>
+      <w:r>
         <w:lastRenderedPageBreak/>
-        <w:t xml:space="preserve">Note : l’intérêt peut être limité. L’un des usages peut être la séparation logique. Un autre est d’y mettre l’implémentation d’une interface si elle prend trop de place. </w:t>
-      </w:r>
-    </w:p>
-    <w:p>
-      <w:pPr>
-        <w:pStyle w:val="Sansinterligne"/>
-        <w:numPr>
-          <w:ilvl w:val="0"/>
-          <w:numId w:val="6"/>
-        </w:numPr>
-      </w:pPr>
-      <w:r>
-        <w:t>Classe virtuelle : peut-être réécrite</w:t>
-      </w:r>
-    </w:p>
-    <w:p>
-      <w:pPr>
-        <w:pStyle w:val="Sansinterligne"/>
-        <w:numPr>
-          <w:ilvl w:val="0"/>
-          <w:numId w:val="6"/>
-        </w:numPr>
-      </w:pPr>
-      <w:r>
-        <w:t>Classe sealed : ne peut pas être réécrite.</w:t>
-      </w:r>
-    </w:p>
-    <w:p>
-      <w:pPr>
-        <w:pStyle w:val="Sansinterligne"/>
-      </w:pPr>
-    </w:p>
-    <w:p>
-      <w:pPr>
-        <w:pStyle w:val="Titre4"/>
-      </w:pPr>
-      <w:r>
-        <w:t>Evolution –</w:t>
-      </w:r>
-    </w:p>
-    <w:p>
-      <w:pPr>
-        <w:pStyle w:val="Sansinterligne"/>
-      </w:pPr>
-    </w:p>
-    <w:p>
-      <w:pPr>
-        <w:pStyle w:val="Sansinterligne"/>
-      </w:pPr>
-    </w:p>
-    <w:p>
-      <w:pPr>
-        <w:pStyle w:val="Titre3"/>
-      </w:pPr>
-      <w:r>
-        <w:t>Evolutions Bonnes Pratiques</w:t>
-      </w:r>
-    </w:p>
-    <w:p>
-      <w:pPr>
-        <w:pStyle w:val="Sansinterligne"/>
-      </w:pPr>
-    </w:p>
-    <w:p>
-      <w:pPr>
-        <w:pStyle w:val="Titre4"/>
-      </w:pPr>
-      <w:r>
         <w:t>Evolution</w:t>
       </w:r>
       <w:r>
@@ -2637,67 +2968,67 @@
         <w:pStyle w:val="Titre4"/>
       </w:pPr>
       <w:r>
+        <w:t>Evolution –</w:t>
+      </w:r>
+    </w:p>
+    <w:p>
+      <w:pPr>
+        <w:pStyle w:val="Sansinterligne"/>
+      </w:pPr>
+    </w:p>
+    <w:p>
+      <w:pPr>
+        <w:pStyle w:val="Sansinterligne"/>
+      </w:pPr>
+    </w:p>
+    <w:p>
+      <w:pPr>
+        <w:pStyle w:val="Titre3"/>
+      </w:pPr>
+      <w:r>
+        <w:t>Evolutions Fonctionnelles</w:t>
+      </w:r>
+    </w:p>
+    <w:p>
+      <w:pPr>
+        <w:pStyle w:val="Sansinterligne"/>
+      </w:pPr>
+    </w:p>
+    <w:p>
+      <w:pPr>
+        <w:pStyle w:val="Titre4"/>
+      </w:pPr>
+      <w:r>
+        <w:t>Evolution –</w:t>
+      </w:r>
+      <w:r>
+        <w:t xml:space="preserve"> Types de Terrain 1/x</w:t>
+      </w:r>
+    </w:p>
+    <w:p>
+      <w:pPr>
+        <w:pStyle w:val="Sansinterligne"/>
+      </w:pPr>
+    </w:p>
+    <w:p>
+      <w:pPr>
+        <w:pStyle w:val="Sansinterligne"/>
+      </w:pPr>
+      <w:r>
+        <w:t>En s’inspirant des terrains d’Hexographer, créer des Types de Terrain fixes et les proposer au lieu des Couleurs &amp; Images.</w:t>
+      </w:r>
+    </w:p>
+    <w:p>
+      <w:pPr>
+        <w:pStyle w:val="Sansinterligne"/>
+      </w:pPr>
+    </w:p>
+    <w:p>
+      <w:pPr>
+        <w:pStyle w:val="Titre4"/>
+      </w:pPr>
+      <w:r>
         <w:lastRenderedPageBreak/>
-        <w:t>Evolution –</w:t>
-      </w:r>
-    </w:p>
-    <w:p>
-      <w:pPr>
-        <w:pStyle w:val="Sansinterligne"/>
-      </w:pPr>
-    </w:p>
-    <w:p>
-      <w:pPr>
-        <w:pStyle w:val="Sansinterligne"/>
-      </w:pPr>
-    </w:p>
-    <w:p>
-      <w:pPr>
-        <w:pStyle w:val="Titre3"/>
-      </w:pPr>
-      <w:r>
-        <w:t>Evolutions Fonctionnelles</w:t>
-      </w:r>
-    </w:p>
-    <w:p>
-      <w:pPr>
-        <w:pStyle w:val="Sansinterligne"/>
-      </w:pPr>
-    </w:p>
-    <w:p>
-      <w:pPr>
-        <w:pStyle w:val="Titre4"/>
-      </w:pPr>
-      <w:r>
-        <w:t>Evolution –</w:t>
-      </w:r>
-      <w:r>
-        <w:t xml:space="preserve"> Types de Terrain 1/x</w:t>
-      </w:r>
-    </w:p>
-    <w:p>
-      <w:pPr>
-        <w:pStyle w:val="Sansinterligne"/>
-      </w:pPr>
-    </w:p>
-    <w:p>
-      <w:pPr>
-        <w:pStyle w:val="Sansinterligne"/>
-      </w:pPr>
-      <w:r>
-        <w:t>En s’inspirant des terrains d’Hexographer, créer des Types de Terrain fixes et les proposer au lieu des Couleurs &amp; Images.</w:t>
-      </w:r>
-    </w:p>
-    <w:p>
-      <w:pPr>
-        <w:pStyle w:val="Sansinterligne"/>
-      </w:pPr>
-    </w:p>
-    <w:p>
-      <w:pPr>
-        <w:pStyle w:val="Titre4"/>
-      </w:pPr>
-      <w:r>
         <w:t xml:space="preserve">Evolution – </w:t>
       </w:r>
       <w:r>
@@ -3150,32 +3481,149 @@
         </w:numPr>
       </w:pPr>
       <w:r>
+        <w:t>Indication du jour en cours</w:t>
+      </w:r>
+    </w:p>
+    <w:p>
+      <w:pPr>
+        <w:pStyle w:val="Sansinterligne"/>
+        <w:numPr>
+          <w:ilvl w:val="1"/>
+          <w:numId w:val="5"/>
+        </w:numPr>
+      </w:pPr>
+      <w:r>
+        <w:t>Boutons pour avancer / reculer dans les jours</w:t>
+      </w:r>
+    </w:p>
+    <w:p>
+      <w:pPr>
+        <w:pStyle w:val="Sansinterligne"/>
+        <w:numPr>
+          <w:ilvl w:val="0"/>
+          <w:numId w:val="5"/>
+        </w:numPr>
+      </w:pPr>
+      <w:r>
+        <w:t>Pas d’agenda</w:t>
+      </w:r>
+    </w:p>
+    <w:p>
+      <w:pPr>
+        <w:pStyle w:val="Sansinterligne"/>
+      </w:pPr>
+    </w:p>
+    <w:p>
+      <w:pPr>
+        <w:pStyle w:val="Titre4"/>
+      </w:pPr>
+      <w:r>
+        <w:t>Evolution –</w:t>
+      </w:r>
+      <w:r>
+        <w:t xml:space="preserve"> Calendrier 2/x</w:t>
+      </w:r>
+    </w:p>
+    <w:p>
+      <w:pPr>
+        <w:pStyle w:val="Sansinterligne"/>
+      </w:pPr>
+    </w:p>
+    <w:p>
+      <w:pPr>
+        <w:pStyle w:val="Sansinterligne"/>
+        <w:numPr>
+          <w:ilvl w:val="0"/>
+          <w:numId w:val="5"/>
+        </w:numPr>
+      </w:pPr>
+      <w:r>
+        <w:t>Elément Agenda</w:t>
+      </w:r>
+    </w:p>
+    <w:p>
+      <w:pPr>
+        <w:pStyle w:val="Sansinterligne"/>
+        <w:numPr>
+          <w:ilvl w:val="1"/>
+          <w:numId w:val="5"/>
+        </w:numPr>
+      </w:pPr>
+      <w:r>
+        <w:t>Contient des jours</w:t>
+      </w:r>
+    </w:p>
+    <w:p>
+      <w:pPr>
+        <w:pStyle w:val="Sansinterligne"/>
+        <w:numPr>
+          <w:ilvl w:val="2"/>
+          <w:numId w:val="5"/>
+        </w:numPr>
+      </w:pPr>
+      <w:r>
+        <w:t>Date</w:t>
+      </w:r>
+    </w:p>
+    <w:p>
+      <w:pPr>
+        <w:pStyle w:val="Sansinterligne"/>
+        <w:numPr>
+          <w:ilvl w:val="2"/>
+          <w:numId w:val="5"/>
+        </w:numPr>
+      </w:pPr>
+      <w:r>
+        <w:t>Description</w:t>
+      </w:r>
+    </w:p>
+    <w:p>
+      <w:pPr>
+        <w:pStyle w:val="Sansinterligne"/>
+        <w:numPr>
+          <w:ilvl w:val="1"/>
+          <w:numId w:val="5"/>
+        </w:numPr>
+      </w:pPr>
+      <w:r>
         <w:lastRenderedPageBreak/>
-        <w:t>Indication du jour en cours</w:t>
-      </w:r>
-    </w:p>
-    <w:p>
-      <w:pPr>
-        <w:pStyle w:val="Sansinterligne"/>
-        <w:numPr>
-          <w:ilvl w:val="1"/>
-          <w:numId w:val="5"/>
-        </w:numPr>
-      </w:pPr>
-      <w:r>
-        <w:t>Boutons pour avancer / reculer dans les jours</w:t>
-      </w:r>
-    </w:p>
-    <w:p>
-      <w:pPr>
-        <w:pStyle w:val="Sansinterligne"/>
-        <w:numPr>
-          <w:ilvl w:val="0"/>
-          <w:numId w:val="5"/>
-        </w:numPr>
-      </w:pPr>
-      <w:r>
-        <w:t>Pas d’agenda</w:t>
+        <w:t>Seuls les jours où quelque chose a été renseigné existent</w:t>
+      </w:r>
+    </w:p>
+    <w:p>
+      <w:pPr>
+        <w:pStyle w:val="Sansinterligne"/>
+        <w:numPr>
+          <w:ilvl w:val="0"/>
+          <w:numId w:val="5"/>
+        </w:numPr>
+      </w:pPr>
+      <w:r>
+        <w:t>Sur le Calendrier</w:t>
+      </w:r>
+    </w:p>
+    <w:p>
+      <w:pPr>
+        <w:pStyle w:val="Sansinterligne"/>
+        <w:numPr>
+          <w:ilvl w:val="1"/>
+          <w:numId w:val="5"/>
+        </w:numPr>
+      </w:pPr>
+      <w:r>
+        <w:t>Les jours avec une correspondance dans l’Agenda apparaissent différemment, cliquables.</w:t>
+      </w:r>
+    </w:p>
+    <w:p>
+      <w:pPr>
+        <w:pStyle w:val="Sansinterligne"/>
+        <w:numPr>
+          <w:ilvl w:val="1"/>
+          <w:numId w:val="5"/>
+        </w:numPr>
+      </w:pPr>
+      <w:r>
+        <w:t>Cliquer sur un Jour Agenda ouvre une autre fenêtre (ou modifie celle du Calendrier), et afficher la Date et la Description</w:t>
       </w:r>
     </w:p>
     <w:p>
@@ -3191,36 +3639,48 @@
         <w:t>Evolution –</w:t>
       </w:r>
       <w:r>
-        <w:t xml:space="preserve"> Calendrier 2/x</w:t>
-      </w:r>
-    </w:p>
-    <w:p>
-      <w:pPr>
-        <w:pStyle w:val="Sansinterligne"/>
-      </w:pPr>
-    </w:p>
-    <w:p>
-      <w:pPr>
-        <w:pStyle w:val="Sansinterligne"/>
-        <w:numPr>
-          <w:ilvl w:val="0"/>
-          <w:numId w:val="5"/>
-        </w:numPr>
-      </w:pPr>
-      <w:r>
-        <w:t>Elément Agenda</w:t>
-      </w:r>
-    </w:p>
-    <w:p>
-      <w:pPr>
-        <w:pStyle w:val="Sansinterligne"/>
-        <w:numPr>
-          <w:ilvl w:val="1"/>
-          <w:numId w:val="5"/>
-        </w:numPr>
-      </w:pPr>
-      <w:r>
-        <w:t>Contient des jours</w:t>
+        <w:t xml:space="preserve"> Météo 1/x</w:t>
+      </w:r>
+    </w:p>
+    <w:p>
+      <w:pPr>
+        <w:pStyle w:val="Sansinterligne"/>
+      </w:pPr>
+    </w:p>
+    <w:p>
+      <w:pPr>
+        <w:pStyle w:val="Sansinterligne"/>
+        <w:numPr>
+          <w:ilvl w:val="0"/>
+          <w:numId w:val="5"/>
+        </w:numPr>
+      </w:pPr>
+      <w:r>
+        <w:t>Possibilité d’afficher une interface Météo</w:t>
+      </w:r>
+    </w:p>
+    <w:p>
+      <w:pPr>
+        <w:pStyle w:val="Sansinterligne"/>
+        <w:numPr>
+          <w:ilvl w:val="1"/>
+          <w:numId w:val="5"/>
+        </w:numPr>
+      </w:pPr>
+      <w:r>
+        <w:t>On fournit la Saison et le Temps Actuel</w:t>
+      </w:r>
+    </w:p>
+    <w:p>
+      <w:pPr>
+        <w:pStyle w:val="Sansinterligne"/>
+        <w:numPr>
+          <w:ilvl w:val="1"/>
+          <w:numId w:val="5"/>
+        </w:numPr>
+      </w:pPr>
+      <w:r>
+        <w:t>Génère, sur clic, la Météo suivante</w:t>
       </w:r>
     </w:p>
     <w:p>
@@ -3232,7 +3692,7 @@
         </w:numPr>
       </w:pPr>
       <w:r>
-        <w:t>Date</w:t>
+        <w:t>Temps</w:t>
       </w:r>
     </w:p>
     <w:p>
@@ -3244,55 +3704,31 @@
         </w:numPr>
       </w:pPr>
       <w:r>
-        <w:t>Description</w:t>
-      </w:r>
-    </w:p>
-    <w:p>
-      <w:pPr>
-        <w:pStyle w:val="Sansinterligne"/>
-        <w:numPr>
-          <w:ilvl w:val="1"/>
-          <w:numId w:val="5"/>
-        </w:numPr>
-      </w:pPr>
-      <w:r>
-        <w:t>Seuls les jours où quelque chose a été renseigné existent</w:t>
-      </w:r>
-    </w:p>
-    <w:p>
-      <w:pPr>
-        <w:pStyle w:val="Sansinterligne"/>
-        <w:numPr>
-          <w:ilvl w:val="0"/>
-          <w:numId w:val="5"/>
-        </w:numPr>
-      </w:pPr>
-      <w:r>
-        <w:t>Sur le Calendrier</w:t>
-      </w:r>
-    </w:p>
-    <w:p>
-      <w:pPr>
-        <w:pStyle w:val="Sansinterligne"/>
-        <w:numPr>
-          <w:ilvl w:val="1"/>
-          <w:numId w:val="5"/>
-        </w:numPr>
-      </w:pPr>
-      <w:r>
-        <w:t>Les jours avec une correspondance dans l’Agenda apparaissent différemment, cliquables.</w:t>
-      </w:r>
-    </w:p>
-    <w:p>
-      <w:pPr>
-        <w:pStyle w:val="Sansinterligne"/>
-        <w:numPr>
-          <w:ilvl w:val="1"/>
-          <w:numId w:val="5"/>
-        </w:numPr>
-      </w:pPr>
-      <w:r>
-        <w:t>Cliquer sur un Jour Agenda ouvre une autre fenêtre (ou modifie celle du Calendrier), et afficher la Date et la Description</w:t>
+        <w:t>Durée (s’il y a)</w:t>
+      </w:r>
+    </w:p>
+    <w:p>
+      <w:pPr>
+        <w:pStyle w:val="Sansinterligne"/>
+        <w:numPr>
+          <w:ilvl w:val="1"/>
+          <w:numId w:val="5"/>
+        </w:numPr>
+      </w:pPr>
+      <w:r>
+        <w:t>Prend en compte les Evènements météorologiques particuliers</w:t>
+      </w:r>
+    </w:p>
+    <w:p>
+      <w:pPr>
+        <w:pStyle w:val="Sansinterligne"/>
+        <w:numPr>
+          <w:ilvl w:val="1"/>
+          <w:numId w:val="5"/>
+        </w:numPr>
+      </w:pPr>
+      <w:r>
+        <w:t>Indique les effets météorologiques</w:t>
       </w:r>
     </w:p>
     <w:p>
@@ -3308,48 +3744,189 @@
         <w:t>Evolution –</w:t>
       </w:r>
       <w:r>
-        <w:t xml:space="preserve"> Météo 1/x</w:t>
-      </w:r>
-    </w:p>
-    <w:p>
-      <w:pPr>
-        <w:pStyle w:val="Sansinterligne"/>
-      </w:pPr>
-    </w:p>
-    <w:p>
-      <w:pPr>
-        <w:pStyle w:val="Sansinterligne"/>
-        <w:numPr>
-          <w:ilvl w:val="0"/>
-          <w:numId w:val="5"/>
-        </w:numPr>
-      </w:pPr>
-      <w:r>
-        <w:t>Possibilité d’afficher une interface Météo</w:t>
-      </w:r>
-    </w:p>
-    <w:p>
-      <w:pPr>
-        <w:pStyle w:val="Sansinterligne"/>
-        <w:numPr>
-          <w:ilvl w:val="1"/>
-          <w:numId w:val="5"/>
-        </w:numPr>
-      </w:pPr>
-      <w:r>
-        <w:t>On fournit la Saison et le Temps Actuel</w:t>
-      </w:r>
-    </w:p>
-    <w:p>
-      <w:pPr>
-        <w:pStyle w:val="Sansinterligne"/>
-        <w:numPr>
-          <w:ilvl w:val="1"/>
-          <w:numId w:val="5"/>
-        </w:numPr>
-      </w:pPr>
-      <w:r>
-        <w:t>Génère, sur clic, la Météo suivante</w:t>
+        <w:t xml:space="preserve"> Météo 2/x</w:t>
+      </w:r>
+    </w:p>
+    <w:p>
+      <w:pPr>
+        <w:pStyle w:val="Sansinterligne"/>
+      </w:pPr>
+    </w:p>
+    <w:p>
+      <w:pPr>
+        <w:pStyle w:val="Sansinterligne"/>
+        <w:numPr>
+          <w:ilvl w:val="0"/>
+          <w:numId w:val="5"/>
+        </w:numPr>
+      </w:pPr>
+      <w:r>
+        <w:t>Lien entre l’Interface Météo et le Calendrier / Agenda</w:t>
+      </w:r>
+    </w:p>
+    <w:p>
+      <w:pPr>
+        <w:pStyle w:val="Sansinterligne"/>
+        <w:numPr>
+          <w:ilvl w:val="1"/>
+          <w:numId w:val="5"/>
+        </w:numPr>
+      </w:pPr>
+      <w:r>
+        <w:t>Ajout d’une donnée Météo dans les Jours de l’Agenda</w:t>
+      </w:r>
+      <w:r>
+        <w:t xml:space="preserve"> (ce qui créée un Jour s’il n’y en a pas)</w:t>
+      </w:r>
+    </w:p>
+    <w:p>
+      <w:pPr>
+        <w:pStyle w:val="Sansinterligne"/>
+        <w:numPr>
+          <w:ilvl w:val="1"/>
+          <w:numId w:val="5"/>
+        </w:numPr>
+      </w:pPr>
+      <w:r>
+        <w:t xml:space="preserve">Un bouton « Inscrire dans l’Agenda » permet </w:t>
+      </w:r>
+      <w:r>
+        <w:t>d’ajouter une météo donnée sur un jour donné.</w:t>
+      </w:r>
+    </w:p>
+    <w:p>
+      <w:pPr>
+        <w:pStyle w:val="Sansinterligne"/>
+        <w:numPr>
+          <w:ilvl w:val="1"/>
+          <w:numId w:val="5"/>
+        </w:numPr>
+      </w:pPr>
+      <w:r>
+        <w:t>Il peut être utile de rendre visible un symbole météo sur les jours du calendrier – si existant. Sinon, un indice identifiant que le jour a, ou non, une Météo remplie</w:t>
+      </w:r>
+    </w:p>
+    <w:p>
+      <w:pPr>
+        <w:pStyle w:val="Sansinterligne"/>
+        <w:numPr>
+          <w:ilvl w:val="0"/>
+          <w:numId w:val="5"/>
+        </w:numPr>
+      </w:pPr>
+      <w:r>
+        <w:t>Réfléchir sur l’utilité d’une fonctionnalité de remplissage automatique sur toute une période</w:t>
+      </w:r>
+      <w:r>
+        <w:t xml:space="preserve"> (et qui ne surcharge pas une météo déjà remplie)</w:t>
+      </w:r>
+    </w:p>
+    <w:p>
+      <w:pPr>
+        <w:pStyle w:val="Sansinterligne"/>
+      </w:pPr>
+    </w:p>
+    <w:p>
+      <w:pPr>
+        <w:pStyle w:val="Titre4"/>
+      </w:pPr>
+      <w:r>
+        <w:t>Evolution –</w:t>
+      </w:r>
+      <w:r>
+        <w:t xml:space="preserve"> Météo </w:t>
+      </w:r>
+      <w:r>
+        <w:t>3</w:t>
+      </w:r>
+      <w:r>
+        <w:t>/x</w:t>
+      </w:r>
+    </w:p>
+    <w:p>
+      <w:pPr>
+        <w:pStyle w:val="Sansinterligne"/>
+      </w:pPr>
+    </w:p>
+    <w:p>
+      <w:pPr>
+        <w:pStyle w:val="Sansinterligne"/>
+        <w:numPr>
+          <w:ilvl w:val="0"/>
+          <w:numId w:val="5"/>
+        </w:numPr>
+      </w:pPr>
+      <w:r>
+        <w:t>Lien entre Météo et Déplacements</w:t>
+      </w:r>
+    </w:p>
+    <w:p>
+      <w:pPr>
+        <w:pStyle w:val="Sansinterligne"/>
+        <w:numPr>
+          <w:ilvl w:val="1"/>
+          <w:numId w:val="5"/>
+        </w:numPr>
+      </w:pPr>
+      <w:r>
+        <w:t>Tableau de coûts en déplacements selon la météo</w:t>
+      </w:r>
+    </w:p>
+    <w:p>
+      <w:pPr>
+        <w:pStyle w:val="Sansinterligne"/>
+        <w:numPr>
+          <w:ilvl w:val="1"/>
+          <w:numId w:val="5"/>
+        </w:numPr>
+      </w:pPr>
+      <w:r>
+        <w:t>Prendre en compte les modes de déplacement : route embouée, neige, etc.</w:t>
+      </w:r>
+    </w:p>
+    <w:p>
+      <w:pPr>
+        <w:pStyle w:val="Sansinterligne"/>
+      </w:pPr>
+    </w:p>
+    <w:p>
+      <w:pPr>
+        <w:pStyle w:val="Sansinterligne"/>
+      </w:pPr>
+      <w:r>
+        <w:t>Evolution –</w:t>
+      </w:r>
+      <w:r>
+        <w:t xml:space="preserve"> Météo 4/x</w:t>
+      </w:r>
+    </w:p>
+    <w:p>
+      <w:pPr>
+        <w:pStyle w:val="Sansinterligne"/>
+      </w:pPr>
+    </w:p>
+    <w:p>
+      <w:pPr>
+        <w:pStyle w:val="Sansinterligne"/>
+        <w:numPr>
+          <w:ilvl w:val="0"/>
+          <w:numId w:val="5"/>
+        </w:numPr>
+      </w:pPr>
+      <w:r>
+        <w:t>Effets Météo cumulatifs :</w:t>
+      </w:r>
+    </w:p>
+    <w:p>
+      <w:pPr>
+        <w:pStyle w:val="Sansinterligne"/>
+        <w:numPr>
+          <w:ilvl w:val="1"/>
+          <w:numId w:val="5"/>
+        </w:numPr>
+      </w:pPr>
+      <w:r>
+        <w:t>Compteurs incrémentables pour les « situations » :</w:t>
       </w:r>
     </w:p>
     <w:p>
@@ -3361,7 +3938,7 @@
         </w:numPr>
       </w:pPr>
       <w:r>
-        <w:t>Temps</w:t>
+        <w:t>Neige : augmente par jour de neige, reste dans certaines conditions, etc.</w:t>
       </w:r>
     </w:p>
     <w:p>
@@ -3373,31 +3950,91 @@
         </w:numPr>
       </w:pPr>
       <w:r>
-        <w:t>Durée (s’il y a)</w:t>
-      </w:r>
-    </w:p>
-    <w:p>
-      <w:pPr>
-        <w:pStyle w:val="Sansinterligne"/>
-        <w:numPr>
-          <w:ilvl w:val="1"/>
-          <w:numId w:val="5"/>
-        </w:numPr>
-      </w:pPr>
-      <w:r>
-        <w:t>Prend en compte les Evènements météorologiques particuliers</w:t>
-      </w:r>
-    </w:p>
-    <w:p>
-      <w:pPr>
-        <w:pStyle w:val="Sansinterligne"/>
-        <w:numPr>
-          <w:ilvl w:val="1"/>
-          <w:numId w:val="5"/>
-        </w:numPr>
-      </w:pPr>
-      <w:r>
-        <w:t>Indique les effets météorologiques</w:t>
+        <w:t>Pluie : autant une pluie fine n’a guère d’effet, autant des pluies diluviennes impactent divers éléments</w:t>
+      </w:r>
+    </w:p>
+    <w:p>
+      <w:pPr>
+        <w:pStyle w:val="Sansinterligne"/>
+        <w:numPr>
+          <w:ilvl w:val="2"/>
+          <w:numId w:val="5"/>
+        </w:numPr>
+      </w:pPr>
+      <w:r>
+        <w:t>Chaleur : jour après jour de sécheresse a un impact</w:t>
+      </w:r>
+    </w:p>
+    <w:p>
+      <w:pPr>
+        <w:pStyle w:val="Sansinterligne"/>
+        <w:numPr>
+          <w:ilvl w:val="1"/>
+          <w:numId w:val="5"/>
+        </w:numPr>
+      </w:pPr>
+      <w:r>
+        <w:t>Ces compteurs doivent avoir des effets, probablement par « crans »</w:t>
+      </w:r>
+    </w:p>
+    <w:p>
+      <w:pPr>
+        <w:pStyle w:val="Sansinterligne"/>
+        <w:numPr>
+          <w:ilvl w:val="2"/>
+          <w:numId w:val="5"/>
+        </w:numPr>
+      </w:pPr>
+      <w:r>
+        <w:t>Handicaps de déplacement</w:t>
+      </w:r>
+    </w:p>
+    <w:p>
+      <w:pPr>
+        <w:pStyle w:val="Sansinterligne"/>
+        <w:numPr>
+          <w:ilvl w:val="2"/>
+          <w:numId w:val="5"/>
+        </w:numPr>
+      </w:pPr>
+      <w:r>
+        <w:t>Hausse de la consommation de ressources</w:t>
+      </w:r>
+    </w:p>
+    <w:p>
+      <w:pPr>
+        <w:pStyle w:val="Sansinterligne"/>
+        <w:numPr>
+          <w:ilvl w:val="2"/>
+          <w:numId w:val="5"/>
+        </w:numPr>
+      </w:pPr>
+      <w:r>
+        <w:t>Dégâts de fatigue</w:t>
+      </w:r>
+    </w:p>
+    <w:p>
+      <w:pPr>
+        <w:pStyle w:val="Sansinterligne"/>
+        <w:numPr>
+          <w:ilvl w:val="2"/>
+          <w:numId w:val="5"/>
+        </w:numPr>
+      </w:pPr>
+      <w:r>
+        <w:t>Impacts sur les bâtiments / productions / populations</w:t>
+      </w:r>
+    </w:p>
+    <w:p>
+      <w:pPr>
+        <w:pStyle w:val="Sansinterligne"/>
+        <w:numPr>
+          <w:ilvl w:val="2"/>
+          <w:numId w:val="5"/>
+        </w:numPr>
+      </w:pPr>
+      <w:r>
+        <w:t>Etc.</w:t>
       </w:r>
     </w:p>
     <w:p>
@@ -3410,313 +4047,7 @@
         <w:pStyle w:val="Titre4"/>
       </w:pPr>
       <w:r>
-        <w:t>Evolution –</w:t>
-      </w:r>
-      <w:r>
-        <w:t xml:space="preserve"> Météo 2/x</w:t>
-      </w:r>
-    </w:p>
-    <w:p>
-      <w:pPr>
-        <w:pStyle w:val="Sansinterligne"/>
-      </w:pPr>
-    </w:p>
-    <w:p>
-      <w:pPr>
-        <w:pStyle w:val="Sansinterligne"/>
-        <w:numPr>
-          <w:ilvl w:val="0"/>
-          <w:numId w:val="5"/>
-        </w:numPr>
-      </w:pPr>
-      <w:r>
-        <w:t>Lien entre l’Interface Météo et le Calendrier / Agenda</w:t>
-      </w:r>
-    </w:p>
-    <w:p>
-      <w:pPr>
-        <w:pStyle w:val="Sansinterligne"/>
-        <w:numPr>
-          <w:ilvl w:val="1"/>
-          <w:numId w:val="5"/>
-        </w:numPr>
-      </w:pPr>
-      <w:r>
-        <w:t>Ajout d’une donnée Météo dans les Jours de l’Agenda</w:t>
-      </w:r>
-      <w:r>
-        <w:t xml:space="preserve"> (ce qui créée un Jour s’il n’y en a pas)</w:t>
-      </w:r>
-    </w:p>
-    <w:p>
-      <w:pPr>
-        <w:pStyle w:val="Sansinterligne"/>
-        <w:numPr>
-          <w:ilvl w:val="1"/>
-          <w:numId w:val="5"/>
-        </w:numPr>
-      </w:pPr>
-      <w:r>
-        <w:t xml:space="preserve">Un bouton « Inscrire dans l’Agenda » permet </w:t>
-      </w:r>
-      <w:r>
-        <w:t>d’ajouter une météo donnée sur un jour donné.</w:t>
-      </w:r>
-    </w:p>
-    <w:p>
-      <w:pPr>
-        <w:pStyle w:val="Sansinterligne"/>
-        <w:numPr>
-          <w:ilvl w:val="1"/>
-          <w:numId w:val="5"/>
-        </w:numPr>
-      </w:pPr>
-      <w:r>
-        <w:t>Il peut être utile de rendre visible un symbole météo sur les jours du calendrier – si existant. Sinon, un indice identifiant que le jour a, ou non, une Météo remplie</w:t>
-      </w:r>
-    </w:p>
-    <w:p>
-      <w:pPr>
-        <w:pStyle w:val="Sansinterligne"/>
-        <w:numPr>
-          <w:ilvl w:val="0"/>
-          <w:numId w:val="5"/>
-        </w:numPr>
-      </w:pPr>
-      <w:r>
-        <w:t>Réfléchir sur l’utilité d’une fonctionnalité de remplissage automatique sur toute une période</w:t>
-      </w:r>
-      <w:r>
-        <w:t xml:space="preserve"> (et qui ne surcharge pas une météo déjà remplie)</w:t>
-      </w:r>
-    </w:p>
-    <w:p>
-      <w:pPr>
-        <w:pStyle w:val="Sansinterligne"/>
-      </w:pPr>
-    </w:p>
-    <w:p>
-      <w:pPr>
-        <w:pStyle w:val="Titre4"/>
-      </w:pPr>
-      <w:r>
-        <w:t>Evolution –</w:t>
-      </w:r>
-      <w:r>
-        <w:t xml:space="preserve"> Météo </w:t>
-      </w:r>
-      <w:r>
-        <w:t>3</w:t>
-      </w:r>
-      <w:r>
-        <w:t>/x</w:t>
-      </w:r>
-    </w:p>
-    <w:p>
-      <w:pPr>
-        <w:pStyle w:val="Sansinterligne"/>
-      </w:pPr>
-    </w:p>
-    <w:p>
-      <w:pPr>
-        <w:pStyle w:val="Sansinterligne"/>
-        <w:numPr>
-          <w:ilvl w:val="0"/>
-          <w:numId w:val="5"/>
-        </w:numPr>
-      </w:pPr>
-      <w:r>
-        <w:t>Lien entre Météo et Déplacements</w:t>
-      </w:r>
-    </w:p>
-    <w:p>
-      <w:pPr>
-        <w:pStyle w:val="Sansinterligne"/>
-        <w:numPr>
-          <w:ilvl w:val="1"/>
-          <w:numId w:val="5"/>
-        </w:numPr>
-      </w:pPr>
-      <w:r>
-        <w:t>Tableau de coûts en déplacements selon la météo</w:t>
-      </w:r>
-    </w:p>
-    <w:p>
-      <w:pPr>
-        <w:pStyle w:val="Sansinterligne"/>
-        <w:numPr>
-          <w:ilvl w:val="1"/>
-          <w:numId w:val="5"/>
-        </w:numPr>
-      </w:pPr>
-      <w:r>
-        <w:t>Prendre en compte les modes de déplacement : route embouée, neige, etc.</w:t>
-      </w:r>
-    </w:p>
-    <w:p>
-      <w:pPr>
-        <w:pStyle w:val="Sansinterligne"/>
-      </w:pPr>
-    </w:p>
-    <w:p>
-      <w:pPr>
-        <w:pStyle w:val="Sansinterligne"/>
-      </w:pPr>
-      <w:r>
-        <w:t>Evolution –</w:t>
-      </w:r>
-      <w:r>
-        <w:t xml:space="preserve"> Météo 4/x</w:t>
-      </w:r>
-    </w:p>
-    <w:p>
-      <w:pPr>
-        <w:pStyle w:val="Sansinterligne"/>
-      </w:pPr>
-    </w:p>
-    <w:p>
-      <w:pPr>
-        <w:pStyle w:val="Sansinterligne"/>
-        <w:numPr>
-          <w:ilvl w:val="0"/>
-          <w:numId w:val="5"/>
-        </w:numPr>
-      </w:pPr>
-      <w:r>
-        <w:t>Effets Météo cumulatifs :</w:t>
-      </w:r>
-    </w:p>
-    <w:p>
-      <w:pPr>
-        <w:pStyle w:val="Sansinterligne"/>
-        <w:numPr>
-          <w:ilvl w:val="1"/>
-          <w:numId w:val="5"/>
-        </w:numPr>
-      </w:pPr>
-      <w:r>
-        <w:t>Compteurs incrémentables pour les « situations » :</w:t>
-      </w:r>
-    </w:p>
-    <w:p>
-      <w:pPr>
-        <w:pStyle w:val="Sansinterligne"/>
-        <w:numPr>
-          <w:ilvl w:val="2"/>
-          <w:numId w:val="5"/>
-        </w:numPr>
-      </w:pPr>
-      <w:r>
-        <w:t>Neige : augmente par jour de neige, reste dans certaines conditions, etc.</w:t>
-      </w:r>
-    </w:p>
-    <w:p>
-      <w:pPr>
-        <w:pStyle w:val="Sansinterligne"/>
-        <w:numPr>
-          <w:ilvl w:val="2"/>
-          <w:numId w:val="5"/>
-        </w:numPr>
-      </w:pPr>
-      <w:r>
         <w:lastRenderedPageBreak/>
-        <w:t>Pluie : autant une pluie fine n’a guère d’effet, autant des pluies diluviennes impactent divers éléments</w:t>
-      </w:r>
-    </w:p>
-    <w:p>
-      <w:pPr>
-        <w:pStyle w:val="Sansinterligne"/>
-        <w:numPr>
-          <w:ilvl w:val="2"/>
-          <w:numId w:val="5"/>
-        </w:numPr>
-      </w:pPr>
-      <w:r>
-        <w:t>Chaleur : jour après jour de sécheresse a un impact</w:t>
-      </w:r>
-    </w:p>
-    <w:p>
-      <w:pPr>
-        <w:pStyle w:val="Sansinterligne"/>
-        <w:numPr>
-          <w:ilvl w:val="1"/>
-          <w:numId w:val="5"/>
-        </w:numPr>
-      </w:pPr>
-      <w:r>
-        <w:t>Ces compteurs doivent avoir des effets, probablement par « crans »</w:t>
-      </w:r>
-    </w:p>
-    <w:p>
-      <w:pPr>
-        <w:pStyle w:val="Sansinterligne"/>
-        <w:numPr>
-          <w:ilvl w:val="2"/>
-          <w:numId w:val="5"/>
-        </w:numPr>
-      </w:pPr>
-      <w:r>
-        <w:t>Handicaps de déplacement</w:t>
-      </w:r>
-    </w:p>
-    <w:p>
-      <w:pPr>
-        <w:pStyle w:val="Sansinterligne"/>
-        <w:numPr>
-          <w:ilvl w:val="2"/>
-          <w:numId w:val="5"/>
-        </w:numPr>
-      </w:pPr>
-      <w:r>
-        <w:t>Hausse de la consommation de ressources</w:t>
-      </w:r>
-    </w:p>
-    <w:p>
-      <w:pPr>
-        <w:pStyle w:val="Sansinterligne"/>
-        <w:numPr>
-          <w:ilvl w:val="2"/>
-          <w:numId w:val="5"/>
-        </w:numPr>
-      </w:pPr>
-      <w:r>
-        <w:t>Dégâts de fatigue</w:t>
-      </w:r>
-    </w:p>
-    <w:p>
-      <w:pPr>
-        <w:pStyle w:val="Sansinterligne"/>
-        <w:numPr>
-          <w:ilvl w:val="2"/>
-          <w:numId w:val="5"/>
-        </w:numPr>
-      </w:pPr>
-      <w:r>
-        <w:t>Impacts sur les bâtiments / productions / populations</w:t>
-      </w:r>
-    </w:p>
-    <w:p>
-      <w:pPr>
-        <w:pStyle w:val="Sansinterligne"/>
-        <w:numPr>
-          <w:ilvl w:val="2"/>
-          <w:numId w:val="5"/>
-        </w:numPr>
-      </w:pPr>
-      <w:r>
-        <w:t>Etc.</w:t>
-      </w:r>
-    </w:p>
-    <w:p>
-      <w:pPr>
-        <w:pStyle w:val="Sansinterligne"/>
-      </w:pPr>
-    </w:p>
-    <w:p>
-      <w:pPr>
-        <w:pStyle w:val="Titre4"/>
-      </w:pPr>
-      <w:r>
         <w:t xml:space="preserve">Evolution – </w:t>
       </w:r>
       <w:r>
@@ -4201,8 +4532,122 @@
         </w:numPr>
       </w:pPr>
       <w:r>
+        <w:t>Carnet de Patrouille</w:t>
+      </w:r>
+    </w:p>
+    <w:p>
+      <w:pPr>
+        <w:pStyle w:val="Sansinterligne"/>
+        <w:numPr>
+          <w:ilvl w:val="2"/>
+          <w:numId w:val="5"/>
+        </w:numPr>
+      </w:pPr>
+      <w:r>
+        <w:t xml:space="preserve">PV </w:t>
+      </w:r>
+      <w:r>
+        <w:t>max : fournis par le joueur, seulement à la Création et en cas de Gain de DV</w:t>
+      </w:r>
+    </w:p>
+    <w:p>
+      <w:pPr>
+        <w:pStyle w:val="Sansinterligne"/>
+        <w:numPr>
+          <w:ilvl w:val="2"/>
+          <w:numId w:val="5"/>
+        </w:numPr>
+      </w:pPr>
+      <w:r>
+        <w:t>PM max : calcul auto</w:t>
+      </w:r>
+    </w:p>
+    <w:p>
+      <w:pPr>
+        <w:pStyle w:val="Sansinterligne"/>
+        <w:numPr>
+          <w:ilvl w:val="2"/>
+          <w:numId w:val="5"/>
+        </w:numPr>
+      </w:pPr>
+      <w:r>
+        <w:t>Cartes</w:t>
+      </w:r>
+      <w:r>
+        <w:t> : automatiquement, par initiation</w:t>
+      </w:r>
+      <w:r>
+        <w:t xml:space="preserve">. Possible de faire en sorte qu’en cas de Gain de DV, il y ait choix Carte / </w:t>
+      </w:r>
+      <w:r>
+        <w:t>normal.</w:t>
+      </w:r>
+    </w:p>
+    <w:p>
+      <w:pPr>
+        <w:pStyle w:val="Sansinterligne"/>
+        <w:numPr>
+          <w:ilvl w:val="2"/>
+          <w:numId w:val="5"/>
+        </w:numPr>
+      </w:pPr>
+      <w:r>
+        <w:t>Vigilance (calcul auto)</w:t>
+      </w:r>
+    </w:p>
+    <w:p>
+      <w:pPr>
+        <w:pStyle w:val="Sansinterligne"/>
+        <w:numPr>
+          <w:ilvl w:val="2"/>
+          <w:numId w:val="5"/>
+        </w:numPr>
+      </w:pPr>
+      <w:r>
+        <w:t>CA</w:t>
+      </w:r>
+      <w:r>
+        <w:t xml:space="preserve"> : à partir des </w:t>
+      </w:r>
+      <w:r>
+        <w:t xml:space="preserve">sources </w:t>
+      </w:r>
+      <w:r>
+        <w:t>sur la fiche (</w:t>
+      </w:r>
+      <w:r>
+        <w:t>armure, bouclier, guerrier, custode)</w:t>
+      </w:r>
+      <w:r>
+        <w:t>, et faire le calcul automatique</w:t>
+      </w:r>
+    </w:p>
+    <w:p>
+      <w:pPr>
+        <w:pStyle w:val="Sansinterligne"/>
+        <w:numPr>
+          <w:ilvl w:val="2"/>
+          <w:numId w:val="5"/>
+        </w:numPr>
+      </w:pPr>
+      <w:r>
+        <w:t>Initiative</w:t>
+      </w:r>
+      <w:r>
+        <w:t> : calcul auto</w:t>
+      </w:r>
+    </w:p>
+    <w:p>
+      <w:pPr>
+        <w:pStyle w:val="Sansinterligne"/>
+        <w:numPr>
+          <w:ilvl w:val="1"/>
+          <w:numId w:val="5"/>
+        </w:numPr>
+      </w:pPr>
+      <w:r>
         <w:lastRenderedPageBreak/>
-        <w:t>Carnet de Patrouille</w:t>
+        <w:t>Métiers</w:t>
       </w:r>
     </w:p>
     <w:p>
@@ -4214,10 +4659,25 @@
         </w:numPr>
       </w:pPr>
       <w:r>
-        <w:t xml:space="preserve">PV </w:t>
-      </w:r>
-      <w:r>
-        <w:t>max : fournis par le joueur, seulement à la Création et en cas de Gain de DV</w:t>
+        <w:t xml:space="preserve">Tableau </w:t>
+      </w:r>
+      <w:r>
+        <w:sym w:font="Wingdings" w:char="F0E8"/>
+      </w:r>
+      <w:r>
+        <w:t xml:space="preserve"> L</w:t>
+      </w:r>
+      <w:r>
+        <w:t>iste</w:t>
+      </w:r>
+      <w:r>
+        <w:t xml:space="preserve"> : </w:t>
+      </w:r>
+      <w:r>
+        <w:t>un bouton Ajout</w:t>
+      </w:r>
+      <w:r>
+        <w:t xml:space="preserve"> + Source</w:t>
       </w:r>
     </w:p>
     <w:p>
@@ -4229,7 +4689,61 @@
         </w:numPr>
       </w:pPr>
       <w:r>
-        <w:t>PM max : calcul auto</w:t>
+        <w:t>Eléments déjà ajoutés</w:t>
+      </w:r>
+      <w:r>
+        <w:t xml:space="preserve"> : boutons </w:t>
+      </w:r>
+      <w:r>
+        <w:t>+ / - &amp; Source.</w:t>
+      </w:r>
+    </w:p>
+    <w:p>
+      <w:pPr>
+        <w:pStyle w:val="Sansinterligne"/>
+        <w:numPr>
+          <w:ilvl w:val="1"/>
+          <w:numId w:val="5"/>
+        </w:numPr>
+      </w:pPr>
+      <w:r>
+        <w:t>Harnois : des cases à cocher</w:t>
+      </w:r>
+    </w:p>
+    <w:p>
+      <w:pPr>
+        <w:pStyle w:val="Sansinterligne"/>
+        <w:numPr>
+          <w:ilvl w:val="1"/>
+          <w:numId w:val="5"/>
+        </w:numPr>
+      </w:pPr>
+      <w:r>
+        <w:t>Langues : un tableau, deux cases chacune (écrit / parlé)</w:t>
+      </w:r>
+    </w:p>
+    <w:p>
+      <w:pPr>
+        <w:pStyle w:val="Sansinterligne"/>
+        <w:numPr>
+          <w:ilvl w:val="1"/>
+          <w:numId w:val="5"/>
+        </w:numPr>
+      </w:pPr>
+      <w:r>
+        <w:t>Ressources immobilisées (le max étant calculé auto)</w:t>
+      </w:r>
+    </w:p>
+    <w:p>
+      <w:pPr>
+        <w:pStyle w:val="Sansinterligne"/>
+        <w:numPr>
+          <w:ilvl w:val="1"/>
+          <w:numId w:val="5"/>
+        </w:numPr>
+      </w:pPr>
+      <w:r>
+        <w:t>Notes – les Sources :</w:t>
       </w:r>
     </w:p>
     <w:p>
@@ -4241,16 +4755,16 @@
         </w:numPr>
       </w:pPr>
       <w:r>
-        <w:t>Cartes</w:t>
-      </w:r>
-      <w:r>
-        <w:t> : automatiquement, par initiation</w:t>
-      </w:r>
-      <w:r>
-        <w:t xml:space="preserve">. Possible de faire en sorte qu’en cas de Gain de DV, il y ait choix Carte / </w:t>
-      </w:r>
-      <w:r>
-        <w:t>normal.</w:t>
+        <w:t>Gains :</w:t>
+      </w:r>
+      <w:r>
+        <w:t xml:space="preserve"> Création, Dé de vie, Objectif de Motivation, Carte d’Exaltation, Trésor</w:t>
+      </w:r>
+      <w:r>
+        <w:t>, Guerrier (pour les sauvegardes)</w:t>
+      </w:r>
+      <w:r>
+        <w:t>.</w:t>
       </w:r>
     </w:p>
     <w:p>
@@ -4262,7 +4776,10 @@
         </w:numPr>
       </w:pPr>
       <w:r>
-        <w:t>Vigilance (calcul auto)</w:t>
+        <w:t>Pertes : erreur (n’enregistre rien, supprime juste)</w:t>
+      </w:r>
+      <w:r>
+        <w:t>, perte de Dé de Vie, autre (champ à remplir)</w:t>
       </w:r>
     </w:p>
     <w:p>
@@ -4274,22 +4791,43 @@
         </w:numPr>
       </w:pPr>
       <w:r>
-        <w:t>CA</w:t>
-      </w:r>
-      <w:r>
-        <w:t xml:space="preserve"> : à partir des </w:t>
-      </w:r>
-      <w:r>
-        <w:t xml:space="preserve">sources </w:t>
-      </w:r>
-      <w:r>
-        <w:t>sur la fiche (</w:t>
-      </w:r>
-      <w:r>
-        <w:t>armure, bouclier, guerrier, custode)</w:t>
-      </w:r>
-      <w:r>
-        <w:t>, et faire le calcul automatique</w:t>
+        <w:t>Cet aspect implique de sauvegarder un historique des modifications</w:t>
+      </w:r>
+    </w:p>
+    <w:p>
+      <w:pPr>
+        <w:pStyle w:val="Sansinterligne"/>
+        <w:numPr>
+          <w:ilvl w:val="0"/>
+          <w:numId w:val="5"/>
+        </w:numPr>
+      </w:pPr>
+      <w:r>
+        <w:t>Interface « Feuille de Personnage »</w:t>
+      </w:r>
+    </w:p>
+    <w:p>
+      <w:pPr>
+        <w:pStyle w:val="Sansinterligne"/>
+        <w:numPr>
+          <w:ilvl w:val="1"/>
+          <w:numId w:val="5"/>
+        </w:numPr>
+      </w:pPr>
+      <w:r>
+        <w:t>Mode Création, qui va demander le nombre de Vocations &amp; Métiers bonus, et ne pas demander de Source.</w:t>
+      </w:r>
+    </w:p>
+    <w:p>
+      <w:pPr>
+        <w:pStyle w:val="Sansinterligne"/>
+        <w:numPr>
+          <w:ilvl w:val="1"/>
+          <w:numId w:val="5"/>
+        </w:numPr>
+      </w:pPr>
+      <w:r>
+        <w:t>Mode « Edition », pour la modification « en jeu »</w:t>
       </w:r>
     </w:p>
     <w:p>
@@ -4301,22 +4839,7 @@
         </w:numPr>
       </w:pPr>
       <w:r>
-        <w:t>Initiative</w:t>
-      </w:r>
-      <w:r>
-        <w:t> : calcul auto</w:t>
-      </w:r>
-    </w:p>
-    <w:p>
-      <w:pPr>
-        <w:pStyle w:val="Sansinterligne"/>
-        <w:numPr>
-          <w:ilvl w:val="1"/>
-          <w:numId w:val="5"/>
-        </w:numPr>
-      </w:pPr>
-      <w:r>
-        <w:t>Métiers</w:t>
+        <w:t>Il peut être utile d’avoir des boutons « Objectif de patrouille réussi », « Objectif de Motivation Réussi », « Carte d’exaltation – Vocation », « Carte d’Exaltation – Métier », « Trésor – Vocation », « Trésor – Métier »</w:t>
       </w:r>
     </w:p>
     <w:p>
@@ -4328,25 +4851,7 @@
         </w:numPr>
       </w:pPr>
       <w:r>
-        <w:t xml:space="preserve">Tableau </w:t>
-      </w:r>
-      <w:r>
-        <w:sym w:font="Wingdings" w:char="F0E8"/>
-      </w:r>
-      <w:r>
-        <w:t xml:space="preserve"> L</w:t>
-      </w:r>
-      <w:r>
-        <w:t>iste</w:t>
-      </w:r>
-      <w:r>
-        <w:t xml:space="preserve"> : </w:t>
-      </w:r>
-      <w:r>
-        <w:t>un bouton Ajout</w:t>
-      </w:r>
-      <w:r>
-        <w:t xml:space="preserve"> + Source</w:t>
+        <w:t>Ces boutons fourniront un certain nombre de « points d’amélioration » des types idoines, ouvriront la modification des PV, etc.</w:t>
       </w:r>
     </w:p>
     <w:p>
@@ -4358,180 +4863,6 @@
         </w:numPr>
       </w:pPr>
       <w:r>
-        <w:t>Eléments déjà ajoutés</w:t>
-      </w:r>
-      <w:r>
-        <w:t xml:space="preserve"> : boutons </w:t>
-      </w:r>
-      <w:r>
-        <w:t>+ / - &amp; Source.</w:t>
-      </w:r>
-    </w:p>
-    <w:p>
-      <w:pPr>
-        <w:pStyle w:val="Sansinterligne"/>
-        <w:numPr>
-          <w:ilvl w:val="1"/>
-          <w:numId w:val="5"/>
-        </w:numPr>
-      </w:pPr>
-      <w:r>
-        <w:t>Harnois : des cases à cocher</w:t>
-      </w:r>
-    </w:p>
-    <w:p>
-      <w:pPr>
-        <w:pStyle w:val="Sansinterligne"/>
-        <w:numPr>
-          <w:ilvl w:val="1"/>
-          <w:numId w:val="5"/>
-        </w:numPr>
-      </w:pPr>
-      <w:r>
-        <w:t>Langues : un tableau, deux cases chacune (écrit / parlé)</w:t>
-      </w:r>
-    </w:p>
-    <w:p>
-      <w:pPr>
-        <w:pStyle w:val="Sansinterligne"/>
-        <w:numPr>
-          <w:ilvl w:val="1"/>
-          <w:numId w:val="5"/>
-        </w:numPr>
-      </w:pPr>
-      <w:r>
-        <w:t>Ressources immobilisées (le max étant calculé auto)</w:t>
-      </w:r>
-    </w:p>
-    <w:p>
-      <w:pPr>
-        <w:pStyle w:val="Sansinterligne"/>
-        <w:numPr>
-          <w:ilvl w:val="1"/>
-          <w:numId w:val="5"/>
-        </w:numPr>
-      </w:pPr>
-      <w:r>
-        <w:t>Notes – les Sources :</w:t>
-      </w:r>
-    </w:p>
-    <w:p>
-      <w:pPr>
-        <w:pStyle w:val="Sansinterligne"/>
-        <w:numPr>
-          <w:ilvl w:val="2"/>
-          <w:numId w:val="5"/>
-        </w:numPr>
-      </w:pPr>
-      <w:r>
-        <w:t>Gains :</w:t>
-      </w:r>
-      <w:r>
-        <w:t xml:space="preserve"> Création, Dé de vie, Objectif de Motivation, Carte d’Exaltation, Trésor</w:t>
-      </w:r>
-      <w:r>
-        <w:t>, Guerrier (pour les sauvegardes)</w:t>
-      </w:r>
-      <w:r>
-        <w:t>.</w:t>
-      </w:r>
-    </w:p>
-    <w:p>
-      <w:pPr>
-        <w:pStyle w:val="Sansinterligne"/>
-        <w:numPr>
-          <w:ilvl w:val="2"/>
-          <w:numId w:val="5"/>
-        </w:numPr>
-      </w:pPr>
-      <w:r>
-        <w:t>Pertes : erreur (n’enregistre rien, supprime juste)</w:t>
-      </w:r>
-      <w:r>
-        <w:t>, perte de Dé de Vie, autre (champ à remplir)</w:t>
-      </w:r>
-    </w:p>
-    <w:p>
-      <w:pPr>
-        <w:pStyle w:val="Sansinterligne"/>
-        <w:numPr>
-          <w:ilvl w:val="2"/>
-          <w:numId w:val="5"/>
-        </w:numPr>
-      </w:pPr>
-      <w:r>
-        <w:t>Cet aspect implique de sauvegarder un historique des modifications</w:t>
-      </w:r>
-    </w:p>
-    <w:p>
-      <w:pPr>
-        <w:pStyle w:val="Sansinterligne"/>
-        <w:numPr>
-          <w:ilvl w:val="0"/>
-          <w:numId w:val="5"/>
-        </w:numPr>
-      </w:pPr>
-      <w:r>
-        <w:t>Interface « Feuille de Personnage »</w:t>
-      </w:r>
-    </w:p>
-    <w:p>
-      <w:pPr>
-        <w:pStyle w:val="Sansinterligne"/>
-        <w:numPr>
-          <w:ilvl w:val="1"/>
-          <w:numId w:val="5"/>
-        </w:numPr>
-      </w:pPr>
-      <w:r>
-        <w:t>Mode Création, qui va demander le nombre de Vocations &amp; Métiers bonus, et ne pas demander de Source.</w:t>
-      </w:r>
-    </w:p>
-    <w:p>
-      <w:pPr>
-        <w:pStyle w:val="Sansinterligne"/>
-        <w:numPr>
-          <w:ilvl w:val="1"/>
-          <w:numId w:val="5"/>
-        </w:numPr>
-      </w:pPr>
-      <w:r>
-        <w:t>Mode « Edition », pour la modification « en jeu »</w:t>
-      </w:r>
-    </w:p>
-    <w:p>
-      <w:pPr>
-        <w:pStyle w:val="Sansinterligne"/>
-        <w:numPr>
-          <w:ilvl w:val="2"/>
-          <w:numId w:val="5"/>
-        </w:numPr>
-      </w:pPr>
-      <w:r>
-        <w:t>Il peut être utile d’avoir des boutons « Objectif de patrouille réussi », « Objectif de Motivation Réussi », « Carte d’exaltation – Vocation », « Carte d’Exaltation – Métier », « Trésor – Vocation », « Trésor – Métier »</w:t>
-      </w:r>
-    </w:p>
-    <w:p>
-      <w:pPr>
-        <w:pStyle w:val="Sansinterligne"/>
-        <w:numPr>
-          <w:ilvl w:val="2"/>
-          <w:numId w:val="5"/>
-        </w:numPr>
-      </w:pPr>
-      <w:r>
-        <w:t>Ces boutons fourniront un certain nombre de « points d’amélioration » des types idoines, ouvriront la modification des PV, etc.</w:t>
-      </w:r>
-    </w:p>
-    <w:p>
-      <w:pPr>
-        <w:pStyle w:val="Sansinterligne"/>
-        <w:numPr>
-          <w:ilvl w:val="2"/>
-          <w:numId w:val="5"/>
-        </w:numPr>
-      </w:pPr>
-      <w:r>
         <w:t>C’est vraiment secondaire</w:t>
       </w:r>
     </w:p>
@@ -4746,12 +5077,146 @@
         </w:numPr>
       </w:pPr>
       <w:r>
+        <w:t>Prêtre : panthéon (sélection définitive, seul la suppression pour Erreur permet de s’en débarrasser)</w:t>
+      </w:r>
+      <w:r>
+        <w:t>, divinité (sélection définitive, suppression dernière en date)</w:t>
+      </w:r>
+    </w:p>
+    <w:p>
+      <w:pPr>
+        <w:pStyle w:val="Sansinterligne"/>
+      </w:pPr>
+    </w:p>
+    <w:p>
+      <w:pPr>
+        <w:pStyle w:val="Titre4"/>
+      </w:pPr>
+      <w:r>
+        <w:t>Evolution –</w:t>
+      </w:r>
+      <w:r>
+        <w:t xml:space="preserve"> Patrouilleur 4/x</w:t>
+      </w:r>
+    </w:p>
+    <w:p>
+      <w:pPr>
+        <w:pStyle w:val="Sansinterligne"/>
+      </w:pPr>
+    </w:p>
+    <w:p>
+      <w:pPr>
+        <w:pStyle w:val="Sansinterligne"/>
+      </w:pPr>
+      <w:r>
+        <w:t>Le but est de s’occuper des métiers à sélection complexe</w:t>
+      </w:r>
+    </w:p>
+    <w:p>
+      <w:pPr>
+        <w:pStyle w:val="Sansinterligne"/>
+        <w:numPr>
+          <w:ilvl w:val="0"/>
+          <w:numId w:val="5"/>
+        </w:numPr>
+      </w:pPr>
+      <w:r>
+        <w:t>Alchimiste : différents types de préparations</w:t>
+      </w:r>
+    </w:p>
+    <w:p>
+      <w:pPr>
+        <w:pStyle w:val="Sansinterligne"/>
+        <w:numPr>
+          <w:ilvl w:val="0"/>
+          <w:numId w:val="5"/>
+        </w:numPr>
+      </w:pPr>
+      <w:r>
+        <w:t>Magicien : les sorts, avec obligation des rangs inférieurs, prix en mana, etc.</w:t>
+      </w:r>
+    </w:p>
+    <w:p>
+      <w:pPr>
+        <w:pStyle w:val="Sansinterligne"/>
+      </w:pPr>
+    </w:p>
+    <w:p>
+      <w:pPr>
+        <w:pStyle w:val="Titre4"/>
+      </w:pPr>
+      <w:r>
         <w:lastRenderedPageBreak/>
-        <w:t>Prêtre : panthéon (sélection définitive, seul la suppression pour Erreur permet de s’en débarrasser)</w:t>
-      </w:r>
-      <w:r>
-        <w:t>, divinité (sélection définitive, suppression dernière en date)</w:t>
-      </w:r>
+        <w:t>Evolution –</w:t>
+      </w:r>
+      <w:r>
+        <w:t xml:space="preserve"> Patrouilleur </w:t>
+      </w:r>
+      <w:r>
+        <w:t>6</w:t>
+      </w:r>
+      <w:r>
+        <w:t>/x</w:t>
+      </w:r>
+    </w:p>
+    <w:p>
+      <w:pPr>
+        <w:pStyle w:val="Sansinterligne"/>
+      </w:pPr>
+    </w:p>
+    <w:p>
+      <w:pPr>
+        <w:pStyle w:val="Sansinterligne"/>
+      </w:pPr>
+      <w:r>
+        <w:t>Le but est de s’occuper des métiers ajoutant des créatures au personnage</w:t>
+      </w:r>
+    </w:p>
+    <w:p>
+      <w:pPr>
+        <w:pStyle w:val="Sansinterligne"/>
+        <w:numPr>
+          <w:ilvl w:val="0"/>
+          <w:numId w:val="5"/>
+        </w:numPr>
+      </w:pPr>
+      <w:r>
+        <w:t>Chevalier : montures, leurs améliorations</w:t>
+      </w:r>
+    </w:p>
+    <w:p>
+      <w:pPr>
+        <w:pStyle w:val="Sansinterligne"/>
+        <w:numPr>
+          <w:ilvl w:val="0"/>
+          <w:numId w:val="5"/>
+        </w:numPr>
+      </w:pPr>
+      <w:r>
+        <w:t>Maître des bêtes : compagnons animaux, leurs augmentations</w:t>
+      </w:r>
+    </w:p>
+    <w:p>
+      <w:pPr>
+        <w:pStyle w:val="Sansinterligne"/>
+        <w:numPr>
+          <w:ilvl w:val="0"/>
+          <w:numId w:val="5"/>
+        </w:numPr>
+      </w:pPr>
+      <w:r>
+        <w:t>Noble : suivants, type, DV, etc.</w:t>
+      </w:r>
+    </w:p>
+    <w:p>
+      <w:pPr>
+        <w:pStyle w:val="Sansinterligne"/>
+      </w:pPr>
+    </w:p>
+    <w:p>
+      <w:pPr>
+        <w:pStyle w:val="Sansinterligne"/>
+      </w:pPr>
     </w:p>
     <w:p>
       <w:pPr>
@@ -4763,144 +5228,304 @@
         <w:pStyle w:val="Titre4"/>
       </w:pPr>
       <w:r>
+        <w:t xml:space="preserve">Evolution – </w:t>
+      </w:r>
+      <w:r>
+        <w:t>Patrouille</w:t>
+      </w:r>
+      <w:r>
+        <w:t xml:space="preserve"> 1/x</w:t>
+      </w:r>
+    </w:p>
+    <w:p>
+      <w:pPr>
+        <w:pStyle w:val="Sansinterligne"/>
+      </w:pPr>
+    </w:p>
+    <w:p>
+      <w:pPr>
+        <w:pStyle w:val="Sansinterligne"/>
+        <w:numPr>
+          <w:ilvl w:val="0"/>
+          <w:numId w:val="5"/>
+        </w:numPr>
+      </w:pPr>
+      <w:r>
+        <w:t xml:space="preserve">Ajout d’un élément </w:t>
+      </w:r>
+      <w:r>
+        <w:t>« Patrouille »</w:t>
+      </w:r>
+    </w:p>
+    <w:p>
+      <w:pPr>
+        <w:pStyle w:val="Sansinterligne"/>
+        <w:numPr>
+          <w:ilvl w:val="1"/>
+          <w:numId w:val="5"/>
+        </w:numPr>
+      </w:pPr>
+      <w:r>
+        <w:t>Patrouilleurs : nombre</w:t>
+      </w:r>
+      <w:r>
+        <w:t xml:space="preserve"> de Patrouilleurs, de Montures, d’animaux de bât, de packs de suivants</w:t>
+      </w:r>
+    </w:p>
+    <w:p>
+      <w:pPr>
+        <w:pStyle w:val="Sansinterligne"/>
+        <w:numPr>
+          <w:ilvl w:val="1"/>
+          <w:numId w:val="5"/>
+        </w:numPr>
+      </w:pPr>
+      <w:r>
+        <w:t>Ressources transportables et transportées</w:t>
+      </w:r>
+      <w:r>
+        <w:t xml:space="preserve"> – à remplir à la main</w:t>
+      </w:r>
+      <w:r>
+        <w:t xml:space="preserve"> (Interface)</w:t>
+      </w:r>
+    </w:p>
+    <w:p>
+      <w:pPr>
+        <w:pStyle w:val="Sansinterligne"/>
+        <w:numPr>
+          <w:ilvl w:val="1"/>
+          <w:numId w:val="5"/>
+        </w:numPr>
+      </w:pPr>
+      <w:r>
+        <w:t>C</w:t>
+      </w:r>
+      <w:r>
+        <w:t>onsommation journalière</w:t>
+      </w:r>
+      <w:r>
+        <w:t xml:space="preserve"> – calcul automatique</w:t>
+      </w:r>
+    </w:p>
+    <w:p>
+      <w:pPr>
+        <w:pStyle w:val="Sansinterligne"/>
+        <w:numPr>
+          <w:ilvl w:val="0"/>
+          <w:numId w:val="5"/>
+        </w:numPr>
+      </w:pPr>
+      <w:r>
+        <w:t>Dans l’interface</w:t>
+      </w:r>
+    </w:p>
+    <w:p>
+      <w:pPr>
+        <w:pStyle w:val="Sansinterligne"/>
+        <w:numPr>
+          <w:ilvl w:val="1"/>
+          <w:numId w:val="5"/>
+        </w:numPr>
+      </w:pPr>
+      <w:r>
+        <w:t>Indique</w:t>
+      </w:r>
+      <w:r>
+        <w:t xml:space="preserve"> et modifie</w:t>
+      </w:r>
+      <w:r>
+        <w:t xml:space="preserve"> </w:t>
+      </w:r>
+      <w:r>
+        <w:t>le nombre de Patrouilleurs, de Montures, d’animaux de bât, de packs de suivants</w:t>
+      </w:r>
+      <w:r>
+        <w:t xml:space="preserve"> (Interface)</w:t>
+      </w:r>
+    </w:p>
+    <w:p>
+      <w:pPr>
+        <w:pStyle w:val="Sansinterligne"/>
+        <w:numPr>
+          <w:ilvl w:val="1"/>
+          <w:numId w:val="5"/>
+        </w:numPr>
+      </w:pPr>
+      <w:r>
+        <w:t>Indique et modifie Ressources transportables et transportées – à remplir à la main (Interface)</w:t>
+      </w:r>
+    </w:p>
+    <w:p>
+      <w:pPr>
+        <w:pStyle w:val="Sansinterligne"/>
+        <w:numPr>
+          <w:ilvl w:val="1"/>
+          <w:numId w:val="5"/>
+        </w:numPr>
+      </w:pPr>
+      <w:r>
+        <w:t>Indique la consommation journalière – calcul automatique (Interface)</w:t>
+      </w:r>
+    </w:p>
+    <w:p>
+      <w:pPr>
+        <w:pStyle w:val="Sansinterligne"/>
+        <w:numPr>
+          <w:ilvl w:val="1"/>
+          <w:numId w:val="5"/>
+        </w:numPr>
+      </w:pPr>
+      <w:r>
+        <w:t>Bouton « Fin de journée », « Consommer X », « Combat », « Blessé », « Rajout X » (Interface)</w:t>
+      </w:r>
+    </w:p>
+    <w:p>
+      <w:pPr>
+        <w:pStyle w:val="Sansinterligne"/>
+      </w:pPr>
+    </w:p>
+    <w:p>
+      <w:pPr>
+        <w:pStyle w:val="Titre4"/>
+      </w:pPr>
+      <w:r>
+        <w:t xml:space="preserve">Evolution – </w:t>
+      </w:r>
+      <w:r>
+        <w:t xml:space="preserve">Patrouille </w:t>
+      </w:r>
+      <w:r>
+        <w:t>2</w:t>
+      </w:r>
+      <w:r>
+        <w:t>/x</w:t>
+      </w:r>
+    </w:p>
+    <w:p>
+      <w:pPr>
+        <w:pStyle w:val="Sansinterligne"/>
+      </w:pPr>
+    </w:p>
+    <w:p>
+      <w:pPr>
+        <w:pStyle w:val="Sansinterligne"/>
+        <w:numPr>
+          <w:ilvl w:val="0"/>
+          <w:numId w:val="5"/>
+        </w:numPr>
+      </w:pPr>
+      <w:r>
+        <w:t>Lie les Patrouilleurs à l’objet Patrouille, qui désormais utilise ces informations pour renseigner tout ou partie de ses données</w:t>
+      </w:r>
+    </w:p>
+    <w:p>
+      <w:pPr>
+        <w:pStyle w:val="Sansinterligne"/>
+      </w:pPr>
+    </w:p>
+    <w:p>
+      <w:pPr>
+        <w:pStyle w:val="Titre4"/>
+      </w:pPr>
+      <w:r>
+        <w:t xml:space="preserve">Evolution – </w:t>
+      </w:r>
+      <w:r>
+        <w:t xml:space="preserve">Patrouille </w:t>
+      </w:r>
+      <w:r>
+        <w:t>3</w:t>
+      </w:r>
+      <w:r>
+        <w:t>/x</w:t>
+      </w:r>
+    </w:p>
+    <w:p>
+      <w:pPr>
+        <w:pStyle w:val="Sansinterligne"/>
+      </w:pPr>
+    </w:p>
+    <w:p>
+      <w:pPr>
+        <w:pStyle w:val="Sansinterligne"/>
+        <w:numPr>
+          <w:ilvl w:val="0"/>
+          <w:numId w:val="5"/>
+        </w:numPr>
+      </w:pPr>
+      <w:r>
+        <w:t>Rajout d’un élément sur la carte</w:t>
+      </w:r>
+    </w:p>
+    <w:p>
+      <w:pPr>
+        <w:pStyle w:val="Sansinterligne"/>
+        <w:numPr>
+          <w:ilvl w:val="1"/>
+          <w:numId w:val="5"/>
+        </w:numPr>
+      </w:pPr>
+      <w:r>
+        <w:t xml:space="preserve">Pion </w:t>
+      </w:r>
+      <w:r>
+        <w:t>(</w:t>
+      </w:r>
+      <w:r>
+        <w:t>avec image ?</w:t>
+      </w:r>
+      <w:r>
+        <w:t>)</w:t>
+      </w:r>
+    </w:p>
+    <w:p>
+      <w:pPr>
+        <w:pStyle w:val="Sansinterligne"/>
+        <w:numPr>
+          <w:ilvl w:val="1"/>
+          <w:numId w:val="5"/>
+        </w:numPr>
+      </w:pPr>
+      <w:r>
+        <w:t>Déplaçable</w:t>
+      </w:r>
+      <w:r>
+        <w:t xml:space="preserve"> (bouton Interface)</w:t>
+      </w:r>
+    </w:p>
+    <w:p>
+      <w:pPr>
+        <w:pStyle w:val="Sansinterligne"/>
+        <w:numPr>
+          <w:ilvl w:val="1"/>
+          <w:numId w:val="5"/>
+        </w:numPr>
+      </w:pPr>
+      <w:r>
+        <w:t>Indication de la sélection (liseré vert)</w:t>
+      </w:r>
+    </w:p>
+    <w:p>
+      <w:pPr>
+        <w:pStyle w:val="Sansinterligne"/>
+      </w:pPr>
+    </w:p>
+    <w:p>
+      <w:pPr>
+        <w:pStyle w:val="Titre4"/>
+      </w:pPr>
+      <w:r>
         <w:t>Evolution –</w:t>
       </w:r>
       <w:r>
-        <w:t xml:space="preserve"> Patrouilleur 4/x</w:t>
-      </w:r>
-    </w:p>
-    <w:p>
-      <w:pPr>
-        <w:pStyle w:val="Sansinterligne"/>
-      </w:pPr>
-    </w:p>
-    <w:p>
-      <w:pPr>
-        <w:pStyle w:val="Sansinterligne"/>
-      </w:pPr>
-      <w:r>
-        <w:t>Le but est de s’occuper des métiers à sélection complexe</w:t>
-      </w:r>
-    </w:p>
-    <w:p>
-      <w:pPr>
-        <w:pStyle w:val="Sansinterligne"/>
-        <w:numPr>
-          <w:ilvl w:val="0"/>
-          <w:numId w:val="5"/>
-        </w:numPr>
-      </w:pPr>
-      <w:r>
-        <w:t>Alchimiste : différents types de préparations</w:t>
-      </w:r>
-    </w:p>
-    <w:p>
-      <w:pPr>
-        <w:pStyle w:val="Sansinterligne"/>
-        <w:numPr>
-          <w:ilvl w:val="0"/>
-          <w:numId w:val="5"/>
-        </w:numPr>
-      </w:pPr>
-      <w:r>
-        <w:t>Magicien : les sorts, avec obligation des rangs inférieurs, prix en mana, etc.</w:t>
-      </w:r>
-    </w:p>
-    <w:p>
-      <w:pPr>
-        <w:pStyle w:val="Sansinterligne"/>
-      </w:pPr>
-    </w:p>
-    <w:p>
-      <w:pPr>
-        <w:pStyle w:val="Titre4"/>
-      </w:pPr>
-      <w:r>
-        <w:t>Evolution –</w:t>
-      </w:r>
-      <w:r>
-        <w:t xml:space="preserve"> Patrouilleur </w:t>
-      </w:r>
-      <w:r>
-        <w:t>6</w:t>
-      </w:r>
-      <w:r>
-        <w:t>/x</w:t>
-      </w:r>
-    </w:p>
-    <w:p>
-      <w:pPr>
-        <w:pStyle w:val="Sansinterligne"/>
-      </w:pPr>
-    </w:p>
-    <w:p>
-      <w:pPr>
-        <w:pStyle w:val="Sansinterligne"/>
-      </w:pPr>
-      <w:r>
-        <w:t>Le but est de s’occuper des métiers ajoutant des créatures au personnage</w:t>
-      </w:r>
-    </w:p>
-    <w:p>
-      <w:pPr>
-        <w:pStyle w:val="Sansinterligne"/>
-        <w:numPr>
-          <w:ilvl w:val="0"/>
-          <w:numId w:val="5"/>
-        </w:numPr>
-      </w:pPr>
-      <w:r>
-        <w:t>Chevalier : montures, leurs améliorations</w:t>
-      </w:r>
-    </w:p>
-    <w:p>
-      <w:pPr>
-        <w:pStyle w:val="Sansinterligne"/>
-        <w:numPr>
-          <w:ilvl w:val="0"/>
-          <w:numId w:val="5"/>
-        </w:numPr>
-      </w:pPr>
-      <w:r>
-        <w:t>Maître des bêtes : compagnons animaux, leurs augmentations</w:t>
-      </w:r>
-    </w:p>
-    <w:p>
-      <w:pPr>
-        <w:pStyle w:val="Sansinterligne"/>
-        <w:numPr>
-          <w:ilvl w:val="0"/>
-          <w:numId w:val="5"/>
-        </w:numPr>
-      </w:pPr>
-      <w:r>
-        <w:t>Noble : suivants, type, DV, etc.</w:t>
-      </w:r>
-    </w:p>
-    <w:p>
-      <w:pPr>
-        <w:pStyle w:val="Sansinterligne"/>
-      </w:pPr>
-    </w:p>
-    <w:p>
-      <w:pPr>
-        <w:pStyle w:val="Sansinterligne"/>
-      </w:pPr>
-    </w:p>
-    <w:p>
-      <w:pPr>
-        <w:pStyle w:val="Sansinterligne"/>
-      </w:pPr>
-    </w:p>
-    <w:p>
-      <w:pPr>
-        <w:pStyle w:val="Titre4"/>
-      </w:pPr>
-      <w:r>
-        <w:t xml:space="preserve">Evolution – </w:t>
-      </w:r>
-      <w:r>
-        <w:t>Patrouille</w:t>
+        <w:t xml:space="preserve"> Déplacement</w:t>
+      </w:r>
+      <w:r>
+        <w:t xml:space="preserve"> </w:t>
+      </w:r>
+      <w:r>
+        <w:t>&amp; Actions</w:t>
       </w:r>
       <w:r>
         <w:t xml:space="preserve"> 1/x</w:t>
@@ -4914,300 +5539,6 @@
     <w:p>
       <w:pPr>
         <w:pStyle w:val="Sansinterligne"/>
-        <w:numPr>
-          <w:ilvl w:val="0"/>
-          <w:numId w:val="5"/>
-        </w:numPr>
-      </w:pPr>
-      <w:r>
-        <w:t xml:space="preserve">Ajout d’un élément </w:t>
-      </w:r>
-      <w:r>
-        <w:t>« Patrouille »</w:t>
-      </w:r>
-    </w:p>
-    <w:p>
-      <w:pPr>
-        <w:pStyle w:val="Sansinterligne"/>
-        <w:numPr>
-          <w:ilvl w:val="1"/>
-          <w:numId w:val="5"/>
-        </w:numPr>
-      </w:pPr>
-      <w:r>
-        <w:t>Patrouilleurs : nombre</w:t>
-      </w:r>
-      <w:r>
-        <w:t xml:space="preserve"> de Patrouilleurs, de Montures, d’animaux de bât, de packs de suivants</w:t>
-      </w:r>
-    </w:p>
-    <w:p>
-      <w:pPr>
-        <w:pStyle w:val="Sansinterligne"/>
-        <w:numPr>
-          <w:ilvl w:val="1"/>
-          <w:numId w:val="5"/>
-        </w:numPr>
-      </w:pPr>
-      <w:r>
-        <w:t>Ressources transportables et transportées</w:t>
-      </w:r>
-      <w:r>
-        <w:t xml:space="preserve"> – à remplir à la main</w:t>
-      </w:r>
-      <w:r>
-        <w:t xml:space="preserve"> (Interface)</w:t>
-      </w:r>
-    </w:p>
-    <w:p>
-      <w:pPr>
-        <w:pStyle w:val="Sansinterligne"/>
-        <w:numPr>
-          <w:ilvl w:val="1"/>
-          <w:numId w:val="5"/>
-        </w:numPr>
-      </w:pPr>
-      <w:r>
-        <w:t>C</w:t>
-      </w:r>
-      <w:r>
-        <w:t>onsommation journalière</w:t>
-      </w:r>
-      <w:r>
-        <w:t xml:space="preserve"> – calcul automatique</w:t>
-      </w:r>
-    </w:p>
-    <w:p>
-      <w:pPr>
-        <w:pStyle w:val="Sansinterligne"/>
-        <w:numPr>
-          <w:ilvl w:val="0"/>
-          <w:numId w:val="5"/>
-        </w:numPr>
-      </w:pPr>
-      <w:r>
-        <w:t>Dans l’interface</w:t>
-      </w:r>
-    </w:p>
-    <w:p>
-      <w:pPr>
-        <w:pStyle w:val="Sansinterligne"/>
-        <w:numPr>
-          <w:ilvl w:val="1"/>
-          <w:numId w:val="5"/>
-        </w:numPr>
-      </w:pPr>
-      <w:r>
-        <w:t>Indique</w:t>
-      </w:r>
-      <w:r>
-        <w:t xml:space="preserve"> et modifie</w:t>
-      </w:r>
-      <w:r>
-        <w:t xml:space="preserve"> </w:t>
-      </w:r>
-      <w:r>
-        <w:t>le nombre de Patrouilleurs, de Montures, d’animaux de bât, de packs de suivants</w:t>
-      </w:r>
-      <w:r>
-        <w:t xml:space="preserve"> (Interface)</w:t>
-      </w:r>
-    </w:p>
-    <w:p>
-      <w:pPr>
-        <w:pStyle w:val="Sansinterligne"/>
-        <w:numPr>
-          <w:ilvl w:val="1"/>
-          <w:numId w:val="5"/>
-        </w:numPr>
-      </w:pPr>
-      <w:r>
-        <w:t>Indique et modifie Ressources transportables et transportées – à remplir à la main (Interface)</w:t>
-      </w:r>
-    </w:p>
-    <w:p>
-      <w:pPr>
-        <w:pStyle w:val="Sansinterligne"/>
-        <w:numPr>
-          <w:ilvl w:val="1"/>
-          <w:numId w:val="5"/>
-        </w:numPr>
-      </w:pPr>
-      <w:r>
-        <w:t>Indique la consommation journalière – calcul automatique (Interface)</w:t>
-      </w:r>
-    </w:p>
-    <w:p>
-      <w:pPr>
-        <w:pStyle w:val="Sansinterligne"/>
-        <w:numPr>
-          <w:ilvl w:val="1"/>
-          <w:numId w:val="5"/>
-        </w:numPr>
-      </w:pPr>
-      <w:r>
-        <w:t>Bouton « Fin de journée », « Consommer X », « Combat », « Blessé », « Rajout X » (Interface)</w:t>
-      </w:r>
-    </w:p>
-    <w:p>
-      <w:pPr>
-        <w:pStyle w:val="Sansinterligne"/>
-      </w:pPr>
-    </w:p>
-    <w:p>
-      <w:pPr>
-        <w:pStyle w:val="Titre4"/>
-      </w:pPr>
-      <w:r>
-        <w:t xml:space="preserve">Evolution – </w:t>
-      </w:r>
-      <w:r>
-        <w:t xml:space="preserve">Patrouille </w:t>
-      </w:r>
-      <w:r>
-        <w:t>2</w:t>
-      </w:r>
-      <w:r>
-        <w:t>/x</w:t>
-      </w:r>
-    </w:p>
-    <w:p>
-      <w:pPr>
-        <w:pStyle w:val="Sansinterligne"/>
-      </w:pPr>
-    </w:p>
-    <w:p>
-      <w:pPr>
-        <w:pStyle w:val="Sansinterligne"/>
-        <w:numPr>
-          <w:ilvl w:val="0"/>
-          <w:numId w:val="5"/>
-        </w:numPr>
-      </w:pPr>
-      <w:r>
-        <w:t>Lie les Patrouilleurs à l’objet Patrouille, qui désormais utilise ces informations pour renseigner tout ou partie de ses données</w:t>
-      </w:r>
-    </w:p>
-    <w:p>
-      <w:pPr>
-        <w:pStyle w:val="Sansinterligne"/>
-      </w:pPr>
-    </w:p>
-    <w:p>
-      <w:pPr>
-        <w:pStyle w:val="Titre4"/>
-      </w:pPr>
-      <w:r>
-        <w:t xml:space="preserve">Evolution – </w:t>
-      </w:r>
-      <w:r>
-        <w:t xml:space="preserve">Patrouille </w:t>
-      </w:r>
-      <w:r>
-        <w:t>3</w:t>
-      </w:r>
-      <w:r>
-        <w:t>/x</w:t>
-      </w:r>
-    </w:p>
-    <w:p>
-      <w:pPr>
-        <w:pStyle w:val="Sansinterligne"/>
-      </w:pPr>
-    </w:p>
-    <w:p>
-      <w:pPr>
-        <w:pStyle w:val="Sansinterligne"/>
-        <w:numPr>
-          <w:ilvl w:val="0"/>
-          <w:numId w:val="5"/>
-        </w:numPr>
-      </w:pPr>
-      <w:r>
-        <w:t>Rajout d’un élément sur la carte</w:t>
-      </w:r>
-    </w:p>
-    <w:p>
-      <w:pPr>
-        <w:pStyle w:val="Sansinterligne"/>
-        <w:numPr>
-          <w:ilvl w:val="1"/>
-          <w:numId w:val="5"/>
-        </w:numPr>
-      </w:pPr>
-      <w:r>
-        <w:t xml:space="preserve">Pion </w:t>
-      </w:r>
-      <w:r>
-        <w:t>(</w:t>
-      </w:r>
-      <w:r>
-        <w:t>avec image ?</w:t>
-      </w:r>
-      <w:r>
-        <w:t>)</w:t>
-      </w:r>
-    </w:p>
-    <w:p>
-      <w:pPr>
-        <w:pStyle w:val="Sansinterligne"/>
-        <w:numPr>
-          <w:ilvl w:val="1"/>
-          <w:numId w:val="5"/>
-        </w:numPr>
-      </w:pPr>
-      <w:r>
-        <w:t>Déplaçable</w:t>
-      </w:r>
-      <w:r>
-        <w:t xml:space="preserve"> (bouton Interface)</w:t>
-      </w:r>
-    </w:p>
-    <w:p>
-      <w:pPr>
-        <w:pStyle w:val="Sansinterligne"/>
-        <w:numPr>
-          <w:ilvl w:val="1"/>
-          <w:numId w:val="5"/>
-        </w:numPr>
-      </w:pPr>
-      <w:r>
-        <w:t>Indication de la sélection (liseré vert)</w:t>
-      </w:r>
-    </w:p>
-    <w:p>
-      <w:pPr>
-        <w:pStyle w:val="Sansinterligne"/>
-      </w:pPr>
-    </w:p>
-    <w:p>
-      <w:pPr>
-        <w:pStyle w:val="Titre4"/>
-      </w:pPr>
-      <w:r>
-        <w:t>Evolution –</w:t>
-      </w:r>
-      <w:r>
-        <w:t xml:space="preserve"> Déplacement</w:t>
-      </w:r>
-      <w:r>
-        <w:t xml:space="preserve"> </w:t>
-      </w:r>
-      <w:r>
-        <w:t>&amp; Actions</w:t>
-      </w:r>
-      <w:r>
-        <w:t xml:space="preserve"> 1/x</w:t>
-      </w:r>
-    </w:p>
-    <w:p>
-      <w:pPr>
-        <w:pStyle w:val="Sansinterligne"/>
-      </w:pPr>
-    </w:p>
-    <w:p>
-      <w:pPr>
-        <w:pStyle w:val="Sansinterligne"/>
       </w:pPr>
       <w:r>
         <w:t>Rendre le déplacement de la Patrouille conforme aux règles</w:t>
@@ -5234,133 +5565,133 @@
         </w:numPr>
       </w:pPr>
       <w:r>
+        <w:t>Chaque Type de Terrain doit avoir un « coût » en PA</w:t>
+      </w:r>
+    </w:p>
+    <w:p>
+      <w:pPr>
+        <w:pStyle w:val="Sansinterligne"/>
+        <w:numPr>
+          <w:ilvl w:val="0"/>
+          <w:numId w:val="5"/>
+        </w:numPr>
+      </w:pPr>
+      <w:r>
+        <w:t>Le déplacement d’un hexagone à un autre coûte la moyenne de PA entre la source et la cible</w:t>
+      </w:r>
+    </w:p>
+    <w:p>
+      <w:pPr>
+        <w:pStyle w:val="Sansinterligne"/>
+        <w:numPr>
+          <w:ilvl w:val="0"/>
+          <w:numId w:val="5"/>
+        </w:numPr>
+      </w:pPr>
+      <w:r>
+        <w:t xml:space="preserve">Les différentes </w:t>
+      </w:r>
+      <w:r>
+        <w:t>actions d’Exploration do</w:t>
+      </w:r>
+      <w:r>
+        <w:t>ivent être implémentées (chasse, etc.), et leurs effets de base rappelés</w:t>
+      </w:r>
+      <w:r>
+        <w:t xml:space="preserve">, coûts en actions </w:t>
+      </w:r>
+      <w:r>
+        <w:t>aussi</w:t>
+      </w:r>
+    </w:p>
+    <w:p>
+      <w:pPr>
+        <w:pStyle w:val="Sansinterligne"/>
+        <w:numPr>
+          <w:ilvl w:val="1"/>
+          <w:numId w:val="5"/>
+        </w:numPr>
+      </w:pPr>
+      <w:r>
+        <w:t>Voyage normal</w:t>
+      </w:r>
+      <w:r>
+        <w:t xml:space="preserve"> (1 carte, x1)</w:t>
+      </w:r>
+    </w:p>
+    <w:p>
+      <w:pPr>
+        <w:pStyle w:val="Sansinterligne"/>
+        <w:numPr>
+          <w:ilvl w:val="1"/>
+          <w:numId w:val="5"/>
+        </w:numPr>
+      </w:pPr>
+      <w:r>
+        <w:t>Chasse</w:t>
+      </w:r>
+      <w:r>
+        <w:t xml:space="preserve"> (2 cartes, x2)</w:t>
+      </w:r>
+    </w:p>
+    <w:p>
+      <w:pPr>
+        <w:pStyle w:val="Sansinterligne"/>
+        <w:numPr>
+          <w:ilvl w:val="1"/>
+          <w:numId w:val="5"/>
+        </w:numPr>
+      </w:pPr>
+      <w:r>
+        <w:t>Observation</w:t>
+      </w:r>
+      <w:r>
+        <w:t xml:space="preserve"> (2 cartes, x1)</w:t>
+      </w:r>
+    </w:p>
+    <w:p>
+      <w:pPr>
+        <w:pStyle w:val="Sansinterligne"/>
+        <w:numPr>
+          <w:ilvl w:val="1"/>
+          <w:numId w:val="5"/>
+        </w:numPr>
+      </w:pPr>
+      <w:r>
+        <w:t>Exploration prudente</w:t>
+      </w:r>
+      <w:r>
+        <w:t xml:space="preserve"> (1 carte, 2g1 jets, x2)</w:t>
+      </w:r>
+    </w:p>
+    <w:p>
+      <w:pPr>
+        <w:pStyle w:val="Sansinterligne"/>
+        <w:numPr>
+          <w:ilvl w:val="1"/>
+          <w:numId w:val="5"/>
+        </w:numPr>
+      </w:pPr>
+      <w:r>
+        <w:t>Marche forcée</w:t>
+      </w:r>
+      <w:r>
+        <w:t xml:space="preserve"> (déplacement entier normal +1, </w:t>
+      </w:r>
+      <w:r>
+        <w:t>jet +n+1/hex parcourus, x2 PR)</w:t>
+      </w:r>
+    </w:p>
+    <w:p>
+      <w:pPr>
+        <w:pStyle w:val="Sansinterligne"/>
+        <w:numPr>
+          <w:ilvl w:val="1"/>
+          <w:numId w:val="5"/>
+        </w:numPr>
+      </w:pPr>
+      <w:r>
         <w:lastRenderedPageBreak/>
-        <w:t>Chaque Type de Terrain doit avoir un « coût » en PA</w:t>
-      </w:r>
-    </w:p>
-    <w:p>
-      <w:pPr>
-        <w:pStyle w:val="Sansinterligne"/>
-        <w:numPr>
-          <w:ilvl w:val="0"/>
-          <w:numId w:val="5"/>
-        </w:numPr>
-      </w:pPr>
-      <w:r>
-        <w:t>Le déplacement d’un hexagone à un autre coûte la moyenne de PA entre la source et la cible</w:t>
-      </w:r>
-    </w:p>
-    <w:p>
-      <w:pPr>
-        <w:pStyle w:val="Sansinterligne"/>
-        <w:numPr>
-          <w:ilvl w:val="0"/>
-          <w:numId w:val="5"/>
-        </w:numPr>
-      </w:pPr>
-      <w:r>
-        <w:t xml:space="preserve">Les différentes </w:t>
-      </w:r>
-      <w:r>
-        <w:t>actions d’Exploration do</w:t>
-      </w:r>
-      <w:r>
-        <w:t>ivent être implémentées (chasse, etc.), et leurs effets de base rappelés</w:t>
-      </w:r>
-      <w:r>
-        <w:t xml:space="preserve">, coûts en actions </w:t>
-      </w:r>
-      <w:r>
-        <w:t>aussi</w:t>
-      </w:r>
-    </w:p>
-    <w:p>
-      <w:pPr>
-        <w:pStyle w:val="Sansinterligne"/>
-        <w:numPr>
-          <w:ilvl w:val="1"/>
-          <w:numId w:val="5"/>
-        </w:numPr>
-      </w:pPr>
-      <w:r>
-        <w:t>Voyage normal</w:t>
-      </w:r>
-      <w:r>
-        <w:t xml:space="preserve"> (1 carte, x1)</w:t>
-      </w:r>
-    </w:p>
-    <w:p>
-      <w:pPr>
-        <w:pStyle w:val="Sansinterligne"/>
-        <w:numPr>
-          <w:ilvl w:val="1"/>
-          <w:numId w:val="5"/>
-        </w:numPr>
-      </w:pPr>
-      <w:r>
-        <w:t>Chasse</w:t>
-      </w:r>
-      <w:r>
-        <w:t xml:space="preserve"> (2 cartes, x2)</w:t>
-      </w:r>
-    </w:p>
-    <w:p>
-      <w:pPr>
-        <w:pStyle w:val="Sansinterligne"/>
-        <w:numPr>
-          <w:ilvl w:val="1"/>
-          <w:numId w:val="5"/>
-        </w:numPr>
-      </w:pPr>
-      <w:r>
-        <w:t>Observation</w:t>
-      </w:r>
-      <w:r>
-        <w:t xml:space="preserve"> (2 cartes, x1)</w:t>
-      </w:r>
-    </w:p>
-    <w:p>
-      <w:pPr>
-        <w:pStyle w:val="Sansinterligne"/>
-        <w:numPr>
-          <w:ilvl w:val="1"/>
-          <w:numId w:val="5"/>
-        </w:numPr>
-      </w:pPr>
-      <w:r>
-        <w:t>Exploration prudente</w:t>
-      </w:r>
-      <w:r>
-        <w:t xml:space="preserve"> (1 carte, 2g1 jets, x2)</w:t>
-      </w:r>
-    </w:p>
-    <w:p>
-      <w:pPr>
-        <w:pStyle w:val="Sansinterligne"/>
-        <w:numPr>
-          <w:ilvl w:val="1"/>
-          <w:numId w:val="5"/>
-        </w:numPr>
-      </w:pPr>
-      <w:r>
-        <w:t>Marche forcée</w:t>
-      </w:r>
-      <w:r>
-        <w:t xml:space="preserve"> (déplacement entier normal +1, </w:t>
-      </w:r>
-      <w:r>
-        <w:t>jet +n+1/hex parcourus, x2 PR)</w:t>
-      </w:r>
-    </w:p>
-    <w:p>
-      <w:pPr>
-        <w:pStyle w:val="Sansinterligne"/>
-        <w:numPr>
-          <w:ilvl w:val="1"/>
-          <w:numId w:val="5"/>
-        </w:numPr>
-      </w:pPr>
-      <w:r>
         <w:t>Fouille (0 déplacement, toute la journée, jet &lt; degré sécurisé)</w:t>
       </w:r>
     </w:p>
@@ -5797,97 +6128,97 @@
         <w:pStyle w:val="Titre1"/>
       </w:pPr>
       <w:r>
+        <w:t xml:space="preserve">Idées générales à </w:t>
+      </w:r>
+      <w:r>
+        <w:t xml:space="preserve">relire, traiter, et </w:t>
+      </w:r>
+      <w:r>
+        <w:t>rajouter dans le Doc :</w:t>
+      </w:r>
+    </w:p>
+    <w:p>
+      <w:pPr>
+        <w:pStyle w:val="Sansinterligne"/>
+        <w:numPr>
+          <w:ilvl w:val="0"/>
+          <w:numId w:val="5"/>
+        </w:numPr>
+      </w:pPr>
+      <w:r>
+        <w:t>D'après le document IBM 0.9.2 &amp; le code :</w:t>
+      </w:r>
+    </w:p>
+    <w:p>
+      <w:pPr>
+        <w:pStyle w:val="Sansinterligne"/>
+        <w:numPr>
+          <w:ilvl w:val="1"/>
+          <w:numId w:val="5"/>
+        </w:numPr>
+      </w:pPr>
+      <w:r>
+        <w:t xml:space="preserve"> Ce pourrait être une bonne idée que certains évènements contiennent l'objet qui les a généré (mais c'est déjà le cas pour plusieurs évènements)</w:t>
+      </w:r>
+    </w:p>
+    <w:p>
+      <w:pPr>
+        <w:pStyle w:val="Sansinterligne"/>
+        <w:numPr>
+          <w:ilvl w:val="1"/>
+          <w:numId w:val="5"/>
+        </w:numPr>
+      </w:pPr>
+      <w:r>
+        <w:t xml:space="preserve"> Différenciation XxxxEvent / XxxxCommand ? (tous deux sont des objets Event, mais une Commande représente une commande lancée ?)</w:t>
+      </w:r>
+    </w:p>
+    <w:p>
+      <w:pPr>
+        <w:pStyle w:val="Sansinterligne"/>
+        <w:numPr>
+          <w:ilvl w:val="1"/>
+          <w:numId w:val="5"/>
+        </w:numPr>
+      </w:pPr>
+      <w:r>
+        <w:t xml:space="preserve"> Réfléchir à avoir une Application englobant le projet</w:t>
+      </w:r>
+    </w:p>
+    <w:p>
+      <w:pPr>
+        <w:pStyle w:val="Sansinterligne"/>
+        <w:numPr>
+          <w:ilvl w:val="0"/>
+          <w:numId w:val="5"/>
+        </w:numPr>
+      </w:pPr>
+      <w:r>
+        <w:t>Lectures diverses :</w:t>
+      </w:r>
+    </w:p>
+    <w:p>
+      <w:pPr>
+        <w:pStyle w:val="Sansinterligne"/>
+        <w:numPr>
+          <w:ilvl w:val="1"/>
+          <w:numId w:val="5"/>
+        </w:numPr>
+      </w:pPr>
+      <w:r>
+        <w:t xml:space="preserve"> GIT : https://www.git-tower.com/learn/git/ebook/en/command-line/appendix/best-practices</w:t>
+      </w:r>
+    </w:p>
+    <w:p>
+      <w:pPr>
+        <w:pStyle w:val="Sansinterligne"/>
+        <w:numPr>
+          <w:ilvl w:val="1"/>
+          <w:numId w:val="5"/>
+        </w:numPr>
+      </w:pPr>
+      <w:r>
         <w:lastRenderedPageBreak/>
-        <w:t xml:space="preserve">Idées générales à </w:t>
-      </w:r>
-      <w:r>
-        <w:t xml:space="preserve">relire, traiter, et </w:t>
-      </w:r>
-      <w:r>
-        <w:t>rajouter dans le Doc :</w:t>
-      </w:r>
-    </w:p>
-    <w:p>
-      <w:pPr>
-        <w:pStyle w:val="Sansinterligne"/>
-        <w:numPr>
-          <w:ilvl w:val="0"/>
-          <w:numId w:val="5"/>
-        </w:numPr>
-      </w:pPr>
-      <w:r>
-        <w:t>D'après le document IBM 0.9.2 &amp; le code :</w:t>
-      </w:r>
-    </w:p>
-    <w:p>
-      <w:pPr>
-        <w:pStyle w:val="Sansinterligne"/>
-        <w:numPr>
-          <w:ilvl w:val="1"/>
-          <w:numId w:val="5"/>
-        </w:numPr>
-      </w:pPr>
-      <w:r>
-        <w:t xml:space="preserve"> Ce pourrait être une bonne idée que certains évènements contiennent l'objet qui les a généré (mais c'est déjà le cas pour plusieurs évènements)</w:t>
-      </w:r>
-    </w:p>
-    <w:p>
-      <w:pPr>
-        <w:pStyle w:val="Sansinterligne"/>
-        <w:numPr>
-          <w:ilvl w:val="1"/>
-          <w:numId w:val="5"/>
-        </w:numPr>
-      </w:pPr>
-      <w:r>
-        <w:t xml:space="preserve"> Différenciation XxxxEvent / XxxxCommand ? (tous deux sont des objets Event, mais une Commande représente une commande lancée ?)</w:t>
-      </w:r>
-    </w:p>
-    <w:p>
-      <w:pPr>
-        <w:pStyle w:val="Sansinterligne"/>
-        <w:numPr>
-          <w:ilvl w:val="1"/>
-          <w:numId w:val="5"/>
-        </w:numPr>
-      </w:pPr>
-      <w:r>
-        <w:t xml:space="preserve"> Réfléchir à avoir une Application englobant le projet</w:t>
-      </w:r>
-    </w:p>
-    <w:p>
-      <w:pPr>
-        <w:pStyle w:val="Sansinterligne"/>
-        <w:numPr>
-          <w:ilvl w:val="0"/>
-          <w:numId w:val="5"/>
-        </w:numPr>
-      </w:pPr>
-      <w:r>
-        <w:t>Lectures diverses :</w:t>
-      </w:r>
-    </w:p>
-    <w:p>
-      <w:pPr>
-        <w:pStyle w:val="Sansinterligne"/>
-        <w:numPr>
-          <w:ilvl w:val="1"/>
-          <w:numId w:val="5"/>
-        </w:numPr>
-      </w:pPr>
-      <w:r>
-        <w:t xml:space="preserve"> GIT : https://www.git-tower.com/learn/git/ebook/en/command-line/appendix/best-practices</w:t>
-      </w:r>
-    </w:p>
-    <w:p>
-      <w:pPr>
-        <w:pStyle w:val="Sansinterligne"/>
-        <w:numPr>
-          <w:ilvl w:val="1"/>
-          <w:numId w:val="5"/>
-        </w:numPr>
-      </w:pPr>
-      <w:r>
         <w:t xml:space="preserve"> https://www.gocd.org/2017/11/28/confessions-continuous-delivery-experts-gocd-open-source.html</w:t>
       </w:r>
     </w:p>
@@ -6192,20 +6523,80 @@
         </w:numPr>
       </w:pPr>
       <w:r>
+        <w:t>[X] Création d'un objet Map, contenant les données de dimension, la liste des Hex, etc., tout ce qui est nécessaire pour la gestion de la Map (un Model, probablement ?)</w:t>
+      </w:r>
+    </w:p>
+    <w:p>
+      <w:pPr>
+        <w:pStyle w:val="Sansinterligne"/>
+        <w:numPr>
+          <w:ilvl w:val="0"/>
+          <w:numId w:val="7"/>
+        </w:numPr>
+      </w:pPr>
+      <w:r>
+        <w:t>[X] Possibilité de passer par référence les hexagones / polygones ? Vérifier qu'il y a unicité. Si oui, un objet HexModel peut être utile, non ?</w:t>
+      </w:r>
+    </w:p>
+    <w:p>
+      <w:pPr>
+        <w:pStyle w:val="Sansinterligne"/>
+        <w:numPr>
+          <w:ilvl w:val="0"/>
+          <w:numId w:val="7"/>
+        </w:numPr>
+      </w:pPr>
+      <w:r>
+        <w:t>[X] Mettre en place un vrai MVVM au niveau des models et des view models : il faut que les M&amp;VM parents référencent les M&amp;VM enfants, que les M soient utilisé dans la construction des VM : VM(M) ! Et donc, les deux listes déroulantes devraient s'appeler List, avec un VM(M), et un M contenant la liste.</w:t>
+      </w:r>
+    </w:p>
+    <w:p>
+      <w:pPr>
+        <w:pStyle w:val="Sansinterligne"/>
+        <w:numPr>
+          <w:ilvl w:val="1"/>
+          <w:numId w:val="7"/>
+        </w:numPr>
+      </w:pPr>
+      <w:r>
+        <w:t xml:space="preserve"> [X] HexModel : virer le HexData</w:t>
+      </w:r>
+    </w:p>
+    <w:p>
+      <w:pPr>
+        <w:pStyle w:val="Sansinterligne"/>
+        <w:numPr>
+          <w:ilvl w:val="1"/>
+          <w:numId w:val="7"/>
+        </w:numPr>
+      </w:pPr>
+      <w:r>
+        <w:t xml:space="preserve"> [X] HexModel : le HexDrawingData a sa place ailleurs que dans Libraries ?</w:t>
+      </w:r>
+    </w:p>
+    <w:p>
+      <w:pPr>
+        <w:pStyle w:val="Sansinterligne"/>
+        <w:numPr>
+          <w:ilvl w:val="1"/>
+          <w:numId w:val="7"/>
+        </w:numPr>
+      </w:pPr>
+      <w:r>
         <w:lastRenderedPageBreak/>
-        <w:t>[X] Création d'un objet Map, contenant les données de dimension, la liste des Hex, etc., tout ce qui est nécessaire pour la gestion de la Map (un Model, probablement ?)</w:t>
-      </w:r>
-    </w:p>
-    <w:p>
-      <w:pPr>
-        <w:pStyle w:val="Sansinterligne"/>
-        <w:numPr>
-          <w:ilvl w:val="0"/>
+        <w:t xml:space="preserve"> [X] TileColorModel : virer le tilecolor, prendre le ARGB</w:t>
+      </w:r>
+    </w:p>
+    <w:p>
+      <w:pPr>
+        <w:pStyle w:val="Sansinterligne"/>
+        <w:numPr>
+          <w:ilvl w:val="1"/>
           <w:numId w:val="7"/>
         </w:numPr>
       </w:pPr>
       <w:r>
-        <w:t>[X] Possibilité de passer par référence les hexagones / polygones ? Vérifier qu'il y a unicité. Si oui, un objet HexModel peut être utile, non ?</w:t>
+        <w:t xml:space="preserve"> [X] TileImageTypeModel : virer le TileImageType, conserver le reste</w:t>
       </w:r>
     </w:p>
     <w:p>
@@ -6217,43 +6608,43 @@
         </w:numPr>
       </w:pPr>
       <w:r>
-        <w:t>[X] Mettre en place un vrai MVVM au niveau des models et des view models : il faut que les M&amp;VM parents référencent les M&amp;VM enfants, que les M soient utilisé dans la construction des VM : VM(M) ! Et donc, les deux listes déroulantes devraient s'appeler List, avec un VM(M), et un M contenant la liste.</w:t>
-      </w:r>
-    </w:p>
-    <w:p>
-      <w:pPr>
-        <w:pStyle w:val="Sansinterligne"/>
-        <w:numPr>
-          <w:ilvl w:val="1"/>
+        <w:t>[X] Possibilité d'écouter le changement d'une donnée dans le ViewModel ? Comme un Selected, dans le setter ?</w:t>
+      </w:r>
+    </w:p>
+    <w:p>
+      <w:pPr>
+        <w:pStyle w:val="Sansinterligne"/>
+        <w:numPr>
+          <w:ilvl w:val="0"/>
           <w:numId w:val="7"/>
         </w:numPr>
       </w:pPr>
       <w:r>
-        <w:t xml:space="preserve"> [X] HexModel : virer le HexData</w:t>
-      </w:r>
-    </w:p>
-    <w:p>
-      <w:pPr>
-        <w:pStyle w:val="Sansinterligne"/>
-        <w:numPr>
-          <w:ilvl w:val="1"/>
+        <w:t>[X] Ajouter les Ressources &gt; Images dans le projet (où ?), et les utiliser (path relatif)</w:t>
+      </w:r>
+    </w:p>
+    <w:p>
+      <w:pPr>
+        <w:pStyle w:val="Sansinterligne"/>
+        <w:numPr>
+          <w:ilvl w:val="0"/>
           <w:numId w:val="7"/>
         </w:numPr>
       </w:pPr>
       <w:r>
-        <w:t xml:space="preserve"> [X] HexModel : le HexDrawingData a sa place ailleurs que dans Libraries ?</w:t>
-      </w:r>
-    </w:p>
-    <w:p>
-      <w:pPr>
-        <w:pStyle w:val="Sansinterligne"/>
-        <w:numPr>
-          <w:ilvl w:val="1"/>
+        <w:t>[X] Interface UI : afficher le type de terrain sélectionné sur clic droit (sélectionner dans listes ?)</w:t>
+      </w:r>
+    </w:p>
+    <w:p>
+      <w:pPr>
+        <w:pStyle w:val="Sansinterligne"/>
+        <w:numPr>
+          <w:ilvl w:val="0"/>
           <w:numId w:val="7"/>
         </w:numPr>
       </w:pPr>
       <w:r>
-        <w:t xml:space="preserve"> [X] TileColorModel : virer le tilecolor, prendre le ARGB</w:t>
+        <w:t>[X] Lire https://blog.rsuter.com/recommendations-best-practices-implementing-mvvm-xaml-net-applications/</w:t>
       </w:r>
     </w:p>
     <w:p>
@@ -6265,55 +6656,55 @@
         </w:numPr>
       </w:pPr>
       <w:r>
-        <w:t xml:space="preserve"> [X] TileImageTypeModel : virer le TileImageType, conserver le reste</w:t>
-      </w:r>
-    </w:p>
-    <w:p>
-      <w:pPr>
-        <w:pStyle w:val="Sansinterligne"/>
-        <w:numPr>
-          <w:ilvl w:val="0"/>
+        <w:t xml:space="preserve"> [X] Mettre en place une ViewModelBase et une INotifyPropertyChanged base classes, qui implémentent les fonctions nécessaires</w:t>
+      </w:r>
+    </w:p>
+    <w:p>
+      <w:pPr>
+        <w:pStyle w:val="Sansinterligne"/>
+        <w:numPr>
+          <w:ilvl w:val="1"/>
           <w:numId w:val="7"/>
         </w:numPr>
       </w:pPr>
       <w:r>
-        <w:t>[X] Possibilité d'écouter le changement d'une donnée dans le ViewModel ? Comme un Selected, dans le setter ?</w:t>
-      </w:r>
-    </w:p>
-    <w:p>
-      <w:pPr>
-        <w:pStyle w:val="Sansinterligne"/>
-        <w:numPr>
-          <w:ilvl w:val="0"/>
+        <w:t xml:space="preserve"> [X] Toujours assigner le ViewModel en DataContext</w:t>
+      </w:r>
+    </w:p>
+    <w:p>
+      <w:pPr>
+        <w:pStyle w:val="Sansinterligne"/>
+        <w:numPr>
+          <w:ilvl w:val="1"/>
           <w:numId w:val="7"/>
         </w:numPr>
       </w:pPr>
       <w:r>
-        <w:t>[X] Ajouter les Ressources &gt; Images dans le projet (où ?), et les utiliser (path relatif)</w:t>
-      </w:r>
-    </w:p>
-    <w:p>
-      <w:pPr>
-        <w:pStyle w:val="Sansinterligne"/>
-        <w:numPr>
-          <w:ilvl w:val="0"/>
+        <w:t xml:space="preserve"> [X] Ajouter Mytoolkit au projet : https://github.com/RSuter/MyToolkit/blob/master/README.md - le récupérer par NuGet</w:t>
+      </w:r>
+    </w:p>
+    <w:p>
+      <w:pPr>
+        <w:pStyle w:val="Sansinterligne"/>
+        <w:numPr>
+          <w:ilvl w:val="1"/>
           <w:numId w:val="7"/>
         </w:numPr>
       </w:pPr>
       <w:r>
-        <w:t>[X] Interface UI : afficher le type de terrain sélectionné sur clic droit (sélectionner dans listes ?)</w:t>
-      </w:r>
-    </w:p>
-    <w:p>
-      <w:pPr>
-        <w:pStyle w:val="Sansinterligne"/>
-        <w:numPr>
-          <w:ilvl w:val="0"/>
+        <w:t xml:space="preserve"> [X] Sa logique de commande ==&gt; Menu ?</w:t>
+      </w:r>
+    </w:p>
+    <w:p>
+      <w:pPr>
+        <w:pStyle w:val="Sansinterligne"/>
+        <w:numPr>
+          <w:ilvl w:val="1"/>
           <w:numId w:val="7"/>
         </w:numPr>
       </w:pPr>
       <w:r>
-        <w:t>[X] Lire https://blog.rsuter.com/recommendations-best-practices-implementing-mvvm-xaml-net-applications/</w:t>
+        <w:t xml:space="preserve"> [X] Ne pas set le datacontext par binding dans xaml qui instancie la vue; Cf son code ==&gt; méthode perso : get set vm dans le view, view.viewmodel = xxx pour le rajouter</w:t>
       </w:r>
     </w:p>
     <w:p>
@@ -6325,7 +6716,7 @@
         </w:numPr>
       </w:pPr>
       <w:r>
-        <w:t xml:space="preserve"> [X] Mettre en place une ViewModelBase et une INotifyPropertyChanged base classes, qui implémentent les fonctions nécessaires</w:t>
+        <w:t xml:space="preserve"> [X] Explorer sa méthode de comm' pr message, surtout callback ! =&gt; à mettre en place d'abord dans le clic sur polygon pour les échanges</w:t>
       </w:r>
     </w:p>
     <w:p>
@@ -6337,19 +6728,19 @@
         </w:numPr>
       </w:pPr>
       <w:r>
-        <w:t xml:space="preserve"> [X] Toujours assigner le ViewModel en DataContext</w:t>
-      </w:r>
-    </w:p>
-    <w:p>
-      <w:pPr>
-        <w:pStyle w:val="Sansinterligne"/>
-        <w:numPr>
-          <w:ilvl w:val="1"/>
+        <w:t xml:space="preserve"> [X] Le choix entre user control et templated control peut attendre d'avoir plusieurs applications</w:t>
+      </w:r>
+    </w:p>
+    <w:p>
+      <w:pPr>
+        <w:pStyle w:val="Sansinterligne"/>
+        <w:numPr>
+          <w:ilvl w:val="0"/>
           <w:numId w:val="7"/>
         </w:numPr>
       </w:pPr>
       <w:r>
-        <w:t xml:space="preserve"> [X] Ajouter Mytoolkit au projet : https://github.com/RSuter/MyToolkit/blob/master/README.md - le récupérer par NuGet</w:t>
+        <w:t>[ ] Interface UI : Menu en haut</w:t>
       </w:r>
     </w:p>
     <w:p>
@@ -6361,7 +6752,7 @@
         </w:numPr>
       </w:pPr>
       <w:r>
-        <w:t xml:space="preserve"> [X] Sa logique de commande ==&gt; Menu ?</w:t>
+        <w:t xml:space="preserve"> [X] Première implémentation</w:t>
       </w:r>
     </w:p>
     <w:p>
@@ -6373,7 +6764,7 @@
         </w:numPr>
       </w:pPr>
       <w:r>
-        <w:t xml:space="preserve"> [X] Ne pas set le datacontext par binding dans xaml qui instancie la vue; Cf son code ==&gt; méthode perso : get set vm dans le view, view.viewmodel = xxx pour le rajouter</w:t>
+        <w:t xml:space="preserve"> [X] Menu en haut : récupérer le bouton cliqué , Sinon une fonction différente par bouton </w:t>
       </w:r>
     </w:p>
     <w:p>
@@ -6385,7 +6776,7 @@
         </w:numPr>
       </w:pPr>
       <w:r>
-        <w:t xml:space="preserve"> [X] Explorer sa méthode de comm' pr message, surtout callback ! =&gt; à mettre en place d'abord dans le clic sur polygon pour les échanges</w:t>
+        <w:t xml:space="preserve"> [X] Menu en haut : command = msg</w:t>
       </w:r>
     </w:p>
     <w:p>
@@ -6397,7 +6788,7 @@
         </w:numPr>
       </w:pPr>
       <w:r>
-        <w:t xml:space="preserve"> [X] Le choix entre user control et templated control peut attendre d'avoir plusieurs applications</w:t>
+        <w:t xml:space="preserve"> [ ] Menu en haut : gérer la structure du menu par un fichier de configuration ? Clairement pas urgent</w:t>
       </w:r>
     </w:p>
     <w:p>
@@ -6409,43 +6800,43 @@
         </w:numPr>
       </w:pPr>
       <w:r>
-        <w:t>[ ] Interface UI : Menu en haut</w:t>
-      </w:r>
-    </w:p>
-    <w:p>
-      <w:pPr>
-        <w:pStyle w:val="Sansinterligne"/>
-        <w:numPr>
-          <w:ilvl w:val="1"/>
+        <w:t>[X] Lien Models &lt;=&gt; Data : on récupère Data, on créée les Models, mais met-on à jour Data quand Model change ? Idéalement, V =&gt; VM =&gt; M</w:t>
+      </w:r>
+    </w:p>
+    <w:p>
+      <w:pPr>
+        <w:pStyle w:val="Sansinterligne"/>
+        <w:numPr>
+          <w:ilvl w:val="0"/>
           <w:numId w:val="7"/>
         </w:numPr>
       </w:pPr>
       <w:r>
-        <w:t xml:space="preserve"> [X] Première implémentation</w:t>
-      </w:r>
-    </w:p>
-    <w:p>
-      <w:pPr>
-        <w:pStyle w:val="Sansinterligne"/>
-        <w:numPr>
-          <w:ilvl w:val="1"/>
+        <w:t>[X] ABSOLUMENT : un système pour gérer toutes ces commandes lancées de partout. On va possiblement devoir disposer de classes supplémentaires pour composer l'application. On a déjà le système des EventMessage d'un côté, EventLogic de l'autre. Il faudrait rassembler les fonctions ainsi : EventMessage les messages, EventLogic les liens EventMessage / GameLogic, et GameLogic les fonctions</w:t>
+      </w:r>
+    </w:p>
+    <w:p>
+      <w:pPr>
+        <w:pStyle w:val="Sansinterligne"/>
+        <w:numPr>
+          <w:ilvl w:val="0"/>
           <w:numId w:val="7"/>
         </w:numPr>
       </w:pPr>
       <w:r>
-        <w:t xml:space="preserve"> [X] Menu en haut : récupérer le bouton cliqué , Sinon une fonction différente par bouton </w:t>
-      </w:r>
-    </w:p>
-    <w:p>
-      <w:pPr>
-        <w:pStyle w:val="Sansinterligne"/>
-        <w:numPr>
-          <w:ilvl w:val="1"/>
+        <w:t>[X] Sauvegarde / rechargement de Map par Sérialisation</w:t>
+      </w:r>
+    </w:p>
+    <w:p>
+      <w:pPr>
+        <w:pStyle w:val="Sansinterligne"/>
+        <w:numPr>
+          <w:ilvl w:val="0"/>
           <w:numId w:val="7"/>
         </w:numPr>
       </w:pPr>
       <w:r>
-        <w:t xml:space="preserve"> [X] Menu en haut : command = msg</w:t>
+        <w:t>[ ] Préparation passage BDD</w:t>
       </w:r>
     </w:p>
     <w:p>
@@ -6457,19 +6848,19 @@
         </w:numPr>
       </w:pPr>
       <w:r>
-        <w:t xml:space="preserve"> [ ] Menu en haut : gérer la structure du menu par un fichier de configuration ? Clairement pas urgent</w:t>
-      </w:r>
-    </w:p>
-    <w:p>
-      <w:pPr>
-        <w:pStyle w:val="Sansinterligne"/>
-        <w:numPr>
-          <w:ilvl w:val="0"/>
+        <w:t xml:space="preserve"> [ ] Récupération enum par string (pour BDD)</w:t>
+      </w:r>
+    </w:p>
+    <w:p>
+      <w:pPr>
+        <w:pStyle w:val="Sansinterligne"/>
+        <w:numPr>
+          <w:ilvl w:val="1"/>
           <w:numId w:val="7"/>
         </w:numPr>
       </w:pPr>
       <w:r>
-        <w:t>[X] Lien Models &lt;=&gt; Data : on récupère Data, on créée les Models, mais met-on à jour Data quand Model change ? Idéalement, V =&gt; VM =&gt; M</w:t>
+        <w:t xml:space="preserve"> [ ] Fichier "constant" pour les couleurs et les images, gestion par ID</w:t>
       </w:r>
     </w:p>
     <w:p>
@@ -6481,7 +6872,7 @@
         </w:numPr>
       </w:pPr>
       <w:r>
-        <w:t>[X] ABSOLUMENT : un système pour gérer toutes ces commandes lancées de partout. On va possiblement devoir disposer de classes supplémentaires pour composer l'application. On a déjà le système des EventMessage d'un côté, EventLogic de l'autre. Il faudrait rassembler les fonctions ainsi : EventMessage les messages, EventLogic les liens EventMessage / GameLogic, et GameLogic les fonctions</w:t>
+        <w:t>[X] Faire un MVVM pour la Carte</w:t>
       </w:r>
     </w:p>
     <w:p>
@@ -6493,67 +6884,6 @@
         </w:numPr>
       </w:pPr>
       <w:r>
-        <w:t>[X] Sauvegarde / rechargement de Map par Sérialisation</w:t>
-      </w:r>
-    </w:p>
-    <w:p>
-      <w:pPr>
-        <w:pStyle w:val="Sansinterligne"/>
-        <w:numPr>
-          <w:ilvl w:val="0"/>
-          <w:numId w:val="7"/>
-        </w:numPr>
-      </w:pPr>
-      <w:r>
-        <w:t>[ ] Préparation passage BDD</w:t>
-      </w:r>
-    </w:p>
-    <w:p>
-      <w:pPr>
-        <w:pStyle w:val="Sansinterligne"/>
-        <w:numPr>
-          <w:ilvl w:val="1"/>
-          <w:numId w:val="7"/>
-        </w:numPr>
-      </w:pPr>
-      <w:r>
-        <w:t xml:space="preserve"> [ ] Récupération enum par string (pour BDD)</w:t>
-      </w:r>
-    </w:p>
-    <w:p>
-      <w:pPr>
-        <w:pStyle w:val="Sansinterligne"/>
-        <w:numPr>
-          <w:ilvl w:val="1"/>
-          <w:numId w:val="7"/>
-        </w:numPr>
-      </w:pPr>
-      <w:r>
-        <w:t xml:space="preserve"> [ ] Fichier "constant" pour les couleurs et les images, gestion par ID</w:t>
-      </w:r>
-    </w:p>
-    <w:p>
-      <w:pPr>
-        <w:pStyle w:val="Sansinterligne"/>
-        <w:numPr>
-          <w:ilvl w:val="0"/>
-          <w:numId w:val="7"/>
-        </w:numPr>
-      </w:pPr>
-      <w:r>
-        <w:t>[X] Faire un MVVM pour la Carte</w:t>
-      </w:r>
-    </w:p>
-    <w:p>
-      <w:pPr>
-        <w:pStyle w:val="Sansinterligne"/>
-        <w:numPr>
-          <w:ilvl w:val="0"/>
-          <w:numId w:val="7"/>
-        </w:numPr>
-      </w:pPr>
-      <w:r>
-        <w:lastRenderedPageBreak/>
         <w:t>[ ] Faire un MVVM pour l'Interface Gauche (LeftPanel) (au lieu de TileEditor)</w:t>
       </w:r>
     </w:p>
@@ -6668,6 +6998,7 @@
         <w:rPr>
           <w:lang w:val="en-US"/>
         </w:rPr>
+        <w:lastRenderedPageBreak/>
         <w:t xml:space="preserve"> [ ] Road(Data,Model,ViewModel,View)</w:t>
       </w:r>
     </w:p>

</xml_diff>

<commit_message>
Evolution – v1.1 – Forcer l’implémentation – 1
</commit_message>
<xml_diff>
--- a/MyProject.docx
+++ b/MyProject.docx
@@ -1587,264 +1587,19 @@
     </w:p>
     <w:p>
       <w:pPr>
-        <w:pStyle w:val="Titre2"/>
-      </w:pPr>
-      <w:r>
-        <w:t>En Cours</w:t>
-      </w:r>
-    </w:p>
-    <w:p>
-      <w:pPr>
-        <w:pStyle w:val="Sansinterligne"/>
-      </w:pPr>
-    </w:p>
-    <w:p>
-      <w:pPr>
-        <w:pStyle w:val="Titre2"/>
-      </w:pPr>
-      <w:r>
-        <w:t>Planification</w:t>
-      </w:r>
-    </w:p>
-    <w:p>
-      <w:pPr>
-        <w:pStyle w:val="Sansinterligne"/>
-      </w:pPr>
-    </w:p>
-    <w:p>
-      <w:pPr>
         <w:pStyle w:val="Titre3"/>
       </w:pPr>
       <w:r>
-        <w:t>Roadmap</w:t>
-      </w:r>
-    </w:p>
-    <w:p>
-      <w:pPr>
-        <w:pStyle w:val="Sansinterligne"/>
-        <w:numPr>
-          <w:ilvl w:val="0"/>
-          <w:numId w:val="5"/>
-        </w:numPr>
-      </w:pPr>
-      <w:r>
-        <w:t>Préliminaires :</w:t>
-      </w:r>
-    </w:p>
-    <w:p>
-      <w:pPr>
-        <w:pStyle w:val="Sansinterligne"/>
-        <w:numPr>
-          <w:ilvl w:val="1"/>
-          <w:numId w:val="5"/>
-        </w:numPr>
-      </w:pPr>
-      <w:r>
-        <w:t>Lire les évolutions et les analyser pour les trier en : Prioritaire, Court terme, moyen terme, long terme</w:t>
-      </w:r>
-    </w:p>
-    <w:p>
-      <w:pPr>
-        <w:pStyle w:val="Sansinterligne"/>
-        <w:numPr>
-          <w:ilvl w:val="0"/>
-          <w:numId w:val="5"/>
-        </w:numPr>
-      </w:pPr>
-      <w:r>
-        <w:t>1.1 :</w:t>
-      </w:r>
-    </w:p>
-    <w:p>
-      <w:pPr>
-        <w:pStyle w:val="Sansinterligne"/>
-        <w:numPr>
-          <w:ilvl w:val="1"/>
-          <w:numId w:val="5"/>
-        </w:numPr>
-      </w:pPr>
-      <w:r>
-        <w:t>Analyser et rassembler / faire une évolution à part à partir de :</w:t>
-      </w:r>
-      <w:r>
-        <w:t xml:space="preserve"> Interface</w:t>
-      </w:r>
-      <w:r>
-        <w:t>s &amp; Héritage</w:t>
-      </w:r>
-      <w:r>
-        <w:t> </w:t>
-      </w:r>
-      <w:r>
-        <w:t>|| Abstract, virtual, etc.</w:t>
-      </w:r>
-      <w:r>
-        <w:t>: permet de « forcer » l’implémentation</w:t>
-      </w:r>
-      <w:r>
-        <w:t xml:space="preserve"> des modifications subséquentes</w:t>
-      </w:r>
-      <w:r>
-        <w:t xml:space="preserve"> (probablement abstract)</w:t>
-      </w:r>
-    </w:p>
-    <w:p>
-      <w:pPr>
-        <w:pStyle w:val="Sansinterligne"/>
-        <w:numPr>
-          <w:ilvl w:val="1"/>
-          <w:numId w:val="5"/>
-        </w:numPr>
-      </w:pPr>
-      <w:r>
-        <w:t>Data &gt; Model &gt; ViewModel &gt; View</w:t>
-      </w:r>
-    </w:p>
-    <w:p>
-      <w:pPr>
-        <w:pStyle w:val="Sansinterligne"/>
-        <w:numPr>
-          <w:ilvl w:val="1"/>
-          <w:numId w:val="5"/>
-        </w:numPr>
-      </w:pPr>
-      <w:r>
-        <w:t>Il est important de ne PAS modifier les fonctions et la structure en dehors de cela, le but étant de faciliter les futures modifications</w:t>
-      </w:r>
-      <w:r>
-        <w:t xml:space="preserve"> (qui créeront probablement de nouvelles classes abstraites)</w:t>
-      </w:r>
-    </w:p>
-    <w:p>
-      <w:pPr>
-        <w:pStyle w:val="Sansinterligne"/>
-        <w:numPr>
-          <w:ilvl w:val="0"/>
-          <w:numId w:val="5"/>
-        </w:numPr>
-      </w:pPr>
-      <w:r>
-        <w:t>Code : travail sur DATA</w:t>
-      </w:r>
-      <w:r>
-        <w:t xml:space="preserve"> / Libraries</w:t>
-      </w:r>
-    </w:p>
-    <w:p>
-      <w:pPr>
-        <w:pStyle w:val="Sansinterligne"/>
-        <w:numPr>
-          <w:ilvl w:val="1"/>
-          <w:numId w:val="5"/>
-        </w:numPr>
-      </w:pPr>
-      <w:r>
-        <w:t>Il est possible que je doive mettre les Data à part, en vue de la migration avec des WS à terme.</w:t>
-      </w:r>
-    </w:p>
-    <w:p>
-      <w:pPr>
-        <w:pStyle w:val="Sansinterligne"/>
-        <w:numPr>
-          <w:ilvl w:val="1"/>
-          <w:numId w:val="5"/>
-        </w:numPr>
-      </w:pPr>
-      <w:r>
-        <w:lastRenderedPageBreak/>
-        <w:t>Du coup, le contenu des Librairies devra être repensé</w:t>
-      </w:r>
-    </w:p>
-    <w:p>
-      <w:pPr>
-        <w:pStyle w:val="Sansinterligne"/>
-        <w:numPr>
-          <w:ilvl w:val="1"/>
-          <w:numId w:val="5"/>
-        </w:numPr>
-      </w:pPr>
-      <w:r>
-        <w:t>Peut-être scinder les Libraries : il y a du dessin, des évènements, etc. Ou peut-être pas.</w:t>
-      </w:r>
-      <w:r>
-        <w:t xml:space="preserve"> Mais alors mieux séparer l’ensemble à l’intérieur.</w:t>
-      </w:r>
-    </w:p>
-    <w:p>
-      <w:pPr>
-        <w:pStyle w:val="Sansinterligne"/>
-        <w:numPr>
-          <w:ilvl w:val="0"/>
-          <w:numId w:val="5"/>
-        </w:numPr>
-      </w:pPr>
-      <w:r>
-        <w:t xml:space="preserve">Code : </w:t>
-      </w:r>
-      <w:r>
-        <w:t xml:space="preserve">Séparation </w:t>
-      </w:r>
-      <w:r>
-        <w:t>UI</w:t>
-      </w:r>
-      <w:r>
-        <w:t xml:space="preserve"> / Carte</w:t>
-      </w:r>
-    </w:p>
-    <w:p>
-      <w:pPr>
-        <w:pStyle w:val="Sansinterligne"/>
-        <w:numPr>
-          <w:ilvl w:val="0"/>
-          <w:numId w:val="5"/>
-        </w:numPr>
-      </w:pPr>
-      <w:r>
-        <w:t>Code : Séparation d’un Hex entre Carte et Données</w:t>
-      </w:r>
-    </w:p>
-    <w:p>
-      <w:pPr>
-        <w:pStyle w:val="Sansinterligne"/>
-        <w:numPr>
-          <w:ilvl w:val="0"/>
-          <w:numId w:val="5"/>
-        </w:numPr>
-      </w:pPr>
-      <w:r>
-        <w:t>Code : séparation HexData / Model / ViewModel</w:t>
-      </w:r>
-    </w:p>
-    <w:p>
-      <w:pPr>
-        <w:pStyle w:val="Sansinterligne"/>
-        <w:numPr>
-          <w:ilvl w:val="0"/>
-          <w:numId w:val="5"/>
-        </w:numPr>
-      </w:pPr>
-      <w:r>
-        <w:t>Code : améliorer apparence IHM</w:t>
-      </w:r>
-    </w:p>
-    <w:p>
-      <w:pPr>
-        <w:pStyle w:val="Sansinterligne"/>
-      </w:pPr>
-    </w:p>
-    <w:p>
-      <w:pPr>
-        <w:pStyle w:val="Titre4"/>
-      </w:pPr>
-      <w:r>
         <w:t>Evolution –</w:t>
       </w:r>
       <w:r>
-        <w:t xml:space="preserve"> </w:t>
-      </w:r>
-      <w:r>
-        <w:t>v1.1 – Forcer l’implémentation</w:t>
-      </w:r>
+        <w:t xml:space="preserve"> v1.1 – Forcer l’implémentation</w:t>
+      </w:r>
+      <w:r>
+        <w:t xml:space="preserve"> – 1</w:t>
+      </w:r>
+      <w:bookmarkStart w:id="2" w:name="_GoBack"/>
+      <w:bookmarkEnd w:id="2"/>
     </w:p>
     <w:p>
       <w:pPr>
@@ -1966,17 +1721,21 @@
         <w:pStyle w:val="Sansinterligne"/>
       </w:pPr>
       <w:r>
-        <w:t>Le but est de créer des Interfaces permettant de planifier et forcer la structure du code, de façon à rendre l’ensemble « portable » pour d’autres types de cartes d’hexagones. Une Interface pour la carte, contenant telles et telles données (ou bien une classe à étendre si les données ne passent pas), une interface pour les Models, et pour les ViewModels – cette dernière pouvant demander un Model en entrée. Il serait potentiellement utile d’avoir aussi des classes à surcharger permettant d’automatiser certaines tâches des interfaces.</w:t>
-      </w:r>
-    </w:p>
-    <w:p>
-      <w:pPr>
-        <w:pStyle w:val="Sansinterligne"/>
-      </w:pPr>
-    </w:p>
-    <w:p>
-      <w:pPr>
-        <w:pStyle w:val="Titre5"/>
+        <w:t xml:space="preserve">Le but est de créer des Interfaces permettant de planifier et forcer la structure du code, de façon à rendre l’ensemble « portable » pour d’autres types de cartes d’hexagones. Une Interface pour la carte, contenant telles et telles données (ou bien une classe à étendre si les données ne passent pas), une interface pour les Models, et pour les ViewModels – cette dernière pouvant demander un Model </w:t>
+      </w:r>
+      <w:r>
+        <w:lastRenderedPageBreak/>
+        <w:t>en entrée. Il serait potentiellement utile d’avoir aussi des classes à surcharger permettant d’automatiser certaines tâches des interfaces.</w:t>
+      </w:r>
+    </w:p>
+    <w:p>
+      <w:pPr>
+        <w:pStyle w:val="Sansinterligne"/>
+      </w:pPr>
+    </w:p>
+    <w:p>
+      <w:pPr>
+        <w:pStyle w:val="Titre4"/>
       </w:pPr>
       <w:r>
         <w:t>Idée</w:t>
@@ -2021,7 +1780,7 @@
     </w:p>
     <w:p>
       <w:pPr>
-        <w:pStyle w:val="Titre5"/>
+        <w:pStyle w:val="Titre4"/>
       </w:pPr>
       <w:r>
         <w:t>TODO</w:t>
@@ -2041,116 +1800,369 @@
         </w:numPr>
       </w:pPr>
       <w:r>
-        <w:t>Créer les classes abstraites :</w:t>
-      </w:r>
-    </w:p>
-    <w:p>
-      <w:pPr>
-        <w:pStyle w:val="Sansinterligne"/>
-        <w:numPr>
-          <w:ilvl w:val="1"/>
-          <w:numId w:val="5"/>
-        </w:numPr>
-      </w:pPr>
-      <w:r>
-        <w:t>Model</w:t>
-      </w:r>
-      <w:r>
-        <w:t>&lt;Data&gt;</w:t>
-      </w:r>
-    </w:p>
-    <w:p>
-      <w:pPr>
-        <w:pStyle w:val="Sansinterligne"/>
-        <w:numPr>
-          <w:ilvl w:val="1"/>
-          <w:numId w:val="5"/>
-        </w:numPr>
-      </w:pPr>
-      <w:r>
-        <w:t>ViewModel</w:t>
-      </w:r>
-      <w:r>
-        <w:t>&lt;Model&gt;</w:t>
-      </w:r>
-    </w:p>
-    <w:p>
-      <w:pPr>
-        <w:pStyle w:val="Sansinterligne"/>
-        <w:numPr>
-          <w:ilvl w:val="1"/>
-          <w:numId w:val="5"/>
-        </w:numPr>
-      </w:pPr>
-      <w:r>
-        <w:t>View</w:t>
-      </w:r>
-      <w:r>
-        <w:t>&lt;ViewModel&gt;</w:t>
-      </w:r>
-    </w:p>
-    <w:p>
-      <w:pPr>
-        <w:pStyle w:val="Sansinterligne"/>
-        <w:numPr>
-          <w:ilvl w:val="0"/>
-          <w:numId w:val="5"/>
-        </w:numPr>
-      </w:pPr>
-      <w:r>
-        <w:t>Implémenter ces classes sur un premier élément</w:t>
-      </w:r>
-    </w:p>
-    <w:p>
-      <w:pPr>
-        <w:pStyle w:val="Sansinterligne"/>
-        <w:numPr>
-          <w:ilvl w:val="0"/>
-          <w:numId w:val="5"/>
-        </w:numPr>
-      </w:pPr>
-      <w:r>
-        <w:t>Renseigner les fonctions des classes abstraites</w:t>
-      </w:r>
-    </w:p>
-    <w:p>
-      <w:pPr>
-        <w:pStyle w:val="Sansinterligne"/>
-        <w:numPr>
-          <w:ilvl w:val="0"/>
-          <w:numId w:val="5"/>
-        </w:numPr>
-      </w:pPr>
-      <w:r>
-        <w:t>Etendre aux autres éléments</w:t>
-      </w:r>
-    </w:p>
-    <w:p>
-      <w:pPr>
-        <w:pStyle w:val="Sansinterligne"/>
-        <w:numPr>
-          <w:ilvl w:val="1"/>
-          <w:numId w:val="5"/>
-        </w:numPr>
-      </w:pPr>
-      <w:r>
-        <w:t>Par voie de fait, cela provoque la création de plusieurs sets de Data et Models (comme pour le menu).</w:t>
-      </w:r>
-    </w:p>
-    <w:p>
-      <w:pPr>
-        <w:pStyle w:val="Sansinterligne"/>
-        <w:numPr>
-          <w:ilvl w:val="1"/>
+        <w:t>DONE – Créer les classes abstraites / Interfaces :</w:t>
+      </w:r>
+    </w:p>
+    <w:p>
+      <w:pPr>
+        <w:pStyle w:val="Sansinterligne"/>
+        <w:numPr>
+          <w:ilvl w:val="1"/>
+          <w:numId w:val="5"/>
+        </w:numPr>
+      </w:pPr>
+      <w:r>
+        <w:t>DONE – Model&lt;Data&gt;</w:t>
+      </w:r>
+    </w:p>
+    <w:p>
+      <w:pPr>
+        <w:pStyle w:val="Sansinterligne"/>
+        <w:numPr>
+          <w:ilvl w:val="1"/>
+          <w:numId w:val="5"/>
+        </w:numPr>
+      </w:pPr>
+      <w:r>
+        <w:t>DONE – ViewModel&lt;Model&gt;</w:t>
+      </w:r>
+    </w:p>
+    <w:p>
+      <w:pPr>
+        <w:pStyle w:val="Sansinterligne"/>
+        <w:numPr>
+          <w:ilvl w:val="1"/>
+          <w:numId w:val="5"/>
+        </w:numPr>
+      </w:pPr>
+      <w:r>
+        <w:t>DONE – IViewWithModel&lt;ViewModel&gt;</w:t>
+      </w:r>
+    </w:p>
+    <w:p>
+      <w:pPr>
+        <w:pStyle w:val="Sansinterligne"/>
+        <w:numPr>
+          <w:ilvl w:val="0"/>
+          <w:numId w:val="5"/>
+        </w:numPr>
+      </w:pPr>
+      <w:r>
+        <w:t>DONE – Implémenter ces classes sur un premier élément</w:t>
+      </w:r>
+    </w:p>
+    <w:p>
+      <w:pPr>
+        <w:pStyle w:val="Sansinterligne"/>
+        <w:numPr>
+          <w:ilvl w:val="0"/>
+          <w:numId w:val="5"/>
+        </w:numPr>
+      </w:pPr>
+      <w:r>
+        <w:t>DONE – Renseigner les fonctions des classes abstraites</w:t>
+      </w:r>
+    </w:p>
+    <w:p>
+      <w:pPr>
+        <w:pStyle w:val="Sansinterligne"/>
+        <w:numPr>
+          <w:ilvl w:val="0"/>
+          <w:numId w:val="5"/>
+        </w:numPr>
+      </w:pPr>
+      <w:r>
+        <w:t>DONE – Etendre aux autres éléments</w:t>
+      </w:r>
+    </w:p>
+    <w:p>
+      <w:pPr>
+        <w:pStyle w:val="Sansinterligne"/>
+        <w:numPr>
+          <w:ilvl w:val="1"/>
+          <w:numId w:val="5"/>
+        </w:numPr>
+      </w:pPr>
+      <w:r>
+        <w:t>DONE – Par voie de fait, cela provoque la création de plusieurs sets de Data et Models (comme pour le menu).</w:t>
+      </w:r>
+    </w:p>
+    <w:p>
+      <w:pPr>
+        <w:pStyle w:val="Sansinterligne"/>
+        <w:numPr>
+          <w:ilvl w:val="1"/>
+          <w:numId w:val="5"/>
+        </w:numPr>
+      </w:pPr>
+      <w:r>
+        <w:t>DONE – Et donc une évolution de certains messages.</w:t>
+      </w:r>
+    </w:p>
+    <w:p>
+      <w:pPr>
+        <w:pStyle w:val="Sansinterligne"/>
+        <w:numPr>
+          <w:ilvl w:val="0"/>
+          <w:numId w:val="5"/>
+        </w:numPr>
+      </w:pPr>
+      <w:r>
+        <w:t xml:space="preserve">DONE – Note : pas de Data pour les Panel </w:t>
+      </w:r>
+      <w:r>
+        <w:sym w:font="Wingdings" w:char="F0E8"/>
+      </w:r>
+      <w:r>
+        <w:t xml:space="preserve"> besoin ? Pas nécessairement.</w:t>
+      </w:r>
+    </w:p>
+    <w:p>
+      <w:pPr>
+        <w:pStyle w:val="Sansinterligne"/>
+      </w:pPr>
+    </w:p>
+    <w:p>
+      <w:pPr>
+        <w:pStyle w:val="Titre2"/>
+      </w:pPr>
+      <w:r>
+        <w:t>En Cours</w:t>
+      </w:r>
+    </w:p>
+    <w:p>
+      <w:pPr>
+        <w:pStyle w:val="Sansinterligne"/>
+      </w:pPr>
+    </w:p>
+    <w:p>
+      <w:pPr>
+        <w:pStyle w:val="Titre2"/>
+      </w:pPr>
+      <w:r>
+        <w:t>Planification</w:t>
+      </w:r>
+    </w:p>
+    <w:p>
+      <w:pPr>
+        <w:pStyle w:val="Sansinterligne"/>
+      </w:pPr>
+    </w:p>
+    <w:p>
+      <w:pPr>
+        <w:pStyle w:val="Titre3"/>
+      </w:pPr>
+      <w:r>
+        <w:t>Roadmap</w:t>
+      </w:r>
+    </w:p>
+    <w:p>
+      <w:pPr>
+        <w:pStyle w:val="Sansinterligne"/>
+        <w:numPr>
+          <w:ilvl w:val="0"/>
+          <w:numId w:val="5"/>
+        </w:numPr>
+      </w:pPr>
+      <w:r>
+        <w:t>Préliminaires :</w:t>
+      </w:r>
+    </w:p>
+    <w:p>
+      <w:pPr>
+        <w:pStyle w:val="Sansinterligne"/>
+        <w:numPr>
+          <w:ilvl w:val="1"/>
+          <w:numId w:val="5"/>
+        </w:numPr>
+      </w:pPr>
+      <w:r>
+        <w:t>Lire les évolutions et les analyser pour les trier en : Prioritaire, Court terme, moyen terme, long terme</w:t>
+      </w:r>
+    </w:p>
+    <w:p>
+      <w:pPr>
+        <w:pStyle w:val="Sansinterligne"/>
+        <w:numPr>
+          <w:ilvl w:val="0"/>
+          <w:numId w:val="5"/>
+        </w:numPr>
+      </w:pPr>
+      <w:r>
+        <w:t>1.1 :</w:t>
+      </w:r>
+    </w:p>
+    <w:p>
+      <w:pPr>
+        <w:pStyle w:val="Sansinterligne"/>
+        <w:numPr>
+          <w:ilvl w:val="1"/>
+          <w:numId w:val="5"/>
+        </w:numPr>
+      </w:pPr>
+      <w:r>
+        <w:t>Analyser et rassembler / faire une évolution à part à partir de :</w:t>
+      </w:r>
+      <w:r>
+        <w:t xml:space="preserve"> Interface</w:t>
+      </w:r>
+      <w:r>
+        <w:t>s &amp; Héritage</w:t>
+      </w:r>
+      <w:r>
+        <w:t> </w:t>
+      </w:r>
+      <w:r>
+        <w:t>|| Abstract, virtual, etc.</w:t>
+      </w:r>
+      <w:r>
+        <w:t>: permet de « forcer » l’implémentation</w:t>
+      </w:r>
+      <w:r>
+        <w:t xml:space="preserve"> des modifications subséquentes</w:t>
+      </w:r>
+      <w:r>
+        <w:t xml:space="preserve"> (probablement abstract)</w:t>
+      </w:r>
+    </w:p>
+    <w:p>
+      <w:pPr>
+        <w:pStyle w:val="Sansinterligne"/>
+        <w:numPr>
+          <w:ilvl w:val="1"/>
+          <w:numId w:val="5"/>
+        </w:numPr>
+      </w:pPr>
+      <w:r>
+        <w:t>Data &gt; Model &gt; ViewModel &gt; View</w:t>
+      </w:r>
+    </w:p>
+    <w:p>
+      <w:pPr>
+        <w:pStyle w:val="Sansinterligne"/>
+        <w:numPr>
+          <w:ilvl w:val="1"/>
+          <w:numId w:val="5"/>
+        </w:numPr>
+      </w:pPr>
+      <w:r>
+        <w:t>Il est important de ne PAS modifier les fonctions et la structure en dehors de cela, le but étant de faciliter les futures modifications</w:t>
+      </w:r>
+      <w:r>
+        <w:t xml:space="preserve"> (qui créeront probablement de nouvelles classes abstraites)</w:t>
+      </w:r>
+    </w:p>
+    <w:p>
+      <w:pPr>
+        <w:pStyle w:val="Sansinterligne"/>
+        <w:numPr>
+          <w:ilvl w:val="0"/>
+          <w:numId w:val="5"/>
+        </w:numPr>
+      </w:pPr>
+      <w:r>
+        <w:t>Code : travail sur DATA</w:t>
+      </w:r>
+      <w:r>
+        <w:t xml:space="preserve"> / Libraries</w:t>
+      </w:r>
+    </w:p>
+    <w:p>
+      <w:pPr>
+        <w:pStyle w:val="Sansinterligne"/>
+        <w:numPr>
+          <w:ilvl w:val="1"/>
+          <w:numId w:val="5"/>
+        </w:numPr>
+      </w:pPr>
+      <w:r>
+        <w:t>Il est possible que je doive mettre les Data à part, en vue de la migration avec des WS à terme.</w:t>
+      </w:r>
+    </w:p>
+    <w:p>
+      <w:pPr>
+        <w:pStyle w:val="Sansinterligne"/>
+        <w:numPr>
+          <w:ilvl w:val="1"/>
+          <w:numId w:val="5"/>
+        </w:numPr>
+      </w:pPr>
+      <w:r>
+        <w:t>Du coup, le contenu des Librairies devra être repensé</w:t>
+      </w:r>
+    </w:p>
+    <w:p>
+      <w:pPr>
+        <w:pStyle w:val="Sansinterligne"/>
+        <w:numPr>
+          <w:ilvl w:val="1"/>
+          <w:numId w:val="5"/>
+        </w:numPr>
+      </w:pPr>
+      <w:r>
+        <w:t>Peut-être scinder les Libraries : il y a du dessin, des évènements, etc. Ou peut-être pas.</w:t>
+      </w:r>
+      <w:r>
+        <w:t xml:space="preserve"> Mais alors mieux séparer l’ensemble à l’intérieur.</w:t>
+      </w:r>
+    </w:p>
+    <w:p>
+      <w:pPr>
+        <w:pStyle w:val="Sansinterligne"/>
+        <w:numPr>
+          <w:ilvl w:val="0"/>
+          <w:numId w:val="5"/>
+        </w:numPr>
+      </w:pPr>
+      <w:r>
+        <w:t xml:space="preserve">Code : </w:t>
+      </w:r>
+      <w:r>
+        <w:t xml:space="preserve">Séparation </w:t>
+      </w:r>
+      <w:r>
+        <w:t>UI</w:t>
+      </w:r>
+      <w:r>
+        <w:t xml:space="preserve"> / Carte</w:t>
+      </w:r>
+    </w:p>
+    <w:p>
+      <w:pPr>
+        <w:pStyle w:val="Sansinterligne"/>
+        <w:numPr>
+          <w:ilvl w:val="0"/>
+          <w:numId w:val="5"/>
+        </w:numPr>
+      </w:pPr>
+      <w:r>
+        <w:t>Code : Séparation d’un Hex entre Carte et Données</w:t>
+      </w:r>
+    </w:p>
+    <w:p>
+      <w:pPr>
+        <w:pStyle w:val="Sansinterligne"/>
+        <w:numPr>
+          <w:ilvl w:val="0"/>
           <w:numId w:val="5"/>
         </w:numPr>
       </w:pPr>
       <w:r>
         <w:lastRenderedPageBreak/>
-        <w:t>Et donc une évolution de certains messages.</w:t>
-      </w:r>
-      <w:bookmarkStart w:id="2" w:name="_GoBack"/>
-      <w:bookmarkEnd w:id="2"/>
+        <w:t>Code : séparation HexData / Model / ViewModel</w:t>
+      </w:r>
+    </w:p>
+    <w:p>
+      <w:pPr>
+        <w:pStyle w:val="Sansinterligne"/>
+        <w:numPr>
+          <w:ilvl w:val="0"/>
+          <w:numId w:val="5"/>
+        </w:numPr>
+      </w:pPr>
+      <w:r>
+        <w:t>Code : améliorer apparence IHM</w:t>
+      </w:r>
     </w:p>
     <w:p>
       <w:pPr>
@@ -2635,10 +2647,7 @@
         <w:pStyle w:val="Sansinterligne"/>
       </w:pPr>
       <w:r>
-        <w:t>Ne pas conserver les Data en mémoire</w:t>
-      </w:r>
-      <w:r>
-        <w:t> :</w:t>
+        <w:t>Ne pas conserver les Data en mémoire :</w:t>
       </w:r>
     </w:p>
     <w:p>
@@ -3206,19 +3215,7 @@
           <w:rPr>
             <w:rStyle w:val="Lienhypertexte"/>
           </w:rPr>
-          <w:t>https://openclassrooms.com/courses/programmez-en-oriente-objet-avec-c/notions-ava</w:t>
-        </w:r>
-        <w:r>
-          <w:rPr>
-            <w:rStyle w:val="Lienhypertexte"/>
-          </w:rPr>
-          <w:t>n</w:t>
-        </w:r>
-        <w:r>
-          <w:rPr>
-            <w:rStyle w:val="Lienhypertexte"/>
-          </w:rPr>
-          <w:t>cees-de-poo-en-c-1</w:t>
+          <w:t>https://openclassrooms.com/courses/programmez-en-oriente-objet-avec-c/notions-avancees-de-poo-en-c-1</w:t>
         </w:r>
       </w:hyperlink>
     </w:p>

</xml_diff>

<commit_message>
WIP : Move / Zoom optimization
</commit_message>
<xml_diff>
--- a/MyProject.docx
+++ b/MyProject.docx
@@ -3473,68 +3473,65 @@
         </w:numPr>
       </w:pPr>
       <w:r>
-        <w:t>Zoom / Canvas !</w:t>
-      </w:r>
-    </w:p>
-    <w:p>
-      <w:pPr>
-        <w:pStyle w:val="Sansinterligne"/>
-        <w:numPr>
-          <w:ilvl w:val="1"/>
-          <w:numId w:val="5"/>
-        </w:numPr>
-      </w:pPr>
-      <w:hyperlink r:id="rId8" w:history="1">
-        <w:r>
-          <w:rPr>
-            <w:rStyle w:val="Lienhypertexte"/>
-          </w:rPr>
-          <w:t>https://social.msdn.microsoft.com/Forums/vstudio/en-US/89a9997a-260f-4ca6-85de-3ca8f13fac5c/canvas-zoom-in-wpf-using-c?forum=wpf</w:t>
-        </w:r>
-      </w:hyperlink>
-    </w:p>
-    <w:p>
-      <w:pPr>
-        <w:pStyle w:val="Sansinterligne"/>
-        <w:numPr>
-          <w:ilvl w:val="1"/>
-          <w:numId w:val="5"/>
-        </w:numPr>
-      </w:pPr>
-      <w:hyperlink r:id="rId9" w:history="1">
-        <w:r>
-          <w:rPr>
-            <w:rStyle w:val="Lienhypertexte"/>
-          </w:rPr>
-          <w:t>http://csharphelper.com/blog/2014/12/let-user-move-resize-rectangle-wpf-c/</w:t>
-        </w:r>
-      </w:hyperlink>
-    </w:p>
-    <w:p>
-      <w:pPr>
-        <w:pStyle w:val="Sansinterligne"/>
-        <w:numPr>
-          <w:ilvl w:val="1"/>
-          <w:numId w:val="5"/>
-        </w:numPr>
-      </w:pPr>
-      <w:hyperlink r:id="rId10" w:history="1">
-        <w:r>
-          <w:rPr>
-            <w:rStyle w:val="Lienhypertexte"/>
-          </w:rPr>
-          <w:t>https://social.msdn.microsoft.com/Forums/vstudio/en-US/3399c21d-8067-45e6-8cfd-8f1091735801/canvas-wpf-zoom-on-pointer-and-pan-again?forum=wpf</w:t>
-        </w:r>
-      </w:hyperlink>
-    </w:p>
-    <w:p>
-      <w:pPr>
-        <w:pStyle w:val="Sansinterligne"/>
-        <w:numPr>
-          <w:ilvl w:val="0"/>
-          <w:numId w:val="5"/>
-        </w:numPr>
-      </w:pPr>
+        <w:t>Note :</w:t>
+      </w:r>
+    </w:p>
+    <w:p>
+      <w:pPr>
+        <w:pStyle w:val="Sansinterligne"/>
+        <w:numPr>
+          <w:ilvl w:val="1"/>
+          <w:numId w:val="5"/>
+        </w:numPr>
+      </w:pPr>
+      <w:r>
+        <w:t>Il faut bouger les points des Drawing informations ET les polygones. Ça, c’est fait.</w:t>
+      </w:r>
+    </w:p>
+    <w:p>
+      <w:pPr>
+        <w:pStyle w:val="Sansinterligne"/>
+        <w:numPr>
+          <w:ilvl w:val="1"/>
+          <w:numId w:val="5"/>
+        </w:numPr>
+      </w:pPr>
+      <w:r>
+        <w:t xml:space="preserve">Quand on bouge un polygone, on lui recréée un ensemble de points « bougés » </w:t>
+      </w:r>
+      <w:r>
+        <w:sym w:font="Wingdings" w:char="F0E8"/>
+      </w:r>
+      <w:r>
+        <w:t xml:space="preserve"> ce serait plus simple de bouger d’abord les DrawingInformations, puis de fournir les points bougés, plutôt qu’un mouvement. (on peut garder l’ancienne fonction en la renommant, si on veut garder de l’historique)</w:t>
+      </w:r>
+    </w:p>
+    <w:p>
+      <w:pPr>
+        <w:pStyle w:val="Sansinterligne"/>
+        <w:numPr>
+          <w:ilvl w:val="1"/>
+          <w:numId w:val="5"/>
+        </w:numPr>
+      </w:pPr>
+      <w:r>
+        <w:t>Quand on zoome, on update le CellRadius (ce qui régénère les points), on recentre la HexMap (ce qui bouge tous les centres, et régénère tous les points, puis bouge tous les polygones), avant de faire un dernier mouvement (ce qui re-bouge tous les centres, régénère les points, et bouge tous les polygones)</w:t>
+      </w:r>
+    </w:p>
+    <w:p>
+      <w:pPr>
+        <w:pStyle w:val="Sansinterligne"/>
+        <w:numPr>
+          <w:ilvl w:val="1"/>
+          <w:numId w:val="5"/>
+        </w:numPr>
+      </w:pPr>
+      <w:r>
+        <w:t>Fuck it, optimisation.</w:t>
+      </w:r>
+      <w:r>
+        <w:t xml:space="preserve"> Fonctions de « dessin » qui manipule seulement les centres, etc</w:t>
+      </w:r>
       <w:bookmarkStart w:id="7" w:name="_GoBack"/>
       <w:bookmarkEnd w:id="7"/>
     </w:p>
@@ -3592,6 +3589,7 @@
         </w:numPr>
       </w:pPr>
       <w:r>
+        <w:lastRenderedPageBreak/>
         <w:t xml:space="preserve">DONE - </w:t>
       </w:r>
       <w:r>
@@ -3649,510 +3647,495 @@
         </w:numPr>
       </w:pPr>
       <w:r>
+        <w:t xml:space="preserve">Fenêtre demande nom, validation </w:t>
+      </w:r>
+      <w:r>
+        <w:sym w:font="Wingdings" w:char="F0E8"/>
+      </w:r>
+      <w:r>
+        <w:t xml:space="preserve"> ajout avec nom</w:t>
+      </w:r>
+    </w:p>
+    <w:p>
+      <w:pPr>
+        <w:pStyle w:val="Sansinterligne"/>
+        <w:numPr>
+          <w:ilvl w:val="1"/>
+          <w:numId w:val="5"/>
+        </w:numPr>
+      </w:pPr>
+      <w:r>
+        <w:t>Bouton cancel de la fenêtre</w:t>
+      </w:r>
+    </w:p>
+    <w:p>
+      <w:pPr>
+        <w:pStyle w:val="Sansinterligne"/>
+        <w:numPr>
+          <w:ilvl w:val="1"/>
+          <w:numId w:val="5"/>
+        </w:numPr>
+      </w:pPr>
+      <w:r>
+        <w:t>Bouton valider seulement si nom fourni</w:t>
+      </w:r>
+    </w:p>
+    <w:p>
+      <w:pPr>
+        <w:pStyle w:val="Sansinterligne"/>
+        <w:numPr>
+          <w:ilvl w:val="0"/>
+          <w:numId w:val="5"/>
+        </w:numPr>
+      </w:pPr>
+      <w:r>
+        <w:t>Community Data / Model</w:t>
+      </w:r>
+    </w:p>
+    <w:p>
+      <w:pPr>
+        <w:pStyle w:val="Sansinterligne"/>
+        <w:numPr>
+          <w:ilvl w:val="1"/>
+          <w:numId w:val="5"/>
+        </w:numPr>
+      </w:pPr>
+      <w:r>
+        <w:t>Nom : texte</w:t>
+      </w:r>
+    </w:p>
+    <w:p>
+      <w:pPr>
+        <w:pStyle w:val="Sansinterligne"/>
+        <w:numPr>
+          <w:ilvl w:val="1"/>
+          <w:numId w:val="5"/>
+        </w:numPr>
+      </w:pPr>
+      <w:r>
+        <w:t>Type : texte</w:t>
+      </w:r>
+    </w:p>
+    <w:p>
+      <w:pPr>
+        <w:pStyle w:val="Sansinterligne"/>
+        <w:numPr>
+          <w:ilvl w:val="1"/>
+          <w:numId w:val="5"/>
+        </w:numPr>
+      </w:pPr>
+      <w:r>
+        <w:t>Taille : entier</w:t>
+      </w:r>
+    </w:p>
+    <w:p>
+      <w:pPr>
+        <w:pStyle w:val="Sansinterligne"/>
+        <w:numPr>
+          <w:ilvl w:val="1"/>
+          <w:numId w:val="5"/>
+        </w:numPr>
+      </w:pPr>
+      <w:r>
+        <w:t>Nombre et type des Habitants : entier, texte</w:t>
+      </w:r>
+    </w:p>
+    <w:p>
+      <w:pPr>
+        <w:pStyle w:val="Sansinterligne"/>
+        <w:numPr>
+          <w:ilvl w:val="1"/>
+          <w:numId w:val="5"/>
+        </w:numPr>
+      </w:pPr>
+      <w:r>
+        <w:t>Description : texte</w:t>
+      </w:r>
+    </w:p>
+    <w:p>
+      <w:pPr>
+        <w:pStyle w:val="Sansinterligne"/>
+        <w:numPr>
+          <w:ilvl w:val="0"/>
+          <w:numId w:val="5"/>
+        </w:numPr>
+      </w:pPr>
+      <w:r>
+        <w:t>Création sur carte</w:t>
+      </w:r>
+    </w:p>
+    <w:p>
+      <w:pPr>
+        <w:pStyle w:val="Sansinterligne"/>
+        <w:numPr>
+          <w:ilvl w:val="1"/>
+          <w:numId w:val="5"/>
+        </w:numPr>
+      </w:pPr>
+      <w:r>
+        <w:t>Un bouton « Ajouter Communauté »</w:t>
+      </w:r>
+    </w:p>
+    <w:p>
+      <w:pPr>
+        <w:pStyle w:val="Sansinterligne"/>
+        <w:numPr>
+          <w:ilvl w:val="1"/>
+          <w:numId w:val="5"/>
+        </w:numPr>
+      </w:pPr>
+      <w:r>
+        <w:t xml:space="preserve">Bouton cliqué + clic sur carte </w:t>
+      </w:r>
+      <w:r>
+        <w:sym w:font="Wingdings" w:char="F0E8"/>
+      </w:r>
+      <w:r>
+        <w:t xml:space="preserve"> Fenêtre de création qui reprend les données ci-dessus</w:t>
+      </w:r>
+    </w:p>
+    <w:p>
+      <w:pPr>
+        <w:pStyle w:val="Sansinterligne"/>
+        <w:numPr>
+          <w:ilvl w:val="1"/>
+          <w:numId w:val="5"/>
+        </w:numPr>
+      </w:pPr>
+      <w:r>
+        <w:t>L’ajout ne se fait que sur validation</w:t>
+      </w:r>
+    </w:p>
+    <w:p>
+      <w:pPr>
+        <w:pStyle w:val="Sansinterligne"/>
+        <w:numPr>
+          <w:ilvl w:val="1"/>
+          <w:numId w:val="5"/>
+        </w:numPr>
+      </w:pPr>
+      <w:r>
+        <w:t>Pour l’identification / sauvegarde des points : le clic est pris dans un Hex, donc on peut récupérer son centre, l’éloignement X et Y du centre, et le pourcentage de Width et Height correspondant. Cela fait donc : Column, Row, %Width, %Height. Ensuite l’objet créé aura ses propres fonctions de « redessin ».</w:t>
+      </w:r>
+    </w:p>
+    <w:p>
+      <w:pPr>
+        <w:pStyle w:val="Sansinterligne"/>
+        <w:numPr>
+          <w:ilvl w:val="1"/>
+          <w:numId w:val="5"/>
+        </w:numPr>
+      </w:pPr>
+      <w:r>
+        <w:t>A noter qu’une Communauté peut se permettre d’être intégrée à un Hex, mais que, pour viser long terme / ligne, l’en sortir peut être une bonne idée.</w:t>
+      </w:r>
+    </w:p>
+    <w:p>
+      <w:pPr>
+        <w:pStyle w:val="Sansinterligne"/>
+        <w:numPr>
+          <w:ilvl w:val="0"/>
+          <w:numId w:val="5"/>
+        </w:numPr>
+      </w:pPr>
+      <w:r>
+        <w:t xml:space="preserve">Sélection sur carte </w:t>
+      </w:r>
+      <w:r>
+        <w:sym w:font="Wingdings" w:char="F0E8"/>
+      </w:r>
+      <w:r>
+        <w:t xml:space="preserve"> interface de visualisation / modification, reprenant les informations</w:t>
+      </w:r>
+    </w:p>
+    <w:p>
+      <w:pPr>
+        <w:pStyle w:val="Sansinterligne"/>
+        <w:numPr>
+          <w:ilvl w:val="0"/>
+          <w:numId w:val="5"/>
+        </w:numPr>
+      </w:pPr>
+      <w:r>
+        <w:t>Modes de jeu</w:t>
+      </w:r>
+    </w:p>
+    <w:p>
+      <w:pPr>
+        <w:pStyle w:val="Sansinterligne"/>
+        <w:numPr>
+          <w:ilvl w:val="1"/>
+          <w:numId w:val="5"/>
+        </w:numPr>
+      </w:pPr>
+      <w:r>
+        <w:t>Création : Placement d’une communauté, pas de description</w:t>
+      </w:r>
+    </w:p>
+    <w:p>
+      <w:pPr>
+        <w:pStyle w:val="Sansinterligne"/>
+        <w:numPr>
+          <w:ilvl w:val="1"/>
+          <w:numId w:val="5"/>
+        </w:numPr>
+      </w:pPr>
+      <w:r>
+        <w:t>XXXXX</w:t>
+      </w:r>
+    </w:p>
+    <w:p>
+      <w:pPr>
+        <w:pStyle w:val="Sansinterligne"/>
+        <w:numPr>
+          <w:ilvl w:val="0"/>
+          <w:numId w:val="5"/>
+        </w:numPr>
+      </w:pPr>
+      <w:r>
+        <w:t>Enum CommunityType</w:t>
+      </w:r>
+    </w:p>
+    <w:p>
+      <w:pPr>
+        <w:pStyle w:val="Sansinterligne"/>
+        <w:numPr>
+          <w:ilvl w:val="1"/>
+          <w:numId w:val="5"/>
+        </w:numPr>
+      </w:pPr>
+      <w:r>
+        <w:t>City / Cité</w:t>
+      </w:r>
+    </w:p>
+    <w:p>
+      <w:pPr>
+        <w:pStyle w:val="Sansinterligne"/>
+        <w:numPr>
+          <w:ilvl w:val="1"/>
+          <w:numId w:val="5"/>
+        </w:numPr>
+      </w:pPr>
+      <w:r>
+        <w:t>Town / Ville</w:t>
+      </w:r>
+    </w:p>
+    <w:p>
+      <w:pPr>
+        <w:pStyle w:val="Sansinterligne"/>
+        <w:numPr>
+          <w:ilvl w:val="1"/>
+          <w:numId w:val="5"/>
+        </w:numPr>
+      </w:pPr>
+      <w:r>
+        <w:t>Burg / Bourgade</w:t>
+      </w:r>
+    </w:p>
+    <w:p>
+      <w:pPr>
+        <w:pStyle w:val="Sansinterligne"/>
+        <w:numPr>
+          <w:ilvl w:val="1"/>
+          <w:numId w:val="5"/>
+        </w:numPr>
+      </w:pPr>
+      <w:r>
+        <w:t>Village / Village</w:t>
+      </w:r>
+    </w:p>
+    <w:p>
+      <w:pPr>
+        <w:pStyle w:val="Sansinterligne"/>
+        <w:numPr>
+          <w:ilvl w:val="1"/>
+          <w:numId w:val="5"/>
+        </w:numPr>
+      </w:pPr>
+      <w:r>
+        <w:t>AgriculturalDomain / Domaine Agricole</w:t>
+      </w:r>
+    </w:p>
+    <w:p>
+      <w:pPr>
+        <w:pStyle w:val="Sansinterligne"/>
+        <w:numPr>
+          <w:ilvl w:val="0"/>
+          <w:numId w:val="5"/>
+        </w:numPr>
+      </w:pPr>
+      <w:r>
+        <w:t>Enum divers :</w:t>
+      </w:r>
+    </w:p>
+    <w:p>
+      <w:pPr>
+        <w:pStyle w:val="Sansinterligne"/>
+        <w:numPr>
+          <w:ilvl w:val="1"/>
+          <w:numId w:val="5"/>
+        </w:numPr>
+      </w:pPr>
+      <w:r>
+        <w:t>AgriculturalDomainActivity</w:t>
+      </w:r>
+    </w:p>
+    <w:p>
+      <w:pPr>
+        <w:pStyle w:val="Sansinterligne"/>
+        <w:numPr>
+          <w:ilvl w:val="2"/>
+          <w:numId w:val="5"/>
+        </w:numPr>
+      </w:pPr>
+      <w:r>
+        <w:t>AnimalHusbandryType</w:t>
+      </w:r>
+    </w:p>
+    <w:p>
+      <w:pPr>
+        <w:pStyle w:val="Sansinterligne"/>
+        <w:numPr>
+          <w:ilvl w:val="2"/>
+          <w:numId w:val="5"/>
+        </w:numPr>
+      </w:pPr>
+      <w:r>
+        <w:t>MineType</w:t>
+      </w:r>
+    </w:p>
+    <w:p>
+      <w:pPr>
+        <w:pStyle w:val="Sansinterligne"/>
+        <w:numPr>
+          <w:ilvl w:val="2"/>
+          <w:numId w:val="5"/>
+        </w:numPr>
+      </w:pPr>
+      <w:r>
+        <w:t>QuarryType</w:t>
+      </w:r>
+    </w:p>
+    <w:p>
+      <w:pPr>
+        <w:pStyle w:val="Sansinterligne"/>
+        <w:numPr>
+          <w:ilvl w:val="1"/>
+          <w:numId w:val="5"/>
+        </w:numPr>
+      </w:pPr>
+      <w:r>
+        <w:t>VillageType</w:t>
+      </w:r>
+    </w:p>
+    <w:p>
+      <w:pPr>
+        <w:pStyle w:val="Sansinterligne"/>
+        <w:numPr>
+          <w:ilvl w:val="1"/>
+          <w:numId w:val="5"/>
+        </w:numPr>
+      </w:pPr>
+      <w:r>
+        <w:t>BurgType</w:t>
+      </w:r>
+    </w:p>
+    <w:p>
+      <w:pPr>
+        <w:pStyle w:val="Sansinterligne"/>
+        <w:numPr>
+          <w:ilvl w:val="1"/>
+          <w:numId w:val="5"/>
+        </w:numPr>
+      </w:pPr>
+      <w:r>
+        <w:t>CityTownType</w:t>
+      </w:r>
+    </w:p>
+    <w:p>
+      <w:pPr>
+        <w:pStyle w:val="Sansinterligne"/>
+        <w:numPr>
+          <w:ilvl w:val="0"/>
+          <w:numId w:val="5"/>
+        </w:numPr>
+      </w:pPr>
+      <w:r>
+        <w:t>Les enums liés aux communautés</w:t>
+      </w:r>
+    </w:p>
+    <w:p>
+      <w:pPr>
+        <w:pStyle w:val="Sansinterligne"/>
+      </w:pPr>
+    </w:p>
+    <w:p>
+      <w:pPr>
+        <w:pStyle w:val="Titre2"/>
+      </w:pPr>
+      <w:r>
+        <w:t>Planification</w:t>
+      </w:r>
+    </w:p>
+    <w:p>
+      <w:pPr>
+        <w:pStyle w:val="Sansinterligne"/>
+      </w:pPr>
+    </w:p>
+    <w:p>
+      <w:pPr>
+        <w:pStyle w:val="Titre3"/>
+      </w:pPr>
+      <w:r>
+        <w:t>Roadmap</w:t>
+      </w:r>
+    </w:p>
+    <w:p>
+      <w:pPr>
+        <w:pStyle w:val="Sansinterligne"/>
+        <w:numPr>
+          <w:ilvl w:val="0"/>
+          <w:numId w:val="5"/>
+        </w:numPr>
+      </w:pPr>
+      <w:r>
+        <w:t>Arriver à l’état de la carte des joueurs :</w:t>
+      </w:r>
+    </w:p>
+    <w:p>
+      <w:pPr>
+        <w:pStyle w:val="Sansinterligne"/>
+        <w:numPr>
+          <w:ilvl w:val="1"/>
+          <w:numId w:val="5"/>
+        </w:numPr>
+      </w:pPr>
+      <w:r>
+        <w:t>Communautés 1 :</w:t>
+      </w:r>
+    </w:p>
+    <w:p>
+      <w:pPr>
+        <w:pStyle w:val="Sansinterligne"/>
+        <w:numPr>
+          <w:ilvl w:val="2"/>
+          <w:numId w:val="5"/>
+        </w:numPr>
+      </w:pPr>
+      <w:r>
+        <w:t>Permet la mise en place des points, rendant Lignes plus facile.</w:t>
+      </w:r>
+    </w:p>
+    <w:p>
+      <w:pPr>
+        <w:pStyle w:val="Sansinterligne"/>
+        <w:numPr>
+          <w:ilvl w:val="2"/>
+          <w:numId w:val="5"/>
+        </w:numPr>
+      </w:pPr>
+      <w:r>
         <w:lastRenderedPageBreak/>
-        <w:t xml:space="preserve">Fenêtre demande nom, validation </w:t>
-      </w:r>
-      <w:r>
-        <w:sym w:font="Wingdings" w:char="F0E8"/>
-      </w:r>
-      <w:r>
-        <w:t xml:space="preserve"> ajout avec nom</w:t>
-      </w:r>
-    </w:p>
-    <w:p>
-      <w:pPr>
-        <w:pStyle w:val="Sansinterligne"/>
-        <w:numPr>
-          <w:ilvl w:val="1"/>
-          <w:numId w:val="5"/>
-        </w:numPr>
-      </w:pPr>
-      <w:r>
-        <w:t>Bouton cancel de la fenêtre</w:t>
-      </w:r>
-    </w:p>
-    <w:p>
-      <w:pPr>
-        <w:pStyle w:val="Sansinterligne"/>
-        <w:numPr>
-          <w:ilvl w:val="1"/>
-          <w:numId w:val="5"/>
-        </w:numPr>
-      </w:pPr>
-      <w:r>
-        <w:t>Bouton valider seulement si nom fourni</w:t>
-      </w:r>
-    </w:p>
-    <w:p>
-      <w:pPr>
-        <w:pStyle w:val="Sansinterligne"/>
-        <w:numPr>
-          <w:ilvl w:val="0"/>
-          <w:numId w:val="5"/>
-        </w:numPr>
-      </w:pPr>
-      <w:r>
-        <w:t>Community Data / Model</w:t>
-      </w:r>
-    </w:p>
-    <w:p>
-      <w:pPr>
-        <w:pStyle w:val="Sansinterligne"/>
-        <w:numPr>
-          <w:ilvl w:val="1"/>
-          <w:numId w:val="5"/>
-        </w:numPr>
-      </w:pPr>
-      <w:r>
-        <w:t>Nom</w:t>
-      </w:r>
-      <w:r>
-        <w:t> : texte</w:t>
-      </w:r>
-    </w:p>
-    <w:p>
-      <w:pPr>
-        <w:pStyle w:val="Sansinterligne"/>
-        <w:numPr>
-          <w:ilvl w:val="1"/>
-          <w:numId w:val="5"/>
-        </w:numPr>
-      </w:pPr>
-      <w:r>
-        <w:t>Type</w:t>
-      </w:r>
-      <w:r>
-        <w:t> : texte</w:t>
-      </w:r>
-    </w:p>
-    <w:p>
-      <w:pPr>
-        <w:pStyle w:val="Sansinterligne"/>
-        <w:numPr>
-          <w:ilvl w:val="1"/>
-          <w:numId w:val="5"/>
-        </w:numPr>
-      </w:pPr>
-      <w:r>
-        <w:t>Taille</w:t>
-      </w:r>
-      <w:r>
-        <w:t> : entier</w:t>
-      </w:r>
-    </w:p>
-    <w:p>
-      <w:pPr>
-        <w:pStyle w:val="Sansinterligne"/>
-        <w:numPr>
-          <w:ilvl w:val="1"/>
-          <w:numId w:val="5"/>
-        </w:numPr>
-      </w:pPr>
-      <w:r>
-        <w:t>Nombre et type des Habitants</w:t>
-      </w:r>
-      <w:r>
-        <w:t> : entier, texte</w:t>
-      </w:r>
-    </w:p>
-    <w:p>
-      <w:pPr>
-        <w:pStyle w:val="Sansinterligne"/>
-        <w:numPr>
-          <w:ilvl w:val="1"/>
-          <w:numId w:val="5"/>
-        </w:numPr>
-      </w:pPr>
-      <w:r>
-        <w:t>Description</w:t>
-      </w:r>
-      <w:r>
-        <w:t> : texte</w:t>
-      </w:r>
-    </w:p>
-    <w:p>
-      <w:pPr>
-        <w:pStyle w:val="Sansinterligne"/>
-        <w:numPr>
-          <w:ilvl w:val="0"/>
-          <w:numId w:val="5"/>
-        </w:numPr>
-      </w:pPr>
-      <w:r>
-        <w:t>Création sur carte</w:t>
-      </w:r>
-    </w:p>
-    <w:p>
-      <w:pPr>
-        <w:pStyle w:val="Sansinterligne"/>
-        <w:numPr>
-          <w:ilvl w:val="1"/>
-          <w:numId w:val="5"/>
-        </w:numPr>
-      </w:pPr>
-      <w:r>
-        <w:t>Un bouton « Ajouter Communauté »</w:t>
-      </w:r>
-    </w:p>
-    <w:p>
-      <w:pPr>
-        <w:pStyle w:val="Sansinterligne"/>
-        <w:numPr>
-          <w:ilvl w:val="1"/>
-          <w:numId w:val="5"/>
-        </w:numPr>
-      </w:pPr>
-      <w:r>
-        <w:t xml:space="preserve">Bouton cliqué + clic sur carte </w:t>
-      </w:r>
-      <w:r>
-        <w:sym w:font="Wingdings" w:char="F0E8"/>
-      </w:r>
-      <w:r>
-        <w:t xml:space="preserve"> Fenêtre de création qui reprend les données ci-dessus</w:t>
-      </w:r>
-    </w:p>
-    <w:p>
-      <w:pPr>
-        <w:pStyle w:val="Sansinterligne"/>
-        <w:numPr>
-          <w:ilvl w:val="1"/>
-          <w:numId w:val="5"/>
-        </w:numPr>
-      </w:pPr>
-      <w:r>
-        <w:t>L’ajout ne se fait que sur validation</w:t>
-      </w:r>
-    </w:p>
-    <w:p>
-      <w:pPr>
-        <w:pStyle w:val="Sansinterligne"/>
-        <w:numPr>
-          <w:ilvl w:val="1"/>
-          <w:numId w:val="5"/>
-        </w:numPr>
-      </w:pPr>
-      <w:r>
-        <w:t>Pour l’identification / sauvegarde des points : le clic est pris dans un Hex, donc on peut récupérer son centre, l’éloignement X et Y du centre, et le pourcentage de Width et Height correspondant. Cela fait donc : Column, Row, %Width, %Height. Ensuite l’objet créé aura ses propres fonctions de « redessin ».</w:t>
-      </w:r>
-    </w:p>
-    <w:p>
-      <w:pPr>
-        <w:pStyle w:val="Sansinterligne"/>
-        <w:numPr>
-          <w:ilvl w:val="1"/>
-          <w:numId w:val="5"/>
-        </w:numPr>
-      </w:pPr>
-      <w:r>
-        <w:t>A noter qu’une Communauté peut se permettre d’être intégrée à un Hex, mais que, pour viser long terme / ligne, l’en sortir peut être une bonne idée.</w:t>
-      </w:r>
-    </w:p>
-    <w:p>
-      <w:pPr>
-        <w:pStyle w:val="Sansinterligne"/>
-        <w:numPr>
-          <w:ilvl w:val="0"/>
-          <w:numId w:val="5"/>
-        </w:numPr>
-      </w:pPr>
-      <w:r>
-        <w:t xml:space="preserve">Sélection sur carte </w:t>
-      </w:r>
-      <w:r>
-        <w:sym w:font="Wingdings" w:char="F0E8"/>
-      </w:r>
-      <w:r>
-        <w:t xml:space="preserve"> interface de visualisation / modification, reprenant les informations</w:t>
-      </w:r>
-    </w:p>
-    <w:p>
-      <w:pPr>
-        <w:pStyle w:val="Sansinterligne"/>
-        <w:numPr>
-          <w:ilvl w:val="0"/>
-          <w:numId w:val="5"/>
-        </w:numPr>
-      </w:pPr>
-      <w:r>
-        <w:t>Modes de jeu</w:t>
-      </w:r>
-    </w:p>
-    <w:p>
-      <w:pPr>
-        <w:pStyle w:val="Sansinterligne"/>
-        <w:numPr>
-          <w:ilvl w:val="1"/>
-          <w:numId w:val="5"/>
-        </w:numPr>
-      </w:pPr>
-      <w:r>
-        <w:t>Création : Placement d’une communauté, pas de description</w:t>
-      </w:r>
-    </w:p>
-    <w:p>
-      <w:pPr>
-        <w:pStyle w:val="Sansinterligne"/>
-        <w:numPr>
-          <w:ilvl w:val="1"/>
-          <w:numId w:val="5"/>
-        </w:numPr>
-      </w:pPr>
-      <w:r>
-        <w:t>XXXXX</w:t>
-      </w:r>
-    </w:p>
-    <w:p>
-      <w:pPr>
-        <w:pStyle w:val="Sansinterligne"/>
-        <w:numPr>
-          <w:ilvl w:val="0"/>
-          <w:numId w:val="5"/>
-        </w:numPr>
-      </w:pPr>
-      <w:r>
-        <w:t>Enum CommunityType</w:t>
-      </w:r>
-    </w:p>
-    <w:p>
-      <w:pPr>
-        <w:pStyle w:val="Sansinterligne"/>
-        <w:numPr>
-          <w:ilvl w:val="1"/>
-          <w:numId w:val="5"/>
-        </w:numPr>
-      </w:pPr>
-      <w:r>
-        <w:t>City / Cité</w:t>
-      </w:r>
-    </w:p>
-    <w:p>
-      <w:pPr>
-        <w:pStyle w:val="Sansinterligne"/>
-        <w:numPr>
-          <w:ilvl w:val="1"/>
-          <w:numId w:val="5"/>
-        </w:numPr>
-      </w:pPr>
-      <w:r>
-        <w:t>Town / Ville</w:t>
-      </w:r>
-    </w:p>
-    <w:p>
-      <w:pPr>
-        <w:pStyle w:val="Sansinterligne"/>
-        <w:numPr>
-          <w:ilvl w:val="1"/>
-          <w:numId w:val="5"/>
-        </w:numPr>
-      </w:pPr>
-      <w:r>
-        <w:t>Burg / Bourgade</w:t>
-      </w:r>
-    </w:p>
-    <w:p>
-      <w:pPr>
-        <w:pStyle w:val="Sansinterligne"/>
-        <w:numPr>
-          <w:ilvl w:val="1"/>
-          <w:numId w:val="5"/>
-        </w:numPr>
-      </w:pPr>
-      <w:r>
-        <w:t>Village / Village</w:t>
-      </w:r>
-    </w:p>
-    <w:p>
-      <w:pPr>
-        <w:pStyle w:val="Sansinterligne"/>
-        <w:numPr>
-          <w:ilvl w:val="1"/>
-          <w:numId w:val="5"/>
-        </w:numPr>
-      </w:pPr>
-      <w:r>
-        <w:t>AgriculturalDomain / Domaine Agricole</w:t>
-      </w:r>
-    </w:p>
-    <w:p>
-      <w:pPr>
-        <w:pStyle w:val="Sansinterligne"/>
-        <w:numPr>
-          <w:ilvl w:val="0"/>
-          <w:numId w:val="5"/>
-        </w:numPr>
-      </w:pPr>
-      <w:r>
-        <w:t>Enum divers :</w:t>
-      </w:r>
-    </w:p>
-    <w:p>
-      <w:pPr>
-        <w:pStyle w:val="Sansinterligne"/>
-        <w:numPr>
-          <w:ilvl w:val="1"/>
-          <w:numId w:val="5"/>
-        </w:numPr>
-      </w:pPr>
-      <w:r>
-        <w:t>AgriculturalDomainActivity</w:t>
-      </w:r>
-    </w:p>
-    <w:p>
-      <w:pPr>
-        <w:pStyle w:val="Sansinterligne"/>
-        <w:numPr>
-          <w:ilvl w:val="2"/>
-          <w:numId w:val="5"/>
-        </w:numPr>
-      </w:pPr>
-      <w:r>
-        <w:t>AnimalHusbandryType</w:t>
-      </w:r>
-    </w:p>
-    <w:p>
-      <w:pPr>
-        <w:pStyle w:val="Sansinterligne"/>
-        <w:numPr>
-          <w:ilvl w:val="2"/>
-          <w:numId w:val="5"/>
-        </w:numPr>
-      </w:pPr>
-      <w:r>
-        <w:t>MineType</w:t>
-      </w:r>
-    </w:p>
-    <w:p>
-      <w:pPr>
-        <w:pStyle w:val="Sansinterligne"/>
-        <w:numPr>
-          <w:ilvl w:val="2"/>
-          <w:numId w:val="5"/>
-        </w:numPr>
-      </w:pPr>
-      <w:r>
-        <w:t>QuarryType</w:t>
-      </w:r>
-    </w:p>
-    <w:p>
-      <w:pPr>
-        <w:pStyle w:val="Sansinterligne"/>
-        <w:numPr>
-          <w:ilvl w:val="1"/>
-          <w:numId w:val="5"/>
-        </w:numPr>
-      </w:pPr>
-      <w:r>
-        <w:t>VillageType</w:t>
-      </w:r>
-    </w:p>
-    <w:p>
-      <w:pPr>
-        <w:pStyle w:val="Sansinterligne"/>
-        <w:numPr>
-          <w:ilvl w:val="1"/>
-          <w:numId w:val="5"/>
-        </w:numPr>
-      </w:pPr>
-      <w:r>
-        <w:t>BurgType</w:t>
-      </w:r>
-    </w:p>
-    <w:p>
-      <w:pPr>
-        <w:pStyle w:val="Sansinterligne"/>
-        <w:numPr>
-          <w:ilvl w:val="1"/>
-          <w:numId w:val="5"/>
-        </w:numPr>
-      </w:pPr>
-      <w:r>
-        <w:t>CityTownType</w:t>
-      </w:r>
-    </w:p>
-    <w:p>
-      <w:pPr>
-        <w:pStyle w:val="Sansinterligne"/>
-        <w:numPr>
-          <w:ilvl w:val="0"/>
-          <w:numId w:val="5"/>
-        </w:numPr>
-      </w:pPr>
-      <w:r>
-        <w:t>Les enums liés aux communautés</w:t>
-      </w:r>
-    </w:p>
-    <w:p>
-      <w:pPr>
-        <w:pStyle w:val="Sansinterligne"/>
-      </w:pPr>
-    </w:p>
-    <w:p>
-      <w:pPr>
-        <w:pStyle w:val="Titre2"/>
-      </w:pPr>
-      <w:r>
-        <w:t>Planification</w:t>
-      </w:r>
-    </w:p>
-    <w:p>
-      <w:pPr>
-        <w:pStyle w:val="Sansinterligne"/>
-      </w:pPr>
-    </w:p>
-    <w:p>
-      <w:pPr>
-        <w:pStyle w:val="Titre3"/>
-      </w:pPr>
-      <w:r>
-        <w:t>Roadmap</w:t>
-      </w:r>
-    </w:p>
-    <w:p>
-      <w:pPr>
-        <w:pStyle w:val="Sansinterligne"/>
-        <w:numPr>
-          <w:ilvl w:val="0"/>
-          <w:numId w:val="5"/>
-        </w:numPr>
-      </w:pPr>
-      <w:r>
-        <w:t>Arriver à l’état de la carte des joueurs :</w:t>
-      </w:r>
-    </w:p>
-    <w:p>
-      <w:pPr>
-        <w:pStyle w:val="Sansinterligne"/>
-        <w:numPr>
-          <w:ilvl w:val="1"/>
-          <w:numId w:val="5"/>
-        </w:numPr>
-      </w:pPr>
-      <w:r>
-        <w:t>Communautés 1 :</w:t>
-      </w:r>
-    </w:p>
-    <w:p>
-      <w:pPr>
-        <w:pStyle w:val="Sansinterligne"/>
-        <w:numPr>
-          <w:ilvl w:val="2"/>
-          <w:numId w:val="5"/>
-        </w:numPr>
-      </w:pPr>
-      <w:r>
-        <w:t>Permet la mise en place des points, rendant Lignes plus facile.</w:t>
-      </w:r>
-    </w:p>
-    <w:p>
-      <w:pPr>
-        <w:pStyle w:val="Sansinterligne"/>
-        <w:numPr>
-          <w:ilvl w:val="2"/>
-          <w:numId w:val="5"/>
-        </w:numPr>
-      </w:pPr>
-      <w:r>
         <w:t>Début de complexification de l’interface gauche</w:t>
       </w:r>
       <w:r>
@@ -4180,7 +4163,6 @@
         </w:numPr>
       </w:pPr>
       <w:r>
-        <w:lastRenderedPageBreak/>
         <w:t>A cette étape, j’ai une Map correspondant à ce que les joueurs ont.</w:t>
       </w:r>
       <w:r>
@@ -4570,7 +4552,7 @@
           <w:lang w:val="en-US"/>
         </w:rPr>
       </w:pPr>
-      <w:hyperlink r:id="rId11" w:history="1">
+      <w:hyperlink r:id="rId8" w:history="1">
         <w:r>
           <w:rPr>
             <w:rStyle w:val="Lienhypertexte"/>
@@ -4619,6 +4601,7 @@
         </w:numPr>
       </w:pPr>
       <w:r>
+        <w:lastRenderedPageBreak/>
         <w:t>Déplacement du point + relâchement : selon Mode.</w:t>
       </w:r>
     </w:p>
@@ -4676,395 +4659,395 @@
         </w:numPr>
       </w:pPr>
       <w:r>
+        <w:t>Clic dessus pour afficher une fenêtre Calendrier</w:t>
+      </w:r>
+    </w:p>
+    <w:p>
+      <w:pPr>
+        <w:pStyle w:val="Sansinterligne"/>
+        <w:numPr>
+          <w:ilvl w:val="0"/>
+          <w:numId w:val="5"/>
+        </w:numPr>
+      </w:pPr>
+      <w:r>
+        <w:t>Fenêtre Calendrier</w:t>
+      </w:r>
+    </w:p>
+    <w:p>
+      <w:pPr>
+        <w:pStyle w:val="Sansinterligne"/>
+        <w:numPr>
+          <w:ilvl w:val="1"/>
+          <w:numId w:val="5"/>
+        </w:numPr>
+      </w:pPr>
+      <w:r>
+        <w:t>Indique mois et année</w:t>
+      </w:r>
+    </w:p>
+    <w:p>
+      <w:pPr>
+        <w:pStyle w:val="Sansinterligne"/>
+        <w:numPr>
+          <w:ilvl w:val="1"/>
+          <w:numId w:val="5"/>
+        </w:numPr>
+      </w:pPr>
+      <w:r>
+        <w:t>Tableau des Jours</w:t>
+      </w:r>
+    </w:p>
+    <w:p>
+      <w:pPr>
+        <w:pStyle w:val="Sansinterligne"/>
+        <w:numPr>
+          <w:ilvl w:val="2"/>
+          <w:numId w:val="5"/>
+        </w:numPr>
+      </w:pPr>
+      <w:r>
+        <w:t>Indication du jour en cours</w:t>
+      </w:r>
+    </w:p>
+    <w:p>
+      <w:pPr>
+        <w:pStyle w:val="Sansinterligne"/>
+        <w:numPr>
+          <w:ilvl w:val="1"/>
+          <w:numId w:val="5"/>
+        </w:numPr>
+      </w:pPr>
+      <w:r>
+        <w:t>Boutons pour avancer / reculer dans les jours</w:t>
+      </w:r>
+    </w:p>
+    <w:p>
+      <w:pPr>
+        <w:pStyle w:val="Sansinterligne"/>
+        <w:numPr>
+          <w:ilvl w:val="0"/>
+          <w:numId w:val="5"/>
+        </w:numPr>
+      </w:pPr>
+      <w:r>
+        <w:t>Pas d’agenda</w:t>
+      </w:r>
+    </w:p>
+    <w:p>
+      <w:pPr>
+        <w:pStyle w:val="Sansinterligne"/>
+      </w:pPr>
+    </w:p>
+    <w:p>
+      <w:pPr>
+        <w:pStyle w:val="Titre4"/>
+      </w:pPr>
+      <w:r>
+        <w:t>Evolution –</w:t>
+      </w:r>
+      <w:r>
+        <w:t xml:space="preserve"> Calendrier 2/x</w:t>
+      </w:r>
+    </w:p>
+    <w:p>
+      <w:pPr>
+        <w:pStyle w:val="Sansinterligne"/>
+      </w:pPr>
+    </w:p>
+    <w:p>
+      <w:pPr>
+        <w:pStyle w:val="Sansinterligne"/>
+        <w:numPr>
+          <w:ilvl w:val="0"/>
+          <w:numId w:val="5"/>
+        </w:numPr>
+      </w:pPr>
+      <w:r>
+        <w:t>Elément Agenda</w:t>
+      </w:r>
+    </w:p>
+    <w:p>
+      <w:pPr>
+        <w:pStyle w:val="Sansinterligne"/>
+        <w:numPr>
+          <w:ilvl w:val="1"/>
+          <w:numId w:val="5"/>
+        </w:numPr>
+      </w:pPr>
+      <w:r>
+        <w:t>Contient des jours</w:t>
+      </w:r>
+    </w:p>
+    <w:p>
+      <w:pPr>
+        <w:pStyle w:val="Sansinterligne"/>
+        <w:numPr>
+          <w:ilvl w:val="2"/>
+          <w:numId w:val="5"/>
+        </w:numPr>
+      </w:pPr>
+      <w:r>
+        <w:t>Date</w:t>
+      </w:r>
+    </w:p>
+    <w:p>
+      <w:pPr>
+        <w:pStyle w:val="Sansinterligne"/>
+        <w:numPr>
+          <w:ilvl w:val="2"/>
+          <w:numId w:val="5"/>
+        </w:numPr>
+      </w:pPr>
+      <w:r>
+        <w:t>Description</w:t>
+      </w:r>
+    </w:p>
+    <w:p>
+      <w:pPr>
+        <w:pStyle w:val="Sansinterligne"/>
+        <w:numPr>
+          <w:ilvl w:val="1"/>
+          <w:numId w:val="5"/>
+        </w:numPr>
+      </w:pPr>
+      <w:r>
+        <w:t>Seuls les jours où quelque chose a été renseigné existent</w:t>
+      </w:r>
+    </w:p>
+    <w:p>
+      <w:pPr>
+        <w:pStyle w:val="Sansinterligne"/>
+        <w:numPr>
+          <w:ilvl w:val="0"/>
+          <w:numId w:val="5"/>
+        </w:numPr>
+      </w:pPr>
+      <w:r>
+        <w:t>Sur le Calendrier</w:t>
+      </w:r>
+    </w:p>
+    <w:p>
+      <w:pPr>
+        <w:pStyle w:val="Sansinterligne"/>
+        <w:numPr>
+          <w:ilvl w:val="1"/>
+          <w:numId w:val="5"/>
+        </w:numPr>
+      </w:pPr>
+      <w:r>
+        <w:t>Les jours avec une correspondance dans l’Agenda apparaissent différemment, cliquables.</w:t>
+      </w:r>
+    </w:p>
+    <w:p>
+      <w:pPr>
+        <w:pStyle w:val="Sansinterligne"/>
+        <w:numPr>
+          <w:ilvl w:val="1"/>
+          <w:numId w:val="5"/>
+        </w:numPr>
+      </w:pPr>
+      <w:r>
+        <w:t>Cliquer sur un Jour Agenda ouvre une autre fenêtre (ou modifie celle du Calendrier), et afficher la Date et la Description</w:t>
+      </w:r>
+    </w:p>
+    <w:p>
+      <w:pPr>
+        <w:pStyle w:val="Sansinterligne"/>
+      </w:pPr>
+    </w:p>
+    <w:p>
+      <w:pPr>
+        <w:pStyle w:val="Titre4"/>
+      </w:pPr>
+      <w:r>
+        <w:t>Evolution –</w:t>
+      </w:r>
+      <w:r>
+        <w:t xml:space="preserve"> Météo 1/x</w:t>
+      </w:r>
+    </w:p>
+    <w:p>
+      <w:pPr>
+        <w:pStyle w:val="Sansinterligne"/>
+      </w:pPr>
+    </w:p>
+    <w:p>
+      <w:pPr>
+        <w:pStyle w:val="Sansinterligne"/>
+        <w:numPr>
+          <w:ilvl w:val="0"/>
+          <w:numId w:val="5"/>
+        </w:numPr>
+      </w:pPr>
+      <w:r>
+        <w:t>Possibilité d’afficher une interface Météo</w:t>
+      </w:r>
+    </w:p>
+    <w:p>
+      <w:pPr>
+        <w:pStyle w:val="Sansinterligne"/>
+        <w:numPr>
+          <w:ilvl w:val="1"/>
+          <w:numId w:val="5"/>
+        </w:numPr>
+      </w:pPr>
+      <w:r>
+        <w:t>On fournit la Saison et le Temps Actuel</w:t>
+      </w:r>
+    </w:p>
+    <w:p>
+      <w:pPr>
+        <w:pStyle w:val="Sansinterligne"/>
+        <w:numPr>
+          <w:ilvl w:val="1"/>
+          <w:numId w:val="5"/>
+        </w:numPr>
+      </w:pPr>
+      <w:r>
+        <w:t>Génère, sur clic, la Météo suivante</w:t>
+      </w:r>
+    </w:p>
+    <w:p>
+      <w:pPr>
+        <w:pStyle w:val="Sansinterligne"/>
+        <w:numPr>
+          <w:ilvl w:val="2"/>
+          <w:numId w:val="5"/>
+        </w:numPr>
+      </w:pPr>
+      <w:r>
+        <w:t>Temps</w:t>
+      </w:r>
+    </w:p>
+    <w:p>
+      <w:pPr>
+        <w:pStyle w:val="Sansinterligne"/>
+        <w:numPr>
+          <w:ilvl w:val="2"/>
+          <w:numId w:val="5"/>
+        </w:numPr>
+      </w:pPr>
+      <w:r>
+        <w:t>Durée (s’il y a)</w:t>
+      </w:r>
+    </w:p>
+    <w:p>
+      <w:pPr>
+        <w:pStyle w:val="Sansinterligne"/>
+        <w:numPr>
+          <w:ilvl w:val="1"/>
+          <w:numId w:val="5"/>
+        </w:numPr>
+      </w:pPr>
+      <w:r>
+        <w:t>Prend en compte les Evènements météorologiques particuliers</w:t>
+      </w:r>
+    </w:p>
+    <w:p>
+      <w:pPr>
+        <w:pStyle w:val="Sansinterligne"/>
+        <w:numPr>
+          <w:ilvl w:val="1"/>
+          <w:numId w:val="5"/>
+        </w:numPr>
+      </w:pPr>
+      <w:r>
+        <w:t>Indique les effets météorologiques</w:t>
+      </w:r>
+    </w:p>
+    <w:p>
+      <w:pPr>
+        <w:pStyle w:val="Sansinterligne"/>
+      </w:pPr>
+    </w:p>
+    <w:p>
+      <w:pPr>
+        <w:pStyle w:val="Titre4"/>
+      </w:pPr>
+      <w:r>
+        <w:t>Evolution –</w:t>
+      </w:r>
+      <w:r>
+        <w:t xml:space="preserve"> Météo 2/x</w:t>
+      </w:r>
+    </w:p>
+    <w:p>
+      <w:pPr>
+        <w:pStyle w:val="Sansinterligne"/>
+      </w:pPr>
+    </w:p>
+    <w:p>
+      <w:pPr>
+        <w:pStyle w:val="Sansinterligne"/>
+        <w:numPr>
+          <w:ilvl w:val="0"/>
+          <w:numId w:val="5"/>
+        </w:numPr>
+      </w:pPr>
+      <w:r>
+        <w:t>Lien entre l’Interface Météo et le Calendrier / Agenda</w:t>
+      </w:r>
+    </w:p>
+    <w:p>
+      <w:pPr>
+        <w:pStyle w:val="Sansinterligne"/>
+        <w:numPr>
+          <w:ilvl w:val="1"/>
+          <w:numId w:val="5"/>
+        </w:numPr>
+      </w:pPr>
+      <w:r>
+        <w:t>Ajout d’une donnée Météo dans les Jours de l’Agenda (ce qui créée un Jour s’il n’y en a pas)</w:t>
+      </w:r>
+    </w:p>
+    <w:p>
+      <w:pPr>
+        <w:pStyle w:val="Sansinterligne"/>
+        <w:numPr>
+          <w:ilvl w:val="1"/>
+          <w:numId w:val="5"/>
+        </w:numPr>
+      </w:pPr>
+      <w:r>
+        <w:t>Un bouton « Inscrire dans l’Agenda » permet d’ajouter une météo donnée sur un jour donné.</w:t>
+      </w:r>
+    </w:p>
+    <w:p>
+      <w:pPr>
+        <w:pStyle w:val="Sansinterligne"/>
+        <w:numPr>
+          <w:ilvl w:val="1"/>
+          <w:numId w:val="5"/>
+        </w:numPr>
+      </w:pPr>
+      <w:r>
+        <w:t>Il peut être utile de rendre visible un symbole météo sur les jours du calendrier – si existant. Sinon, un indice identifiant que le jour a, ou non, une Météo remplie</w:t>
+      </w:r>
+    </w:p>
+    <w:p>
+      <w:pPr>
+        <w:pStyle w:val="Sansinterligne"/>
+        <w:numPr>
+          <w:ilvl w:val="0"/>
+          <w:numId w:val="5"/>
+        </w:numPr>
+      </w:pPr>
+      <w:r>
+        <w:t>Réfléchir sur l’utilité d’une fonctionnalité de remplissage automatique sur toute une période (et qui ne surcharge pas une météo déjà remplie)</w:t>
+      </w:r>
+    </w:p>
+    <w:p>
+      <w:pPr>
+        <w:pStyle w:val="Sansinterligne"/>
+      </w:pPr>
+    </w:p>
+    <w:p>
+      <w:pPr>
+        <w:pStyle w:val="Titre4"/>
+      </w:pPr>
+      <w:r>
         <w:lastRenderedPageBreak/>
-        <w:t>Clic dessus pour afficher une fenêtre Calendrier</w:t>
-      </w:r>
-    </w:p>
-    <w:p>
-      <w:pPr>
-        <w:pStyle w:val="Sansinterligne"/>
-        <w:numPr>
-          <w:ilvl w:val="0"/>
-          <w:numId w:val="5"/>
-        </w:numPr>
-      </w:pPr>
-      <w:r>
-        <w:t>Fenêtre Calendrier</w:t>
-      </w:r>
-    </w:p>
-    <w:p>
-      <w:pPr>
-        <w:pStyle w:val="Sansinterligne"/>
-        <w:numPr>
-          <w:ilvl w:val="1"/>
-          <w:numId w:val="5"/>
-        </w:numPr>
-      </w:pPr>
-      <w:r>
-        <w:t>Indique mois et année</w:t>
-      </w:r>
-    </w:p>
-    <w:p>
-      <w:pPr>
-        <w:pStyle w:val="Sansinterligne"/>
-        <w:numPr>
-          <w:ilvl w:val="1"/>
-          <w:numId w:val="5"/>
-        </w:numPr>
-      </w:pPr>
-      <w:r>
-        <w:t>Tableau des Jours</w:t>
-      </w:r>
-    </w:p>
-    <w:p>
-      <w:pPr>
-        <w:pStyle w:val="Sansinterligne"/>
-        <w:numPr>
-          <w:ilvl w:val="2"/>
-          <w:numId w:val="5"/>
-        </w:numPr>
-      </w:pPr>
-      <w:r>
-        <w:t>Indication du jour en cours</w:t>
-      </w:r>
-    </w:p>
-    <w:p>
-      <w:pPr>
-        <w:pStyle w:val="Sansinterligne"/>
-        <w:numPr>
-          <w:ilvl w:val="1"/>
-          <w:numId w:val="5"/>
-        </w:numPr>
-      </w:pPr>
-      <w:r>
-        <w:t>Boutons pour avancer / reculer dans les jours</w:t>
-      </w:r>
-    </w:p>
-    <w:p>
-      <w:pPr>
-        <w:pStyle w:val="Sansinterligne"/>
-        <w:numPr>
-          <w:ilvl w:val="0"/>
-          <w:numId w:val="5"/>
-        </w:numPr>
-      </w:pPr>
-      <w:r>
-        <w:t>Pas d’agenda</w:t>
-      </w:r>
-    </w:p>
-    <w:p>
-      <w:pPr>
-        <w:pStyle w:val="Sansinterligne"/>
-      </w:pPr>
-    </w:p>
-    <w:p>
-      <w:pPr>
-        <w:pStyle w:val="Titre4"/>
-      </w:pPr>
-      <w:r>
-        <w:t>Evolution –</w:t>
-      </w:r>
-      <w:r>
-        <w:t xml:space="preserve"> Calendrier 2/x</w:t>
-      </w:r>
-    </w:p>
-    <w:p>
-      <w:pPr>
-        <w:pStyle w:val="Sansinterligne"/>
-      </w:pPr>
-    </w:p>
-    <w:p>
-      <w:pPr>
-        <w:pStyle w:val="Sansinterligne"/>
-        <w:numPr>
-          <w:ilvl w:val="0"/>
-          <w:numId w:val="5"/>
-        </w:numPr>
-      </w:pPr>
-      <w:r>
-        <w:t>Elément Agenda</w:t>
-      </w:r>
-    </w:p>
-    <w:p>
-      <w:pPr>
-        <w:pStyle w:val="Sansinterligne"/>
-        <w:numPr>
-          <w:ilvl w:val="1"/>
-          <w:numId w:val="5"/>
-        </w:numPr>
-      </w:pPr>
-      <w:r>
-        <w:t>Contient des jours</w:t>
-      </w:r>
-    </w:p>
-    <w:p>
-      <w:pPr>
-        <w:pStyle w:val="Sansinterligne"/>
-        <w:numPr>
-          <w:ilvl w:val="2"/>
-          <w:numId w:val="5"/>
-        </w:numPr>
-      </w:pPr>
-      <w:r>
-        <w:t>Date</w:t>
-      </w:r>
-    </w:p>
-    <w:p>
-      <w:pPr>
-        <w:pStyle w:val="Sansinterligne"/>
-        <w:numPr>
-          <w:ilvl w:val="2"/>
-          <w:numId w:val="5"/>
-        </w:numPr>
-      </w:pPr>
-      <w:r>
-        <w:t>Description</w:t>
-      </w:r>
-    </w:p>
-    <w:p>
-      <w:pPr>
-        <w:pStyle w:val="Sansinterligne"/>
-        <w:numPr>
-          <w:ilvl w:val="1"/>
-          <w:numId w:val="5"/>
-        </w:numPr>
-      </w:pPr>
-      <w:r>
-        <w:t>Seuls les jours où quelque chose a été renseigné existent</w:t>
-      </w:r>
-    </w:p>
-    <w:p>
-      <w:pPr>
-        <w:pStyle w:val="Sansinterligne"/>
-        <w:numPr>
-          <w:ilvl w:val="0"/>
-          <w:numId w:val="5"/>
-        </w:numPr>
-      </w:pPr>
-      <w:r>
-        <w:t>Sur le Calendrier</w:t>
-      </w:r>
-    </w:p>
-    <w:p>
-      <w:pPr>
-        <w:pStyle w:val="Sansinterligne"/>
-        <w:numPr>
-          <w:ilvl w:val="1"/>
-          <w:numId w:val="5"/>
-        </w:numPr>
-      </w:pPr>
-      <w:r>
-        <w:t>Les jours avec une correspondance dans l’Agenda apparaissent différemment, cliquables.</w:t>
-      </w:r>
-    </w:p>
-    <w:p>
-      <w:pPr>
-        <w:pStyle w:val="Sansinterligne"/>
-        <w:numPr>
-          <w:ilvl w:val="1"/>
-          <w:numId w:val="5"/>
-        </w:numPr>
-      </w:pPr>
-      <w:r>
-        <w:t>Cliquer sur un Jour Agenda ouvre une autre fenêtre (ou modifie celle du Calendrier), et afficher la Date et la Description</w:t>
-      </w:r>
-    </w:p>
-    <w:p>
-      <w:pPr>
-        <w:pStyle w:val="Sansinterligne"/>
-      </w:pPr>
-    </w:p>
-    <w:p>
-      <w:pPr>
-        <w:pStyle w:val="Titre4"/>
-      </w:pPr>
-      <w:r>
-        <w:t>Evolution –</w:t>
-      </w:r>
-      <w:r>
-        <w:t xml:space="preserve"> Météo 1/x</w:t>
-      </w:r>
-    </w:p>
-    <w:p>
-      <w:pPr>
-        <w:pStyle w:val="Sansinterligne"/>
-      </w:pPr>
-    </w:p>
-    <w:p>
-      <w:pPr>
-        <w:pStyle w:val="Sansinterligne"/>
-        <w:numPr>
-          <w:ilvl w:val="0"/>
-          <w:numId w:val="5"/>
-        </w:numPr>
-      </w:pPr>
-      <w:r>
-        <w:t>Possibilité d’afficher une interface Météo</w:t>
-      </w:r>
-    </w:p>
-    <w:p>
-      <w:pPr>
-        <w:pStyle w:val="Sansinterligne"/>
-        <w:numPr>
-          <w:ilvl w:val="1"/>
-          <w:numId w:val="5"/>
-        </w:numPr>
-      </w:pPr>
-      <w:r>
-        <w:t>On fournit la Saison et le Temps Actuel</w:t>
-      </w:r>
-    </w:p>
-    <w:p>
-      <w:pPr>
-        <w:pStyle w:val="Sansinterligne"/>
-        <w:numPr>
-          <w:ilvl w:val="1"/>
-          <w:numId w:val="5"/>
-        </w:numPr>
-      </w:pPr>
-      <w:r>
-        <w:t>Génère, sur clic, la Météo suivante</w:t>
-      </w:r>
-    </w:p>
-    <w:p>
-      <w:pPr>
-        <w:pStyle w:val="Sansinterligne"/>
-        <w:numPr>
-          <w:ilvl w:val="2"/>
-          <w:numId w:val="5"/>
-        </w:numPr>
-      </w:pPr>
-      <w:r>
-        <w:t>Temps</w:t>
-      </w:r>
-    </w:p>
-    <w:p>
-      <w:pPr>
-        <w:pStyle w:val="Sansinterligne"/>
-        <w:numPr>
-          <w:ilvl w:val="2"/>
-          <w:numId w:val="5"/>
-        </w:numPr>
-      </w:pPr>
-      <w:r>
-        <w:t>Durée (s’il y a)</w:t>
-      </w:r>
-    </w:p>
-    <w:p>
-      <w:pPr>
-        <w:pStyle w:val="Sansinterligne"/>
-        <w:numPr>
-          <w:ilvl w:val="1"/>
-          <w:numId w:val="5"/>
-        </w:numPr>
-      </w:pPr>
-      <w:r>
-        <w:t>Prend en compte les Evènements météorologiques particuliers</w:t>
-      </w:r>
-    </w:p>
-    <w:p>
-      <w:pPr>
-        <w:pStyle w:val="Sansinterligne"/>
-        <w:numPr>
-          <w:ilvl w:val="1"/>
-          <w:numId w:val="5"/>
-        </w:numPr>
-      </w:pPr>
-      <w:r>
-        <w:t>Indique les effets météorologiques</w:t>
-      </w:r>
-    </w:p>
-    <w:p>
-      <w:pPr>
-        <w:pStyle w:val="Sansinterligne"/>
-      </w:pPr>
-    </w:p>
-    <w:p>
-      <w:pPr>
-        <w:pStyle w:val="Titre4"/>
-      </w:pPr>
-      <w:r>
-        <w:t>Evolution –</w:t>
-      </w:r>
-      <w:r>
-        <w:t xml:space="preserve"> Météo 2/x</w:t>
-      </w:r>
-    </w:p>
-    <w:p>
-      <w:pPr>
-        <w:pStyle w:val="Sansinterligne"/>
-      </w:pPr>
-    </w:p>
-    <w:p>
-      <w:pPr>
-        <w:pStyle w:val="Sansinterligne"/>
-        <w:numPr>
-          <w:ilvl w:val="0"/>
-          <w:numId w:val="5"/>
-        </w:numPr>
-      </w:pPr>
-      <w:r>
-        <w:t>Lien entre l’Interface Météo et le Calendrier / Agenda</w:t>
-      </w:r>
-    </w:p>
-    <w:p>
-      <w:pPr>
-        <w:pStyle w:val="Sansinterligne"/>
-        <w:numPr>
-          <w:ilvl w:val="1"/>
-          <w:numId w:val="5"/>
-        </w:numPr>
-      </w:pPr>
-      <w:r>
-        <w:t>Ajout d’une donnée Météo dans les Jours de l’Agenda (ce qui créée un Jour s’il n’y en a pas)</w:t>
-      </w:r>
-    </w:p>
-    <w:p>
-      <w:pPr>
-        <w:pStyle w:val="Sansinterligne"/>
-        <w:numPr>
-          <w:ilvl w:val="1"/>
-          <w:numId w:val="5"/>
-        </w:numPr>
-      </w:pPr>
-      <w:r>
-        <w:t>Un bouton « Inscrire dans l’Agenda » permet d’ajouter une météo donnée sur un jour donné.</w:t>
-      </w:r>
-    </w:p>
-    <w:p>
-      <w:pPr>
-        <w:pStyle w:val="Sansinterligne"/>
-        <w:numPr>
-          <w:ilvl w:val="1"/>
-          <w:numId w:val="5"/>
-        </w:numPr>
-      </w:pPr>
-      <w:r>
-        <w:t>Il peut être utile de rendre visible un symbole météo sur les jours du calendrier – si existant. Sinon, un indice identifiant que le jour a, ou non, une Météo remplie</w:t>
-      </w:r>
-    </w:p>
-    <w:p>
-      <w:pPr>
-        <w:pStyle w:val="Sansinterligne"/>
-        <w:numPr>
-          <w:ilvl w:val="0"/>
-          <w:numId w:val="5"/>
-        </w:numPr>
-      </w:pPr>
-      <w:r>
-        <w:t>Réfléchir sur l’utilité d’une fonctionnalité de remplissage automatique sur toute une période (et qui ne surcharge pas une météo déjà remplie)</w:t>
-      </w:r>
-    </w:p>
-    <w:p>
-      <w:pPr>
-        <w:pStyle w:val="Sansinterligne"/>
-      </w:pPr>
-    </w:p>
-    <w:p>
-      <w:pPr>
-        <w:pStyle w:val="Titre4"/>
-      </w:pPr>
-      <w:r>
         <w:t>Evolution –</w:t>
       </w:r>
       <w:r>
@@ -5628,6 +5611,7 @@
         </w:numPr>
       </w:pPr>
       <w:r>
+        <w:lastRenderedPageBreak/>
         <w:t>Elle permet par contre de renseigner l’objet Patrouille</w:t>
       </w:r>
     </w:p>
@@ -5690,362 +5674,430 @@
         </w:numPr>
       </w:pPr>
       <w:r>
+        <w:t>Initiation : fournit les points lors de la Création, ainsi que les Cartes.</w:t>
+      </w:r>
+    </w:p>
+    <w:p>
+      <w:pPr>
+        <w:pStyle w:val="Sansinterligne"/>
+        <w:numPr>
+          <w:ilvl w:val="1"/>
+          <w:numId w:val="5"/>
+        </w:numPr>
+      </w:pPr>
+      <w:r>
+        <w:t>Vocations &amp; Sauvegardes</w:t>
+      </w:r>
+    </w:p>
+    <w:p>
+      <w:pPr>
+        <w:pStyle w:val="Sansinterligne"/>
+        <w:numPr>
+          <w:ilvl w:val="2"/>
+          <w:numId w:val="5"/>
+        </w:numPr>
+      </w:pPr>
+      <w:r>
+        <w:t>Vocations : boutons + / - avec Source</w:t>
+      </w:r>
+    </w:p>
+    <w:p>
+      <w:pPr>
+        <w:pStyle w:val="Sansinterligne"/>
+        <w:numPr>
+          <w:ilvl w:val="2"/>
+          <w:numId w:val="5"/>
+        </w:numPr>
+      </w:pPr>
+      <w:r>
+        <w:t>Sauvegardes : boutons + / - avec Source (sauf le -)</w:t>
+      </w:r>
+    </w:p>
+    <w:p>
+      <w:pPr>
+        <w:pStyle w:val="Sansinterligne"/>
+        <w:numPr>
+          <w:ilvl w:val="1"/>
+          <w:numId w:val="5"/>
+        </w:numPr>
+      </w:pPr>
+      <w:r>
+        <w:t>Carnet de Patrouille</w:t>
+      </w:r>
+    </w:p>
+    <w:p>
+      <w:pPr>
+        <w:pStyle w:val="Sansinterligne"/>
+        <w:numPr>
+          <w:ilvl w:val="2"/>
+          <w:numId w:val="5"/>
+        </w:numPr>
+      </w:pPr>
+      <w:r>
+        <w:t>PV max : fournis par le joueur, seulement à la Création et en cas de Gain de DV</w:t>
+      </w:r>
+    </w:p>
+    <w:p>
+      <w:pPr>
+        <w:pStyle w:val="Sansinterligne"/>
+        <w:numPr>
+          <w:ilvl w:val="2"/>
+          <w:numId w:val="5"/>
+        </w:numPr>
+      </w:pPr>
+      <w:r>
+        <w:t>PM max : calcul auto</w:t>
+      </w:r>
+    </w:p>
+    <w:p>
+      <w:pPr>
+        <w:pStyle w:val="Sansinterligne"/>
+        <w:numPr>
+          <w:ilvl w:val="2"/>
+          <w:numId w:val="5"/>
+        </w:numPr>
+      </w:pPr>
+      <w:r>
+        <w:t>Cartes : automatiquement, par initiation. Possible de faire en sorte qu’en cas de Gain de DV, il y ait choix Carte / normal.</w:t>
+      </w:r>
+    </w:p>
+    <w:p>
+      <w:pPr>
+        <w:pStyle w:val="Sansinterligne"/>
+        <w:numPr>
+          <w:ilvl w:val="2"/>
+          <w:numId w:val="5"/>
+        </w:numPr>
+      </w:pPr>
+      <w:r>
+        <w:t>Vigilance (calcul auto)</w:t>
+      </w:r>
+    </w:p>
+    <w:p>
+      <w:pPr>
+        <w:pStyle w:val="Sansinterligne"/>
+        <w:numPr>
+          <w:ilvl w:val="2"/>
+          <w:numId w:val="5"/>
+        </w:numPr>
+      </w:pPr>
+      <w:r>
+        <w:t>CA : à partir des sources sur la fiche (armure, bouclier, guerrier, custode), et faire le calcul automatique</w:t>
+      </w:r>
+    </w:p>
+    <w:p>
+      <w:pPr>
+        <w:pStyle w:val="Sansinterligne"/>
+        <w:numPr>
+          <w:ilvl w:val="2"/>
+          <w:numId w:val="5"/>
+        </w:numPr>
+      </w:pPr>
+      <w:r>
+        <w:t>Initiative : calcul auto</w:t>
+      </w:r>
+    </w:p>
+    <w:p>
+      <w:pPr>
+        <w:pStyle w:val="Sansinterligne"/>
+        <w:numPr>
+          <w:ilvl w:val="1"/>
+          <w:numId w:val="5"/>
+        </w:numPr>
+      </w:pPr>
+      <w:r>
+        <w:t>Métiers</w:t>
+      </w:r>
+    </w:p>
+    <w:p>
+      <w:pPr>
+        <w:pStyle w:val="Sansinterligne"/>
+        <w:numPr>
+          <w:ilvl w:val="2"/>
+          <w:numId w:val="5"/>
+        </w:numPr>
+      </w:pPr>
+      <w:r>
+        <w:t xml:space="preserve">Tableau </w:t>
+      </w:r>
+      <w:r>
+        <w:sym w:font="Wingdings" w:char="F0E8"/>
+      </w:r>
+      <w:r>
+        <w:t xml:space="preserve"> Liste : un bouton Ajout + Source</w:t>
+      </w:r>
+    </w:p>
+    <w:p>
+      <w:pPr>
+        <w:pStyle w:val="Sansinterligne"/>
+        <w:numPr>
+          <w:ilvl w:val="2"/>
+          <w:numId w:val="5"/>
+        </w:numPr>
+      </w:pPr>
+      <w:r>
+        <w:t>Eléments déjà ajoutés : boutons + / - &amp; Source.</w:t>
+      </w:r>
+    </w:p>
+    <w:p>
+      <w:pPr>
+        <w:pStyle w:val="Sansinterligne"/>
+        <w:numPr>
+          <w:ilvl w:val="1"/>
+          <w:numId w:val="5"/>
+        </w:numPr>
+      </w:pPr>
+      <w:r>
+        <w:t>Harnois : des cases à cocher</w:t>
+      </w:r>
+    </w:p>
+    <w:p>
+      <w:pPr>
+        <w:pStyle w:val="Sansinterligne"/>
+        <w:numPr>
+          <w:ilvl w:val="1"/>
+          <w:numId w:val="5"/>
+        </w:numPr>
+      </w:pPr>
+      <w:r>
+        <w:t>Langues : un tableau, deux cases chacune (écrit / parlé)</w:t>
+      </w:r>
+    </w:p>
+    <w:p>
+      <w:pPr>
+        <w:pStyle w:val="Sansinterligne"/>
+        <w:numPr>
+          <w:ilvl w:val="1"/>
+          <w:numId w:val="5"/>
+        </w:numPr>
+      </w:pPr>
+      <w:r>
+        <w:t>Ressources immobilisées (le max étant calculé auto)</w:t>
+      </w:r>
+    </w:p>
+    <w:p>
+      <w:pPr>
+        <w:pStyle w:val="Sansinterligne"/>
+        <w:numPr>
+          <w:ilvl w:val="1"/>
+          <w:numId w:val="5"/>
+        </w:numPr>
+      </w:pPr>
+      <w:r>
+        <w:t>Notes – les Sources :</w:t>
+      </w:r>
+    </w:p>
+    <w:p>
+      <w:pPr>
+        <w:pStyle w:val="Sansinterligne"/>
+        <w:numPr>
+          <w:ilvl w:val="2"/>
+          <w:numId w:val="5"/>
+        </w:numPr>
+      </w:pPr>
+      <w:r>
+        <w:t>Gains : Création, Dé de vie, Objectif de Motivation, Carte d’Exaltation, Trésor, Guerrier (pour les sauvegardes).</w:t>
+      </w:r>
+    </w:p>
+    <w:p>
+      <w:pPr>
+        <w:pStyle w:val="Sansinterligne"/>
+        <w:numPr>
+          <w:ilvl w:val="2"/>
+          <w:numId w:val="5"/>
+        </w:numPr>
+      </w:pPr>
+      <w:r>
+        <w:t>Pertes : erreur (n’enregistre rien, supprime juste), perte de Dé de Vie, autre (champ à remplir)</w:t>
+      </w:r>
+    </w:p>
+    <w:p>
+      <w:pPr>
+        <w:pStyle w:val="Sansinterligne"/>
+        <w:numPr>
+          <w:ilvl w:val="2"/>
+          <w:numId w:val="5"/>
+        </w:numPr>
+      </w:pPr>
+      <w:r>
+        <w:t>Cet aspect implique de sauvegarder un historique des modifications</w:t>
+      </w:r>
+    </w:p>
+    <w:p>
+      <w:pPr>
+        <w:pStyle w:val="Sansinterligne"/>
+        <w:numPr>
+          <w:ilvl w:val="0"/>
+          <w:numId w:val="5"/>
+        </w:numPr>
+      </w:pPr>
+      <w:r>
+        <w:t>Interface « Feuille de Personnage »</w:t>
+      </w:r>
+    </w:p>
+    <w:p>
+      <w:pPr>
+        <w:pStyle w:val="Sansinterligne"/>
+        <w:numPr>
+          <w:ilvl w:val="1"/>
+          <w:numId w:val="5"/>
+        </w:numPr>
+      </w:pPr>
+      <w:r>
+        <w:t>Mode Création, qui va demander le nombre de Vocations &amp; Métiers bonus, et ne pas demander de Source.</w:t>
+      </w:r>
+    </w:p>
+    <w:p>
+      <w:pPr>
+        <w:pStyle w:val="Sansinterligne"/>
+        <w:numPr>
+          <w:ilvl w:val="1"/>
+          <w:numId w:val="5"/>
+        </w:numPr>
+      </w:pPr>
+      <w:r>
+        <w:t>Mode « Edition », pour la modification « en jeu »</w:t>
+      </w:r>
+    </w:p>
+    <w:p>
+      <w:pPr>
+        <w:pStyle w:val="Sansinterligne"/>
+        <w:numPr>
+          <w:ilvl w:val="2"/>
+          <w:numId w:val="5"/>
+        </w:numPr>
+      </w:pPr>
+      <w:r>
+        <w:t>Il peut être utile d’avoir des boutons « Objectif de patrouille réussi », « Objectif de Motivation Réussi », « Carte d’exaltation – Vocation », « Carte d’Exaltation – Métier », « Trésor – Vocation », « Trésor – Métier »</w:t>
+      </w:r>
+    </w:p>
+    <w:p>
+      <w:pPr>
+        <w:pStyle w:val="Sansinterligne"/>
+        <w:numPr>
+          <w:ilvl w:val="2"/>
+          <w:numId w:val="5"/>
+        </w:numPr>
+      </w:pPr>
+      <w:r>
+        <w:t>Ces boutons fourniront un certain nombre de « points d’amélioration » des types idoines, ouvriront la modification des PV, etc.</w:t>
+      </w:r>
+    </w:p>
+    <w:p>
+      <w:pPr>
+        <w:pStyle w:val="Sansinterligne"/>
+        <w:numPr>
+          <w:ilvl w:val="2"/>
+          <w:numId w:val="5"/>
+        </w:numPr>
+      </w:pPr>
+      <w:r>
+        <w:t>C’est vraiment secondaire</w:t>
+      </w:r>
+    </w:p>
+    <w:p>
+      <w:pPr>
+        <w:pStyle w:val="Sansinterligne"/>
+        <w:numPr>
+          <w:ilvl w:val="1"/>
+          <w:numId w:val="5"/>
+        </w:numPr>
+      </w:pPr>
+      <w:r>
+        <w:t>Mode « visualisation complète »</w:t>
+      </w:r>
+    </w:p>
+    <w:p>
+      <w:pPr>
+        <w:pStyle w:val="Sansinterligne"/>
+        <w:numPr>
+          <w:ilvl w:val="1"/>
+          <w:numId w:val="5"/>
+        </w:numPr>
+      </w:pPr>
+      <w:r>
+        <w:t>Mode « visualisation simple » (identique à la précédente)</w:t>
+      </w:r>
+    </w:p>
+    <w:p>
+      <w:pPr>
+        <w:pStyle w:val="Sansinterligne"/>
+        <w:numPr>
+          <w:ilvl w:val="0"/>
+          <w:numId w:val="5"/>
+        </w:numPr>
+      </w:pPr>
+      <w:r>
+        <w:t>Ajout majeur : automatisation</w:t>
+      </w:r>
+    </w:p>
+    <w:p>
+      <w:pPr>
+        <w:pStyle w:val="Sansinterligne"/>
+      </w:pPr>
+    </w:p>
+    <w:p>
+      <w:pPr>
+        <w:pStyle w:val="Titre4"/>
+      </w:pPr>
+      <w:r>
+        <w:t xml:space="preserve">Evolution – </w:t>
+      </w:r>
+      <w:r>
+        <w:t>Patrouilleur 3/x</w:t>
+      </w:r>
+    </w:p>
+    <w:p>
+      <w:pPr>
+        <w:pStyle w:val="Sansinterligne"/>
+      </w:pPr>
+    </w:p>
+    <w:p>
+      <w:pPr>
+        <w:pStyle w:val="Sansinterligne"/>
+      </w:pPr>
+      <w:r>
+        <w:t>Le but ici est d’ajouter la gestion de certains métiers à sélection simple :</w:t>
+      </w:r>
+    </w:p>
+    <w:p>
+      <w:pPr>
+        <w:pStyle w:val="Sansinterligne"/>
+        <w:numPr>
+          <w:ilvl w:val="0"/>
+          <w:numId w:val="5"/>
+        </w:numPr>
+      </w:pPr>
+      <w:r>
+        <w:t>Druide : liturgies chtoniennes (sélection simple)</w:t>
+      </w:r>
+    </w:p>
+    <w:p>
+      <w:pPr>
+        <w:pStyle w:val="Sansinterligne"/>
+        <w:numPr>
+          <w:ilvl w:val="0"/>
+          <w:numId w:val="5"/>
+        </w:numPr>
+      </w:pPr>
+      <w:r>
         <w:lastRenderedPageBreak/>
-        <w:t>Initiation : fournit les points lors de la Création, ainsi que les Cartes.</w:t>
-      </w:r>
-    </w:p>
-    <w:p>
-      <w:pPr>
-        <w:pStyle w:val="Sansinterligne"/>
-        <w:numPr>
-          <w:ilvl w:val="1"/>
-          <w:numId w:val="5"/>
-        </w:numPr>
-      </w:pPr>
-      <w:r>
-        <w:t>Vocations &amp; Sauvegardes</w:t>
-      </w:r>
-    </w:p>
-    <w:p>
-      <w:pPr>
-        <w:pStyle w:val="Sansinterligne"/>
-        <w:numPr>
-          <w:ilvl w:val="2"/>
-          <w:numId w:val="5"/>
-        </w:numPr>
-      </w:pPr>
-      <w:r>
-        <w:t>Vocations : boutons + / - avec Source</w:t>
-      </w:r>
-    </w:p>
-    <w:p>
-      <w:pPr>
-        <w:pStyle w:val="Sansinterligne"/>
-        <w:numPr>
-          <w:ilvl w:val="2"/>
-          <w:numId w:val="5"/>
-        </w:numPr>
-      </w:pPr>
-      <w:r>
-        <w:t>Sauvegardes : boutons + / - avec Source (sauf le -)</w:t>
-      </w:r>
-    </w:p>
-    <w:p>
-      <w:pPr>
-        <w:pStyle w:val="Sansinterligne"/>
-        <w:numPr>
-          <w:ilvl w:val="1"/>
-          <w:numId w:val="5"/>
-        </w:numPr>
-      </w:pPr>
-      <w:r>
-        <w:t>Carnet de Patrouille</w:t>
-      </w:r>
-    </w:p>
-    <w:p>
-      <w:pPr>
-        <w:pStyle w:val="Sansinterligne"/>
-        <w:numPr>
-          <w:ilvl w:val="2"/>
-          <w:numId w:val="5"/>
-        </w:numPr>
-      </w:pPr>
-      <w:r>
-        <w:t>PV max : fournis par le joueur, seulement à la Création et en cas de Gain de DV</w:t>
-      </w:r>
-    </w:p>
-    <w:p>
-      <w:pPr>
-        <w:pStyle w:val="Sansinterligne"/>
-        <w:numPr>
-          <w:ilvl w:val="2"/>
-          <w:numId w:val="5"/>
-        </w:numPr>
-      </w:pPr>
-      <w:r>
-        <w:t>PM max : calcul auto</w:t>
-      </w:r>
-    </w:p>
-    <w:p>
-      <w:pPr>
-        <w:pStyle w:val="Sansinterligne"/>
-        <w:numPr>
-          <w:ilvl w:val="2"/>
-          <w:numId w:val="5"/>
-        </w:numPr>
-      </w:pPr>
-      <w:r>
-        <w:t>Cartes : automatiquement, par initiation. Possible de faire en sorte qu’en cas de Gain de DV, il y ait choix Carte / normal.</w:t>
-      </w:r>
-    </w:p>
-    <w:p>
-      <w:pPr>
-        <w:pStyle w:val="Sansinterligne"/>
-        <w:numPr>
-          <w:ilvl w:val="2"/>
-          <w:numId w:val="5"/>
-        </w:numPr>
-      </w:pPr>
-      <w:r>
-        <w:t>Vigilance (calcul auto)</w:t>
-      </w:r>
-    </w:p>
-    <w:p>
-      <w:pPr>
-        <w:pStyle w:val="Sansinterligne"/>
-        <w:numPr>
-          <w:ilvl w:val="2"/>
-          <w:numId w:val="5"/>
-        </w:numPr>
-      </w:pPr>
-      <w:r>
-        <w:t>CA : à partir des sources sur la fiche (armure, bouclier, guerrier, custode), et faire le calcul automatique</w:t>
-      </w:r>
-    </w:p>
-    <w:p>
-      <w:pPr>
-        <w:pStyle w:val="Sansinterligne"/>
-        <w:numPr>
-          <w:ilvl w:val="2"/>
-          <w:numId w:val="5"/>
-        </w:numPr>
-      </w:pPr>
-      <w:r>
-        <w:t>Initiative : calcul auto</w:t>
-      </w:r>
-    </w:p>
-    <w:p>
-      <w:pPr>
-        <w:pStyle w:val="Sansinterligne"/>
-        <w:numPr>
-          <w:ilvl w:val="1"/>
-          <w:numId w:val="5"/>
-        </w:numPr>
-      </w:pPr>
-      <w:r>
-        <w:t>Métiers</w:t>
-      </w:r>
-    </w:p>
-    <w:p>
-      <w:pPr>
-        <w:pStyle w:val="Sansinterligne"/>
-        <w:numPr>
-          <w:ilvl w:val="2"/>
-          <w:numId w:val="5"/>
-        </w:numPr>
-      </w:pPr>
-      <w:r>
-        <w:t xml:space="preserve">Tableau </w:t>
-      </w:r>
-      <w:r>
-        <w:sym w:font="Wingdings" w:char="F0E8"/>
-      </w:r>
-      <w:r>
-        <w:t xml:space="preserve"> Liste : un bouton Ajout + Source</w:t>
-      </w:r>
-    </w:p>
-    <w:p>
-      <w:pPr>
-        <w:pStyle w:val="Sansinterligne"/>
-        <w:numPr>
-          <w:ilvl w:val="2"/>
-          <w:numId w:val="5"/>
-        </w:numPr>
-      </w:pPr>
-      <w:r>
-        <w:t>Eléments déjà ajoutés : boutons + / - &amp; Source.</w:t>
-      </w:r>
-    </w:p>
-    <w:p>
-      <w:pPr>
-        <w:pStyle w:val="Sansinterligne"/>
-        <w:numPr>
-          <w:ilvl w:val="1"/>
-          <w:numId w:val="5"/>
-        </w:numPr>
-      </w:pPr>
-      <w:r>
-        <w:t>Harnois : des cases à cocher</w:t>
-      </w:r>
-    </w:p>
-    <w:p>
-      <w:pPr>
-        <w:pStyle w:val="Sansinterligne"/>
-        <w:numPr>
-          <w:ilvl w:val="1"/>
-          <w:numId w:val="5"/>
-        </w:numPr>
-      </w:pPr>
-      <w:r>
-        <w:t>Langues : un tableau, deux cases chacune (écrit / parlé)</w:t>
-      </w:r>
-    </w:p>
-    <w:p>
-      <w:pPr>
-        <w:pStyle w:val="Sansinterligne"/>
-        <w:numPr>
-          <w:ilvl w:val="1"/>
-          <w:numId w:val="5"/>
-        </w:numPr>
-      </w:pPr>
-      <w:r>
-        <w:t>Ressources immobilisées (le max étant calculé auto)</w:t>
-      </w:r>
-    </w:p>
-    <w:p>
-      <w:pPr>
-        <w:pStyle w:val="Sansinterligne"/>
-        <w:numPr>
-          <w:ilvl w:val="1"/>
-          <w:numId w:val="5"/>
-        </w:numPr>
-      </w:pPr>
-      <w:r>
-        <w:t>Notes – les Sources :</w:t>
-      </w:r>
-    </w:p>
-    <w:p>
-      <w:pPr>
-        <w:pStyle w:val="Sansinterligne"/>
-        <w:numPr>
-          <w:ilvl w:val="2"/>
-          <w:numId w:val="5"/>
-        </w:numPr>
-      </w:pPr>
-      <w:r>
-        <w:t>Gains : Création, Dé de vie, Objectif de Motivation, Carte d’Exaltation, Trésor, Guerrier (pour les sauvegardes).</w:t>
-      </w:r>
-    </w:p>
-    <w:p>
-      <w:pPr>
-        <w:pStyle w:val="Sansinterligne"/>
-        <w:numPr>
-          <w:ilvl w:val="2"/>
-          <w:numId w:val="5"/>
-        </w:numPr>
-      </w:pPr>
-      <w:r>
-        <w:t>Pertes : erreur (n’enregistre rien, supprime juste), perte de Dé de Vie, autre (champ à remplir)</w:t>
-      </w:r>
-    </w:p>
-    <w:p>
-      <w:pPr>
-        <w:pStyle w:val="Sansinterligne"/>
-        <w:numPr>
-          <w:ilvl w:val="2"/>
-          <w:numId w:val="5"/>
-        </w:numPr>
-      </w:pPr>
-      <w:r>
-        <w:t>Cet aspect implique de sauvegarder un historique des modifications</w:t>
-      </w:r>
-    </w:p>
-    <w:p>
-      <w:pPr>
-        <w:pStyle w:val="Sansinterligne"/>
-        <w:numPr>
-          <w:ilvl w:val="0"/>
-          <w:numId w:val="5"/>
-        </w:numPr>
-      </w:pPr>
-      <w:r>
-        <w:t>Interface « Feuille de Personnage »</w:t>
-      </w:r>
-    </w:p>
-    <w:p>
-      <w:pPr>
-        <w:pStyle w:val="Sansinterligne"/>
-        <w:numPr>
-          <w:ilvl w:val="1"/>
-          <w:numId w:val="5"/>
-        </w:numPr>
-      </w:pPr>
-      <w:r>
-        <w:t>Mode Création, qui va demander le nombre de Vocations &amp; Métiers bonus, et ne pas demander de Source.</w:t>
-      </w:r>
-    </w:p>
-    <w:p>
-      <w:pPr>
-        <w:pStyle w:val="Sansinterligne"/>
-        <w:numPr>
-          <w:ilvl w:val="1"/>
-          <w:numId w:val="5"/>
-        </w:numPr>
-      </w:pPr>
-      <w:r>
-        <w:t>Mode « Edition », pour la modification « en jeu »</w:t>
-      </w:r>
-    </w:p>
-    <w:p>
-      <w:pPr>
-        <w:pStyle w:val="Sansinterligne"/>
-        <w:numPr>
-          <w:ilvl w:val="2"/>
-          <w:numId w:val="5"/>
-        </w:numPr>
-      </w:pPr>
-      <w:r>
-        <w:t>Il peut être utile d’avoir des boutons « Objectif de patrouille réussi », « Objectif de Motivation Réussi », « Carte d’exaltation – Vocation », « Carte d’Exaltation – Métier », « Trésor – Vocation », « Trésor – Métier »</w:t>
-      </w:r>
-    </w:p>
-    <w:p>
-      <w:pPr>
-        <w:pStyle w:val="Sansinterligne"/>
-        <w:numPr>
-          <w:ilvl w:val="2"/>
-          <w:numId w:val="5"/>
-        </w:numPr>
-      </w:pPr>
-      <w:r>
-        <w:t>Ces boutons fourniront un certain nombre de « points d’amélioration » des types idoines, ouvriront la modification des PV, etc.</w:t>
-      </w:r>
-    </w:p>
-    <w:p>
-      <w:pPr>
-        <w:pStyle w:val="Sansinterligne"/>
-        <w:numPr>
-          <w:ilvl w:val="2"/>
-          <w:numId w:val="5"/>
-        </w:numPr>
-      </w:pPr>
-      <w:r>
-        <w:t>C’est vraiment secondaire</w:t>
-      </w:r>
-    </w:p>
-    <w:p>
-      <w:pPr>
-        <w:pStyle w:val="Sansinterligne"/>
-        <w:numPr>
-          <w:ilvl w:val="1"/>
-          <w:numId w:val="5"/>
-        </w:numPr>
-      </w:pPr>
-      <w:r>
-        <w:t>Mode « visualisation complète »</w:t>
-      </w:r>
-    </w:p>
-    <w:p>
-      <w:pPr>
-        <w:pStyle w:val="Sansinterligne"/>
-        <w:numPr>
-          <w:ilvl w:val="1"/>
-          <w:numId w:val="5"/>
-        </w:numPr>
-      </w:pPr>
-      <w:r>
-        <w:t>Mode « visualisation simple » (identique à la précédente)</w:t>
-      </w:r>
-    </w:p>
-    <w:p>
-      <w:pPr>
-        <w:pStyle w:val="Sansinterligne"/>
-        <w:numPr>
-          <w:ilvl w:val="0"/>
-          <w:numId w:val="5"/>
-        </w:numPr>
-      </w:pPr>
-      <w:r>
-        <w:t>Ajout majeur : automatisation</w:t>
+        <w:t>Exorciste : exorcismes (sélection simple)</w:t>
+      </w:r>
+    </w:p>
+    <w:p>
+      <w:pPr>
+        <w:pStyle w:val="Sansinterligne"/>
+        <w:numPr>
+          <w:ilvl w:val="0"/>
+          <w:numId w:val="5"/>
+        </w:numPr>
+      </w:pPr>
+      <w:r>
+        <w:t>Maître de guerre : ordres de bataille (sélection simple)</w:t>
+      </w:r>
+      <w:r>
+        <w:t xml:space="preserve"> </w:t>
       </w:r>
     </w:p>
     <w:p>
@@ -6058,62 +6110,322 @@
         <w:pStyle w:val="Titre4"/>
       </w:pPr>
       <w:r>
+        <w:t>Evolution –</w:t>
+      </w:r>
+      <w:r>
+        <w:t xml:space="preserve"> Patrouilleur 4/x</w:t>
+      </w:r>
+    </w:p>
+    <w:p>
+      <w:pPr>
+        <w:pStyle w:val="Sansinterligne"/>
+      </w:pPr>
+    </w:p>
+    <w:p>
+      <w:pPr>
+        <w:pStyle w:val="Sansinterligne"/>
+      </w:pPr>
+      <w:r>
+        <w:t>Le but est de s’occuper des métiers à sélection moyenne</w:t>
+      </w:r>
+    </w:p>
+    <w:p>
+      <w:pPr>
+        <w:pStyle w:val="Sansinterligne"/>
+        <w:numPr>
+          <w:ilvl w:val="0"/>
+          <w:numId w:val="5"/>
+        </w:numPr>
+      </w:pPr>
+      <w:r>
+        <w:t>Aberrant : pouvoirs (sélection simple</w:t>
+      </w:r>
+      <w:r>
+        <w:t>, possible de la perdre) et faiblesses (sélection simple, impossible à perdre)</w:t>
+      </w:r>
+    </w:p>
+    <w:p>
+      <w:pPr>
+        <w:pStyle w:val="Sansinterligne"/>
+        <w:numPr>
+          <w:ilvl w:val="0"/>
+          <w:numId w:val="5"/>
+        </w:numPr>
+      </w:pPr>
+      <w:r>
+        <w:t>Marqué : type de marque (sélection définitive, seule la suppression pour Erreur permet de s’en débarrasser) et marques (sélection définitive, suppression dernière en date)</w:t>
+      </w:r>
+    </w:p>
+    <w:p>
+      <w:pPr>
+        <w:pStyle w:val="Sansinterligne"/>
+        <w:numPr>
+          <w:ilvl w:val="0"/>
+          <w:numId w:val="5"/>
+        </w:numPr>
+      </w:pPr>
+      <w:r>
+        <w:t>Prêtre : panthéon (sélection définitive, seul la suppression pour Erreur permet de s’en débarrasser), divinité (sélection définitive, suppression dernière en date)</w:t>
+      </w:r>
+    </w:p>
+    <w:p>
+      <w:pPr>
+        <w:pStyle w:val="Sansinterligne"/>
+      </w:pPr>
+    </w:p>
+    <w:p>
+      <w:pPr>
+        <w:pStyle w:val="Titre4"/>
+      </w:pPr>
+      <w:r>
+        <w:t>Evolution –</w:t>
+      </w:r>
+      <w:r>
+        <w:t xml:space="preserve"> Patrouilleur 4/x</w:t>
+      </w:r>
+    </w:p>
+    <w:p>
+      <w:pPr>
+        <w:pStyle w:val="Sansinterligne"/>
+      </w:pPr>
+    </w:p>
+    <w:p>
+      <w:pPr>
+        <w:pStyle w:val="Sansinterligne"/>
+      </w:pPr>
+      <w:r>
+        <w:t>Le but est de s’occuper des métiers à sélection complexe</w:t>
+      </w:r>
+    </w:p>
+    <w:p>
+      <w:pPr>
+        <w:pStyle w:val="Sansinterligne"/>
+        <w:numPr>
+          <w:ilvl w:val="0"/>
+          <w:numId w:val="5"/>
+        </w:numPr>
+      </w:pPr>
+      <w:r>
+        <w:t>Alchimiste : différents types de préparations</w:t>
+      </w:r>
+    </w:p>
+    <w:p>
+      <w:pPr>
+        <w:pStyle w:val="Sansinterligne"/>
+        <w:numPr>
+          <w:ilvl w:val="0"/>
+          <w:numId w:val="5"/>
+        </w:numPr>
+      </w:pPr>
+      <w:r>
+        <w:t>Magicien : les sorts, avec obligation des rangs inférieurs, prix en mana, etc.</w:t>
+      </w:r>
+    </w:p>
+    <w:p>
+      <w:pPr>
+        <w:pStyle w:val="Sansinterligne"/>
+      </w:pPr>
+    </w:p>
+    <w:p>
+      <w:pPr>
+        <w:pStyle w:val="Titre4"/>
+      </w:pPr>
+      <w:r>
+        <w:t>Evolution –</w:t>
+      </w:r>
+      <w:r>
+        <w:t xml:space="preserve"> Patrouilleur 6/x</w:t>
+      </w:r>
+    </w:p>
+    <w:p>
+      <w:pPr>
+        <w:pStyle w:val="Sansinterligne"/>
+      </w:pPr>
+    </w:p>
+    <w:p>
+      <w:pPr>
+        <w:pStyle w:val="Sansinterligne"/>
+      </w:pPr>
+      <w:r>
+        <w:t>Le but est de s’occuper des métiers ajoutant des créatures au personnage</w:t>
+      </w:r>
+    </w:p>
+    <w:p>
+      <w:pPr>
+        <w:pStyle w:val="Sansinterligne"/>
+        <w:numPr>
+          <w:ilvl w:val="0"/>
+          <w:numId w:val="5"/>
+        </w:numPr>
+      </w:pPr>
+      <w:r>
+        <w:t>Chevalier : montures, leurs améliorations</w:t>
+      </w:r>
+    </w:p>
+    <w:p>
+      <w:pPr>
+        <w:pStyle w:val="Sansinterligne"/>
+        <w:numPr>
+          <w:ilvl w:val="0"/>
+          <w:numId w:val="5"/>
+        </w:numPr>
+      </w:pPr>
+      <w:r>
+        <w:t>Maître des bêtes : compagnons animaux, leurs augmentations</w:t>
+      </w:r>
+    </w:p>
+    <w:p>
+      <w:pPr>
+        <w:pStyle w:val="Sansinterligne"/>
+        <w:numPr>
+          <w:ilvl w:val="0"/>
+          <w:numId w:val="5"/>
+        </w:numPr>
+      </w:pPr>
+      <w:r>
+        <w:t>Noble : suivants, type, DV, etc.</w:t>
+      </w:r>
+    </w:p>
+    <w:p>
+      <w:pPr>
+        <w:pStyle w:val="Sansinterligne"/>
+      </w:pPr>
+    </w:p>
+    <w:p>
+      <w:pPr>
+        <w:pStyle w:val="Sansinterligne"/>
+      </w:pPr>
+    </w:p>
+    <w:p>
+      <w:pPr>
+        <w:pStyle w:val="Sansinterligne"/>
+      </w:pPr>
+    </w:p>
+    <w:p>
+      <w:pPr>
+        <w:pStyle w:val="Titre4"/>
+      </w:pPr>
+      <w:r>
         <w:t xml:space="preserve">Evolution – </w:t>
       </w:r>
       <w:r>
-        <w:t>Patrouilleur 3/x</w:t>
-      </w:r>
-    </w:p>
-    <w:p>
-      <w:pPr>
-        <w:pStyle w:val="Sansinterligne"/>
-      </w:pPr>
-    </w:p>
-    <w:p>
-      <w:pPr>
-        <w:pStyle w:val="Sansinterligne"/>
-      </w:pPr>
-      <w:r>
-        <w:t>Le but ici est d’ajouter la gestion de certains métiers à sélection simple :</w:t>
-      </w:r>
-    </w:p>
-    <w:p>
-      <w:pPr>
-        <w:pStyle w:val="Sansinterligne"/>
-        <w:numPr>
-          <w:ilvl w:val="0"/>
-          <w:numId w:val="5"/>
-        </w:numPr>
-      </w:pPr>
-      <w:r>
-        <w:t>Druide : liturgies chtoniennes (sélection simple)</w:t>
-      </w:r>
-    </w:p>
-    <w:p>
-      <w:pPr>
-        <w:pStyle w:val="Sansinterligne"/>
-        <w:numPr>
-          <w:ilvl w:val="0"/>
-          <w:numId w:val="5"/>
-        </w:numPr>
-      </w:pPr>
-      <w:r>
-        <w:t>Exorciste : exorcismes (sélection simple)</w:t>
-      </w:r>
-    </w:p>
-    <w:p>
-      <w:pPr>
-        <w:pStyle w:val="Sansinterligne"/>
-        <w:numPr>
-          <w:ilvl w:val="0"/>
-          <w:numId w:val="5"/>
-        </w:numPr>
-      </w:pPr>
-      <w:r>
-        <w:t>Maître de guerre : ordres de bataille (sélection simple)</w:t>
-      </w:r>
-      <w:r>
-        <w:t xml:space="preserve"> </w:t>
+        <w:t>Patrouille 1/x</w:t>
+      </w:r>
+    </w:p>
+    <w:p>
+      <w:pPr>
+        <w:pStyle w:val="Sansinterligne"/>
+      </w:pPr>
+    </w:p>
+    <w:p>
+      <w:pPr>
+        <w:pStyle w:val="Sansinterligne"/>
+        <w:numPr>
+          <w:ilvl w:val="0"/>
+          <w:numId w:val="5"/>
+        </w:numPr>
+      </w:pPr>
+      <w:r>
+        <w:t xml:space="preserve">Ajout d’un élément </w:t>
+      </w:r>
+      <w:r>
+        <w:t>« Patrouille »</w:t>
+      </w:r>
+    </w:p>
+    <w:p>
+      <w:pPr>
+        <w:pStyle w:val="Sansinterligne"/>
+        <w:numPr>
+          <w:ilvl w:val="1"/>
+          <w:numId w:val="5"/>
+        </w:numPr>
+      </w:pPr>
+      <w:r>
+        <w:t>Patrouilleurs : nombre de Patrouilleurs, de Montures, d’animaux de bât, de packs de suivants</w:t>
+      </w:r>
+    </w:p>
+    <w:p>
+      <w:pPr>
+        <w:pStyle w:val="Sansinterligne"/>
+        <w:numPr>
+          <w:ilvl w:val="1"/>
+          <w:numId w:val="5"/>
+        </w:numPr>
+      </w:pPr>
+      <w:r>
+        <w:t>Ressources transportables et transportées – à remplir à la main (Interface)</w:t>
+      </w:r>
+    </w:p>
+    <w:p>
+      <w:pPr>
+        <w:pStyle w:val="Sansinterligne"/>
+        <w:numPr>
+          <w:ilvl w:val="1"/>
+          <w:numId w:val="5"/>
+        </w:numPr>
+      </w:pPr>
+      <w:r>
+        <w:t>Consommation journalière – calcul automatique</w:t>
+      </w:r>
+    </w:p>
+    <w:p>
+      <w:pPr>
+        <w:pStyle w:val="Sansinterligne"/>
+        <w:numPr>
+          <w:ilvl w:val="0"/>
+          <w:numId w:val="5"/>
+        </w:numPr>
+      </w:pPr>
+      <w:r>
+        <w:t>Dans l’interface</w:t>
+      </w:r>
+    </w:p>
+    <w:p>
+      <w:pPr>
+        <w:pStyle w:val="Sansinterligne"/>
+        <w:numPr>
+          <w:ilvl w:val="1"/>
+          <w:numId w:val="5"/>
+        </w:numPr>
+      </w:pPr>
+      <w:r>
+        <w:t>Indique et modifie le nombre de Patrouilleurs, de Montures, d’animaux de bât, de packs de suivants (Interface)</w:t>
+      </w:r>
+    </w:p>
+    <w:p>
+      <w:pPr>
+        <w:pStyle w:val="Sansinterligne"/>
+        <w:numPr>
+          <w:ilvl w:val="1"/>
+          <w:numId w:val="5"/>
+        </w:numPr>
+      </w:pPr>
+      <w:r>
+        <w:t>Indique et modifie Ressources transportables et transportées – à remplir à la main (Interface)</w:t>
+      </w:r>
+    </w:p>
+    <w:p>
+      <w:pPr>
+        <w:pStyle w:val="Sansinterligne"/>
+        <w:numPr>
+          <w:ilvl w:val="1"/>
+          <w:numId w:val="5"/>
+        </w:numPr>
+      </w:pPr>
+      <w:r>
+        <w:t>Indique la consommation journalière – calcul automatique (Interface)</w:t>
+      </w:r>
+    </w:p>
+    <w:p>
+      <w:pPr>
+        <w:pStyle w:val="Sansinterligne"/>
+        <w:numPr>
+          <w:ilvl w:val="1"/>
+          <w:numId w:val="5"/>
+        </w:numPr>
+      </w:pPr>
+      <w:r>
+        <w:t>Bouton « Fin de journée », « Consommer X », « Combat », « Blessé », « Rajout X » (Interface)</w:t>
       </w:r>
     </w:p>
     <w:p>
@@ -6126,63 +6438,97 @@
         <w:pStyle w:val="Titre4"/>
       </w:pPr>
       <w:r>
-        <w:t>Evolution –</w:t>
-      </w:r>
-      <w:r>
-        <w:t xml:space="preserve"> Patrouilleur 4/x</w:t>
-      </w:r>
-    </w:p>
-    <w:p>
-      <w:pPr>
-        <w:pStyle w:val="Sansinterligne"/>
-      </w:pPr>
-    </w:p>
-    <w:p>
-      <w:pPr>
-        <w:pStyle w:val="Sansinterligne"/>
-      </w:pPr>
-      <w:r>
-        <w:t>Le but est de s’occuper des métiers à sélection moyenne</w:t>
-      </w:r>
-    </w:p>
-    <w:p>
-      <w:pPr>
-        <w:pStyle w:val="Sansinterligne"/>
-        <w:numPr>
-          <w:ilvl w:val="0"/>
-          <w:numId w:val="5"/>
-        </w:numPr>
+        <w:t xml:space="preserve">Evolution – </w:t>
+      </w:r>
+      <w:r>
+        <w:t>Patrouille 2/x</w:t>
+      </w:r>
+    </w:p>
+    <w:p>
+      <w:pPr>
+        <w:pStyle w:val="Sansinterligne"/>
+      </w:pPr>
+    </w:p>
+    <w:p>
+      <w:pPr>
+        <w:pStyle w:val="Sansinterligne"/>
+        <w:numPr>
+          <w:ilvl w:val="0"/>
+          <w:numId w:val="5"/>
+        </w:numPr>
+      </w:pPr>
+      <w:r>
+        <w:t>Lie les Patrouilleurs à l’objet Patrouille, qui désormais utilise ces informations pour renseigner tout ou partie de ses données</w:t>
+      </w:r>
+    </w:p>
+    <w:p>
+      <w:pPr>
+        <w:pStyle w:val="Sansinterligne"/>
+      </w:pPr>
+    </w:p>
+    <w:p>
+      <w:pPr>
+        <w:pStyle w:val="Titre4"/>
       </w:pPr>
       <w:r>
         <w:lastRenderedPageBreak/>
-        <w:t>Aberrant : pouvoirs (sélection simple</w:t>
-      </w:r>
-      <w:r>
-        <w:t>, possible de la perdre) et faiblesses (sélection simple, impossible à perdre)</w:t>
-      </w:r>
-    </w:p>
-    <w:p>
-      <w:pPr>
-        <w:pStyle w:val="Sansinterligne"/>
-        <w:numPr>
-          <w:ilvl w:val="0"/>
-          <w:numId w:val="5"/>
-        </w:numPr>
-      </w:pPr>
-      <w:r>
-        <w:t>Marqué : type de marque (sélection définitive, seule la suppression pour Erreur permet de s’en débarrasser) et marques (sélection définitive, suppression dernière en date)</w:t>
-      </w:r>
-    </w:p>
-    <w:p>
-      <w:pPr>
-        <w:pStyle w:val="Sansinterligne"/>
-        <w:numPr>
-          <w:ilvl w:val="0"/>
-          <w:numId w:val="5"/>
-        </w:numPr>
-      </w:pPr>
-      <w:r>
-        <w:t>Prêtre : panthéon (sélection définitive, seul la suppression pour Erreur permet de s’en débarrasser), divinité (sélection définitive, suppression dernière en date)</w:t>
+        <w:t xml:space="preserve">Evolution – </w:t>
+      </w:r>
+      <w:r>
+        <w:t>Patrouille 3/x</w:t>
+      </w:r>
+    </w:p>
+    <w:p>
+      <w:pPr>
+        <w:pStyle w:val="Sansinterligne"/>
+      </w:pPr>
+    </w:p>
+    <w:p>
+      <w:pPr>
+        <w:pStyle w:val="Sansinterligne"/>
+        <w:numPr>
+          <w:ilvl w:val="0"/>
+          <w:numId w:val="5"/>
+        </w:numPr>
+      </w:pPr>
+      <w:r>
+        <w:t>Rajout d’un élément sur la carte</w:t>
+      </w:r>
+    </w:p>
+    <w:p>
+      <w:pPr>
+        <w:pStyle w:val="Sansinterligne"/>
+        <w:numPr>
+          <w:ilvl w:val="1"/>
+          <w:numId w:val="5"/>
+        </w:numPr>
+      </w:pPr>
+      <w:r>
+        <w:t>Pion (avec image ?)</w:t>
+      </w:r>
+    </w:p>
+    <w:p>
+      <w:pPr>
+        <w:pStyle w:val="Sansinterligne"/>
+        <w:numPr>
+          <w:ilvl w:val="1"/>
+          <w:numId w:val="5"/>
+        </w:numPr>
+      </w:pPr>
+      <w:r>
+        <w:t>Déplaçable (bouton Interface)</w:t>
+      </w:r>
+    </w:p>
+    <w:p>
+      <w:pPr>
+        <w:pStyle w:val="Sansinterligne"/>
+        <w:numPr>
+          <w:ilvl w:val="1"/>
+          <w:numId w:val="5"/>
+        </w:numPr>
+      </w:pPr>
+      <w:r>
+        <w:t>Indication de la sélection (liseré vert)</w:t>
       </w:r>
     </w:p>
     <w:p>
@@ -6195,369 +6541,6 @@
         <w:pStyle w:val="Titre4"/>
       </w:pPr>
       <w:r>
-        <w:t>Evolution –</w:t>
-      </w:r>
-      <w:r>
-        <w:t xml:space="preserve"> Patrouilleur 4/x</w:t>
-      </w:r>
-    </w:p>
-    <w:p>
-      <w:pPr>
-        <w:pStyle w:val="Sansinterligne"/>
-      </w:pPr>
-    </w:p>
-    <w:p>
-      <w:pPr>
-        <w:pStyle w:val="Sansinterligne"/>
-      </w:pPr>
-      <w:r>
-        <w:t>Le but est de s’occuper des métiers à sélection complexe</w:t>
-      </w:r>
-    </w:p>
-    <w:p>
-      <w:pPr>
-        <w:pStyle w:val="Sansinterligne"/>
-        <w:numPr>
-          <w:ilvl w:val="0"/>
-          <w:numId w:val="5"/>
-        </w:numPr>
-      </w:pPr>
-      <w:r>
-        <w:t>Alchimiste : différents types de préparations</w:t>
-      </w:r>
-    </w:p>
-    <w:p>
-      <w:pPr>
-        <w:pStyle w:val="Sansinterligne"/>
-        <w:numPr>
-          <w:ilvl w:val="0"/>
-          <w:numId w:val="5"/>
-        </w:numPr>
-      </w:pPr>
-      <w:r>
-        <w:t>Magicien : les sorts, avec obligation des rangs inférieurs, prix en mana, etc.</w:t>
-      </w:r>
-    </w:p>
-    <w:p>
-      <w:pPr>
-        <w:pStyle w:val="Sansinterligne"/>
-      </w:pPr>
-    </w:p>
-    <w:p>
-      <w:pPr>
-        <w:pStyle w:val="Titre4"/>
-      </w:pPr>
-      <w:r>
-        <w:t>Evolution –</w:t>
-      </w:r>
-      <w:r>
-        <w:t xml:space="preserve"> Patrouilleur 6/x</w:t>
-      </w:r>
-    </w:p>
-    <w:p>
-      <w:pPr>
-        <w:pStyle w:val="Sansinterligne"/>
-      </w:pPr>
-    </w:p>
-    <w:p>
-      <w:pPr>
-        <w:pStyle w:val="Sansinterligne"/>
-      </w:pPr>
-      <w:r>
-        <w:t>Le but est de s’occuper des métiers ajoutant des créatures au personnage</w:t>
-      </w:r>
-    </w:p>
-    <w:p>
-      <w:pPr>
-        <w:pStyle w:val="Sansinterligne"/>
-        <w:numPr>
-          <w:ilvl w:val="0"/>
-          <w:numId w:val="5"/>
-        </w:numPr>
-      </w:pPr>
-      <w:r>
-        <w:t>Chevalier : montures, leurs améliorations</w:t>
-      </w:r>
-    </w:p>
-    <w:p>
-      <w:pPr>
-        <w:pStyle w:val="Sansinterligne"/>
-        <w:numPr>
-          <w:ilvl w:val="0"/>
-          <w:numId w:val="5"/>
-        </w:numPr>
-      </w:pPr>
-      <w:r>
-        <w:t>Maître des bêtes : compagnons animaux, leurs augmentations</w:t>
-      </w:r>
-    </w:p>
-    <w:p>
-      <w:pPr>
-        <w:pStyle w:val="Sansinterligne"/>
-        <w:numPr>
-          <w:ilvl w:val="0"/>
-          <w:numId w:val="5"/>
-        </w:numPr>
-      </w:pPr>
-      <w:r>
-        <w:t>Noble : suivants, type, DV, etc.</w:t>
-      </w:r>
-    </w:p>
-    <w:p>
-      <w:pPr>
-        <w:pStyle w:val="Sansinterligne"/>
-      </w:pPr>
-    </w:p>
-    <w:p>
-      <w:pPr>
-        <w:pStyle w:val="Sansinterligne"/>
-      </w:pPr>
-    </w:p>
-    <w:p>
-      <w:pPr>
-        <w:pStyle w:val="Sansinterligne"/>
-      </w:pPr>
-    </w:p>
-    <w:p>
-      <w:pPr>
-        <w:pStyle w:val="Titre4"/>
-      </w:pPr>
-      <w:r>
-        <w:t xml:space="preserve">Evolution – </w:t>
-      </w:r>
-      <w:r>
-        <w:t>Patrouille 1/x</w:t>
-      </w:r>
-    </w:p>
-    <w:p>
-      <w:pPr>
-        <w:pStyle w:val="Sansinterligne"/>
-      </w:pPr>
-    </w:p>
-    <w:p>
-      <w:pPr>
-        <w:pStyle w:val="Sansinterligne"/>
-        <w:numPr>
-          <w:ilvl w:val="0"/>
-          <w:numId w:val="5"/>
-        </w:numPr>
-      </w:pPr>
-      <w:r>
-        <w:t xml:space="preserve">Ajout d’un élément </w:t>
-      </w:r>
-      <w:r>
-        <w:t>« Patrouille »</w:t>
-      </w:r>
-    </w:p>
-    <w:p>
-      <w:pPr>
-        <w:pStyle w:val="Sansinterligne"/>
-        <w:numPr>
-          <w:ilvl w:val="1"/>
-          <w:numId w:val="5"/>
-        </w:numPr>
-      </w:pPr>
-      <w:r>
-        <w:t>Patrouilleurs : nombre de Patrouilleurs, de Montures, d’animaux de bât, de packs de suivants</w:t>
-      </w:r>
-    </w:p>
-    <w:p>
-      <w:pPr>
-        <w:pStyle w:val="Sansinterligne"/>
-        <w:numPr>
-          <w:ilvl w:val="1"/>
-          <w:numId w:val="5"/>
-        </w:numPr>
-      </w:pPr>
-      <w:r>
-        <w:t>Ressources transportables et transportées – à remplir à la main (Interface)</w:t>
-      </w:r>
-    </w:p>
-    <w:p>
-      <w:pPr>
-        <w:pStyle w:val="Sansinterligne"/>
-        <w:numPr>
-          <w:ilvl w:val="1"/>
-          <w:numId w:val="5"/>
-        </w:numPr>
-      </w:pPr>
-      <w:r>
-        <w:t>Consommation journalière – calcul automatique</w:t>
-      </w:r>
-    </w:p>
-    <w:p>
-      <w:pPr>
-        <w:pStyle w:val="Sansinterligne"/>
-        <w:numPr>
-          <w:ilvl w:val="0"/>
-          <w:numId w:val="5"/>
-        </w:numPr>
-      </w:pPr>
-      <w:r>
-        <w:t>Dans l’interface</w:t>
-      </w:r>
-    </w:p>
-    <w:p>
-      <w:pPr>
-        <w:pStyle w:val="Sansinterligne"/>
-        <w:numPr>
-          <w:ilvl w:val="1"/>
-          <w:numId w:val="5"/>
-        </w:numPr>
-      </w:pPr>
-      <w:r>
-        <w:t>Indique et modifie le nombre de Patrouilleurs, de Montures, d’animaux de bât, de packs de suivants (Interface)</w:t>
-      </w:r>
-    </w:p>
-    <w:p>
-      <w:pPr>
-        <w:pStyle w:val="Sansinterligne"/>
-        <w:numPr>
-          <w:ilvl w:val="1"/>
-          <w:numId w:val="5"/>
-        </w:numPr>
-      </w:pPr>
-      <w:r>
-        <w:t>Indique et modifie Ressources transportables et transportées – à remplir à la main (Interface)</w:t>
-      </w:r>
-    </w:p>
-    <w:p>
-      <w:pPr>
-        <w:pStyle w:val="Sansinterligne"/>
-        <w:numPr>
-          <w:ilvl w:val="1"/>
-          <w:numId w:val="5"/>
-        </w:numPr>
-      </w:pPr>
-      <w:r>
-        <w:t>Indique la consommation journalière – calcul automatique (Interface)</w:t>
-      </w:r>
-    </w:p>
-    <w:p>
-      <w:pPr>
-        <w:pStyle w:val="Sansinterligne"/>
-        <w:numPr>
-          <w:ilvl w:val="1"/>
-          <w:numId w:val="5"/>
-        </w:numPr>
-      </w:pPr>
-      <w:r>
-        <w:t>Bouton « Fin de journée », « Consommer X », « Combat », « Blessé », « Rajout X » (Interface)</w:t>
-      </w:r>
-    </w:p>
-    <w:p>
-      <w:pPr>
-        <w:pStyle w:val="Sansinterligne"/>
-      </w:pPr>
-    </w:p>
-    <w:p>
-      <w:pPr>
-        <w:pStyle w:val="Titre4"/>
-      </w:pPr>
-      <w:r>
-        <w:t xml:space="preserve">Evolution – </w:t>
-      </w:r>
-      <w:r>
-        <w:t>Patrouille 2/x</w:t>
-      </w:r>
-    </w:p>
-    <w:p>
-      <w:pPr>
-        <w:pStyle w:val="Sansinterligne"/>
-      </w:pPr>
-    </w:p>
-    <w:p>
-      <w:pPr>
-        <w:pStyle w:val="Sansinterligne"/>
-        <w:numPr>
-          <w:ilvl w:val="0"/>
-          <w:numId w:val="5"/>
-        </w:numPr>
-      </w:pPr>
-      <w:r>
-        <w:t>Lie les Patrouilleurs à l’objet Patrouille, qui désormais utilise ces informations pour renseigner tout ou partie de ses données</w:t>
-      </w:r>
-    </w:p>
-    <w:p>
-      <w:pPr>
-        <w:pStyle w:val="Sansinterligne"/>
-      </w:pPr>
-    </w:p>
-    <w:p>
-      <w:pPr>
-        <w:pStyle w:val="Titre4"/>
-      </w:pPr>
-      <w:r>
-        <w:t xml:space="preserve">Evolution – </w:t>
-      </w:r>
-      <w:r>
-        <w:t>Patrouille 3/x</w:t>
-      </w:r>
-    </w:p>
-    <w:p>
-      <w:pPr>
-        <w:pStyle w:val="Sansinterligne"/>
-      </w:pPr>
-    </w:p>
-    <w:p>
-      <w:pPr>
-        <w:pStyle w:val="Sansinterligne"/>
-        <w:numPr>
-          <w:ilvl w:val="0"/>
-          <w:numId w:val="5"/>
-        </w:numPr>
-      </w:pPr>
-      <w:r>
-        <w:t>Rajout d’un élément sur la carte</w:t>
-      </w:r>
-    </w:p>
-    <w:p>
-      <w:pPr>
-        <w:pStyle w:val="Sansinterligne"/>
-        <w:numPr>
-          <w:ilvl w:val="1"/>
-          <w:numId w:val="5"/>
-        </w:numPr>
-      </w:pPr>
-      <w:r>
-        <w:t>Pion (avec image ?)</w:t>
-      </w:r>
-    </w:p>
-    <w:p>
-      <w:pPr>
-        <w:pStyle w:val="Sansinterligne"/>
-        <w:numPr>
-          <w:ilvl w:val="1"/>
-          <w:numId w:val="5"/>
-        </w:numPr>
-      </w:pPr>
-      <w:r>
-        <w:t>Déplaçable (bouton Interface)</w:t>
-      </w:r>
-    </w:p>
-    <w:p>
-      <w:pPr>
-        <w:pStyle w:val="Sansinterligne"/>
-        <w:numPr>
-          <w:ilvl w:val="1"/>
-          <w:numId w:val="5"/>
-        </w:numPr>
-      </w:pPr>
-      <w:r>
-        <w:t>Indication de la sélection (liseré vert)</w:t>
-      </w:r>
-    </w:p>
-    <w:p>
-      <w:pPr>
-        <w:pStyle w:val="Sansinterligne"/>
-      </w:pPr>
-    </w:p>
-    <w:p>
-      <w:pPr>
-        <w:pStyle w:val="Titre4"/>
-      </w:pPr>
-      <w:r>
-        <w:lastRenderedPageBreak/>
         <w:t>Evolution –</w:t>
       </w:r>
       <w:r>
@@ -7010,6 +6993,7 @@
         <w:rPr>
           <w:lang w:val="en-US"/>
         </w:rPr>
+        <w:lastRenderedPageBreak/>
         <w:t>Evolution –</w:t>
       </w:r>
       <w:r>
@@ -7094,7 +7078,6 @@
         <w:pStyle w:val="Titre4"/>
       </w:pPr>
       <w:r>
-        <w:lastRenderedPageBreak/>
         <w:t>Evolution –</w:t>
       </w:r>
     </w:p>
@@ -7346,7 +7329,7 @@
           <w:numId w:val="6"/>
         </w:numPr>
       </w:pPr>
-      <w:hyperlink r:id="rId12" w:history="1">
+      <w:hyperlink r:id="rId9" w:history="1">
         <w:r>
           <w:rPr>
             <w:rStyle w:val="Lienhypertexte"/>
@@ -7417,6 +7400,7 @@
         </w:numPr>
       </w:pPr>
       <w:r>
+        <w:lastRenderedPageBreak/>
         <w:t>Utiliser Entity Framework, en mode « code first »</w:t>
       </w:r>
     </w:p>
@@ -7477,7 +7461,6 @@
         </w:numPr>
       </w:pPr>
       <w:r>
-        <w:lastRenderedPageBreak/>
         <w:t>Une BDD unique, du code Open Source, il faut un MDP « général » aussi (ou disposer d’exports réguliers de la BDD</w:t>
       </w:r>
       <w:r>
@@ -7584,7 +7567,7 @@
       <w:r>
         <w:t xml:space="preserve">Modifier la classe par défaut (entre autres défauts) permet de garantir une structure cohérente : </w:t>
       </w:r>
-      <w:hyperlink r:id="rId13" w:history="1">
+      <w:hyperlink r:id="rId10" w:history="1">
         <w:r>
           <w:rPr>
             <w:rStyle w:val="Lienhypertexte"/>
@@ -7790,6 +7773,7 @@
         <w:pStyle w:val="Sansinterligne"/>
       </w:pPr>
       <w:r>
+        <w:lastRenderedPageBreak/>
         <w:t>Mettre en place SonarCloud, gratuit pour les projets Open Source, et très rapide à configurer</w:t>
       </w:r>
     </w:p>
@@ -7828,7 +7812,7 @@
       <w:r>
         <w:t xml:space="preserve"> SonarLint est une extension pour VisualStudio permettant d’avoir un retour directement dans l’IDE de l’évaluation des règles définies dans SonarQube : </w:t>
       </w:r>
-      <w:hyperlink r:id="rId14" w:history="1">
+      <w:hyperlink r:id="rId11" w:history="1">
         <w:r>
           <w:rPr>
             <w:rStyle w:val="Lienhypertexte"/>
@@ -7846,7 +7830,6 @@
         </w:numPr>
       </w:pPr>
       <w:r>
-        <w:lastRenderedPageBreak/>
         <w:t>SonarCloud est gratuit pour les projets Open Source</w:t>
       </w:r>
     </w:p>
@@ -8096,7 +8079,7 @@
         </w:rPr>
         <w:t xml:space="preserve"> Tuto : </w:t>
       </w:r>
-      <w:hyperlink r:id="rId15" w:history="1">
+      <w:hyperlink r:id="rId12" w:history="1">
         <w:r>
           <w:rPr>
             <w:rStyle w:val="Lienhypertexte"/>
@@ -8264,6 +8247,7 @@
         </w:numPr>
       </w:pPr>
       <w:r>
+        <w:lastRenderedPageBreak/>
         <w:t xml:space="preserve"> GIT : https://www.git-tower.com/learn/git/ebook/en/command-line/appendix/best-practices</w:t>
       </w:r>
     </w:p>
@@ -8324,7 +8308,6 @@
         </w:numPr>
       </w:pPr>
       <w:r>
-        <w:lastRenderedPageBreak/>
         <w:t xml:space="preserve"> Chercher d'autres documents de best practices</w:t>
       </w:r>
     </w:p>
@@ -8617,6 +8600,7 @@
         </w:numPr>
       </w:pPr>
       <w:r>
+        <w:lastRenderedPageBreak/>
         <w:t xml:space="preserve"> [X] HexModel : virer le HexData</w:t>
       </w:r>
     </w:p>
@@ -8689,7 +8673,6 @@
         </w:numPr>
       </w:pPr>
       <w:r>
-        <w:lastRenderedPageBreak/>
         <w:t>[X] Interface UI : afficher le type de terrain sélectionné sur clic droit (sélectionner dans listes ?)</w:t>
       </w:r>
     </w:p>
@@ -9017,6 +9000,7 @@
         </w:numPr>
       </w:pPr>
       <w:r>
+        <w:lastRenderedPageBreak/>
         <w:t xml:space="preserve"> [ ] Réfléchir à comment enregistrer les données de localisation des points d'une rivière. Possiblement s'organiser avec les points centraux comme référence, et des fonctions de traduction</w:t>
       </w:r>
     </w:p>
@@ -9122,7 +9106,6 @@
         </w:numPr>
       </w:pPr>
       <w:r>
-        <w:lastRenderedPageBreak/>
         <w:t>[ ] Regénération d'une carte (avec demande dimensions)</w:t>
       </w:r>
     </w:p>

</xml_diff>

<commit_message>
Work in progress : add point
</commit_message>
<xml_diff>
--- a/MyProject.docx
+++ b/MyProject.docx
@@ -3473,6 +3473,9 @@
         </w:numPr>
       </w:pPr>
       <w:r>
+        <w:t xml:space="preserve">DONE – </w:t>
+      </w:r>
+      <w:r>
         <w:t>Note :</w:t>
       </w:r>
     </w:p>
@@ -3505,6 +3508,15 @@
       <w:r>
         <w:t xml:space="preserve"> ce serait plus simple de bouger d’abord les DrawingInformations, puis de fournir les points bougés, plutôt qu’un mouvement. (on peut garder l’ancienne fonction en la renommant, si on veut garder de l’historique)</w:t>
       </w:r>
+      <w:r>
+        <w:t xml:space="preserve"> </w:t>
+      </w:r>
+      <w:r>
+        <w:sym w:font="Wingdings" w:char="F0E8"/>
+      </w:r>
+      <w:r>
+        <w:t xml:space="preserve"> Fait avec un simple appel à Update shapes.</w:t>
+      </w:r>
     </w:p>
     <w:p>
       <w:pPr>
@@ -3531,6 +3543,226 @@
       </w:r>
       <w:r>
         <w:t xml:space="preserve"> Fonctions de « dessin » qui manipule seulement les centres, etc</w:t>
+      </w:r>
+    </w:p>
+    <w:p>
+      <w:pPr>
+        <w:pStyle w:val="Sansinterligne"/>
+        <w:numPr>
+          <w:ilvl w:val="0"/>
+          <w:numId w:val="5"/>
+        </w:numPr>
+      </w:pPr>
+      <w:r>
+        <w:t>Test carte :</w:t>
+      </w:r>
+    </w:p>
+    <w:p>
+      <w:pPr>
+        <w:pStyle w:val="Sansinterligne"/>
+        <w:numPr>
+          <w:ilvl w:val="1"/>
+          <w:numId w:val="5"/>
+        </w:numPr>
+      </w:pPr>
+      <w:r>
+        <w:t xml:space="preserve">DONE – </w:t>
+      </w:r>
+      <w:r>
+        <w:t>C</w:t>
+      </w:r>
+      <w:r>
+        <w:t xml:space="preserve">lic </w:t>
+      </w:r>
+      <w:r>
+        <w:sym w:font="Wingdings" w:char="F0E8"/>
+      </w:r>
+      <w:r>
+        <w:t xml:space="preserve"> ajout point noir au centre de l’hexagone</w:t>
+      </w:r>
+    </w:p>
+    <w:p>
+      <w:pPr>
+        <w:pStyle w:val="Sansinterligne"/>
+        <w:numPr>
+          <w:ilvl w:val="1"/>
+          <w:numId w:val="5"/>
+        </w:numPr>
+      </w:pPr>
+      <w:r>
+        <w:lastRenderedPageBreak/>
+        <w:t xml:space="preserve">DONE - </w:t>
+      </w:r>
+      <w:r>
+        <w:t>Ajout sur le lieu exact de clic</w:t>
+      </w:r>
+    </w:p>
+    <w:p>
+      <w:pPr>
+        <w:pStyle w:val="Sansinterligne"/>
+        <w:numPr>
+          <w:ilvl w:val="1"/>
+          <w:numId w:val="5"/>
+        </w:numPr>
+      </w:pPr>
+      <w:r>
+        <w:t xml:space="preserve">DONE - </w:t>
+      </w:r>
+      <w:r>
+        <w:t>Ajout sur le point le plus proche</w:t>
+      </w:r>
+      <w:r>
+        <w:t xml:space="preserve"> </w:t>
+      </w:r>
+    </w:p>
+    <w:p>
+      <w:pPr>
+        <w:pStyle w:val="Sansinterligne"/>
+        <w:numPr>
+          <w:ilvl w:val="1"/>
+          <w:numId w:val="5"/>
+        </w:numPr>
+      </w:pPr>
+      <w:r>
+        <w:t>DONE - Bouton « Add »</w:t>
+      </w:r>
+    </w:p>
+    <w:p>
+      <w:pPr>
+        <w:pStyle w:val="Sansinterligne"/>
+        <w:numPr>
+          <w:ilvl w:val="1"/>
+          <w:numId w:val="5"/>
+        </w:numPr>
+      </w:pPr>
+      <w:r>
+        <w:t>Objet ajouté bouge avec le reste.</w:t>
+      </w:r>
+    </w:p>
+    <w:p>
+      <w:pPr>
+        <w:pStyle w:val="Sansinterligne"/>
+        <w:numPr>
+          <w:ilvl w:val="2"/>
+          <w:numId w:val="5"/>
+        </w:numPr>
+      </w:pPr>
+      <w:r>
+        <w:t>V</w:t>
+      </w:r>
+      <w:r>
+        <w:t xml:space="preserve">iew </w:t>
+      </w:r>
+      <w:r>
+        <w:t>M</w:t>
+      </w:r>
+      <w:r>
+        <w:t>odel</w:t>
+      </w:r>
+    </w:p>
+    <w:p>
+      <w:pPr>
+        <w:pStyle w:val="Sansinterligne"/>
+        <w:numPr>
+          <w:ilvl w:val="1"/>
+          <w:numId w:val="5"/>
+        </w:numPr>
+      </w:pPr>
+      <w:r>
+        <w:t xml:space="preserve">DONE - </w:t>
+      </w:r>
+      <w:r>
+        <w:t>Objet ajouté dis</w:t>
+      </w:r>
+      <w:r>
+        <w:t>pose d’un nom « Bob » à droite</w:t>
+      </w:r>
+    </w:p>
+    <w:p>
+      <w:pPr>
+        <w:pStyle w:val="Sansinterligne"/>
+        <w:numPr>
+          <w:ilvl w:val="1"/>
+          <w:numId w:val="5"/>
+        </w:numPr>
+      </w:pPr>
+      <w:r>
+        <w:t xml:space="preserve">DONE - </w:t>
+      </w:r>
+      <w:r>
+        <w:t xml:space="preserve">Affichage fenêtre sur clic, validation </w:t>
+      </w:r>
+      <w:r>
+        <w:sym w:font="Wingdings" w:char="F0E8"/>
+      </w:r>
+      <w:r>
+        <w:t xml:space="preserve"> ajout.</w:t>
+      </w:r>
+    </w:p>
+    <w:p>
+      <w:pPr>
+        <w:pStyle w:val="Sansinterligne"/>
+        <w:numPr>
+          <w:ilvl w:val="1"/>
+          <w:numId w:val="5"/>
+        </w:numPr>
+      </w:pPr>
+      <w:r>
+        <w:t xml:space="preserve">DONE - </w:t>
+      </w:r>
+      <w:r>
+        <w:t xml:space="preserve">Fenêtre demande nom, validation </w:t>
+      </w:r>
+      <w:r>
+        <w:sym w:font="Wingdings" w:char="F0E8"/>
+      </w:r>
+      <w:r>
+        <w:t xml:space="preserve"> ajout avec nom</w:t>
+      </w:r>
+    </w:p>
+    <w:p>
+      <w:pPr>
+        <w:pStyle w:val="Sansinterligne"/>
+        <w:numPr>
+          <w:ilvl w:val="1"/>
+          <w:numId w:val="5"/>
+        </w:numPr>
+      </w:pPr>
+      <w:r>
+        <w:t xml:space="preserve">DONE - </w:t>
+      </w:r>
+      <w:r>
+        <w:t>Bouton cancel de la fenêtre</w:t>
+      </w:r>
+    </w:p>
+    <w:p>
+      <w:pPr>
+        <w:pStyle w:val="Sansinterligne"/>
+        <w:numPr>
+          <w:ilvl w:val="1"/>
+          <w:numId w:val="5"/>
+        </w:numPr>
+      </w:pPr>
+      <w:r>
+        <w:t>Bouton valider seulement si nom fourni</w:t>
+      </w:r>
+    </w:p>
+    <w:p>
+      <w:pPr>
+        <w:pStyle w:val="Sansinterligne"/>
+        <w:numPr>
+          <w:ilvl w:val="1"/>
+          <w:numId w:val="5"/>
+        </w:numPr>
+      </w:pPr>
+      <w:r>
+        <w:t xml:space="preserve">Enter sur champ texte </w:t>
+      </w:r>
+      <w:r>
+        <w:sym w:font="Wingdings" w:char="F0E8"/>
+      </w:r>
+      <w:r>
+        <w:t xml:space="preserve"> Validation</w:t>
       </w:r>
       <w:bookmarkStart w:id="7" w:name="_GoBack"/>
       <w:bookmarkEnd w:id="7"/>
@@ -3544,440 +3776,442 @@
         </w:numPr>
       </w:pPr>
       <w:r>
-        <w:t>Test carte :</w:t>
-      </w:r>
-    </w:p>
-    <w:p>
-      <w:pPr>
-        <w:pStyle w:val="Sansinterligne"/>
-        <w:numPr>
-          <w:ilvl w:val="1"/>
-          <w:numId w:val="5"/>
-        </w:numPr>
-      </w:pPr>
-      <w:r>
-        <w:t xml:space="preserve">DONE - </w:t>
-      </w:r>
-      <w:r>
-        <w:t>Bouton « Add »</w:t>
-      </w:r>
-    </w:p>
-    <w:p>
-      <w:pPr>
-        <w:pStyle w:val="Sansinterligne"/>
-        <w:numPr>
-          <w:ilvl w:val="1"/>
-          <w:numId w:val="5"/>
-        </w:numPr>
-      </w:pPr>
-      <w:r>
-        <w:t xml:space="preserve">« Add » + clic </w:t>
+        <w:t>Implémentation de l’enum des ZIndex.</w:t>
+      </w:r>
+    </w:p>
+    <w:p>
+      <w:pPr>
+        <w:pStyle w:val="Sansinterligne"/>
+        <w:numPr>
+          <w:ilvl w:val="0"/>
+          <w:numId w:val="5"/>
+        </w:numPr>
+      </w:pPr>
+      <w:r>
+        <w:t>Community Data / Model</w:t>
+      </w:r>
+    </w:p>
+    <w:p>
+      <w:pPr>
+        <w:pStyle w:val="Sansinterligne"/>
+        <w:numPr>
+          <w:ilvl w:val="1"/>
+          <w:numId w:val="5"/>
+        </w:numPr>
+      </w:pPr>
+      <w:r>
+        <w:t>Nom : texte</w:t>
+      </w:r>
+    </w:p>
+    <w:p>
+      <w:pPr>
+        <w:pStyle w:val="Sansinterligne"/>
+        <w:numPr>
+          <w:ilvl w:val="1"/>
+          <w:numId w:val="5"/>
+        </w:numPr>
+      </w:pPr>
+      <w:r>
+        <w:t>Type : texte</w:t>
+      </w:r>
+    </w:p>
+    <w:p>
+      <w:pPr>
+        <w:pStyle w:val="Sansinterligne"/>
+        <w:numPr>
+          <w:ilvl w:val="1"/>
+          <w:numId w:val="5"/>
+        </w:numPr>
+      </w:pPr>
+      <w:r>
+        <w:t>Taille : entier</w:t>
+      </w:r>
+    </w:p>
+    <w:p>
+      <w:pPr>
+        <w:pStyle w:val="Sansinterligne"/>
+        <w:numPr>
+          <w:ilvl w:val="1"/>
+          <w:numId w:val="5"/>
+        </w:numPr>
+      </w:pPr>
+      <w:r>
+        <w:t>Nombre et type des Habitants : entier, texte</w:t>
+      </w:r>
+    </w:p>
+    <w:p>
+      <w:pPr>
+        <w:pStyle w:val="Sansinterligne"/>
+        <w:numPr>
+          <w:ilvl w:val="1"/>
+          <w:numId w:val="5"/>
+        </w:numPr>
+      </w:pPr>
+      <w:r>
+        <w:t>Description : texte</w:t>
+      </w:r>
+    </w:p>
+    <w:p>
+      <w:pPr>
+        <w:pStyle w:val="Sansinterligne"/>
+        <w:numPr>
+          <w:ilvl w:val="0"/>
+          <w:numId w:val="5"/>
+        </w:numPr>
+      </w:pPr>
+      <w:r>
+        <w:t>Création sur carte</w:t>
+      </w:r>
+    </w:p>
+    <w:p>
+      <w:pPr>
+        <w:pStyle w:val="Sansinterligne"/>
+        <w:numPr>
+          <w:ilvl w:val="1"/>
+          <w:numId w:val="5"/>
+        </w:numPr>
+      </w:pPr>
+      <w:r>
+        <w:t>Un bouton « Ajouter Communauté »</w:t>
+      </w:r>
+    </w:p>
+    <w:p>
+      <w:pPr>
+        <w:pStyle w:val="Sansinterligne"/>
+        <w:numPr>
+          <w:ilvl w:val="1"/>
+          <w:numId w:val="5"/>
+        </w:numPr>
+      </w:pPr>
+      <w:r>
+        <w:t xml:space="preserve">Bouton cliqué + clic sur carte </w:t>
       </w:r>
       <w:r>
         <w:sym w:font="Wingdings" w:char="F0E8"/>
       </w:r>
       <w:r>
-        <w:t xml:space="preserve"> ajout point noir au centre de l’hexagone</w:t>
-      </w:r>
-    </w:p>
-    <w:p>
-      <w:pPr>
-        <w:pStyle w:val="Sansinterligne"/>
-        <w:numPr>
-          <w:ilvl w:val="1"/>
-          <w:numId w:val="5"/>
-        </w:numPr>
+        <w:t xml:space="preserve"> Fenêtre de création qui reprend les données ci-dessus</w:t>
+      </w:r>
+    </w:p>
+    <w:p>
+      <w:pPr>
+        <w:pStyle w:val="Sansinterligne"/>
+        <w:numPr>
+          <w:ilvl w:val="1"/>
+          <w:numId w:val="5"/>
+        </w:numPr>
+      </w:pPr>
+      <w:r>
+        <w:t>L’ajout ne se fait que sur validation</w:t>
+      </w:r>
+    </w:p>
+    <w:p>
+      <w:pPr>
+        <w:pStyle w:val="Sansinterligne"/>
+        <w:numPr>
+          <w:ilvl w:val="1"/>
+          <w:numId w:val="5"/>
+        </w:numPr>
+      </w:pPr>
+      <w:r>
+        <w:t>Pour l’identification / sauvegarde des points : le clic est pris dans un Hex, donc on peut récupérer son centre, l’éloignement X et Y du centre, et le pourcentage de Width et Height correspondant. Cela fait donc : Column, Row, %Width, %Height. Ensuite l’objet créé aura ses propres fonctions de « redessin ».</w:t>
+      </w:r>
+    </w:p>
+    <w:p>
+      <w:pPr>
+        <w:pStyle w:val="Sansinterligne"/>
+        <w:numPr>
+          <w:ilvl w:val="1"/>
+          <w:numId w:val="5"/>
+        </w:numPr>
+      </w:pPr>
+      <w:r>
+        <w:t>A noter qu’une Communauté peut se permettre d’être intégrée à un Hex, mais que, pour viser long terme / ligne, l’en sortir peut être une bonne idée.</w:t>
+      </w:r>
+    </w:p>
+    <w:p>
+      <w:pPr>
+        <w:pStyle w:val="Sansinterligne"/>
+        <w:numPr>
+          <w:ilvl w:val="0"/>
+          <w:numId w:val="5"/>
+        </w:numPr>
+      </w:pPr>
+      <w:r>
+        <w:t xml:space="preserve">Sélection sur carte </w:t>
+      </w:r>
+      <w:r>
+        <w:sym w:font="Wingdings" w:char="F0E8"/>
+      </w:r>
+      <w:r>
+        <w:t xml:space="preserve"> interface de visualisation / modification, reprenant les informations</w:t>
+      </w:r>
+    </w:p>
+    <w:p>
+      <w:pPr>
+        <w:pStyle w:val="Sansinterligne"/>
+        <w:numPr>
+          <w:ilvl w:val="0"/>
+          <w:numId w:val="5"/>
+        </w:numPr>
+      </w:pPr>
+      <w:r>
+        <w:t>Modes de jeu</w:t>
+      </w:r>
+    </w:p>
+    <w:p>
+      <w:pPr>
+        <w:pStyle w:val="Sansinterligne"/>
+        <w:numPr>
+          <w:ilvl w:val="1"/>
+          <w:numId w:val="5"/>
+        </w:numPr>
+      </w:pPr>
+      <w:r>
+        <w:t>Création : Placement d’une communauté, pas de description</w:t>
+      </w:r>
+    </w:p>
+    <w:p>
+      <w:pPr>
+        <w:pStyle w:val="Sansinterligne"/>
+        <w:numPr>
+          <w:ilvl w:val="1"/>
+          <w:numId w:val="5"/>
+        </w:numPr>
+      </w:pPr>
+      <w:r>
+        <w:t>XXXXX</w:t>
+      </w:r>
+    </w:p>
+    <w:p>
+      <w:pPr>
+        <w:pStyle w:val="Sansinterligne"/>
+        <w:numPr>
+          <w:ilvl w:val="0"/>
+          <w:numId w:val="5"/>
+        </w:numPr>
+      </w:pPr>
+      <w:r>
+        <w:t>Enum CommunityType</w:t>
+      </w:r>
+    </w:p>
+    <w:p>
+      <w:pPr>
+        <w:pStyle w:val="Sansinterligne"/>
+        <w:numPr>
+          <w:ilvl w:val="1"/>
+          <w:numId w:val="5"/>
+        </w:numPr>
+      </w:pPr>
+      <w:r>
+        <w:t>City / Cité</w:t>
+      </w:r>
+    </w:p>
+    <w:p>
+      <w:pPr>
+        <w:pStyle w:val="Sansinterligne"/>
+        <w:numPr>
+          <w:ilvl w:val="1"/>
+          <w:numId w:val="5"/>
+        </w:numPr>
+      </w:pPr>
+      <w:r>
+        <w:t>Town / Ville</w:t>
+      </w:r>
+    </w:p>
+    <w:p>
+      <w:pPr>
+        <w:pStyle w:val="Sansinterligne"/>
+        <w:numPr>
+          <w:ilvl w:val="1"/>
+          <w:numId w:val="5"/>
+        </w:numPr>
+      </w:pPr>
+      <w:r>
+        <w:t>Burg / Bourgade</w:t>
+      </w:r>
+    </w:p>
+    <w:p>
+      <w:pPr>
+        <w:pStyle w:val="Sansinterligne"/>
+        <w:numPr>
+          <w:ilvl w:val="1"/>
+          <w:numId w:val="5"/>
+        </w:numPr>
+      </w:pPr>
+      <w:r>
+        <w:t>Village / Village</w:t>
+      </w:r>
+    </w:p>
+    <w:p>
+      <w:pPr>
+        <w:pStyle w:val="Sansinterligne"/>
+        <w:numPr>
+          <w:ilvl w:val="1"/>
+          <w:numId w:val="5"/>
+        </w:numPr>
+      </w:pPr>
+      <w:r>
+        <w:t>AgriculturalDomain / Domaine Agricole</w:t>
+      </w:r>
+    </w:p>
+    <w:p>
+      <w:pPr>
+        <w:pStyle w:val="Sansinterligne"/>
+        <w:numPr>
+          <w:ilvl w:val="0"/>
+          <w:numId w:val="5"/>
+        </w:numPr>
+      </w:pPr>
+      <w:r>
+        <w:t>Enum divers :</w:t>
+      </w:r>
+    </w:p>
+    <w:p>
+      <w:pPr>
+        <w:pStyle w:val="Sansinterligne"/>
+        <w:numPr>
+          <w:ilvl w:val="1"/>
+          <w:numId w:val="5"/>
+        </w:numPr>
+      </w:pPr>
+      <w:r>
+        <w:t>AgriculturalDomainActivity</w:t>
+      </w:r>
+    </w:p>
+    <w:p>
+      <w:pPr>
+        <w:pStyle w:val="Sansinterligne"/>
+        <w:numPr>
+          <w:ilvl w:val="2"/>
+          <w:numId w:val="5"/>
+        </w:numPr>
+      </w:pPr>
+      <w:r>
+        <w:t>AnimalHusbandryType</w:t>
+      </w:r>
+    </w:p>
+    <w:p>
+      <w:pPr>
+        <w:pStyle w:val="Sansinterligne"/>
+        <w:numPr>
+          <w:ilvl w:val="2"/>
+          <w:numId w:val="5"/>
+        </w:numPr>
+      </w:pPr>
+      <w:r>
+        <w:t>MineType</w:t>
+      </w:r>
+    </w:p>
+    <w:p>
+      <w:pPr>
+        <w:pStyle w:val="Sansinterligne"/>
+        <w:numPr>
+          <w:ilvl w:val="2"/>
+          <w:numId w:val="5"/>
+        </w:numPr>
+      </w:pPr>
+      <w:r>
+        <w:t>QuarryType</w:t>
+      </w:r>
+    </w:p>
+    <w:p>
+      <w:pPr>
+        <w:pStyle w:val="Sansinterligne"/>
+        <w:numPr>
+          <w:ilvl w:val="1"/>
+          <w:numId w:val="5"/>
+        </w:numPr>
+      </w:pPr>
+      <w:r>
+        <w:t>VillageType</w:t>
+      </w:r>
+    </w:p>
+    <w:p>
+      <w:pPr>
+        <w:pStyle w:val="Sansinterligne"/>
+        <w:numPr>
+          <w:ilvl w:val="1"/>
+          <w:numId w:val="5"/>
+        </w:numPr>
+      </w:pPr>
+      <w:r>
+        <w:t>BurgType</w:t>
+      </w:r>
+    </w:p>
+    <w:p>
+      <w:pPr>
+        <w:pStyle w:val="Sansinterligne"/>
+        <w:numPr>
+          <w:ilvl w:val="1"/>
+          <w:numId w:val="5"/>
+        </w:numPr>
+      </w:pPr>
+      <w:r>
+        <w:t>CityTownType</w:t>
+      </w:r>
+    </w:p>
+    <w:p>
+      <w:pPr>
+        <w:pStyle w:val="Sansinterligne"/>
+        <w:numPr>
+          <w:ilvl w:val="0"/>
+          <w:numId w:val="5"/>
+        </w:numPr>
+      </w:pPr>
+      <w:r>
+        <w:t>Les enums liés aux communautés</w:t>
+      </w:r>
+    </w:p>
+    <w:p>
+      <w:pPr>
+        <w:pStyle w:val="Sansinterligne"/>
+      </w:pPr>
+    </w:p>
+    <w:p>
+      <w:pPr>
+        <w:pStyle w:val="Titre2"/>
+      </w:pPr>
+      <w:r>
+        <w:t>Planification</w:t>
+      </w:r>
+    </w:p>
+    <w:p>
+      <w:pPr>
+        <w:pStyle w:val="Sansinterligne"/>
+      </w:pPr>
+    </w:p>
+    <w:p>
+      <w:pPr>
+        <w:pStyle w:val="Titre3"/>
       </w:pPr>
       <w:r>
         <w:lastRenderedPageBreak/>
-        <w:t xml:space="preserve">DONE - </w:t>
-      </w:r>
-      <w:r>
-        <w:t>Ajout sur le lieu exact de clic</w:t>
-      </w:r>
-    </w:p>
-    <w:p>
-      <w:pPr>
-        <w:pStyle w:val="Sansinterligne"/>
-        <w:numPr>
-          <w:ilvl w:val="1"/>
-          <w:numId w:val="5"/>
-        </w:numPr>
-      </w:pPr>
-      <w:r>
-        <w:t>Ajout sur le point le plus proche</w:t>
-      </w:r>
-    </w:p>
-    <w:p>
-      <w:pPr>
-        <w:pStyle w:val="Sansinterligne"/>
-        <w:numPr>
-          <w:ilvl w:val="1"/>
-          <w:numId w:val="5"/>
-        </w:numPr>
-      </w:pPr>
-      <w:r>
-        <w:t xml:space="preserve">Affichage fenêtre sur clic, validation </w:t>
-      </w:r>
-      <w:r>
-        <w:sym w:font="Wingdings" w:char="F0E8"/>
-      </w:r>
-      <w:r>
-        <w:t xml:space="preserve"> ajout.</w:t>
-      </w:r>
-    </w:p>
-    <w:p>
-      <w:pPr>
-        <w:pStyle w:val="Sansinterligne"/>
-        <w:numPr>
-          <w:ilvl w:val="1"/>
-          <w:numId w:val="5"/>
-        </w:numPr>
-      </w:pPr>
-      <w:r>
-        <w:t>Objet ajouté dispose d’un nom « Bob » en dessous</w:t>
-      </w:r>
-    </w:p>
-    <w:p>
-      <w:pPr>
-        <w:pStyle w:val="Sansinterligne"/>
-        <w:numPr>
-          <w:ilvl w:val="1"/>
-          <w:numId w:val="5"/>
-        </w:numPr>
-      </w:pPr>
-      <w:r>
-        <w:t xml:space="preserve">Fenêtre demande nom, validation </w:t>
-      </w:r>
-      <w:r>
-        <w:sym w:font="Wingdings" w:char="F0E8"/>
-      </w:r>
-      <w:r>
-        <w:t xml:space="preserve"> ajout avec nom</w:t>
-      </w:r>
-    </w:p>
-    <w:p>
-      <w:pPr>
-        <w:pStyle w:val="Sansinterligne"/>
-        <w:numPr>
-          <w:ilvl w:val="1"/>
-          <w:numId w:val="5"/>
-        </w:numPr>
-      </w:pPr>
-      <w:r>
-        <w:t>Bouton cancel de la fenêtre</w:t>
-      </w:r>
-    </w:p>
-    <w:p>
-      <w:pPr>
-        <w:pStyle w:val="Sansinterligne"/>
-        <w:numPr>
-          <w:ilvl w:val="1"/>
-          <w:numId w:val="5"/>
-        </w:numPr>
-      </w:pPr>
-      <w:r>
-        <w:t>Bouton valider seulement si nom fourni</w:t>
-      </w:r>
-    </w:p>
-    <w:p>
-      <w:pPr>
-        <w:pStyle w:val="Sansinterligne"/>
-        <w:numPr>
-          <w:ilvl w:val="0"/>
-          <w:numId w:val="5"/>
-        </w:numPr>
-      </w:pPr>
-      <w:r>
-        <w:t>Community Data / Model</w:t>
-      </w:r>
-    </w:p>
-    <w:p>
-      <w:pPr>
-        <w:pStyle w:val="Sansinterligne"/>
-        <w:numPr>
-          <w:ilvl w:val="1"/>
-          <w:numId w:val="5"/>
-        </w:numPr>
-      </w:pPr>
-      <w:r>
-        <w:t>Nom : texte</w:t>
-      </w:r>
-    </w:p>
-    <w:p>
-      <w:pPr>
-        <w:pStyle w:val="Sansinterligne"/>
-        <w:numPr>
-          <w:ilvl w:val="1"/>
-          <w:numId w:val="5"/>
-        </w:numPr>
-      </w:pPr>
-      <w:r>
-        <w:t>Type : texte</w:t>
-      </w:r>
-    </w:p>
-    <w:p>
-      <w:pPr>
-        <w:pStyle w:val="Sansinterligne"/>
-        <w:numPr>
-          <w:ilvl w:val="1"/>
-          <w:numId w:val="5"/>
-        </w:numPr>
-      </w:pPr>
-      <w:r>
-        <w:t>Taille : entier</w:t>
-      </w:r>
-    </w:p>
-    <w:p>
-      <w:pPr>
-        <w:pStyle w:val="Sansinterligne"/>
-        <w:numPr>
-          <w:ilvl w:val="1"/>
-          <w:numId w:val="5"/>
-        </w:numPr>
-      </w:pPr>
-      <w:r>
-        <w:t>Nombre et type des Habitants : entier, texte</w:t>
-      </w:r>
-    </w:p>
-    <w:p>
-      <w:pPr>
-        <w:pStyle w:val="Sansinterligne"/>
-        <w:numPr>
-          <w:ilvl w:val="1"/>
-          <w:numId w:val="5"/>
-        </w:numPr>
-      </w:pPr>
-      <w:r>
-        <w:t>Description : texte</w:t>
-      </w:r>
-    </w:p>
-    <w:p>
-      <w:pPr>
-        <w:pStyle w:val="Sansinterligne"/>
-        <w:numPr>
-          <w:ilvl w:val="0"/>
-          <w:numId w:val="5"/>
-        </w:numPr>
-      </w:pPr>
-      <w:r>
-        <w:t>Création sur carte</w:t>
-      </w:r>
-    </w:p>
-    <w:p>
-      <w:pPr>
-        <w:pStyle w:val="Sansinterligne"/>
-        <w:numPr>
-          <w:ilvl w:val="1"/>
-          <w:numId w:val="5"/>
-        </w:numPr>
-      </w:pPr>
-      <w:r>
-        <w:t>Un bouton « Ajouter Communauté »</w:t>
-      </w:r>
-    </w:p>
-    <w:p>
-      <w:pPr>
-        <w:pStyle w:val="Sansinterligne"/>
-        <w:numPr>
-          <w:ilvl w:val="1"/>
-          <w:numId w:val="5"/>
-        </w:numPr>
-      </w:pPr>
-      <w:r>
-        <w:t xml:space="preserve">Bouton cliqué + clic sur carte </w:t>
-      </w:r>
-      <w:r>
-        <w:sym w:font="Wingdings" w:char="F0E8"/>
-      </w:r>
-      <w:r>
-        <w:t xml:space="preserve"> Fenêtre de création qui reprend les données ci-dessus</w:t>
-      </w:r>
-    </w:p>
-    <w:p>
-      <w:pPr>
-        <w:pStyle w:val="Sansinterligne"/>
-        <w:numPr>
-          <w:ilvl w:val="1"/>
-          <w:numId w:val="5"/>
-        </w:numPr>
-      </w:pPr>
-      <w:r>
-        <w:t>L’ajout ne se fait que sur validation</w:t>
-      </w:r>
-    </w:p>
-    <w:p>
-      <w:pPr>
-        <w:pStyle w:val="Sansinterligne"/>
-        <w:numPr>
-          <w:ilvl w:val="1"/>
-          <w:numId w:val="5"/>
-        </w:numPr>
-      </w:pPr>
-      <w:r>
-        <w:t>Pour l’identification / sauvegarde des points : le clic est pris dans un Hex, donc on peut récupérer son centre, l’éloignement X et Y du centre, et le pourcentage de Width et Height correspondant. Cela fait donc : Column, Row, %Width, %Height. Ensuite l’objet créé aura ses propres fonctions de « redessin ».</w:t>
-      </w:r>
-    </w:p>
-    <w:p>
-      <w:pPr>
-        <w:pStyle w:val="Sansinterligne"/>
-        <w:numPr>
-          <w:ilvl w:val="1"/>
-          <w:numId w:val="5"/>
-        </w:numPr>
-      </w:pPr>
-      <w:r>
-        <w:t>A noter qu’une Communauté peut se permettre d’être intégrée à un Hex, mais que, pour viser long terme / ligne, l’en sortir peut être une bonne idée.</w:t>
-      </w:r>
-    </w:p>
-    <w:p>
-      <w:pPr>
-        <w:pStyle w:val="Sansinterligne"/>
-        <w:numPr>
-          <w:ilvl w:val="0"/>
-          <w:numId w:val="5"/>
-        </w:numPr>
-      </w:pPr>
-      <w:r>
-        <w:t xml:space="preserve">Sélection sur carte </w:t>
-      </w:r>
-      <w:r>
-        <w:sym w:font="Wingdings" w:char="F0E8"/>
-      </w:r>
-      <w:r>
-        <w:t xml:space="preserve"> interface de visualisation / modification, reprenant les informations</w:t>
-      </w:r>
-    </w:p>
-    <w:p>
-      <w:pPr>
-        <w:pStyle w:val="Sansinterligne"/>
-        <w:numPr>
-          <w:ilvl w:val="0"/>
-          <w:numId w:val="5"/>
-        </w:numPr>
-      </w:pPr>
-      <w:r>
-        <w:t>Modes de jeu</w:t>
-      </w:r>
-    </w:p>
-    <w:p>
-      <w:pPr>
-        <w:pStyle w:val="Sansinterligne"/>
-        <w:numPr>
-          <w:ilvl w:val="1"/>
-          <w:numId w:val="5"/>
-        </w:numPr>
-      </w:pPr>
-      <w:r>
-        <w:t>Création : Placement d’une communauté, pas de description</w:t>
-      </w:r>
-    </w:p>
-    <w:p>
-      <w:pPr>
-        <w:pStyle w:val="Sansinterligne"/>
-        <w:numPr>
-          <w:ilvl w:val="1"/>
-          <w:numId w:val="5"/>
-        </w:numPr>
-      </w:pPr>
-      <w:r>
-        <w:t>XXXXX</w:t>
-      </w:r>
-    </w:p>
-    <w:p>
-      <w:pPr>
-        <w:pStyle w:val="Sansinterligne"/>
-        <w:numPr>
-          <w:ilvl w:val="0"/>
-          <w:numId w:val="5"/>
-        </w:numPr>
-      </w:pPr>
-      <w:r>
-        <w:t>Enum CommunityType</w:t>
-      </w:r>
-    </w:p>
-    <w:p>
-      <w:pPr>
-        <w:pStyle w:val="Sansinterligne"/>
-        <w:numPr>
-          <w:ilvl w:val="1"/>
-          <w:numId w:val="5"/>
-        </w:numPr>
-      </w:pPr>
-      <w:r>
-        <w:t>City / Cité</w:t>
-      </w:r>
-    </w:p>
-    <w:p>
-      <w:pPr>
-        <w:pStyle w:val="Sansinterligne"/>
-        <w:numPr>
-          <w:ilvl w:val="1"/>
-          <w:numId w:val="5"/>
-        </w:numPr>
-      </w:pPr>
-      <w:r>
-        <w:t>Town / Ville</w:t>
-      </w:r>
-    </w:p>
-    <w:p>
-      <w:pPr>
-        <w:pStyle w:val="Sansinterligne"/>
-        <w:numPr>
-          <w:ilvl w:val="1"/>
-          <w:numId w:val="5"/>
-        </w:numPr>
-      </w:pPr>
-      <w:r>
-        <w:t>Burg / Bourgade</w:t>
-      </w:r>
-    </w:p>
-    <w:p>
-      <w:pPr>
-        <w:pStyle w:val="Sansinterligne"/>
-        <w:numPr>
-          <w:ilvl w:val="1"/>
-          <w:numId w:val="5"/>
-        </w:numPr>
-      </w:pPr>
-      <w:r>
-        <w:t>Village / Village</w:t>
-      </w:r>
-    </w:p>
-    <w:p>
-      <w:pPr>
-        <w:pStyle w:val="Sansinterligne"/>
-        <w:numPr>
-          <w:ilvl w:val="1"/>
-          <w:numId w:val="5"/>
-        </w:numPr>
-      </w:pPr>
-      <w:r>
-        <w:t>AgriculturalDomain / Domaine Agricole</w:t>
-      </w:r>
-    </w:p>
-    <w:p>
-      <w:pPr>
-        <w:pStyle w:val="Sansinterligne"/>
-        <w:numPr>
-          <w:ilvl w:val="0"/>
-          <w:numId w:val="5"/>
-        </w:numPr>
-      </w:pPr>
-      <w:r>
-        <w:t>Enum divers :</w:t>
-      </w:r>
-    </w:p>
-    <w:p>
-      <w:pPr>
-        <w:pStyle w:val="Sansinterligne"/>
-        <w:numPr>
-          <w:ilvl w:val="1"/>
-          <w:numId w:val="5"/>
-        </w:numPr>
-      </w:pPr>
-      <w:r>
-        <w:t>AgriculturalDomainActivity</w:t>
+        <w:t>Roadmap</w:t>
+      </w:r>
+    </w:p>
+    <w:p>
+      <w:pPr>
+        <w:pStyle w:val="Sansinterligne"/>
+        <w:numPr>
+          <w:ilvl w:val="0"/>
+          <w:numId w:val="5"/>
+        </w:numPr>
+      </w:pPr>
+      <w:r>
+        <w:t>Arriver à l’état de la carte des joueurs :</w:t>
+      </w:r>
+    </w:p>
+    <w:p>
+      <w:pPr>
+        <w:pStyle w:val="Sansinterligne"/>
+        <w:numPr>
+          <w:ilvl w:val="1"/>
+          <w:numId w:val="5"/>
+        </w:numPr>
+      </w:pPr>
+      <w:r>
+        <w:t>Communautés 1 :</w:t>
       </w:r>
     </w:p>
     <w:p>
@@ -3989,7 +4223,7 @@
         </w:numPr>
       </w:pPr>
       <w:r>
-        <w:t>AnimalHusbandryType</w:t>
+        <w:t>Permet la mise en place des points, rendant Lignes plus facile.</w:t>
       </w:r>
     </w:p>
     <w:p>
@@ -4001,141 +4235,6 @@
         </w:numPr>
       </w:pPr>
       <w:r>
-        <w:t>MineType</w:t>
-      </w:r>
-    </w:p>
-    <w:p>
-      <w:pPr>
-        <w:pStyle w:val="Sansinterligne"/>
-        <w:numPr>
-          <w:ilvl w:val="2"/>
-          <w:numId w:val="5"/>
-        </w:numPr>
-      </w:pPr>
-      <w:r>
-        <w:t>QuarryType</w:t>
-      </w:r>
-    </w:p>
-    <w:p>
-      <w:pPr>
-        <w:pStyle w:val="Sansinterligne"/>
-        <w:numPr>
-          <w:ilvl w:val="1"/>
-          <w:numId w:val="5"/>
-        </w:numPr>
-      </w:pPr>
-      <w:r>
-        <w:t>VillageType</w:t>
-      </w:r>
-    </w:p>
-    <w:p>
-      <w:pPr>
-        <w:pStyle w:val="Sansinterligne"/>
-        <w:numPr>
-          <w:ilvl w:val="1"/>
-          <w:numId w:val="5"/>
-        </w:numPr>
-      </w:pPr>
-      <w:r>
-        <w:t>BurgType</w:t>
-      </w:r>
-    </w:p>
-    <w:p>
-      <w:pPr>
-        <w:pStyle w:val="Sansinterligne"/>
-        <w:numPr>
-          <w:ilvl w:val="1"/>
-          <w:numId w:val="5"/>
-        </w:numPr>
-      </w:pPr>
-      <w:r>
-        <w:t>CityTownType</w:t>
-      </w:r>
-    </w:p>
-    <w:p>
-      <w:pPr>
-        <w:pStyle w:val="Sansinterligne"/>
-        <w:numPr>
-          <w:ilvl w:val="0"/>
-          <w:numId w:val="5"/>
-        </w:numPr>
-      </w:pPr>
-      <w:r>
-        <w:t>Les enums liés aux communautés</w:t>
-      </w:r>
-    </w:p>
-    <w:p>
-      <w:pPr>
-        <w:pStyle w:val="Sansinterligne"/>
-      </w:pPr>
-    </w:p>
-    <w:p>
-      <w:pPr>
-        <w:pStyle w:val="Titre2"/>
-      </w:pPr>
-      <w:r>
-        <w:t>Planification</w:t>
-      </w:r>
-    </w:p>
-    <w:p>
-      <w:pPr>
-        <w:pStyle w:val="Sansinterligne"/>
-      </w:pPr>
-    </w:p>
-    <w:p>
-      <w:pPr>
-        <w:pStyle w:val="Titre3"/>
-      </w:pPr>
-      <w:r>
-        <w:t>Roadmap</w:t>
-      </w:r>
-    </w:p>
-    <w:p>
-      <w:pPr>
-        <w:pStyle w:val="Sansinterligne"/>
-        <w:numPr>
-          <w:ilvl w:val="0"/>
-          <w:numId w:val="5"/>
-        </w:numPr>
-      </w:pPr>
-      <w:r>
-        <w:t>Arriver à l’état de la carte des joueurs :</w:t>
-      </w:r>
-    </w:p>
-    <w:p>
-      <w:pPr>
-        <w:pStyle w:val="Sansinterligne"/>
-        <w:numPr>
-          <w:ilvl w:val="1"/>
-          <w:numId w:val="5"/>
-        </w:numPr>
-      </w:pPr>
-      <w:r>
-        <w:t>Communautés 1 :</w:t>
-      </w:r>
-    </w:p>
-    <w:p>
-      <w:pPr>
-        <w:pStyle w:val="Sansinterligne"/>
-        <w:numPr>
-          <w:ilvl w:val="2"/>
-          <w:numId w:val="5"/>
-        </w:numPr>
-      </w:pPr>
-      <w:r>
-        <w:t>Permet la mise en place des points, rendant Lignes plus facile.</w:t>
-      </w:r>
-    </w:p>
-    <w:p>
-      <w:pPr>
-        <w:pStyle w:val="Sansinterligne"/>
-        <w:numPr>
-          <w:ilvl w:val="2"/>
-          <w:numId w:val="5"/>
-        </w:numPr>
-      </w:pPr>
-      <w:r>
-        <w:lastRenderedPageBreak/>
         <w:t>Début de complexification de l’interface gauche</w:t>
       </w:r>
       <w:r>
@@ -4601,8 +4700,440 @@
         </w:numPr>
       </w:pPr>
       <w:r>
+        <w:t>Déplacement du point + relâchement : selon Mode.</w:t>
+      </w:r>
+    </w:p>
+    <w:p>
+      <w:pPr>
+        <w:pStyle w:val="Sansinterligne"/>
+      </w:pPr>
+    </w:p>
+    <w:p>
+      <w:pPr>
+        <w:pStyle w:val="Titre4"/>
+      </w:pPr>
+      <w:r>
+        <w:t>Evolution –</w:t>
+      </w:r>
+      <w:r>
+        <w:t xml:space="preserve"> Calendrier 1/x</w:t>
+      </w:r>
+    </w:p>
+    <w:p>
+      <w:pPr>
+        <w:pStyle w:val="Sansinterligne"/>
+      </w:pPr>
+    </w:p>
+    <w:p>
+      <w:pPr>
+        <w:pStyle w:val="Sansinterligne"/>
+        <w:numPr>
+          <w:ilvl w:val="0"/>
+          <w:numId w:val="5"/>
+        </w:numPr>
+      </w:pPr>
+      <w:r>
+        <w:t>Elément Calendrier – Top</w:t>
+      </w:r>
+    </w:p>
+    <w:p>
+      <w:pPr>
+        <w:pStyle w:val="Sansinterligne"/>
+        <w:numPr>
+          <w:ilvl w:val="1"/>
+          <w:numId w:val="5"/>
+        </w:numPr>
+      </w:pPr>
+      <w:r>
+        <w:t>Jour, Mois, Année</w:t>
+      </w:r>
+    </w:p>
+    <w:p>
+      <w:pPr>
+        <w:pStyle w:val="Sansinterligne"/>
+        <w:numPr>
+          <w:ilvl w:val="1"/>
+          <w:numId w:val="5"/>
+        </w:numPr>
+      </w:pPr>
+      <w:r>
+        <w:t>Clic dessus pour afficher une fenêtre Calendrier</w:t>
+      </w:r>
+    </w:p>
+    <w:p>
+      <w:pPr>
+        <w:pStyle w:val="Sansinterligne"/>
+        <w:numPr>
+          <w:ilvl w:val="0"/>
+          <w:numId w:val="5"/>
+        </w:numPr>
+      </w:pPr>
+      <w:r>
+        <w:t>Fenêtre Calendrier</w:t>
+      </w:r>
+    </w:p>
+    <w:p>
+      <w:pPr>
+        <w:pStyle w:val="Sansinterligne"/>
+        <w:numPr>
+          <w:ilvl w:val="1"/>
+          <w:numId w:val="5"/>
+        </w:numPr>
+      </w:pPr>
+      <w:r>
+        <w:t>Indique mois et année</w:t>
+      </w:r>
+    </w:p>
+    <w:p>
+      <w:pPr>
+        <w:pStyle w:val="Sansinterligne"/>
+        <w:numPr>
+          <w:ilvl w:val="1"/>
+          <w:numId w:val="5"/>
+        </w:numPr>
+      </w:pPr>
+      <w:r>
+        <w:t>Tableau des Jours</w:t>
+      </w:r>
+    </w:p>
+    <w:p>
+      <w:pPr>
+        <w:pStyle w:val="Sansinterligne"/>
+        <w:numPr>
+          <w:ilvl w:val="2"/>
+          <w:numId w:val="5"/>
+        </w:numPr>
+      </w:pPr>
+      <w:r>
+        <w:t>Indication du jour en cours</w:t>
+      </w:r>
+    </w:p>
+    <w:p>
+      <w:pPr>
+        <w:pStyle w:val="Sansinterligne"/>
+        <w:numPr>
+          <w:ilvl w:val="1"/>
+          <w:numId w:val="5"/>
+        </w:numPr>
+      </w:pPr>
+      <w:r>
+        <w:t>Boutons pour avancer / reculer dans les jours</w:t>
+      </w:r>
+    </w:p>
+    <w:p>
+      <w:pPr>
+        <w:pStyle w:val="Sansinterligne"/>
+        <w:numPr>
+          <w:ilvl w:val="0"/>
+          <w:numId w:val="5"/>
+        </w:numPr>
+      </w:pPr>
+      <w:r>
+        <w:t>Pas d’agenda</w:t>
+      </w:r>
+    </w:p>
+    <w:p>
+      <w:pPr>
+        <w:pStyle w:val="Sansinterligne"/>
+      </w:pPr>
+    </w:p>
+    <w:p>
+      <w:pPr>
+        <w:pStyle w:val="Titre4"/>
+      </w:pPr>
+      <w:r>
+        <w:t>Evolution –</w:t>
+      </w:r>
+      <w:r>
+        <w:t xml:space="preserve"> Calendrier 2/x</w:t>
+      </w:r>
+    </w:p>
+    <w:p>
+      <w:pPr>
+        <w:pStyle w:val="Sansinterligne"/>
+      </w:pPr>
+    </w:p>
+    <w:p>
+      <w:pPr>
+        <w:pStyle w:val="Sansinterligne"/>
+        <w:numPr>
+          <w:ilvl w:val="0"/>
+          <w:numId w:val="5"/>
+        </w:numPr>
+      </w:pPr>
+      <w:r>
+        <w:t>Elément Agenda</w:t>
+      </w:r>
+    </w:p>
+    <w:p>
+      <w:pPr>
+        <w:pStyle w:val="Sansinterligne"/>
+        <w:numPr>
+          <w:ilvl w:val="1"/>
+          <w:numId w:val="5"/>
+        </w:numPr>
+      </w:pPr>
+      <w:r>
+        <w:t>Contient des jours</w:t>
+      </w:r>
+    </w:p>
+    <w:p>
+      <w:pPr>
+        <w:pStyle w:val="Sansinterligne"/>
+        <w:numPr>
+          <w:ilvl w:val="2"/>
+          <w:numId w:val="5"/>
+        </w:numPr>
+      </w:pPr>
+      <w:r>
+        <w:t>Date</w:t>
+      </w:r>
+    </w:p>
+    <w:p>
+      <w:pPr>
+        <w:pStyle w:val="Sansinterligne"/>
+        <w:numPr>
+          <w:ilvl w:val="2"/>
+          <w:numId w:val="5"/>
+        </w:numPr>
+      </w:pPr>
+      <w:r>
+        <w:t>Description</w:t>
+      </w:r>
+    </w:p>
+    <w:p>
+      <w:pPr>
+        <w:pStyle w:val="Sansinterligne"/>
+        <w:numPr>
+          <w:ilvl w:val="1"/>
+          <w:numId w:val="5"/>
+        </w:numPr>
+      </w:pPr>
+      <w:r>
+        <w:t>Seuls les jours où quelque chose a été renseigné existent</w:t>
+      </w:r>
+    </w:p>
+    <w:p>
+      <w:pPr>
+        <w:pStyle w:val="Sansinterligne"/>
+        <w:numPr>
+          <w:ilvl w:val="0"/>
+          <w:numId w:val="5"/>
+        </w:numPr>
+      </w:pPr>
+      <w:r>
+        <w:t>Sur le Calendrier</w:t>
+      </w:r>
+    </w:p>
+    <w:p>
+      <w:pPr>
+        <w:pStyle w:val="Sansinterligne"/>
+        <w:numPr>
+          <w:ilvl w:val="1"/>
+          <w:numId w:val="5"/>
+        </w:numPr>
+      </w:pPr>
+      <w:r>
+        <w:t>Les jours avec une correspondance dans l’Agenda apparaissent différemment, cliquables.</w:t>
+      </w:r>
+    </w:p>
+    <w:p>
+      <w:pPr>
+        <w:pStyle w:val="Sansinterligne"/>
+        <w:numPr>
+          <w:ilvl w:val="1"/>
+          <w:numId w:val="5"/>
+        </w:numPr>
+      </w:pPr>
+      <w:r>
+        <w:t>Cliquer sur un Jour Agenda ouvre une autre fenêtre (ou modifie celle du Calendrier), et afficher la Date et la Description</w:t>
+      </w:r>
+    </w:p>
+    <w:p>
+      <w:pPr>
+        <w:pStyle w:val="Sansinterligne"/>
+      </w:pPr>
+    </w:p>
+    <w:p>
+      <w:pPr>
+        <w:pStyle w:val="Titre4"/>
+      </w:pPr>
+      <w:r>
+        <w:t>Evolution –</w:t>
+      </w:r>
+      <w:r>
+        <w:t xml:space="preserve"> Météo 1/x</w:t>
+      </w:r>
+    </w:p>
+    <w:p>
+      <w:pPr>
+        <w:pStyle w:val="Sansinterligne"/>
+      </w:pPr>
+    </w:p>
+    <w:p>
+      <w:pPr>
+        <w:pStyle w:val="Sansinterligne"/>
+        <w:numPr>
+          <w:ilvl w:val="0"/>
+          <w:numId w:val="5"/>
+        </w:numPr>
+      </w:pPr>
+      <w:r>
+        <w:t>Possibilité d’afficher une interface Météo</w:t>
+      </w:r>
+    </w:p>
+    <w:p>
+      <w:pPr>
+        <w:pStyle w:val="Sansinterligne"/>
+        <w:numPr>
+          <w:ilvl w:val="1"/>
+          <w:numId w:val="5"/>
+        </w:numPr>
+      </w:pPr>
+      <w:r>
+        <w:t>On fournit la Saison et le Temps Actuel</w:t>
+      </w:r>
+    </w:p>
+    <w:p>
+      <w:pPr>
+        <w:pStyle w:val="Sansinterligne"/>
+        <w:numPr>
+          <w:ilvl w:val="1"/>
+          <w:numId w:val="5"/>
+        </w:numPr>
+      </w:pPr>
+      <w:r>
+        <w:t>Génère, sur clic, la Météo suivante</w:t>
+      </w:r>
+    </w:p>
+    <w:p>
+      <w:pPr>
+        <w:pStyle w:val="Sansinterligne"/>
+        <w:numPr>
+          <w:ilvl w:val="2"/>
+          <w:numId w:val="5"/>
+        </w:numPr>
+      </w:pPr>
+      <w:r>
+        <w:t>Temps</w:t>
+      </w:r>
+    </w:p>
+    <w:p>
+      <w:pPr>
+        <w:pStyle w:val="Sansinterligne"/>
+        <w:numPr>
+          <w:ilvl w:val="2"/>
+          <w:numId w:val="5"/>
+        </w:numPr>
+      </w:pPr>
+      <w:r>
+        <w:t>Durée (s’il y a)</w:t>
+      </w:r>
+    </w:p>
+    <w:p>
+      <w:pPr>
+        <w:pStyle w:val="Sansinterligne"/>
+        <w:numPr>
+          <w:ilvl w:val="1"/>
+          <w:numId w:val="5"/>
+        </w:numPr>
+      </w:pPr>
+      <w:r>
+        <w:t>Prend en compte les Evènements météorologiques particuliers</w:t>
+      </w:r>
+    </w:p>
+    <w:p>
+      <w:pPr>
+        <w:pStyle w:val="Sansinterligne"/>
+        <w:numPr>
+          <w:ilvl w:val="1"/>
+          <w:numId w:val="5"/>
+        </w:numPr>
+      </w:pPr>
+      <w:r>
+        <w:t>Indique les effets météorologiques</w:t>
+      </w:r>
+    </w:p>
+    <w:p>
+      <w:pPr>
+        <w:pStyle w:val="Sansinterligne"/>
+      </w:pPr>
+    </w:p>
+    <w:p>
+      <w:pPr>
+        <w:pStyle w:val="Titre4"/>
+      </w:pPr>
+      <w:r>
+        <w:t>Evolution –</w:t>
+      </w:r>
+      <w:r>
+        <w:t xml:space="preserve"> Météo 2/x</w:t>
+      </w:r>
+    </w:p>
+    <w:p>
+      <w:pPr>
+        <w:pStyle w:val="Sansinterligne"/>
+      </w:pPr>
+    </w:p>
+    <w:p>
+      <w:pPr>
+        <w:pStyle w:val="Sansinterligne"/>
+        <w:numPr>
+          <w:ilvl w:val="0"/>
+          <w:numId w:val="5"/>
+        </w:numPr>
+      </w:pPr>
+      <w:r>
+        <w:t>Lien entre l’Interface Météo et le Calendrier / Agenda</w:t>
+      </w:r>
+    </w:p>
+    <w:p>
+      <w:pPr>
+        <w:pStyle w:val="Sansinterligne"/>
+        <w:numPr>
+          <w:ilvl w:val="1"/>
+          <w:numId w:val="5"/>
+        </w:numPr>
+      </w:pPr>
+      <w:r>
+        <w:t>Ajout d’une donnée Météo dans les Jours de l’Agenda (ce qui créée un Jour s’il n’y en a pas)</w:t>
+      </w:r>
+    </w:p>
+    <w:p>
+      <w:pPr>
+        <w:pStyle w:val="Sansinterligne"/>
+        <w:numPr>
+          <w:ilvl w:val="1"/>
+          <w:numId w:val="5"/>
+        </w:numPr>
+      </w:pPr>
+      <w:r>
+        <w:t>Un bouton « Inscrire dans l’Agenda » permet d’ajouter une météo donnée sur un jour donné.</w:t>
+      </w:r>
+    </w:p>
+    <w:p>
+      <w:pPr>
+        <w:pStyle w:val="Sansinterligne"/>
+        <w:numPr>
+          <w:ilvl w:val="1"/>
+          <w:numId w:val="5"/>
+        </w:numPr>
+      </w:pPr>
+      <w:r>
         <w:lastRenderedPageBreak/>
-        <w:t>Déplacement du point + relâchement : selon Mode.</w:t>
+        <w:t>Il peut être utile de rendre visible un symbole météo sur les jours du calendrier – si existant. Sinon, un indice identifiant que le jour a, ou non, une Météo remplie</w:t>
+      </w:r>
+    </w:p>
+    <w:p>
+      <w:pPr>
+        <w:pStyle w:val="Sansinterligne"/>
+        <w:numPr>
+          <w:ilvl w:val="0"/>
+          <w:numId w:val="5"/>
+        </w:numPr>
+      </w:pPr>
+      <w:r>
+        <w:t>Réfléchir sur l’utilité d’une fonctionnalité de remplissage automatique sur toute une période (et qui ne surcharge pas une météo déjà remplie)</w:t>
       </w:r>
     </w:p>
     <w:p>
@@ -4618,84 +5149,93 @@
         <w:t>Evolution –</w:t>
       </w:r>
       <w:r>
-        <w:t xml:space="preserve"> Calendrier 1/x</w:t>
-      </w:r>
-    </w:p>
-    <w:p>
-      <w:pPr>
-        <w:pStyle w:val="Sansinterligne"/>
-      </w:pPr>
-    </w:p>
-    <w:p>
-      <w:pPr>
-        <w:pStyle w:val="Sansinterligne"/>
-        <w:numPr>
-          <w:ilvl w:val="0"/>
-          <w:numId w:val="5"/>
-        </w:numPr>
-      </w:pPr>
-      <w:r>
-        <w:t>Elément Calendrier – Top</w:t>
-      </w:r>
-    </w:p>
-    <w:p>
-      <w:pPr>
-        <w:pStyle w:val="Sansinterligne"/>
-        <w:numPr>
-          <w:ilvl w:val="1"/>
-          <w:numId w:val="5"/>
-        </w:numPr>
-      </w:pPr>
-      <w:r>
-        <w:t>Jour, Mois, Année</w:t>
-      </w:r>
-    </w:p>
-    <w:p>
-      <w:pPr>
-        <w:pStyle w:val="Sansinterligne"/>
-        <w:numPr>
-          <w:ilvl w:val="1"/>
-          <w:numId w:val="5"/>
-        </w:numPr>
-      </w:pPr>
-      <w:r>
-        <w:t>Clic dessus pour afficher une fenêtre Calendrier</w:t>
-      </w:r>
-    </w:p>
-    <w:p>
-      <w:pPr>
-        <w:pStyle w:val="Sansinterligne"/>
-        <w:numPr>
-          <w:ilvl w:val="0"/>
-          <w:numId w:val="5"/>
-        </w:numPr>
-      </w:pPr>
-      <w:r>
-        <w:t>Fenêtre Calendrier</w:t>
-      </w:r>
-    </w:p>
-    <w:p>
-      <w:pPr>
-        <w:pStyle w:val="Sansinterligne"/>
-        <w:numPr>
-          <w:ilvl w:val="1"/>
-          <w:numId w:val="5"/>
-        </w:numPr>
-      </w:pPr>
-      <w:r>
-        <w:t>Indique mois et année</w:t>
-      </w:r>
-    </w:p>
-    <w:p>
-      <w:pPr>
-        <w:pStyle w:val="Sansinterligne"/>
-        <w:numPr>
-          <w:ilvl w:val="1"/>
-          <w:numId w:val="5"/>
-        </w:numPr>
-      </w:pPr>
-      <w:r>
-        <w:t>Tableau des Jours</w:t>
+        <w:t xml:space="preserve"> Météo 3/x</w:t>
+      </w:r>
+    </w:p>
+    <w:p>
+      <w:pPr>
+        <w:pStyle w:val="Sansinterligne"/>
+      </w:pPr>
+    </w:p>
+    <w:p>
+      <w:pPr>
+        <w:pStyle w:val="Sansinterligne"/>
+        <w:numPr>
+          <w:ilvl w:val="0"/>
+          <w:numId w:val="5"/>
+        </w:numPr>
+      </w:pPr>
+      <w:r>
+        <w:t>Lien entre Météo et Déplacements</w:t>
+      </w:r>
+    </w:p>
+    <w:p>
+      <w:pPr>
+        <w:pStyle w:val="Sansinterligne"/>
+        <w:numPr>
+          <w:ilvl w:val="1"/>
+          <w:numId w:val="5"/>
+        </w:numPr>
+      </w:pPr>
+      <w:r>
+        <w:t>Tableau de coûts en déplacements selon la météo</w:t>
+      </w:r>
+    </w:p>
+    <w:p>
+      <w:pPr>
+        <w:pStyle w:val="Sansinterligne"/>
+        <w:numPr>
+          <w:ilvl w:val="1"/>
+          <w:numId w:val="5"/>
+        </w:numPr>
+      </w:pPr>
+      <w:r>
+        <w:t>Prendre en compte les modes de déplacement : route embouée, neige, etc.</w:t>
+      </w:r>
+    </w:p>
+    <w:p>
+      <w:pPr>
+        <w:pStyle w:val="Sansinterligne"/>
+      </w:pPr>
+    </w:p>
+    <w:p>
+      <w:pPr>
+        <w:pStyle w:val="Sansinterligne"/>
+      </w:pPr>
+      <w:r>
+        <w:t>Evolution –</w:t>
+      </w:r>
+      <w:r>
+        <w:t xml:space="preserve"> Météo 4/x</w:t>
+      </w:r>
+    </w:p>
+    <w:p>
+      <w:pPr>
+        <w:pStyle w:val="Sansinterligne"/>
+      </w:pPr>
+    </w:p>
+    <w:p>
+      <w:pPr>
+        <w:pStyle w:val="Sansinterligne"/>
+        <w:numPr>
+          <w:ilvl w:val="0"/>
+          <w:numId w:val="5"/>
+        </w:numPr>
+      </w:pPr>
+      <w:r>
+        <w:t>Effets Météo cumulatifs :</w:t>
+      </w:r>
+    </w:p>
+    <w:p>
+      <w:pPr>
+        <w:pStyle w:val="Sansinterligne"/>
+        <w:numPr>
+          <w:ilvl w:val="1"/>
+          <w:numId w:val="5"/>
+        </w:numPr>
+      </w:pPr>
+      <w:r>
+        <w:t>Compteurs incrémentables pour les « situations » :</w:t>
       </w:r>
     </w:p>
     <w:p>
@@ -4707,31 +5247,103 @@
         </w:numPr>
       </w:pPr>
       <w:r>
-        <w:t>Indication du jour en cours</w:t>
-      </w:r>
-    </w:p>
-    <w:p>
-      <w:pPr>
-        <w:pStyle w:val="Sansinterligne"/>
-        <w:numPr>
-          <w:ilvl w:val="1"/>
-          <w:numId w:val="5"/>
-        </w:numPr>
-      </w:pPr>
-      <w:r>
-        <w:t>Boutons pour avancer / reculer dans les jours</w:t>
-      </w:r>
-    </w:p>
-    <w:p>
-      <w:pPr>
-        <w:pStyle w:val="Sansinterligne"/>
-        <w:numPr>
-          <w:ilvl w:val="0"/>
-          <w:numId w:val="5"/>
-        </w:numPr>
-      </w:pPr>
-      <w:r>
-        <w:t>Pas d’agenda</w:t>
+        <w:t>Neige : augmente par jour de neige, reste dans certaines conditions, etc.</w:t>
+      </w:r>
+    </w:p>
+    <w:p>
+      <w:pPr>
+        <w:pStyle w:val="Sansinterligne"/>
+        <w:numPr>
+          <w:ilvl w:val="2"/>
+          <w:numId w:val="5"/>
+        </w:numPr>
+      </w:pPr>
+      <w:r>
+        <w:t>Pluie : autant une pluie fine n’a guère d’effet, autant des pluies diluviennes impactent divers éléments</w:t>
+      </w:r>
+    </w:p>
+    <w:p>
+      <w:pPr>
+        <w:pStyle w:val="Sansinterligne"/>
+        <w:numPr>
+          <w:ilvl w:val="2"/>
+          <w:numId w:val="5"/>
+        </w:numPr>
+      </w:pPr>
+      <w:r>
+        <w:t>Chaleur : jour après jour de sécheresse a un impact</w:t>
+      </w:r>
+    </w:p>
+    <w:p>
+      <w:pPr>
+        <w:pStyle w:val="Sansinterligne"/>
+        <w:numPr>
+          <w:ilvl w:val="1"/>
+          <w:numId w:val="5"/>
+        </w:numPr>
+      </w:pPr>
+      <w:r>
+        <w:t>Ces compteurs doivent avoir des effets, probablement par « crans »</w:t>
+      </w:r>
+    </w:p>
+    <w:p>
+      <w:pPr>
+        <w:pStyle w:val="Sansinterligne"/>
+        <w:numPr>
+          <w:ilvl w:val="2"/>
+          <w:numId w:val="5"/>
+        </w:numPr>
+      </w:pPr>
+      <w:r>
+        <w:t>Handicaps de déplacement</w:t>
+      </w:r>
+    </w:p>
+    <w:p>
+      <w:pPr>
+        <w:pStyle w:val="Sansinterligne"/>
+        <w:numPr>
+          <w:ilvl w:val="2"/>
+          <w:numId w:val="5"/>
+        </w:numPr>
+      </w:pPr>
+      <w:r>
+        <w:t>Hausse de la consommation de ressources</w:t>
+      </w:r>
+    </w:p>
+    <w:p>
+      <w:pPr>
+        <w:pStyle w:val="Sansinterligne"/>
+        <w:numPr>
+          <w:ilvl w:val="2"/>
+          <w:numId w:val="5"/>
+        </w:numPr>
+      </w:pPr>
+      <w:r>
+        <w:t>Dégâts de fatigue</w:t>
+      </w:r>
+    </w:p>
+    <w:p>
+      <w:pPr>
+        <w:pStyle w:val="Sansinterligne"/>
+        <w:numPr>
+          <w:ilvl w:val="2"/>
+          <w:numId w:val="5"/>
+        </w:numPr>
+      </w:pPr>
+      <w:r>
+        <w:t>Impacts sur les bâtiments / productions / populations</w:t>
+      </w:r>
+    </w:p>
+    <w:p>
+      <w:pPr>
+        <w:pStyle w:val="Sansinterligne"/>
+        <w:numPr>
+          <w:ilvl w:val="2"/>
+          <w:numId w:val="5"/>
+        </w:numPr>
+      </w:pPr>
+      <w:r>
+        <w:t>Etc.</w:t>
       </w:r>
     </w:p>
     <w:p>
@@ -4744,39 +5356,39 @@
         <w:pStyle w:val="Titre4"/>
       </w:pPr>
       <w:r>
-        <w:t>Evolution –</w:t>
-      </w:r>
-      <w:r>
-        <w:t xml:space="preserve"> Calendrier 2/x</w:t>
-      </w:r>
-    </w:p>
-    <w:p>
-      <w:pPr>
-        <w:pStyle w:val="Sansinterligne"/>
-      </w:pPr>
-    </w:p>
-    <w:p>
-      <w:pPr>
-        <w:pStyle w:val="Sansinterligne"/>
-        <w:numPr>
-          <w:ilvl w:val="0"/>
-          <w:numId w:val="5"/>
-        </w:numPr>
-      </w:pPr>
-      <w:r>
-        <w:t>Elément Agenda</w:t>
-      </w:r>
-    </w:p>
-    <w:p>
-      <w:pPr>
-        <w:pStyle w:val="Sansinterligne"/>
-        <w:numPr>
-          <w:ilvl w:val="1"/>
-          <w:numId w:val="5"/>
-        </w:numPr>
-      </w:pPr>
-      <w:r>
-        <w:t>Contient des jours</w:t>
+        <w:t xml:space="preserve">Evolution – </w:t>
+      </w:r>
+      <w:r>
+        <w:t>Patrouilleur 1/x</w:t>
+      </w:r>
+    </w:p>
+    <w:p>
+      <w:pPr>
+        <w:pStyle w:val="Sansinterligne"/>
+      </w:pPr>
+    </w:p>
+    <w:p>
+      <w:pPr>
+        <w:pStyle w:val="Sansinterligne"/>
+        <w:numPr>
+          <w:ilvl w:val="0"/>
+          <w:numId w:val="5"/>
+        </w:numPr>
+      </w:pPr>
+      <w:r>
+        <w:t>Elément Patrouilleur</w:t>
+      </w:r>
+    </w:p>
+    <w:p>
+      <w:pPr>
+        <w:pStyle w:val="Sansinterligne"/>
+        <w:numPr>
+          <w:ilvl w:val="1"/>
+          <w:numId w:val="5"/>
+        </w:numPr>
+      </w:pPr>
+      <w:r>
+        <w:t>Informations générales</w:t>
       </w:r>
     </w:p>
     <w:p>
@@ -4788,7 +5400,7 @@
         </w:numPr>
       </w:pPr>
       <w:r>
-        <w:t>Date</w:t>
+        <w:t>Nom</w:t>
       </w:r>
     </w:p>
     <w:p>
@@ -4800,112 +5412,7 @@
         </w:numPr>
       </w:pPr>
       <w:r>
-        <w:t>Description</w:t>
-      </w:r>
-    </w:p>
-    <w:p>
-      <w:pPr>
-        <w:pStyle w:val="Sansinterligne"/>
-        <w:numPr>
-          <w:ilvl w:val="1"/>
-          <w:numId w:val="5"/>
-        </w:numPr>
-      </w:pPr>
-      <w:r>
-        <w:t>Seuls les jours où quelque chose a été renseigné existent</w:t>
-      </w:r>
-    </w:p>
-    <w:p>
-      <w:pPr>
-        <w:pStyle w:val="Sansinterligne"/>
-        <w:numPr>
-          <w:ilvl w:val="0"/>
-          <w:numId w:val="5"/>
-        </w:numPr>
-      </w:pPr>
-      <w:r>
-        <w:t>Sur le Calendrier</w:t>
-      </w:r>
-    </w:p>
-    <w:p>
-      <w:pPr>
-        <w:pStyle w:val="Sansinterligne"/>
-        <w:numPr>
-          <w:ilvl w:val="1"/>
-          <w:numId w:val="5"/>
-        </w:numPr>
-      </w:pPr>
-      <w:r>
-        <w:t>Les jours avec une correspondance dans l’Agenda apparaissent différemment, cliquables.</w:t>
-      </w:r>
-    </w:p>
-    <w:p>
-      <w:pPr>
-        <w:pStyle w:val="Sansinterligne"/>
-        <w:numPr>
-          <w:ilvl w:val="1"/>
-          <w:numId w:val="5"/>
-        </w:numPr>
-      </w:pPr>
-      <w:r>
-        <w:t>Cliquer sur un Jour Agenda ouvre une autre fenêtre (ou modifie celle du Calendrier), et afficher la Date et la Description</w:t>
-      </w:r>
-    </w:p>
-    <w:p>
-      <w:pPr>
-        <w:pStyle w:val="Sansinterligne"/>
-      </w:pPr>
-    </w:p>
-    <w:p>
-      <w:pPr>
-        <w:pStyle w:val="Titre4"/>
-      </w:pPr>
-      <w:r>
-        <w:t>Evolution –</w:t>
-      </w:r>
-      <w:r>
-        <w:t xml:space="preserve"> Météo 1/x</w:t>
-      </w:r>
-    </w:p>
-    <w:p>
-      <w:pPr>
-        <w:pStyle w:val="Sansinterligne"/>
-      </w:pPr>
-    </w:p>
-    <w:p>
-      <w:pPr>
-        <w:pStyle w:val="Sansinterligne"/>
-        <w:numPr>
-          <w:ilvl w:val="0"/>
-          <w:numId w:val="5"/>
-        </w:numPr>
-      </w:pPr>
-      <w:r>
-        <w:t>Possibilité d’afficher une interface Météo</w:t>
-      </w:r>
-    </w:p>
-    <w:p>
-      <w:pPr>
-        <w:pStyle w:val="Sansinterligne"/>
-        <w:numPr>
-          <w:ilvl w:val="1"/>
-          <w:numId w:val="5"/>
-        </w:numPr>
-      </w:pPr>
-      <w:r>
-        <w:t>On fournit la Saison et le Temps Actuel</w:t>
-      </w:r>
-    </w:p>
-    <w:p>
-      <w:pPr>
-        <w:pStyle w:val="Sansinterligne"/>
-        <w:numPr>
-          <w:ilvl w:val="1"/>
-          <w:numId w:val="5"/>
-        </w:numPr>
-      </w:pPr>
-      <w:r>
-        <w:t>Génère, sur clic, la Météo suivante</w:t>
+        <w:t>Joueur</w:t>
       </w:r>
     </w:p>
     <w:p>
@@ -4917,7 +5424,7 @@
         </w:numPr>
       </w:pPr>
       <w:r>
-        <w:t>Temps</w:t>
+        <w:t>Peuple (liste)</w:t>
       </w:r>
     </w:p>
     <w:p>
@@ -4929,631 +5436,223 @@
         </w:numPr>
       </w:pPr>
       <w:r>
-        <w:t>Durée (s’il y a)</w:t>
-      </w:r>
-    </w:p>
-    <w:p>
-      <w:pPr>
-        <w:pStyle w:val="Sansinterligne"/>
-        <w:numPr>
-          <w:ilvl w:val="1"/>
-          <w:numId w:val="5"/>
-        </w:numPr>
-      </w:pPr>
-      <w:r>
-        <w:t>Prend en compte les Evènements météorologiques particuliers</w:t>
-      </w:r>
-    </w:p>
-    <w:p>
-      <w:pPr>
-        <w:pStyle w:val="Sansinterligne"/>
-        <w:numPr>
-          <w:ilvl w:val="1"/>
-          <w:numId w:val="5"/>
-        </w:numPr>
-      </w:pPr>
-      <w:r>
-        <w:t>Indique les effets météorologiques</w:t>
-      </w:r>
-    </w:p>
-    <w:p>
-      <w:pPr>
-        <w:pStyle w:val="Sansinterligne"/>
-      </w:pPr>
-    </w:p>
-    <w:p>
-      <w:pPr>
-        <w:pStyle w:val="Titre4"/>
-      </w:pPr>
-      <w:r>
-        <w:t>Evolution –</w:t>
-      </w:r>
-      <w:r>
-        <w:t xml:space="preserve"> Météo 2/x</w:t>
-      </w:r>
-    </w:p>
-    <w:p>
-      <w:pPr>
-        <w:pStyle w:val="Sansinterligne"/>
-      </w:pPr>
-    </w:p>
-    <w:p>
-      <w:pPr>
-        <w:pStyle w:val="Sansinterligne"/>
-        <w:numPr>
-          <w:ilvl w:val="0"/>
-          <w:numId w:val="5"/>
-        </w:numPr>
-      </w:pPr>
-      <w:r>
-        <w:t>Lien entre l’Interface Météo et le Calendrier / Agenda</w:t>
-      </w:r>
-    </w:p>
-    <w:p>
-      <w:pPr>
-        <w:pStyle w:val="Sansinterligne"/>
-        <w:numPr>
-          <w:ilvl w:val="1"/>
-          <w:numId w:val="5"/>
-        </w:numPr>
-      </w:pPr>
-      <w:r>
-        <w:t>Ajout d’une donnée Météo dans les Jours de l’Agenda (ce qui créée un Jour s’il n’y en a pas)</w:t>
-      </w:r>
-    </w:p>
-    <w:p>
-      <w:pPr>
-        <w:pStyle w:val="Sansinterligne"/>
-        <w:numPr>
-          <w:ilvl w:val="1"/>
-          <w:numId w:val="5"/>
-        </w:numPr>
-      </w:pPr>
-      <w:r>
-        <w:t>Un bouton « Inscrire dans l’Agenda » permet d’ajouter une météo donnée sur un jour donné.</w:t>
-      </w:r>
-    </w:p>
-    <w:p>
-      <w:pPr>
-        <w:pStyle w:val="Sansinterligne"/>
-        <w:numPr>
-          <w:ilvl w:val="1"/>
-          <w:numId w:val="5"/>
-        </w:numPr>
-      </w:pPr>
-      <w:r>
-        <w:t>Il peut être utile de rendre visible un symbole météo sur les jours du calendrier – si existant. Sinon, un indice identifiant que le jour a, ou non, une Météo remplie</w:t>
-      </w:r>
-    </w:p>
-    <w:p>
-      <w:pPr>
-        <w:pStyle w:val="Sansinterligne"/>
-        <w:numPr>
-          <w:ilvl w:val="0"/>
-          <w:numId w:val="5"/>
-        </w:numPr>
-      </w:pPr>
-      <w:r>
-        <w:t>Réfléchir sur l’utilité d’une fonctionnalité de remplissage automatique sur toute une période (et qui ne surcharge pas une météo déjà remplie)</w:t>
-      </w:r>
-    </w:p>
-    <w:p>
-      <w:pPr>
-        <w:pStyle w:val="Sansinterligne"/>
-      </w:pPr>
-    </w:p>
-    <w:p>
-      <w:pPr>
-        <w:pStyle w:val="Titre4"/>
+        <w:t>Motivation (liste)</w:t>
+      </w:r>
+    </w:p>
+    <w:p>
+      <w:pPr>
+        <w:pStyle w:val="Sansinterligne"/>
+        <w:numPr>
+          <w:ilvl w:val="2"/>
+          <w:numId w:val="5"/>
+        </w:numPr>
+      </w:pPr>
+      <w:r>
+        <w:t>Initiation (liste)</w:t>
+      </w:r>
+    </w:p>
+    <w:p>
+      <w:pPr>
+        <w:pStyle w:val="Sansinterligne"/>
+        <w:numPr>
+          <w:ilvl w:val="1"/>
+          <w:numId w:val="5"/>
+        </w:numPr>
+      </w:pPr>
+      <w:r>
+        <w:t>Vocations &amp; Sauvegardes</w:t>
+      </w:r>
+    </w:p>
+    <w:p>
+      <w:pPr>
+        <w:pStyle w:val="Sansinterligne"/>
+        <w:numPr>
+          <w:ilvl w:val="2"/>
+          <w:numId w:val="5"/>
+        </w:numPr>
+      </w:pPr>
+      <w:r>
+        <w:t>Vocations</w:t>
+      </w:r>
+    </w:p>
+    <w:p>
+      <w:pPr>
+        <w:pStyle w:val="Sansinterligne"/>
+        <w:numPr>
+          <w:ilvl w:val="2"/>
+          <w:numId w:val="5"/>
+        </w:numPr>
+      </w:pPr>
+      <w:r>
+        <w:t>Sauvegardes (sous forme de bonus)</w:t>
+      </w:r>
+    </w:p>
+    <w:p>
+      <w:pPr>
+        <w:pStyle w:val="Sansinterligne"/>
+        <w:numPr>
+          <w:ilvl w:val="1"/>
+          <w:numId w:val="5"/>
+        </w:numPr>
+      </w:pPr>
+      <w:r>
+        <w:t>Carnet de Patrouille</w:t>
+      </w:r>
+    </w:p>
+    <w:p>
+      <w:pPr>
+        <w:pStyle w:val="Sansinterligne"/>
+        <w:numPr>
+          <w:ilvl w:val="2"/>
+          <w:numId w:val="5"/>
+        </w:numPr>
+      </w:pPr>
+      <w:r>
+        <w:t>DV, PV max, PM max</w:t>
+      </w:r>
+    </w:p>
+    <w:p>
+      <w:pPr>
+        <w:pStyle w:val="Sansinterligne"/>
+        <w:numPr>
+          <w:ilvl w:val="2"/>
+          <w:numId w:val="5"/>
+        </w:numPr>
+      </w:pPr>
+      <w:r>
+        <w:t>Cartes</w:t>
+      </w:r>
+    </w:p>
+    <w:p>
+      <w:pPr>
+        <w:pStyle w:val="Sansinterligne"/>
+        <w:numPr>
+          <w:ilvl w:val="2"/>
+          <w:numId w:val="5"/>
+        </w:numPr>
+      </w:pPr>
+      <w:r>
+        <w:t>Vigilance</w:t>
+      </w:r>
+    </w:p>
+    <w:p>
+      <w:pPr>
+        <w:pStyle w:val="Sansinterligne"/>
+        <w:numPr>
+          <w:ilvl w:val="2"/>
+          <w:numId w:val="5"/>
+        </w:numPr>
+      </w:pPr>
+      <w:r>
+        <w:t>Déni</w:t>
+      </w:r>
+    </w:p>
+    <w:p>
+      <w:pPr>
+        <w:pStyle w:val="Sansinterligne"/>
+        <w:numPr>
+          <w:ilvl w:val="2"/>
+          <w:numId w:val="5"/>
+        </w:numPr>
+      </w:pPr>
+      <w:r>
+        <w:t>CA</w:t>
+      </w:r>
+    </w:p>
+    <w:p>
+      <w:pPr>
+        <w:pStyle w:val="Sansinterligne"/>
+        <w:numPr>
+          <w:ilvl w:val="2"/>
+          <w:numId w:val="5"/>
+        </w:numPr>
+      </w:pPr>
+      <w:r>
+        <w:t>Initiative</w:t>
+      </w:r>
+    </w:p>
+    <w:p>
+      <w:pPr>
+        <w:pStyle w:val="Sansinterligne"/>
+        <w:numPr>
+          <w:ilvl w:val="1"/>
+          <w:numId w:val="5"/>
+        </w:numPr>
+      </w:pPr>
+      <w:r>
+        <w:t>Métiers</w:t>
+      </w:r>
+    </w:p>
+    <w:p>
+      <w:pPr>
+        <w:pStyle w:val="Sansinterligne"/>
+        <w:numPr>
+          <w:ilvl w:val="2"/>
+          <w:numId w:val="5"/>
+        </w:numPr>
+      </w:pPr>
+      <w:r>
+        <w:t>Un tableau avec tous les métiers, score, bouton +/-</w:t>
+      </w:r>
+    </w:p>
+    <w:p>
+      <w:pPr>
+        <w:pStyle w:val="Sansinterligne"/>
+        <w:numPr>
+          <w:ilvl w:val="2"/>
+          <w:numId w:val="5"/>
+        </w:numPr>
+      </w:pPr>
+      <w:r>
+        <w:t>Tous les métiers ont un score, même à 0</w:t>
+      </w:r>
+    </w:p>
+    <w:p>
+      <w:pPr>
+        <w:pStyle w:val="Sansinterligne"/>
+        <w:numPr>
+          <w:ilvl w:val="1"/>
+          <w:numId w:val="5"/>
+        </w:numPr>
+      </w:pPr>
+      <w:r>
+        <w:t>Harnois : des cases à cocher</w:t>
+      </w:r>
+    </w:p>
+    <w:p>
+      <w:pPr>
+        <w:pStyle w:val="Sansinterligne"/>
+        <w:numPr>
+          <w:ilvl w:val="1"/>
+          <w:numId w:val="5"/>
+        </w:numPr>
+      </w:pPr>
+      <w:r>
+        <w:t>Langues : un tableau, deux cases chacune (écrit / parlé)</w:t>
+      </w:r>
+    </w:p>
+    <w:p>
+      <w:pPr>
+        <w:pStyle w:val="Sansinterligne"/>
+        <w:numPr>
+          <w:ilvl w:val="1"/>
+          <w:numId w:val="5"/>
+        </w:numPr>
+      </w:pPr>
+      <w:r>
+        <w:t>Ressources immobilisées</w:t>
+      </w:r>
+    </w:p>
+    <w:p>
+      <w:pPr>
+        <w:pStyle w:val="Sansinterligne"/>
+        <w:numPr>
+          <w:ilvl w:val="0"/>
+          <w:numId w:val="5"/>
+        </w:numPr>
       </w:pPr>
       <w:r>
         <w:lastRenderedPageBreak/>
-        <w:t>Evolution –</w:t>
-      </w:r>
-      <w:r>
-        <w:t xml:space="preserve"> Météo 3/x</w:t>
-      </w:r>
-    </w:p>
-    <w:p>
-      <w:pPr>
-        <w:pStyle w:val="Sansinterligne"/>
-      </w:pPr>
-    </w:p>
-    <w:p>
-      <w:pPr>
-        <w:pStyle w:val="Sansinterligne"/>
-        <w:numPr>
-          <w:ilvl w:val="0"/>
-          <w:numId w:val="5"/>
-        </w:numPr>
-      </w:pPr>
-      <w:r>
-        <w:t>Lien entre Météo et Déplacements</w:t>
-      </w:r>
-    </w:p>
-    <w:p>
-      <w:pPr>
-        <w:pStyle w:val="Sansinterligne"/>
-        <w:numPr>
-          <w:ilvl w:val="1"/>
-          <w:numId w:val="5"/>
-        </w:numPr>
-      </w:pPr>
-      <w:r>
-        <w:t>Tableau de coûts en déplacements selon la météo</w:t>
-      </w:r>
-    </w:p>
-    <w:p>
-      <w:pPr>
-        <w:pStyle w:val="Sansinterligne"/>
-        <w:numPr>
-          <w:ilvl w:val="1"/>
-          <w:numId w:val="5"/>
-        </w:numPr>
-      </w:pPr>
-      <w:r>
-        <w:t>Prendre en compte les modes de déplacement : route embouée, neige, etc.</w:t>
-      </w:r>
-    </w:p>
-    <w:p>
-      <w:pPr>
-        <w:pStyle w:val="Sansinterligne"/>
-      </w:pPr>
-    </w:p>
-    <w:p>
-      <w:pPr>
-        <w:pStyle w:val="Sansinterligne"/>
-      </w:pPr>
-      <w:r>
-        <w:t>Evolution –</w:t>
-      </w:r>
-      <w:r>
-        <w:t xml:space="preserve"> Météo 4/x</w:t>
-      </w:r>
-    </w:p>
-    <w:p>
-      <w:pPr>
-        <w:pStyle w:val="Sansinterligne"/>
-      </w:pPr>
-    </w:p>
-    <w:p>
-      <w:pPr>
-        <w:pStyle w:val="Sansinterligne"/>
-        <w:numPr>
-          <w:ilvl w:val="0"/>
-          <w:numId w:val="5"/>
-        </w:numPr>
-      </w:pPr>
-      <w:r>
-        <w:t>Effets Météo cumulatifs :</w:t>
-      </w:r>
-    </w:p>
-    <w:p>
-      <w:pPr>
-        <w:pStyle w:val="Sansinterligne"/>
-        <w:numPr>
-          <w:ilvl w:val="1"/>
-          <w:numId w:val="5"/>
-        </w:numPr>
-      </w:pPr>
-      <w:r>
-        <w:t>Compteurs incrémentables pour les « situations » :</w:t>
-      </w:r>
-    </w:p>
-    <w:p>
-      <w:pPr>
-        <w:pStyle w:val="Sansinterligne"/>
-        <w:numPr>
-          <w:ilvl w:val="2"/>
-          <w:numId w:val="5"/>
-        </w:numPr>
-      </w:pPr>
-      <w:r>
-        <w:t>Neige : augmente par jour de neige, reste dans certaines conditions, etc.</w:t>
-      </w:r>
-    </w:p>
-    <w:p>
-      <w:pPr>
-        <w:pStyle w:val="Sansinterligne"/>
-        <w:numPr>
-          <w:ilvl w:val="2"/>
-          <w:numId w:val="5"/>
-        </w:numPr>
-      </w:pPr>
-      <w:r>
-        <w:t>Pluie : autant une pluie fine n’a guère d’effet, autant des pluies diluviennes impactent divers éléments</w:t>
-      </w:r>
-    </w:p>
-    <w:p>
-      <w:pPr>
-        <w:pStyle w:val="Sansinterligne"/>
-        <w:numPr>
-          <w:ilvl w:val="2"/>
-          <w:numId w:val="5"/>
-        </w:numPr>
-      </w:pPr>
-      <w:r>
-        <w:t>Chaleur : jour après jour de sécheresse a un impact</w:t>
-      </w:r>
-    </w:p>
-    <w:p>
-      <w:pPr>
-        <w:pStyle w:val="Sansinterligne"/>
-        <w:numPr>
-          <w:ilvl w:val="1"/>
-          <w:numId w:val="5"/>
-        </w:numPr>
-      </w:pPr>
-      <w:r>
-        <w:t>Ces compteurs doivent avoir des effets, probablement par « crans »</w:t>
-      </w:r>
-    </w:p>
-    <w:p>
-      <w:pPr>
-        <w:pStyle w:val="Sansinterligne"/>
-        <w:numPr>
-          <w:ilvl w:val="2"/>
-          <w:numId w:val="5"/>
-        </w:numPr>
-      </w:pPr>
-      <w:r>
-        <w:t>Handicaps de déplacement</w:t>
-      </w:r>
-    </w:p>
-    <w:p>
-      <w:pPr>
-        <w:pStyle w:val="Sansinterligne"/>
-        <w:numPr>
-          <w:ilvl w:val="2"/>
-          <w:numId w:val="5"/>
-        </w:numPr>
-      </w:pPr>
-      <w:r>
-        <w:t>Hausse de la consommation de ressources</w:t>
-      </w:r>
-    </w:p>
-    <w:p>
-      <w:pPr>
-        <w:pStyle w:val="Sansinterligne"/>
-        <w:numPr>
-          <w:ilvl w:val="2"/>
-          <w:numId w:val="5"/>
-        </w:numPr>
-      </w:pPr>
-      <w:r>
-        <w:t>Dégâts de fatigue</w:t>
-      </w:r>
-    </w:p>
-    <w:p>
-      <w:pPr>
-        <w:pStyle w:val="Sansinterligne"/>
-        <w:numPr>
-          <w:ilvl w:val="2"/>
-          <w:numId w:val="5"/>
-        </w:numPr>
-      </w:pPr>
-      <w:r>
-        <w:t>Impacts sur les bâtiments / productions / populations</w:t>
-      </w:r>
-    </w:p>
-    <w:p>
-      <w:pPr>
-        <w:pStyle w:val="Sansinterligne"/>
-        <w:numPr>
-          <w:ilvl w:val="2"/>
-          <w:numId w:val="5"/>
-        </w:numPr>
-      </w:pPr>
-      <w:r>
-        <w:t>Etc.</w:t>
-      </w:r>
-    </w:p>
-    <w:p>
-      <w:pPr>
-        <w:pStyle w:val="Sansinterligne"/>
-      </w:pPr>
-    </w:p>
-    <w:p>
-      <w:pPr>
-        <w:pStyle w:val="Titre4"/>
-      </w:pPr>
-      <w:r>
-        <w:t xml:space="preserve">Evolution – </w:t>
-      </w:r>
-      <w:r>
-        <w:t>Patrouilleur 1/x</w:t>
-      </w:r>
-    </w:p>
-    <w:p>
-      <w:pPr>
-        <w:pStyle w:val="Sansinterligne"/>
-      </w:pPr>
-    </w:p>
-    <w:p>
-      <w:pPr>
-        <w:pStyle w:val="Sansinterligne"/>
-        <w:numPr>
-          <w:ilvl w:val="0"/>
-          <w:numId w:val="5"/>
-        </w:numPr>
-      </w:pPr>
-      <w:r>
-        <w:t>Elément Patrouilleur</w:t>
-      </w:r>
-    </w:p>
-    <w:p>
-      <w:pPr>
-        <w:pStyle w:val="Sansinterligne"/>
-        <w:numPr>
-          <w:ilvl w:val="1"/>
-          <w:numId w:val="5"/>
-        </w:numPr>
-      </w:pPr>
-      <w:r>
-        <w:t>Informations générales</w:t>
-      </w:r>
-    </w:p>
-    <w:p>
-      <w:pPr>
-        <w:pStyle w:val="Sansinterligne"/>
-        <w:numPr>
-          <w:ilvl w:val="2"/>
-          <w:numId w:val="5"/>
-        </w:numPr>
-      </w:pPr>
-      <w:r>
-        <w:t>Nom</w:t>
-      </w:r>
-    </w:p>
-    <w:p>
-      <w:pPr>
-        <w:pStyle w:val="Sansinterligne"/>
-        <w:numPr>
-          <w:ilvl w:val="2"/>
-          <w:numId w:val="5"/>
-        </w:numPr>
-      </w:pPr>
-      <w:r>
-        <w:t>Joueur</w:t>
-      </w:r>
-    </w:p>
-    <w:p>
-      <w:pPr>
-        <w:pStyle w:val="Sansinterligne"/>
-        <w:numPr>
-          <w:ilvl w:val="2"/>
-          <w:numId w:val="5"/>
-        </w:numPr>
-      </w:pPr>
-      <w:r>
-        <w:t>Peuple (liste)</w:t>
-      </w:r>
-    </w:p>
-    <w:p>
-      <w:pPr>
-        <w:pStyle w:val="Sansinterligne"/>
-        <w:numPr>
-          <w:ilvl w:val="2"/>
-          <w:numId w:val="5"/>
-        </w:numPr>
-      </w:pPr>
-      <w:r>
-        <w:t>Motivation (liste)</w:t>
-      </w:r>
-    </w:p>
-    <w:p>
-      <w:pPr>
-        <w:pStyle w:val="Sansinterligne"/>
-        <w:numPr>
-          <w:ilvl w:val="2"/>
-          <w:numId w:val="5"/>
-        </w:numPr>
-      </w:pPr>
-      <w:r>
-        <w:t>Initiation (liste)</w:t>
-      </w:r>
-    </w:p>
-    <w:p>
-      <w:pPr>
-        <w:pStyle w:val="Sansinterligne"/>
-        <w:numPr>
-          <w:ilvl w:val="1"/>
-          <w:numId w:val="5"/>
-        </w:numPr>
-      </w:pPr>
-      <w:r>
-        <w:t>Vocations &amp; Sauvegardes</w:t>
-      </w:r>
-    </w:p>
-    <w:p>
-      <w:pPr>
-        <w:pStyle w:val="Sansinterligne"/>
-        <w:numPr>
-          <w:ilvl w:val="2"/>
-          <w:numId w:val="5"/>
-        </w:numPr>
-      </w:pPr>
-      <w:r>
-        <w:t>Vocations</w:t>
-      </w:r>
-    </w:p>
-    <w:p>
-      <w:pPr>
-        <w:pStyle w:val="Sansinterligne"/>
-        <w:numPr>
-          <w:ilvl w:val="2"/>
-          <w:numId w:val="5"/>
-        </w:numPr>
-      </w:pPr>
-      <w:r>
-        <w:t>Sauvegardes (sous forme de bonus)</w:t>
-      </w:r>
-    </w:p>
-    <w:p>
-      <w:pPr>
-        <w:pStyle w:val="Sansinterligne"/>
-        <w:numPr>
-          <w:ilvl w:val="1"/>
-          <w:numId w:val="5"/>
-        </w:numPr>
-      </w:pPr>
-      <w:r>
-        <w:t>Carnet de Patrouille</w:t>
-      </w:r>
-    </w:p>
-    <w:p>
-      <w:pPr>
-        <w:pStyle w:val="Sansinterligne"/>
-        <w:numPr>
-          <w:ilvl w:val="2"/>
-          <w:numId w:val="5"/>
-        </w:numPr>
-      </w:pPr>
-      <w:r>
-        <w:t>DV, PV max, PM max</w:t>
-      </w:r>
-    </w:p>
-    <w:p>
-      <w:pPr>
-        <w:pStyle w:val="Sansinterligne"/>
-        <w:numPr>
-          <w:ilvl w:val="2"/>
-          <w:numId w:val="5"/>
-        </w:numPr>
-      </w:pPr>
-      <w:r>
-        <w:t>Cartes</w:t>
-      </w:r>
-    </w:p>
-    <w:p>
-      <w:pPr>
-        <w:pStyle w:val="Sansinterligne"/>
-        <w:numPr>
-          <w:ilvl w:val="2"/>
-          <w:numId w:val="5"/>
-        </w:numPr>
-      </w:pPr>
-      <w:r>
-        <w:t>Vigilance</w:t>
-      </w:r>
-    </w:p>
-    <w:p>
-      <w:pPr>
-        <w:pStyle w:val="Sansinterligne"/>
-        <w:numPr>
-          <w:ilvl w:val="2"/>
-          <w:numId w:val="5"/>
-        </w:numPr>
-      </w:pPr>
-      <w:r>
-        <w:t>Déni</w:t>
-      </w:r>
-    </w:p>
-    <w:p>
-      <w:pPr>
-        <w:pStyle w:val="Sansinterligne"/>
-        <w:numPr>
-          <w:ilvl w:val="2"/>
-          <w:numId w:val="5"/>
-        </w:numPr>
-      </w:pPr>
-      <w:r>
-        <w:t>CA</w:t>
-      </w:r>
-    </w:p>
-    <w:p>
-      <w:pPr>
-        <w:pStyle w:val="Sansinterligne"/>
-        <w:numPr>
-          <w:ilvl w:val="2"/>
-          <w:numId w:val="5"/>
-        </w:numPr>
-      </w:pPr>
-      <w:r>
-        <w:t>Initiative</w:t>
-      </w:r>
-    </w:p>
-    <w:p>
-      <w:pPr>
-        <w:pStyle w:val="Sansinterligne"/>
-        <w:numPr>
-          <w:ilvl w:val="1"/>
-          <w:numId w:val="5"/>
-        </w:numPr>
-      </w:pPr>
-      <w:r>
-        <w:t>Métiers</w:t>
-      </w:r>
-    </w:p>
-    <w:p>
-      <w:pPr>
-        <w:pStyle w:val="Sansinterligne"/>
-        <w:numPr>
-          <w:ilvl w:val="2"/>
-          <w:numId w:val="5"/>
-        </w:numPr>
-      </w:pPr>
-      <w:r>
-        <w:t>Un tableau avec tous les métiers, score, bouton +/-</w:t>
-      </w:r>
-    </w:p>
-    <w:p>
-      <w:pPr>
-        <w:pStyle w:val="Sansinterligne"/>
-        <w:numPr>
-          <w:ilvl w:val="2"/>
-          <w:numId w:val="5"/>
-        </w:numPr>
-      </w:pPr>
-      <w:r>
-        <w:t>Tous les métiers ont un score, même à 0</w:t>
-      </w:r>
-    </w:p>
-    <w:p>
-      <w:pPr>
-        <w:pStyle w:val="Sansinterligne"/>
-        <w:numPr>
-          <w:ilvl w:val="1"/>
-          <w:numId w:val="5"/>
-        </w:numPr>
-      </w:pPr>
-      <w:r>
-        <w:t>Harnois : des cases à cocher</w:t>
-      </w:r>
-    </w:p>
-    <w:p>
-      <w:pPr>
-        <w:pStyle w:val="Sansinterligne"/>
-        <w:numPr>
-          <w:ilvl w:val="1"/>
-          <w:numId w:val="5"/>
-        </w:numPr>
-      </w:pPr>
-      <w:r>
-        <w:t>Langues : un tableau, deux cases chacune (écrit / parlé)</w:t>
-      </w:r>
-    </w:p>
-    <w:p>
-      <w:pPr>
-        <w:pStyle w:val="Sansinterligne"/>
-        <w:numPr>
-          <w:ilvl w:val="1"/>
-          <w:numId w:val="5"/>
-        </w:numPr>
-      </w:pPr>
-      <w:r>
-        <w:t>Ressources immobilisées</w:t>
-      </w:r>
-    </w:p>
-    <w:p>
-      <w:pPr>
-        <w:pStyle w:val="Sansinterligne"/>
-        <w:numPr>
-          <w:ilvl w:val="0"/>
-          <w:numId w:val="5"/>
-        </w:numPr>
-      </w:pPr>
-      <w:r>
         <w:t>Interface « Feuille de Personnage »</w:t>
       </w:r>
     </w:p>
@@ -5611,14 +5710,857 @@
         </w:numPr>
       </w:pPr>
       <w:r>
+        <w:t>Elle permet par contre de renseigner l’objet Patrouille</w:t>
+      </w:r>
+    </w:p>
+    <w:p>
+      <w:pPr>
+        <w:pStyle w:val="Sansinterligne"/>
+      </w:pPr>
+    </w:p>
+    <w:p>
+      <w:pPr>
+        <w:pStyle w:val="Sansinterligne"/>
+      </w:pPr>
+    </w:p>
+    <w:p>
+      <w:pPr>
+        <w:pStyle w:val="Titre4"/>
+      </w:pPr>
+      <w:r>
+        <w:t xml:space="preserve">Evolution – </w:t>
+      </w:r>
+      <w:r>
+        <w:t>Patrouilleur 2/x</w:t>
+      </w:r>
+    </w:p>
+    <w:p>
+      <w:pPr>
+        <w:pStyle w:val="Sansinterligne"/>
+      </w:pPr>
+    </w:p>
+    <w:p>
+      <w:pPr>
+        <w:pStyle w:val="Sansinterligne"/>
+        <w:numPr>
+          <w:ilvl w:val="0"/>
+          <w:numId w:val="5"/>
+        </w:numPr>
+      </w:pPr>
+      <w:r>
+        <w:t>Elément Patrouilleur</w:t>
+      </w:r>
+    </w:p>
+    <w:p>
+      <w:pPr>
+        <w:pStyle w:val="Sansinterligne"/>
+        <w:numPr>
+          <w:ilvl w:val="1"/>
+          <w:numId w:val="5"/>
+        </w:numPr>
+      </w:pPr>
+      <w:r>
+        <w:t>Informations générales :</w:t>
+      </w:r>
+    </w:p>
+    <w:p>
+      <w:pPr>
+        <w:pStyle w:val="Sansinterligne"/>
+        <w:numPr>
+          <w:ilvl w:val="2"/>
+          <w:numId w:val="5"/>
+        </w:numPr>
+      </w:pPr>
+      <w:r>
+        <w:t>Initiation : fournit les points lors de la Création, ainsi que les Cartes.</w:t>
+      </w:r>
+    </w:p>
+    <w:p>
+      <w:pPr>
+        <w:pStyle w:val="Sansinterligne"/>
+        <w:numPr>
+          <w:ilvl w:val="1"/>
+          <w:numId w:val="5"/>
+        </w:numPr>
+      </w:pPr>
+      <w:r>
+        <w:t>Vocations &amp; Sauvegardes</w:t>
+      </w:r>
+    </w:p>
+    <w:p>
+      <w:pPr>
+        <w:pStyle w:val="Sansinterligne"/>
+        <w:numPr>
+          <w:ilvl w:val="2"/>
+          <w:numId w:val="5"/>
+        </w:numPr>
+      </w:pPr>
+      <w:r>
+        <w:t>Vocations : boutons + / - avec Source</w:t>
+      </w:r>
+    </w:p>
+    <w:p>
+      <w:pPr>
+        <w:pStyle w:val="Sansinterligne"/>
+        <w:numPr>
+          <w:ilvl w:val="2"/>
+          <w:numId w:val="5"/>
+        </w:numPr>
+      </w:pPr>
+      <w:r>
+        <w:t>Sauvegardes : boutons + / - avec Source (sauf le -)</w:t>
+      </w:r>
+    </w:p>
+    <w:p>
+      <w:pPr>
+        <w:pStyle w:val="Sansinterligne"/>
+        <w:numPr>
+          <w:ilvl w:val="1"/>
+          <w:numId w:val="5"/>
+        </w:numPr>
+      </w:pPr>
+      <w:r>
+        <w:t>Carnet de Patrouille</w:t>
+      </w:r>
+    </w:p>
+    <w:p>
+      <w:pPr>
+        <w:pStyle w:val="Sansinterligne"/>
+        <w:numPr>
+          <w:ilvl w:val="2"/>
+          <w:numId w:val="5"/>
+        </w:numPr>
+      </w:pPr>
+      <w:r>
+        <w:t>PV max : fournis par le joueur, seulement à la Création et en cas de Gain de DV</w:t>
+      </w:r>
+    </w:p>
+    <w:p>
+      <w:pPr>
+        <w:pStyle w:val="Sansinterligne"/>
+        <w:numPr>
+          <w:ilvl w:val="2"/>
+          <w:numId w:val="5"/>
+        </w:numPr>
+      </w:pPr>
+      <w:r>
+        <w:t>PM max : calcul auto</w:t>
+      </w:r>
+    </w:p>
+    <w:p>
+      <w:pPr>
+        <w:pStyle w:val="Sansinterligne"/>
+        <w:numPr>
+          <w:ilvl w:val="2"/>
+          <w:numId w:val="5"/>
+        </w:numPr>
+      </w:pPr>
+      <w:r>
+        <w:t>Cartes : automatiquement, par initiation. Possible de faire en sorte qu’en cas de Gain de DV, il y ait choix Carte / normal.</w:t>
+      </w:r>
+    </w:p>
+    <w:p>
+      <w:pPr>
+        <w:pStyle w:val="Sansinterligne"/>
+        <w:numPr>
+          <w:ilvl w:val="2"/>
+          <w:numId w:val="5"/>
+        </w:numPr>
+      </w:pPr>
+      <w:r>
+        <w:t>Vigilance (calcul auto)</w:t>
+      </w:r>
+    </w:p>
+    <w:p>
+      <w:pPr>
+        <w:pStyle w:val="Sansinterligne"/>
+        <w:numPr>
+          <w:ilvl w:val="2"/>
+          <w:numId w:val="5"/>
+        </w:numPr>
+      </w:pPr>
+      <w:r>
+        <w:t>CA : à partir des sources sur la fiche (armure, bouclier, guerrier, custode), et faire le calcul automatique</w:t>
+      </w:r>
+    </w:p>
+    <w:p>
+      <w:pPr>
+        <w:pStyle w:val="Sansinterligne"/>
+        <w:numPr>
+          <w:ilvl w:val="2"/>
+          <w:numId w:val="5"/>
+        </w:numPr>
+      </w:pPr>
+      <w:r>
+        <w:t>Initiative : calcul auto</w:t>
+      </w:r>
+    </w:p>
+    <w:p>
+      <w:pPr>
+        <w:pStyle w:val="Sansinterligne"/>
+        <w:numPr>
+          <w:ilvl w:val="1"/>
+          <w:numId w:val="5"/>
+        </w:numPr>
+      </w:pPr>
+      <w:r>
+        <w:t>Métiers</w:t>
+      </w:r>
+    </w:p>
+    <w:p>
+      <w:pPr>
+        <w:pStyle w:val="Sansinterligne"/>
+        <w:numPr>
+          <w:ilvl w:val="2"/>
+          <w:numId w:val="5"/>
+        </w:numPr>
+      </w:pPr>
+      <w:r>
+        <w:t xml:space="preserve">Tableau </w:t>
+      </w:r>
+      <w:r>
+        <w:sym w:font="Wingdings" w:char="F0E8"/>
+      </w:r>
+      <w:r>
+        <w:t xml:space="preserve"> Liste : un bouton Ajout + Source</w:t>
+      </w:r>
+    </w:p>
+    <w:p>
+      <w:pPr>
+        <w:pStyle w:val="Sansinterligne"/>
+        <w:numPr>
+          <w:ilvl w:val="2"/>
+          <w:numId w:val="5"/>
+        </w:numPr>
+      </w:pPr>
+      <w:r>
+        <w:t>Eléments déjà ajoutés : boutons + / - &amp; Source.</w:t>
+      </w:r>
+    </w:p>
+    <w:p>
+      <w:pPr>
+        <w:pStyle w:val="Sansinterligne"/>
+        <w:numPr>
+          <w:ilvl w:val="1"/>
+          <w:numId w:val="5"/>
+        </w:numPr>
+      </w:pPr>
+      <w:r>
+        <w:t>Harnois : des cases à cocher</w:t>
+      </w:r>
+    </w:p>
+    <w:p>
+      <w:pPr>
+        <w:pStyle w:val="Sansinterligne"/>
+        <w:numPr>
+          <w:ilvl w:val="1"/>
+          <w:numId w:val="5"/>
+        </w:numPr>
+      </w:pPr>
+      <w:r>
+        <w:t>Langues : un tableau, deux cases chacune (écrit / parlé)</w:t>
+      </w:r>
+    </w:p>
+    <w:p>
+      <w:pPr>
+        <w:pStyle w:val="Sansinterligne"/>
+        <w:numPr>
+          <w:ilvl w:val="1"/>
+          <w:numId w:val="5"/>
+        </w:numPr>
+      </w:pPr>
+      <w:r>
+        <w:t>Ressources immobilisées (le max étant calculé auto)</w:t>
+      </w:r>
+    </w:p>
+    <w:p>
+      <w:pPr>
+        <w:pStyle w:val="Sansinterligne"/>
+        <w:numPr>
+          <w:ilvl w:val="1"/>
+          <w:numId w:val="5"/>
+        </w:numPr>
+      </w:pPr>
+      <w:r>
+        <w:t>Notes – les Sources :</w:t>
+      </w:r>
+    </w:p>
+    <w:p>
+      <w:pPr>
+        <w:pStyle w:val="Sansinterligne"/>
+        <w:numPr>
+          <w:ilvl w:val="2"/>
+          <w:numId w:val="5"/>
+        </w:numPr>
+      </w:pPr>
+      <w:r>
+        <w:t>Gains : Création, Dé de vie, Objectif de Motivation, Carte d’Exaltation, Trésor, Guerrier (pour les sauvegardes).</w:t>
+      </w:r>
+    </w:p>
+    <w:p>
+      <w:pPr>
+        <w:pStyle w:val="Sansinterligne"/>
+        <w:numPr>
+          <w:ilvl w:val="2"/>
+          <w:numId w:val="5"/>
+        </w:numPr>
+      </w:pPr>
+      <w:r>
+        <w:t>Pertes : erreur (n’enregistre rien, supprime juste), perte de Dé de Vie, autre (champ à remplir)</w:t>
+      </w:r>
+    </w:p>
+    <w:p>
+      <w:pPr>
+        <w:pStyle w:val="Sansinterligne"/>
+        <w:numPr>
+          <w:ilvl w:val="2"/>
+          <w:numId w:val="5"/>
+        </w:numPr>
+      </w:pPr>
+      <w:r>
+        <w:t>Cet aspect implique de sauvegarder un historique des modifications</w:t>
+      </w:r>
+    </w:p>
+    <w:p>
+      <w:pPr>
+        <w:pStyle w:val="Sansinterligne"/>
+        <w:numPr>
+          <w:ilvl w:val="0"/>
+          <w:numId w:val="5"/>
+        </w:numPr>
+      </w:pPr>
+      <w:r>
+        <w:t>Interface « Feuille de Personnage »</w:t>
+      </w:r>
+    </w:p>
+    <w:p>
+      <w:pPr>
+        <w:pStyle w:val="Sansinterligne"/>
+        <w:numPr>
+          <w:ilvl w:val="1"/>
+          <w:numId w:val="5"/>
+        </w:numPr>
+      </w:pPr>
+      <w:r>
+        <w:t>Mode Création, qui va demander le nombre de Vocations &amp; Métiers bonus, et ne pas demander de Source.</w:t>
+      </w:r>
+    </w:p>
+    <w:p>
+      <w:pPr>
+        <w:pStyle w:val="Sansinterligne"/>
+        <w:numPr>
+          <w:ilvl w:val="1"/>
+          <w:numId w:val="5"/>
+        </w:numPr>
+      </w:pPr>
+      <w:r>
+        <w:t>Mode « Edition », pour la modification « en jeu »</w:t>
+      </w:r>
+    </w:p>
+    <w:p>
+      <w:pPr>
+        <w:pStyle w:val="Sansinterligne"/>
+        <w:numPr>
+          <w:ilvl w:val="2"/>
+          <w:numId w:val="5"/>
+        </w:numPr>
+      </w:pPr>
+      <w:r>
+        <w:t>Il peut être utile d’avoir des boutons « Objectif de patrouille réussi », « Objectif de Motivation Réussi », « Carte d’exaltation – Vocation », « Carte d’Exaltation – Métier », « Trésor – Vocation », « Trésor – Métier »</w:t>
+      </w:r>
+    </w:p>
+    <w:p>
+      <w:pPr>
+        <w:pStyle w:val="Sansinterligne"/>
+        <w:numPr>
+          <w:ilvl w:val="2"/>
+          <w:numId w:val="5"/>
+        </w:numPr>
+      </w:pPr>
+      <w:r>
+        <w:t>Ces boutons fourniront un certain nombre de « points d’amélioration » des types idoines, ouvriront la modification des PV, etc.</w:t>
+      </w:r>
+    </w:p>
+    <w:p>
+      <w:pPr>
+        <w:pStyle w:val="Sansinterligne"/>
+        <w:numPr>
+          <w:ilvl w:val="2"/>
+          <w:numId w:val="5"/>
+        </w:numPr>
+      </w:pPr>
+      <w:r>
+        <w:t>C’est vraiment secondaire</w:t>
+      </w:r>
+    </w:p>
+    <w:p>
+      <w:pPr>
+        <w:pStyle w:val="Sansinterligne"/>
+        <w:numPr>
+          <w:ilvl w:val="1"/>
+          <w:numId w:val="5"/>
+        </w:numPr>
+      </w:pPr>
+      <w:r>
+        <w:t>Mode « visualisation complète »</w:t>
+      </w:r>
+    </w:p>
+    <w:p>
+      <w:pPr>
+        <w:pStyle w:val="Sansinterligne"/>
+        <w:numPr>
+          <w:ilvl w:val="1"/>
+          <w:numId w:val="5"/>
+        </w:numPr>
+      </w:pPr>
+      <w:r>
+        <w:t>Mode « visualisation simple » (identique à la précédente)</w:t>
+      </w:r>
+    </w:p>
+    <w:p>
+      <w:pPr>
+        <w:pStyle w:val="Sansinterligne"/>
+        <w:numPr>
+          <w:ilvl w:val="0"/>
+          <w:numId w:val="5"/>
+        </w:numPr>
+      </w:pPr>
+      <w:r>
+        <w:t>Ajout majeur : automatisation</w:t>
+      </w:r>
+    </w:p>
+    <w:p>
+      <w:pPr>
+        <w:pStyle w:val="Sansinterligne"/>
+      </w:pPr>
+    </w:p>
+    <w:p>
+      <w:pPr>
+        <w:pStyle w:val="Titre4"/>
+      </w:pPr>
+      <w:r>
+        <w:t xml:space="preserve">Evolution – </w:t>
+      </w:r>
+      <w:r>
+        <w:t>Patrouilleur 3/x</w:t>
+      </w:r>
+    </w:p>
+    <w:p>
+      <w:pPr>
+        <w:pStyle w:val="Sansinterligne"/>
+      </w:pPr>
+    </w:p>
+    <w:p>
+      <w:pPr>
+        <w:pStyle w:val="Sansinterligne"/>
+      </w:pPr>
+      <w:r>
+        <w:t>Le but ici est d’ajouter la gestion de certains métiers à sélection simple :</w:t>
+      </w:r>
+    </w:p>
+    <w:p>
+      <w:pPr>
+        <w:pStyle w:val="Sansinterligne"/>
+        <w:numPr>
+          <w:ilvl w:val="0"/>
+          <w:numId w:val="5"/>
+        </w:numPr>
+      </w:pPr>
+      <w:r>
+        <w:t>Druide : liturgies chtoniennes (sélection simple)</w:t>
+      </w:r>
+    </w:p>
+    <w:p>
+      <w:pPr>
+        <w:pStyle w:val="Sansinterligne"/>
+        <w:numPr>
+          <w:ilvl w:val="0"/>
+          <w:numId w:val="5"/>
+        </w:numPr>
+      </w:pPr>
+      <w:r>
+        <w:t>Exorciste : exorcismes (sélection simple)</w:t>
+      </w:r>
+    </w:p>
+    <w:p>
+      <w:pPr>
+        <w:pStyle w:val="Sansinterligne"/>
+        <w:numPr>
+          <w:ilvl w:val="0"/>
+          <w:numId w:val="5"/>
+        </w:numPr>
+      </w:pPr>
+      <w:r>
+        <w:t>Maître de guerre : ordres de bataille (sélection simple)</w:t>
+      </w:r>
+      <w:r>
+        <w:t xml:space="preserve"> </w:t>
+      </w:r>
+    </w:p>
+    <w:p>
+      <w:pPr>
+        <w:pStyle w:val="Sansinterligne"/>
+      </w:pPr>
+    </w:p>
+    <w:p>
+      <w:pPr>
+        <w:pStyle w:val="Titre4"/>
+      </w:pPr>
+      <w:r>
+        <w:t>Evolution –</w:t>
+      </w:r>
+      <w:r>
+        <w:t xml:space="preserve"> Patrouilleur 4/x</w:t>
+      </w:r>
+    </w:p>
+    <w:p>
+      <w:pPr>
+        <w:pStyle w:val="Sansinterligne"/>
+      </w:pPr>
+    </w:p>
+    <w:p>
+      <w:pPr>
+        <w:pStyle w:val="Sansinterligne"/>
+      </w:pPr>
+      <w:r>
+        <w:t>Le but est de s’occuper des métiers à sélection moyenne</w:t>
+      </w:r>
+    </w:p>
+    <w:p>
+      <w:pPr>
+        <w:pStyle w:val="Sansinterligne"/>
+        <w:numPr>
+          <w:ilvl w:val="0"/>
+          <w:numId w:val="5"/>
+        </w:numPr>
+      </w:pPr>
+      <w:r>
+        <w:t>Aberrant : pouvoirs (sélection simple</w:t>
+      </w:r>
+      <w:r>
+        <w:t>, possible de la perdre) et faiblesses (sélection simple, impossible à perdre)</w:t>
+      </w:r>
+    </w:p>
+    <w:p>
+      <w:pPr>
+        <w:pStyle w:val="Sansinterligne"/>
+        <w:numPr>
+          <w:ilvl w:val="0"/>
+          <w:numId w:val="5"/>
+        </w:numPr>
+      </w:pPr>
+      <w:r>
+        <w:t>Marqué : type de marque (sélection définitive, seule la suppression pour Erreur permet de s’en débarrasser) et marques (sélection définitive, suppression dernière en date)</w:t>
+      </w:r>
+    </w:p>
+    <w:p>
+      <w:pPr>
+        <w:pStyle w:val="Sansinterligne"/>
+        <w:numPr>
+          <w:ilvl w:val="0"/>
+          <w:numId w:val="5"/>
+        </w:numPr>
+      </w:pPr>
+      <w:r>
+        <w:t>Prêtre : panthéon (sélection définitive, seul la suppression pour Erreur permet de s’en débarrasser), divinité (sélection définitive, suppression dernière en date)</w:t>
+      </w:r>
+    </w:p>
+    <w:p>
+      <w:pPr>
+        <w:pStyle w:val="Sansinterligne"/>
+      </w:pPr>
+    </w:p>
+    <w:p>
+      <w:pPr>
+        <w:pStyle w:val="Titre4"/>
+      </w:pPr>
+      <w:r>
+        <w:t>Evolution –</w:t>
+      </w:r>
+      <w:r>
+        <w:t xml:space="preserve"> Patrouilleur 5</w:t>
+      </w:r>
+      <w:r>
+        <w:t>/x</w:t>
+      </w:r>
+    </w:p>
+    <w:p>
+      <w:pPr>
+        <w:pStyle w:val="Sansinterligne"/>
+      </w:pPr>
+    </w:p>
+    <w:p>
+      <w:pPr>
+        <w:pStyle w:val="Sansinterligne"/>
+      </w:pPr>
+      <w:r>
+        <w:t>Le but est de s’occuper des métiers à sélection complexe</w:t>
+      </w:r>
+    </w:p>
+    <w:p>
+      <w:pPr>
+        <w:pStyle w:val="Sansinterligne"/>
+        <w:numPr>
+          <w:ilvl w:val="0"/>
+          <w:numId w:val="5"/>
+        </w:numPr>
+      </w:pPr>
+      <w:r>
+        <w:t>Alchimiste : différents types de préparations</w:t>
+      </w:r>
+    </w:p>
+    <w:p>
+      <w:pPr>
+        <w:pStyle w:val="Sansinterligne"/>
+        <w:numPr>
+          <w:ilvl w:val="0"/>
+          <w:numId w:val="5"/>
+        </w:numPr>
+      </w:pPr>
+      <w:r>
+        <w:t>Magicien : les sorts, avec obligation des rangs inférieurs, prix en mana, etc.</w:t>
+      </w:r>
+    </w:p>
+    <w:p>
+      <w:pPr>
+        <w:pStyle w:val="Sansinterligne"/>
+      </w:pPr>
+    </w:p>
+    <w:p>
+      <w:pPr>
+        <w:pStyle w:val="Titre4"/>
+      </w:pPr>
+      <w:r>
+        <w:t>Evolution –</w:t>
+      </w:r>
+      <w:r>
+        <w:t xml:space="preserve"> Patrouilleur 6/x</w:t>
+      </w:r>
+    </w:p>
+    <w:p>
+      <w:pPr>
+        <w:pStyle w:val="Sansinterligne"/>
+      </w:pPr>
+    </w:p>
+    <w:p>
+      <w:pPr>
+        <w:pStyle w:val="Sansinterligne"/>
+      </w:pPr>
+      <w:r>
+        <w:t>Le but est de s’occuper des métiers ajoutant des créatures au personnage</w:t>
+      </w:r>
+    </w:p>
+    <w:p>
+      <w:pPr>
+        <w:pStyle w:val="Sansinterligne"/>
+        <w:numPr>
+          <w:ilvl w:val="0"/>
+          <w:numId w:val="5"/>
+        </w:numPr>
+      </w:pPr>
+      <w:r>
+        <w:t>Chevalier : montures, leurs améliorations</w:t>
+      </w:r>
+    </w:p>
+    <w:p>
+      <w:pPr>
+        <w:pStyle w:val="Sansinterligne"/>
+        <w:numPr>
+          <w:ilvl w:val="0"/>
+          <w:numId w:val="5"/>
+        </w:numPr>
+      </w:pPr>
+      <w:r>
+        <w:t>Maître des bêtes : compagnons animaux, leurs augmentations</w:t>
+      </w:r>
+    </w:p>
+    <w:p>
+      <w:pPr>
+        <w:pStyle w:val="Sansinterligne"/>
+        <w:numPr>
+          <w:ilvl w:val="0"/>
+          <w:numId w:val="5"/>
+        </w:numPr>
+      </w:pPr>
+      <w:r>
+        <w:t>Noble : suivants, type, DV, etc.</w:t>
+      </w:r>
+    </w:p>
+    <w:p>
+      <w:pPr>
+        <w:pStyle w:val="Sansinterligne"/>
+      </w:pPr>
+    </w:p>
+    <w:p>
+      <w:pPr>
+        <w:pStyle w:val="Sansinterligne"/>
+      </w:pPr>
+    </w:p>
+    <w:p>
+      <w:pPr>
+        <w:pStyle w:val="Sansinterligne"/>
+      </w:pPr>
+    </w:p>
+    <w:p>
+      <w:pPr>
+        <w:pStyle w:val="Titre4"/>
+      </w:pPr>
+      <w:r>
+        <w:t xml:space="preserve">Evolution – </w:t>
+      </w:r>
+      <w:r>
+        <w:t>Patrouille 1/x</w:t>
+      </w:r>
+    </w:p>
+    <w:p>
+      <w:pPr>
+        <w:pStyle w:val="Sansinterligne"/>
+      </w:pPr>
+    </w:p>
+    <w:p>
+      <w:pPr>
+        <w:pStyle w:val="Sansinterligne"/>
+        <w:numPr>
+          <w:ilvl w:val="0"/>
+          <w:numId w:val="5"/>
+        </w:numPr>
+      </w:pPr>
+      <w:r>
+        <w:t xml:space="preserve">Ajout d’un élément </w:t>
+      </w:r>
+      <w:r>
+        <w:t>« Patrouille »</w:t>
+      </w:r>
+    </w:p>
+    <w:p>
+      <w:pPr>
+        <w:pStyle w:val="Sansinterligne"/>
+        <w:numPr>
+          <w:ilvl w:val="1"/>
+          <w:numId w:val="5"/>
+        </w:numPr>
+      </w:pPr>
+      <w:r>
+        <w:t>Patrouilleurs : nombre de Patrouilleurs, de Montures, d’animaux de bât, de packs de suivants</w:t>
+      </w:r>
+    </w:p>
+    <w:p>
+      <w:pPr>
+        <w:pStyle w:val="Sansinterligne"/>
+        <w:numPr>
+          <w:ilvl w:val="1"/>
+          <w:numId w:val="5"/>
+        </w:numPr>
+      </w:pPr>
+      <w:r>
+        <w:t>Ressources transportables et transportées – à remplir à la main (Interface)</w:t>
+      </w:r>
+    </w:p>
+    <w:p>
+      <w:pPr>
+        <w:pStyle w:val="Sansinterligne"/>
+        <w:numPr>
+          <w:ilvl w:val="1"/>
+          <w:numId w:val="5"/>
+        </w:numPr>
+      </w:pPr>
+      <w:r>
+        <w:t>Consommation journalière – calcul automatique</w:t>
+      </w:r>
+    </w:p>
+    <w:p>
+      <w:pPr>
+        <w:pStyle w:val="Sansinterligne"/>
+        <w:numPr>
+          <w:ilvl w:val="0"/>
+          <w:numId w:val="5"/>
+        </w:numPr>
+      </w:pPr>
+      <w:r>
+        <w:t>Dans l’interface</w:t>
+      </w:r>
+    </w:p>
+    <w:p>
+      <w:pPr>
+        <w:pStyle w:val="Sansinterligne"/>
+        <w:numPr>
+          <w:ilvl w:val="1"/>
+          <w:numId w:val="5"/>
+        </w:numPr>
+      </w:pPr>
+      <w:r>
+        <w:t>Indique et modifie le nombre de Patrouilleurs, de Montures, d’animaux de bât, de packs de suivants (Interface)</w:t>
+      </w:r>
+    </w:p>
+    <w:p>
+      <w:pPr>
+        <w:pStyle w:val="Sansinterligne"/>
+        <w:numPr>
+          <w:ilvl w:val="1"/>
+          <w:numId w:val="5"/>
+        </w:numPr>
+      </w:pPr>
+      <w:r>
+        <w:t>Indique et modifie Ressources transportables et transportées – à remplir à la main (Interface)</w:t>
+      </w:r>
+    </w:p>
+    <w:p>
+      <w:pPr>
+        <w:pStyle w:val="Sansinterligne"/>
+        <w:numPr>
+          <w:ilvl w:val="1"/>
+          <w:numId w:val="5"/>
+        </w:numPr>
+      </w:pPr>
+      <w:r>
+        <w:t>Indique la consommation journalière – calcul automatique (Interface)</w:t>
+      </w:r>
+    </w:p>
+    <w:p>
+      <w:pPr>
+        <w:pStyle w:val="Sansinterligne"/>
+        <w:numPr>
+          <w:ilvl w:val="1"/>
+          <w:numId w:val="5"/>
+        </w:numPr>
+      </w:pPr>
+      <w:r>
+        <w:t>Bouton « Fin de journée », « Consommer X », « Combat », « Blessé », « Rajout X » (Interface)</w:t>
+      </w:r>
+    </w:p>
+    <w:p>
+      <w:pPr>
+        <w:pStyle w:val="Sansinterligne"/>
+      </w:pPr>
+    </w:p>
+    <w:p>
+      <w:pPr>
+        <w:pStyle w:val="Titre4"/>
+      </w:pPr>
+      <w:r>
         <w:lastRenderedPageBreak/>
-        <w:t>Elle permet par contre de renseigner l’objet Patrouille</w:t>
-      </w:r>
-    </w:p>
-    <w:p>
-      <w:pPr>
-        <w:pStyle w:val="Sansinterligne"/>
-      </w:pPr>
+        <w:t xml:space="preserve">Evolution – </w:t>
+      </w:r>
+      <w:r>
+        <w:t>Patrouille 2/x</w:t>
+      </w:r>
+    </w:p>
+    <w:p>
+      <w:pPr>
+        <w:pStyle w:val="Sansinterligne"/>
+      </w:pPr>
+    </w:p>
+    <w:p>
+      <w:pPr>
+        <w:pStyle w:val="Sansinterligne"/>
+        <w:numPr>
+          <w:ilvl w:val="0"/>
+          <w:numId w:val="5"/>
+        </w:numPr>
+      </w:pPr>
+      <w:r>
+        <w:t>Lie les Patrouilleurs à l’objet Patrouille, qui désormais utilise ces informations pour renseigner tout ou partie de ses données</w:t>
+      </w:r>
     </w:p>
     <w:p>
       <w:pPr>
@@ -5630,848 +6572,6 @@
         <w:pStyle w:val="Titre4"/>
       </w:pPr>
       <w:r>
-        <w:t xml:space="preserve">Evolution – </w:t>
-      </w:r>
-      <w:r>
-        <w:t>Patrouilleur 2/x</w:t>
-      </w:r>
-    </w:p>
-    <w:p>
-      <w:pPr>
-        <w:pStyle w:val="Sansinterligne"/>
-      </w:pPr>
-    </w:p>
-    <w:p>
-      <w:pPr>
-        <w:pStyle w:val="Sansinterligne"/>
-        <w:numPr>
-          <w:ilvl w:val="0"/>
-          <w:numId w:val="5"/>
-        </w:numPr>
-      </w:pPr>
-      <w:r>
-        <w:t>Elément Patrouilleur</w:t>
-      </w:r>
-    </w:p>
-    <w:p>
-      <w:pPr>
-        <w:pStyle w:val="Sansinterligne"/>
-        <w:numPr>
-          <w:ilvl w:val="1"/>
-          <w:numId w:val="5"/>
-        </w:numPr>
-      </w:pPr>
-      <w:r>
-        <w:t>Informations générales :</w:t>
-      </w:r>
-    </w:p>
-    <w:p>
-      <w:pPr>
-        <w:pStyle w:val="Sansinterligne"/>
-        <w:numPr>
-          <w:ilvl w:val="2"/>
-          <w:numId w:val="5"/>
-        </w:numPr>
-      </w:pPr>
-      <w:r>
-        <w:t>Initiation : fournit les points lors de la Création, ainsi que les Cartes.</w:t>
-      </w:r>
-    </w:p>
-    <w:p>
-      <w:pPr>
-        <w:pStyle w:val="Sansinterligne"/>
-        <w:numPr>
-          <w:ilvl w:val="1"/>
-          <w:numId w:val="5"/>
-        </w:numPr>
-      </w:pPr>
-      <w:r>
-        <w:t>Vocations &amp; Sauvegardes</w:t>
-      </w:r>
-    </w:p>
-    <w:p>
-      <w:pPr>
-        <w:pStyle w:val="Sansinterligne"/>
-        <w:numPr>
-          <w:ilvl w:val="2"/>
-          <w:numId w:val="5"/>
-        </w:numPr>
-      </w:pPr>
-      <w:r>
-        <w:t>Vocations : boutons + / - avec Source</w:t>
-      </w:r>
-    </w:p>
-    <w:p>
-      <w:pPr>
-        <w:pStyle w:val="Sansinterligne"/>
-        <w:numPr>
-          <w:ilvl w:val="2"/>
-          <w:numId w:val="5"/>
-        </w:numPr>
-      </w:pPr>
-      <w:r>
-        <w:t>Sauvegardes : boutons + / - avec Source (sauf le -)</w:t>
-      </w:r>
-    </w:p>
-    <w:p>
-      <w:pPr>
-        <w:pStyle w:val="Sansinterligne"/>
-        <w:numPr>
-          <w:ilvl w:val="1"/>
-          <w:numId w:val="5"/>
-        </w:numPr>
-      </w:pPr>
-      <w:r>
-        <w:t>Carnet de Patrouille</w:t>
-      </w:r>
-    </w:p>
-    <w:p>
-      <w:pPr>
-        <w:pStyle w:val="Sansinterligne"/>
-        <w:numPr>
-          <w:ilvl w:val="2"/>
-          <w:numId w:val="5"/>
-        </w:numPr>
-      </w:pPr>
-      <w:r>
-        <w:t>PV max : fournis par le joueur, seulement à la Création et en cas de Gain de DV</w:t>
-      </w:r>
-    </w:p>
-    <w:p>
-      <w:pPr>
-        <w:pStyle w:val="Sansinterligne"/>
-        <w:numPr>
-          <w:ilvl w:val="2"/>
-          <w:numId w:val="5"/>
-        </w:numPr>
-      </w:pPr>
-      <w:r>
-        <w:t>PM max : calcul auto</w:t>
-      </w:r>
-    </w:p>
-    <w:p>
-      <w:pPr>
-        <w:pStyle w:val="Sansinterligne"/>
-        <w:numPr>
-          <w:ilvl w:val="2"/>
-          <w:numId w:val="5"/>
-        </w:numPr>
-      </w:pPr>
-      <w:r>
-        <w:t>Cartes : automatiquement, par initiation. Possible de faire en sorte qu’en cas de Gain de DV, il y ait choix Carte / normal.</w:t>
-      </w:r>
-    </w:p>
-    <w:p>
-      <w:pPr>
-        <w:pStyle w:val="Sansinterligne"/>
-        <w:numPr>
-          <w:ilvl w:val="2"/>
-          <w:numId w:val="5"/>
-        </w:numPr>
-      </w:pPr>
-      <w:r>
-        <w:t>Vigilance (calcul auto)</w:t>
-      </w:r>
-    </w:p>
-    <w:p>
-      <w:pPr>
-        <w:pStyle w:val="Sansinterligne"/>
-        <w:numPr>
-          <w:ilvl w:val="2"/>
-          <w:numId w:val="5"/>
-        </w:numPr>
-      </w:pPr>
-      <w:r>
-        <w:t>CA : à partir des sources sur la fiche (armure, bouclier, guerrier, custode), et faire le calcul automatique</w:t>
-      </w:r>
-    </w:p>
-    <w:p>
-      <w:pPr>
-        <w:pStyle w:val="Sansinterligne"/>
-        <w:numPr>
-          <w:ilvl w:val="2"/>
-          <w:numId w:val="5"/>
-        </w:numPr>
-      </w:pPr>
-      <w:r>
-        <w:t>Initiative : calcul auto</w:t>
-      </w:r>
-    </w:p>
-    <w:p>
-      <w:pPr>
-        <w:pStyle w:val="Sansinterligne"/>
-        <w:numPr>
-          <w:ilvl w:val="1"/>
-          <w:numId w:val="5"/>
-        </w:numPr>
-      </w:pPr>
-      <w:r>
-        <w:t>Métiers</w:t>
-      </w:r>
-    </w:p>
-    <w:p>
-      <w:pPr>
-        <w:pStyle w:val="Sansinterligne"/>
-        <w:numPr>
-          <w:ilvl w:val="2"/>
-          <w:numId w:val="5"/>
-        </w:numPr>
-      </w:pPr>
-      <w:r>
-        <w:t xml:space="preserve">Tableau </w:t>
-      </w:r>
-      <w:r>
-        <w:sym w:font="Wingdings" w:char="F0E8"/>
-      </w:r>
-      <w:r>
-        <w:t xml:space="preserve"> Liste : un bouton Ajout + Source</w:t>
-      </w:r>
-    </w:p>
-    <w:p>
-      <w:pPr>
-        <w:pStyle w:val="Sansinterligne"/>
-        <w:numPr>
-          <w:ilvl w:val="2"/>
-          <w:numId w:val="5"/>
-        </w:numPr>
-      </w:pPr>
-      <w:r>
-        <w:t>Eléments déjà ajoutés : boutons + / - &amp; Source.</w:t>
-      </w:r>
-    </w:p>
-    <w:p>
-      <w:pPr>
-        <w:pStyle w:val="Sansinterligne"/>
-        <w:numPr>
-          <w:ilvl w:val="1"/>
-          <w:numId w:val="5"/>
-        </w:numPr>
-      </w:pPr>
-      <w:r>
-        <w:t>Harnois : des cases à cocher</w:t>
-      </w:r>
-    </w:p>
-    <w:p>
-      <w:pPr>
-        <w:pStyle w:val="Sansinterligne"/>
-        <w:numPr>
-          <w:ilvl w:val="1"/>
-          <w:numId w:val="5"/>
-        </w:numPr>
-      </w:pPr>
-      <w:r>
-        <w:t>Langues : un tableau, deux cases chacune (écrit / parlé)</w:t>
-      </w:r>
-    </w:p>
-    <w:p>
-      <w:pPr>
-        <w:pStyle w:val="Sansinterligne"/>
-        <w:numPr>
-          <w:ilvl w:val="1"/>
-          <w:numId w:val="5"/>
-        </w:numPr>
-      </w:pPr>
-      <w:r>
-        <w:t>Ressources immobilisées (le max étant calculé auto)</w:t>
-      </w:r>
-    </w:p>
-    <w:p>
-      <w:pPr>
-        <w:pStyle w:val="Sansinterligne"/>
-        <w:numPr>
-          <w:ilvl w:val="1"/>
-          <w:numId w:val="5"/>
-        </w:numPr>
-      </w:pPr>
-      <w:r>
-        <w:t>Notes – les Sources :</w:t>
-      </w:r>
-    </w:p>
-    <w:p>
-      <w:pPr>
-        <w:pStyle w:val="Sansinterligne"/>
-        <w:numPr>
-          <w:ilvl w:val="2"/>
-          <w:numId w:val="5"/>
-        </w:numPr>
-      </w:pPr>
-      <w:r>
-        <w:t>Gains : Création, Dé de vie, Objectif de Motivation, Carte d’Exaltation, Trésor, Guerrier (pour les sauvegardes).</w:t>
-      </w:r>
-    </w:p>
-    <w:p>
-      <w:pPr>
-        <w:pStyle w:val="Sansinterligne"/>
-        <w:numPr>
-          <w:ilvl w:val="2"/>
-          <w:numId w:val="5"/>
-        </w:numPr>
-      </w:pPr>
-      <w:r>
-        <w:t>Pertes : erreur (n’enregistre rien, supprime juste), perte de Dé de Vie, autre (champ à remplir)</w:t>
-      </w:r>
-    </w:p>
-    <w:p>
-      <w:pPr>
-        <w:pStyle w:val="Sansinterligne"/>
-        <w:numPr>
-          <w:ilvl w:val="2"/>
-          <w:numId w:val="5"/>
-        </w:numPr>
-      </w:pPr>
-      <w:r>
-        <w:t>Cet aspect implique de sauvegarder un historique des modifications</w:t>
-      </w:r>
-    </w:p>
-    <w:p>
-      <w:pPr>
-        <w:pStyle w:val="Sansinterligne"/>
-        <w:numPr>
-          <w:ilvl w:val="0"/>
-          <w:numId w:val="5"/>
-        </w:numPr>
-      </w:pPr>
-      <w:r>
-        <w:t>Interface « Feuille de Personnage »</w:t>
-      </w:r>
-    </w:p>
-    <w:p>
-      <w:pPr>
-        <w:pStyle w:val="Sansinterligne"/>
-        <w:numPr>
-          <w:ilvl w:val="1"/>
-          <w:numId w:val="5"/>
-        </w:numPr>
-      </w:pPr>
-      <w:r>
-        <w:t>Mode Création, qui va demander le nombre de Vocations &amp; Métiers bonus, et ne pas demander de Source.</w:t>
-      </w:r>
-    </w:p>
-    <w:p>
-      <w:pPr>
-        <w:pStyle w:val="Sansinterligne"/>
-        <w:numPr>
-          <w:ilvl w:val="1"/>
-          <w:numId w:val="5"/>
-        </w:numPr>
-      </w:pPr>
-      <w:r>
-        <w:t>Mode « Edition », pour la modification « en jeu »</w:t>
-      </w:r>
-    </w:p>
-    <w:p>
-      <w:pPr>
-        <w:pStyle w:val="Sansinterligne"/>
-        <w:numPr>
-          <w:ilvl w:val="2"/>
-          <w:numId w:val="5"/>
-        </w:numPr>
-      </w:pPr>
-      <w:r>
-        <w:t>Il peut être utile d’avoir des boutons « Objectif de patrouille réussi », « Objectif de Motivation Réussi », « Carte d’exaltation – Vocation », « Carte d’Exaltation – Métier », « Trésor – Vocation », « Trésor – Métier »</w:t>
-      </w:r>
-    </w:p>
-    <w:p>
-      <w:pPr>
-        <w:pStyle w:val="Sansinterligne"/>
-        <w:numPr>
-          <w:ilvl w:val="2"/>
-          <w:numId w:val="5"/>
-        </w:numPr>
-      </w:pPr>
-      <w:r>
-        <w:t>Ces boutons fourniront un certain nombre de « points d’amélioration » des types idoines, ouvriront la modification des PV, etc.</w:t>
-      </w:r>
-    </w:p>
-    <w:p>
-      <w:pPr>
-        <w:pStyle w:val="Sansinterligne"/>
-        <w:numPr>
-          <w:ilvl w:val="2"/>
-          <w:numId w:val="5"/>
-        </w:numPr>
-      </w:pPr>
-      <w:r>
-        <w:t>C’est vraiment secondaire</w:t>
-      </w:r>
-    </w:p>
-    <w:p>
-      <w:pPr>
-        <w:pStyle w:val="Sansinterligne"/>
-        <w:numPr>
-          <w:ilvl w:val="1"/>
-          <w:numId w:val="5"/>
-        </w:numPr>
-      </w:pPr>
-      <w:r>
-        <w:t>Mode « visualisation complète »</w:t>
-      </w:r>
-    </w:p>
-    <w:p>
-      <w:pPr>
-        <w:pStyle w:val="Sansinterligne"/>
-        <w:numPr>
-          <w:ilvl w:val="1"/>
-          <w:numId w:val="5"/>
-        </w:numPr>
-      </w:pPr>
-      <w:r>
-        <w:t>Mode « visualisation simple » (identique à la précédente)</w:t>
-      </w:r>
-    </w:p>
-    <w:p>
-      <w:pPr>
-        <w:pStyle w:val="Sansinterligne"/>
-        <w:numPr>
-          <w:ilvl w:val="0"/>
-          <w:numId w:val="5"/>
-        </w:numPr>
-      </w:pPr>
-      <w:r>
-        <w:t>Ajout majeur : automatisation</w:t>
-      </w:r>
-    </w:p>
-    <w:p>
-      <w:pPr>
-        <w:pStyle w:val="Sansinterligne"/>
-      </w:pPr>
-    </w:p>
-    <w:p>
-      <w:pPr>
-        <w:pStyle w:val="Titre4"/>
-      </w:pPr>
-      <w:r>
-        <w:t xml:space="preserve">Evolution – </w:t>
-      </w:r>
-      <w:r>
-        <w:t>Patrouilleur 3/x</w:t>
-      </w:r>
-    </w:p>
-    <w:p>
-      <w:pPr>
-        <w:pStyle w:val="Sansinterligne"/>
-      </w:pPr>
-    </w:p>
-    <w:p>
-      <w:pPr>
-        <w:pStyle w:val="Sansinterligne"/>
-      </w:pPr>
-      <w:r>
-        <w:t>Le but ici est d’ajouter la gestion de certains métiers à sélection simple :</w:t>
-      </w:r>
-    </w:p>
-    <w:p>
-      <w:pPr>
-        <w:pStyle w:val="Sansinterligne"/>
-        <w:numPr>
-          <w:ilvl w:val="0"/>
-          <w:numId w:val="5"/>
-        </w:numPr>
-      </w:pPr>
-      <w:r>
-        <w:t>Druide : liturgies chtoniennes (sélection simple)</w:t>
-      </w:r>
-    </w:p>
-    <w:p>
-      <w:pPr>
-        <w:pStyle w:val="Sansinterligne"/>
-        <w:numPr>
-          <w:ilvl w:val="0"/>
-          <w:numId w:val="5"/>
-        </w:numPr>
-      </w:pPr>
-      <w:r>
-        <w:lastRenderedPageBreak/>
-        <w:t>Exorciste : exorcismes (sélection simple)</w:t>
-      </w:r>
-    </w:p>
-    <w:p>
-      <w:pPr>
-        <w:pStyle w:val="Sansinterligne"/>
-        <w:numPr>
-          <w:ilvl w:val="0"/>
-          <w:numId w:val="5"/>
-        </w:numPr>
-      </w:pPr>
-      <w:r>
-        <w:t>Maître de guerre : ordres de bataille (sélection simple)</w:t>
-      </w:r>
-      <w:r>
-        <w:t xml:space="preserve"> </w:t>
-      </w:r>
-    </w:p>
-    <w:p>
-      <w:pPr>
-        <w:pStyle w:val="Sansinterligne"/>
-      </w:pPr>
-    </w:p>
-    <w:p>
-      <w:pPr>
-        <w:pStyle w:val="Titre4"/>
-      </w:pPr>
-      <w:r>
-        <w:t>Evolution –</w:t>
-      </w:r>
-      <w:r>
-        <w:t xml:space="preserve"> Patrouilleur 4/x</w:t>
-      </w:r>
-    </w:p>
-    <w:p>
-      <w:pPr>
-        <w:pStyle w:val="Sansinterligne"/>
-      </w:pPr>
-    </w:p>
-    <w:p>
-      <w:pPr>
-        <w:pStyle w:val="Sansinterligne"/>
-      </w:pPr>
-      <w:r>
-        <w:t>Le but est de s’occuper des métiers à sélection moyenne</w:t>
-      </w:r>
-    </w:p>
-    <w:p>
-      <w:pPr>
-        <w:pStyle w:val="Sansinterligne"/>
-        <w:numPr>
-          <w:ilvl w:val="0"/>
-          <w:numId w:val="5"/>
-        </w:numPr>
-      </w:pPr>
-      <w:r>
-        <w:t>Aberrant : pouvoirs (sélection simple</w:t>
-      </w:r>
-      <w:r>
-        <w:t>, possible de la perdre) et faiblesses (sélection simple, impossible à perdre)</w:t>
-      </w:r>
-    </w:p>
-    <w:p>
-      <w:pPr>
-        <w:pStyle w:val="Sansinterligne"/>
-        <w:numPr>
-          <w:ilvl w:val="0"/>
-          <w:numId w:val="5"/>
-        </w:numPr>
-      </w:pPr>
-      <w:r>
-        <w:t>Marqué : type de marque (sélection définitive, seule la suppression pour Erreur permet de s’en débarrasser) et marques (sélection définitive, suppression dernière en date)</w:t>
-      </w:r>
-    </w:p>
-    <w:p>
-      <w:pPr>
-        <w:pStyle w:val="Sansinterligne"/>
-        <w:numPr>
-          <w:ilvl w:val="0"/>
-          <w:numId w:val="5"/>
-        </w:numPr>
-      </w:pPr>
-      <w:r>
-        <w:t>Prêtre : panthéon (sélection définitive, seul la suppression pour Erreur permet de s’en débarrasser), divinité (sélection définitive, suppression dernière en date)</w:t>
-      </w:r>
-    </w:p>
-    <w:p>
-      <w:pPr>
-        <w:pStyle w:val="Sansinterligne"/>
-      </w:pPr>
-    </w:p>
-    <w:p>
-      <w:pPr>
-        <w:pStyle w:val="Titre4"/>
-      </w:pPr>
-      <w:r>
-        <w:t>Evolution –</w:t>
-      </w:r>
-      <w:r>
-        <w:t xml:space="preserve"> Patrouilleur 4/x</w:t>
-      </w:r>
-    </w:p>
-    <w:p>
-      <w:pPr>
-        <w:pStyle w:val="Sansinterligne"/>
-      </w:pPr>
-    </w:p>
-    <w:p>
-      <w:pPr>
-        <w:pStyle w:val="Sansinterligne"/>
-      </w:pPr>
-      <w:r>
-        <w:t>Le but est de s’occuper des métiers à sélection complexe</w:t>
-      </w:r>
-    </w:p>
-    <w:p>
-      <w:pPr>
-        <w:pStyle w:val="Sansinterligne"/>
-        <w:numPr>
-          <w:ilvl w:val="0"/>
-          <w:numId w:val="5"/>
-        </w:numPr>
-      </w:pPr>
-      <w:r>
-        <w:t>Alchimiste : différents types de préparations</w:t>
-      </w:r>
-    </w:p>
-    <w:p>
-      <w:pPr>
-        <w:pStyle w:val="Sansinterligne"/>
-        <w:numPr>
-          <w:ilvl w:val="0"/>
-          <w:numId w:val="5"/>
-        </w:numPr>
-      </w:pPr>
-      <w:r>
-        <w:t>Magicien : les sorts, avec obligation des rangs inférieurs, prix en mana, etc.</w:t>
-      </w:r>
-    </w:p>
-    <w:p>
-      <w:pPr>
-        <w:pStyle w:val="Sansinterligne"/>
-      </w:pPr>
-    </w:p>
-    <w:p>
-      <w:pPr>
-        <w:pStyle w:val="Titre4"/>
-      </w:pPr>
-      <w:r>
-        <w:t>Evolution –</w:t>
-      </w:r>
-      <w:r>
-        <w:t xml:space="preserve"> Patrouilleur 6/x</w:t>
-      </w:r>
-    </w:p>
-    <w:p>
-      <w:pPr>
-        <w:pStyle w:val="Sansinterligne"/>
-      </w:pPr>
-    </w:p>
-    <w:p>
-      <w:pPr>
-        <w:pStyle w:val="Sansinterligne"/>
-      </w:pPr>
-      <w:r>
-        <w:t>Le but est de s’occuper des métiers ajoutant des créatures au personnage</w:t>
-      </w:r>
-    </w:p>
-    <w:p>
-      <w:pPr>
-        <w:pStyle w:val="Sansinterligne"/>
-        <w:numPr>
-          <w:ilvl w:val="0"/>
-          <w:numId w:val="5"/>
-        </w:numPr>
-      </w:pPr>
-      <w:r>
-        <w:t>Chevalier : montures, leurs améliorations</w:t>
-      </w:r>
-    </w:p>
-    <w:p>
-      <w:pPr>
-        <w:pStyle w:val="Sansinterligne"/>
-        <w:numPr>
-          <w:ilvl w:val="0"/>
-          <w:numId w:val="5"/>
-        </w:numPr>
-      </w:pPr>
-      <w:r>
-        <w:t>Maître des bêtes : compagnons animaux, leurs augmentations</w:t>
-      </w:r>
-    </w:p>
-    <w:p>
-      <w:pPr>
-        <w:pStyle w:val="Sansinterligne"/>
-        <w:numPr>
-          <w:ilvl w:val="0"/>
-          <w:numId w:val="5"/>
-        </w:numPr>
-      </w:pPr>
-      <w:r>
-        <w:t>Noble : suivants, type, DV, etc.</w:t>
-      </w:r>
-    </w:p>
-    <w:p>
-      <w:pPr>
-        <w:pStyle w:val="Sansinterligne"/>
-      </w:pPr>
-    </w:p>
-    <w:p>
-      <w:pPr>
-        <w:pStyle w:val="Sansinterligne"/>
-      </w:pPr>
-    </w:p>
-    <w:p>
-      <w:pPr>
-        <w:pStyle w:val="Sansinterligne"/>
-      </w:pPr>
-    </w:p>
-    <w:p>
-      <w:pPr>
-        <w:pStyle w:val="Titre4"/>
-      </w:pPr>
-      <w:r>
-        <w:t xml:space="preserve">Evolution – </w:t>
-      </w:r>
-      <w:r>
-        <w:t>Patrouille 1/x</w:t>
-      </w:r>
-    </w:p>
-    <w:p>
-      <w:pPr>
-        <w:pStyle w:val="Sansinterligne"/>
-      </w:pPr>
-    </w:p>
-    <w:p>
-      <w:pPr>
-        <w:pStyle w:val="Sansinterligne"/>
-        <w:numPr>
-          <w:ilvl w:val="0"/>
-          <w:numId w:val="5"/>
-        </w:numPr>
-      </w:pPr>
-      <w:r>
-        <w:t xml:space="preserve">Ajout d’un élément </w:t>
-      </w:r>
-      <w:r>
-        <w:t>« Patrouille »</w:t>
-      </w:r>
-    </w:p>
-    <w:p>
-      <w:pPr>
-        <w:pStyle w:val="Sansinterligne"/>
-        <w:numPr>
-          <w:ilvl w:val="1"/>
-          <w:numId w:val="5"/>
-        </w:numPr>
-      </w:pPr>
-      <w:r>
-        <w:t>Patrouilleurs : nombre de Patrouilleurs, de Montures, d’animaux de bât, de packs de suivants</w:t>
-      </w:r>
-    </w:p>
-    <w:p>
-      <w:pPr>
-        <w:pStyle w:val="Sansinterligne"/>
-        <w:numPr>
-          <w:ilvl w:val="1"/>
-          <w:numId w:val="5"/>
-        </w:numPr>
-      </w:pPr>
-      <w:r>
-        <w:t>Ressources transportables et transportées – à remplir à la main (Interface)</w:t>
-      </w:r>
-    </w:p>
-    <w:p>
-      <w:pPr>
-        <w:pStyle w:val="Sansinterligne"/>
-        <w:numPr>
-          <w:ilvl w:val="1"/>
-          <w:numId w:val="5"/>
-        </w:numPr>
-      </w:pPr>
-      <w:r>
-        <w:t>Consommation journalière – calcul automatique</w:t>
-      </w:r>
-    </w:p>
-    <w:p>
-      <w:pPr>
-        <w:pStyle w:val="Sansinterligne"/>
-        <w:numPr>
-          <w:ilvl w:val="0"/>
-          <w:numId w:val="5"/>
-        </w:numPr>
-      </w:pPr>
-      <w:r>
-        <w:t>Dans l’interface</w:t>
-      </w:r>
-    </w:p>
-    <w:p>
-      <w:pPr>
-        <w:pStyle w:val="Sansinterligne"/>
-        <w:numPr>
-          <w:ilvl w:val="1"/>
-          <w:numId w:val="5"/>
-        </w:numPr>
-      </w:pPr>
-      <w:r>
-        <w:t>Indique et modifie le nombre de Patrouilleurs, de Montures, d’animaux de bât, de packs de suivants (Interface)</w:t>
-      </w:r>
-    </w:p>
-    <w:p>
-      <w:pPr>
-        <w:pStyle w:val="Sansinterligne"/>
-        <w:numPr>
-          <w:ilvl w:val="1"/>
-          <w:numId w:val="5"/>
-        </w:numPr>
-      </w:pPr>
-      <w:r>
-        <w:t>Indique et modifie Ressources transportables et transportées – à remplir à la main (Interface)</w:t>
-      </w:r>
-    </w:p>
-    <w:p>
-      <w:pPr>
-        <w:pStyle w:val="Sansinterligne"/>
-        <w:numPr>
-          <w:ilvl w:val="1"/>
-          <w:numId w:val="5"/>
-        </w:numPr>
-      </w:pPr>
-      <w:r>
-        <w:t>Indique la consommation journalière – calcul automatique (Interface)</w:t>
-      </w:r>
-    </w:p>
-    <w:p>
-      <w:pPr>
-        <w:pStyle w:val="Sansinterligne"/>
-        <w:numPr>
-          <w:ilvl w:val="1"/>
-          <w:numId w:val="5"/>
-        </w:numPr>
-      </w:pPr>
-      <w:r>
-        <w:t>Bouton « Fin de journée », « Consommer X », « Combat », « Blessé », « Rajout X » (Interface)</w:t>
-      </w:r>
-    </w:p>
-    <w:p>
-      <w:pPr>
-        <w:pStyle w:val="Sansinterligne"/>
-      </w:pPr>
-    </w:p>
-    <w:p>
-      <w:pPr>
-        <w:pStyle w:val="Titre4"/>
-      </w:pPr>
-      <w:r>
-        <w:t xml:space="preserve">Evolution – </w:t>
-      </w:r>
-      <w:r>
-        <w:t>Patrouille 2/x</w:t>
-      </w:r>
-    </w:p>
-    <w:p>
-      <w:pPr>
-        <w:pStyle w:val="Sansinterligne"/>
-      </w:pPr>
-    </w:p>
-    <w:p>
-      <w:pPr>
-        <w:pStyle w:val="Sansinterligne"/>
-        <w:numPr>
-          <w:ilvl w:val="0"/>
-          <w:numId w:val="5"/>
-        </w:numPr>
-      </w:pPr>
-      <w:r>
-        <w:t>Lie les Patrouilleurs à l’objet Patrouille, qui désormais utilise ces informations pour renseigner tout ou partie de ses données</w:t>
-      </w:r>
-    </w:p>
-    <w:p>
-      <w:pPr>
-        <w:pStyle w:val="Sansinterligne"/>
-      </w:pPr>
-    </w:p>
-    <w:p>
-      <w:pPr>
-        <w:pStyle w:val="Titre4"/>
-      </w:pPr>
-      <w:r>
-        <w:lastRenderedPageBreak/>
         <w:t xml:space="preserve">Evolution – </w:t>
       </w:r>
       <w:r>
@@ -6950,6 +7050,7 @@
         </w:numPr>
       </w:pPr>
       <w:r>
+        <w:lastRenderedPageBreak/>
         <w:t xml:space="preserve">Bouton cliqué + clic sur carte </w:t>
       </w:r>
       <w:r>
@@ -6993,7 +7094,6 @@
         <w:rPr>
           <w:lang w:val="en-US"/>
         </w:rPr>
-        <w:lastRenderedPageBreak/>
         <w:t>Evolution –</w:t>
       </w:r>
       <w:r>
@@ -7372,6 +7472,7 @@
         <w:pStyle w:val="Titre4"/>
       </w:pPr>
       <w:r>
+        <w:lastRenderedPageBreak/>
         <w:t xml:space="preserve">Evolution – </w:t>
       </w:r>
       <w:r>
@@ -7400,7 +7501,6 @@
         </w:numPr>
       </w:pPr>
       <w:r>
-        <w:lastRenderedPageBreak/>
         <w:t>Utiliser Entity Framework, en mode « code first »</w:t>
       </w:r>
     </w:p>
@@ -7732,6 +7832,7 @@
         <w:pStyle w:val="Titre3"/>
       </w:pPr>
       <w:r>
+        <w:lastRenderedPageBreak/>
         <w:t>Evolutions Bonnes Pratiques</w:t>
       </w:r>
     </w:p>
@@ -7773,7 +7874,6 @@
         <w:pStyle w:val="Sansinterligne"/>
       </w:pPr>
       <w:r>
-        <w:lastRenderedPageBreak/>
         <w:t>Mettre en place SonarCloud, gratuit pour les projets Open Source, et très rapide à configurer</w:t>
       </w:r>
     </w:p>
@@ -8211,6 +8311,7 @@
         </w:numPr>
       </w:pPr>
       <w:r>
+        <w:lastRenderedPageBreak/>
         <w:t xml:space="preserve"> Différenciation XxxxEvent / XxxxCommand ? (tous deux sont des objets Event, mais une Commande représente une commande lancée ?)</w:t>
       </w:r>
     </w:p>
@@ -8247,7 +8348,6 @@
         </w:numPr>
       </w:pPr>
       <w:r>
-        <w:lastRenderedPageBreak/>
         <w:t xml:space="preserve"> GIT : https://www.git-tower.com/learn/git/ebook/en/command-line/appendix/best-practices</w:t>
       </w:r>
     </w:p>
@@ -8588,6 +8688,7 @@
         </w:numPr>
       </w:pPr>
       <w:r>
+        <w:lastRenderedPageBreak/>
         <w:t>[X] Mettre en place un vrai MVVM au niveau des models et des view models : il faut que les M&amp;VM parents référencent les M&amp;VM enfants, que les M soient utilisé dans la construction des VM : VM(M) ! Et donc, les deux listes déroulantes devraient s'appeler List, avec un VM(M), et un M contenant la liste.</w:t>
       </w:r>
     </w:p>
@@ -8600,7 +8701,6 @@
         </w:numPr>
       </w:pPr>
       <w:r>
-        <w:lastRenderedPageBreak/>
         <w:t xml:space="preserve"> [X] HexModel : virer le HexData</w:t>
       </w:r>
     </w:p>
@@ -8973,6 +9073,7 @@
         <w:rPr>
           <w:lang w:val="en-US"/>
         </w:rPr>
+        <w:lastRenderedPageBreak/>
         <w:t xml:space="preserve"> </w:t>
       </w:r>
       <w:r>
@@ -9000,7 +9101,6 @@
         </w:numPr>
       </w:pPr>
       <w:r>
-        <w:lastRenderedPageBreak/>
         <w:t xml:space="preserve"> [ ] Réfléchir à comment enregistrer les données de localisation des points d'une rivière. Possiblement s'organiser avec les points centraux comme référence, et des fonctions de traduction</w:t>
       </w:r>
     </w:p>

</xml_diff>

<commit_message>
Work in progress : Community MVVM + Drawing
</commit_message>
<xml_diff>
--- a/MyProject.docx
+++ b/MyProject.docx
@@ -3648,6 +3648,9 @@
         </w:numPr>
       </w:pPr>
       <w:r>
+        <w:t xml:space="preserve">DONE - </w:t>
+      </w:r>
+      <w:r>
         <w:t>V</w:t>
       </w:r>
       <w:r>
@@ -3664,105 +3667,27 @@
       <w:pPr>
         <w:pStyle w:val="Sansinterligne"/>
         <w:numPr>
-          <w:ilvl w:val="1"/>
-          <w:numId w:val="5"/>
-        </w:numPr>
-      </w:pPr>
-      <w:r>
-        <w:t xml:space="preserve">DONE - </w:t>
-      </w:r>
-      <w:r>
-        <w:t>Objet ajouté dis</w:t>
-      </w:r>
-      <w:r>
-        <w:t>pose d’un nom « Bob » à droite</w:t>
-      </w:r>
-    </w:p>
-    <w:p>
-      <w:pPr>
-        <w:pStyle w:val="Sansinterligne"/>
-        <w:numPr>
-          <w:ilvl w:val="1"/>
-          <w:numId w:val="5"/>
-        </w:numPr>
-      </w:pPr>
-      <w:r>
-        <w:t xml:space="preserve">DONE - </w:t>
-      </w:r>
-      <w:r>
-        <w:t xml:space="preserve">Affichage fenêtre sur clic, validation </w:t>
-      </w:r>
-      <w:r>
-        <w:sym w:font="Wingdings" w:char="F0E8"/>
-      </w:r>
-      <w:r>
-        <w:t xml:space="preserve"> ajout.</w:t>
-      </w:r>
-    </w:p>
-    <w:p>
-      <w:pPr>
-        <w:pStyle w:val="Sansinterligne"/>
-        <w:numPr>
-          <w:ilvl w:val="1"/>
-          <w:numId w:val="5"/>
-        </w:numPr>
-      </w:pPr>
-      <w:r>
-        <w:t xml:space="preserve">DONE - </w:t>
-      </w:r>
-      <w:r>
-        <w:t xml:space="preserve">Fenêtre demande nom, validation </w:t>
-      </w:r>
-      <w:r>
-        <w:sym w:font="Wingdings" w:char="F0E8"/>
-      </w:r>
-      <w:r>
-        <w:t xml:space="preserve"> ajout avec nom</w:t>
-      </w:r>
-    </w:p>
-    <w:p>
-      <w:pPr>
-        <w:pStyle w:val="Sansinterligne"/>
-        <w:numPr>
-          <w:ilvl w:val="1"/>
-          <w:numId w:val="5"/>
-        </w:numPr>
-      </w:pPr>
-      <w:r>
-        <w:t xml:space="preserve">DONE - </w:t>
-      </w:r>
-      <w:r>
-        <w:t>Bouton cancel de la fenêtre</w:t>
-      </w:r>
-    </w:p>
-    <w:p>
-      <w:pPr>
-        <w:pStyle w:val="Sansinterligne"/>
-        <w:numPr>
-          <w:ilvl w:val="1"/>
-          <w:numId w:val="5"/>
-        </w:numPr>
-      </w:pPr>
-      <w:r>
-        <w:t>Bouton valider seulement si nom fourni</w:t>
-      </w:r>
-    </w:p>
-    <w:p>
-      <w:pPr>
-        <w:pStyle w:val="Sansinterligne"/>
-        <w:numPr>
-          <w:ilvl w:val="1"/>
-          <w:numId w:val="5"/>
-        </w:numPr>
-      </w:pPr>
-      <w:r>
-        <w:t xml:space="preserve">Enter sur champ texte </w:t>
-      </w:r>
-      <w:r>
-        <w:sym w:font="Wingdings" w:char="F0E8"/>
-      </w:r>
-      <w:r>
-        <w:t xml:space="preserve"> Validation</w:t>
+          <w:ilvl w:val="2"/>
+          <w:numId w:val="5"/>
+        </w:numPr>
+      </w:pPr>
+      <w:r>
+        <w:t>TODO – Redessiner</w:t>
+      </w:r>
+      <w:r>
+        <w:t>, bouger, zoomer</w:t>
+      </w:r>
+    </w:p>
+    <w:p>
+      <w:pPr>
+        <w:pStyle w:val="Sansinterligne"/>
+        <w:numPr>
+          <w:ilvl w:val="2"/>
+          <w:numId w:val="5"/>
+        </w:numPr>
+      </w:pPr>
+      <w:r>
+        <w:t>TODO – Model</w:t>
       </w:r>
       <w:bookmarkStart w:id="7" w:name="_GoBack"/>
       <w:bookmarkEnd w:id="7"/>
@@ -3771,6 +3696,117 @@
       <w:pPr>
         <w:pStyle w:val="Sansinterligne"/>
         <w:numPr>
+          <w:ilvl w:val="1"/>
+          <w:numId w:val="5"/>
+        </w:numPr>
+      </w:pPr>
+      <w:r>
+        <w:t xml:space="preserve">DONE - </w:t>
+      </w:r>
+      <w:r>
+        <w:t>Objet ajouté dis</w:t>
+      </w:r>
+      <w:r>
+        <w:t>pose d’un nom « Bob » à droite</w:t>
+      </w:r>
+    </w:p>
+    <w:p>
+      <w:pPr>
+        <w:pStyle w:val="Sansinterligne"/>
+        <w:numPr>
+          <w:ilvl w:val="1"/>
+          <w:numId w:val="5"/>
+        </w:numPr>
+      </w:pPr>
+      <w:r>
+        <w:t xml:space="preserve">DONE - </w:t>
+      </w:r>
+      <w:r>
+        <w:t xml:space="preserve">Affichage fenêtre sur clic, validation </w:t>
+      </w:r>
+      <w:r>
+        <w:sym w:font="Wingdings" w:char="F0E8"/>
+      </w:r>
+      <w:r>
+        <w:t xml:space="preserve"> ajout.</w:t>
+      </w:r>
+    </w:p>
+    <w:p>
+      <w:pPr>
+        <w:pStyle w:val="Sansinterligne"/>
+        <w:numPr>
+          <w:ilvl w:val="1"/>
+          <w:numId w:val="5"/>
+        </w:numPr>
+      </w:pPr>
+      <w:r>
+        <w:t xml:space="preserve">DONE - </w:t>
+      </w:r>
+      <w:r>
+        <w:t xml:space="preserve">Fenêtre demande nom, validation </w:t>
+      </w:r>
+      <w:r>
+        <w:sym w:font="Wingdings" w:char="F0E8"/>
+      </w:r>
+      <w:r>
+        <w:t xml:space="preserve"> ajout avec nom</w:t>
+      </w:r>
+    </w:p>
+    <w:p>
+      <w:pPr>
+        <w:pStyle w:val="Sansinterligne"/>
+        <w:numPr>
+          <w:ilvl w:val="1"/>
+          <w:numId w:val="5"/>
+        </w:numPr>
+      </w:pPr>
+      <w:r>
+        <w:t xml:space="preserve">DONE - </w:t>
+      </w:r>
+      <w:r>
+        <w:t>Bouton cancel de la fenêtre</w:t>
+      </w:r>
+    </w:p>
+    <w:p>
+      <w:pPr>
+        <w:pStyle w:val="Sansinterligne"/>
+        <w:numPr>
+          <w:ilvl w:val="1"/>
+          <w:numId w:val="5"/>
+        </w:numPr>
+      </w:pPr>
+      <w:r>
+        <w:t xml:space="preserve">DONE - </w:t>
+      </w:r>
+      <w:r>
+        <w:t>Bouton valider seulement si nom fourni</w:t>
+      </w:r>
+    </w:p>
+    <w:p>
+      <w:pPr>
+        <w:pStyle w:val="Sansinterligne"/>
+        <w:numPr>
+          <w:ilvl w:val="1"/>
+          <w:numId w:val="5"/>
+        </w:numPr>
+      </w:pPr>
+      <w:r>
+        <w:t xml:space="preserve">DONE - </w:t>
+      </w:r>
+      <w:r>
+        <w:t xml:space="preserve">Enter sur champ texte </w:t>
+      </w:r>
+      <w:r>
+        <w:sym w:font="Wingdings" w:char="F0E8"/>
+      </w:r>
+      <w:r>
+        <w:t xml:space="preserve"> Validation</w:t>
+      </w:r>
+    </w:p>
+    <w:p>
+      <w:pPr>
+        <w:pStyle w:val="Sansinterligne"/>
+        <w:numPr>
           <w:ilvl w:val="0"/>
           <w:numId w:val="5"/>
         </w:numPr>
@@ -4173,6 +4209,7 @@
         <w:pStyle w:val="Titre2"/>
       </w:pPr>
       <w:r>
+        <w:lastRenderedPageBreak/>
         <w:t>Planification</w:t>
       </w:r>
     </w:p>
@@ -4186,7 +4223,6 @@
         <w:pStyle w:val="Titre3"/>
       </w:pPr>
       <w:r>
-        <w:lastRenderedPageBreak/>
         <w:t>Roadmap</w:t>
       </w:r>
     </w:p>
@@ -4623,6 +4659,7 @@
         <w:rPr>
           <w:lang w:val="en-US"/>
         </w:rPr>
+        <w:lastRenderedPageBreak/>
         <w:t xml:space="preserve">Evolution – </w:t>
       </w:r>
       <w:r>
@@ -5108,6 +5145,7 @@
         </w:numPr>
       </w:pPr>
       <w:r>
+        <w:lastRenderedPageBreak/>
         <w:t>Un bouton « Inscrire dans l’Agenda » permet d’ajouter une météo donnée sur un jour donné.</w:t>
       </w:r>
     </w:p>
@@ -5120,514 +5158,514 @@
         </w:numPr>
       </w:pPr>
       <w:r>
+        <w:t>Il peut être utile de rendre visible un symbole météo sur les jours du calendrier – si existant. Sinon, un indice identifiant que le jour a, ou non, une Météo remplie</w:t>
+      </w:r>
+    </w:p>
+    <w:p>
+      <w:pPr>
+        <w:pStyle w:val="Sansinterligne"/>
+        <w:numPr>
+          <w:ilvl w:val="0"/>
+          <w:numId w:val="5"/>
+        </w:numPr>
+      </w:pPr>
+      <w:r>
+        <w:t>Réfléchir sur l’utilité d’une fonctionnalité de remplissage automatique sur toute une période (et qui ne surcharge pas une météo déjà remplie)</w:t>
+      </w:r>
+    </w:p>
+    <w:p>
+      <w:pPr>
+        <w:pStyle w:val="Sansinterligne"/>
+      </w:pPr>
+    </w:p>
+    <w:p>
+      <w:pPr>
+        <w:pStyle w:val="Titre4"/>
+      </w:pPr>
+      <w:r>
+        <w:t>Evolution –</w:t>
+      </w:r>
+      <w:r>
+        <w:t xml:space="preserve"> Météo 3/x</w:t>
+      </w:r>
+    </w:p>
+    <w:p>
+      <w:pPr>
+        <w:pStyle w:val="Sansinterligne"/>
+      </w:pPr>
+    </w:p>
+    <w:p>
+      <w:pPr>
+        <w:pStyle w:val="Sansinterligne"/>
+        <w:numPr>
+          <w:ilvl w:val="0"/>
+          <w:numId w:val="5"/>
+        </w:numPr>
+      </w:pPr>
+      <w:r>
+        <w:t>Lien entre Météo et Déplacements</w:t>
+      </w:r>
+    </w:p>
+    <w:p>
+      <w:pPr>
+        <w:pStyle w:val="Sansinterligne"/>
+        <w:numPr>
+          <w:ilvl w:val="1"/>
+          <w:numId w:val="5"/>
+        </w:numPr>
+      </w:pPr>
+      <w:r>
+        <w:t>Tableau de coûts en déplacements selon la météo</w:t>
+      </w:r>
+    </w:p>
+    <w:p>
+      <w:pPr>
+        <w:pStyle w:val="Sansinterligne"/>
+        <w:numPr>
+          <w:ilvl w:val="1"/>
+          <w:numId w:val="5"/>
+        </w:numPr>
+      </w:pPr>
+      <w:r>
+        <w:t>Prendre en compte les modes de déplacement : route embouée, neige, etc.</w:t>
+      </w:r>
+    </w:p>
+    <w:p>
+      <w:pPr>
+        <w:pStyle w:val="Sansinterligne"/>
+      </w:pPr>
+    </w:p>
+    <w:p>
+      <w:pPr>
+        <w:pStyle w:val="Sansinterligne"/>
+      </w:pPr>
+      <w:r>
+        <w:t>Evolution –</w:t>
+      </w:r>
+      <w:r>
+        <w:t xml:space="preserve"> Météo 4/x</w:t>
+      </w:r>
+    </w:p>
+    <w:p>
+      <w:pPr>
+        <w:pStyle w:val="Sansinterligne"/>
+      </w:pPr>
+    </w:p>
+    <w:p>
+      <w:pPr>
+        <w:pStyle w:val="Sansinterligne"/>
+        <w:numPr>
+          <w:ilvl w:val="0"/>
+          <w:numId w:val="5"/>
+        </w:numPr>
+      </w:pPr>
+      <w:r>
+        <w:t>Effets Météo cumulatifs :</w:t>
+      </w:r>
+    </w:p>
+    <w:p>
+      <w:pPr>
+        <w:pStyle w:val="Sansinterligne"/>
+        <w:numPr>
+          <w:ilvl w:val="1"/>
+          <w:numId w:val="5"/>
+        </w:numPr>
+      </w:pPr>
+      <w:r>
+        <w:t>Compteurs incrémentables pour les « situations » :</w:t>
+      </w:r>
+    </w:p>
+    <w:p>
+      <w:pPr>
+        <w:pStyle w:val="Sansinterligne"/>
+        <w:numPr>
+          <w:ilvl w:val="2"/>
+          <w:numId w:val="5"/>
+        </w:numPr>
+      </w:pPr>
+      <w:r>
+        <w:t>Neige : augmente par jour de neige, reste dans certaines conditions, etc.</w:t>
+      </w:r>
+    </w:p>
+    <w:p>
+      <w:pPr>
+        <w:pStyle w:val="Sansinterligne"/>
+        <w:numPr>
+          <w:ilvl w:val="2"/>
+          <w:numId w:val="5"/>
+        </w:numPr>
+      </w:pPr>
+      <w:r>
+        <w:t>Pluie : autant une pluie fine n’a guère d’effet, autant des pluies diluviennes impactent divers éléments</w:t>
+      </w:r>
+    </w:p>
+    <w:p>
+      <w:pPr>
+        <w:pStyle w:val="Sansinterligne"/>
+        <w:numPr>
+          <w:ilvl w:val="2"/>
+          <w:numId w:val="5"/>
+        </w:numPr>
+      </w:pPr>
+      <w:r>
+        <w:t>Chaleur : jour après jour de sécheresse a un impact</w:t>
+      </w:r>
+    </w:p>
+    <w:p>
+      <w:pPr>
+        <w:pStyle w:val="Sansinterligne"/>
+        <w:numPr>
+          <w:ilvl w:val="1"/>
+          <w:numId w:val="5"/>
+        </w:numPr>
+      </w:pPr>
+      <w:r>
+        <w:t>Ces compteurs doivent avoir des effets, probablement par « crans »</w:t>
+      </w:r>
+    </w:p>
+    <w:p>
+      <w:pPr>
+        <w:pStyle w:val="Sansinterligne"/>
+        <w:numPr>
+          <w:ilvl w:val="2"/>
+          <w:numId w:val="5"/>
+        </w:numPr>
+      </w:pPr>
+      <w:r>
+        <w:t>Handicaps de déplacement</w:t>
+      </w:r>
+    </w:p>
+    <w:p>
+      <w:pPr>
+        <w:pStyle w:val="Sansinterligne"/>
+        <w:numPr>
+          <w:ilvl w:val="2"/>
+          <w:numId w:val="5"/>
+        </w:numPr>
+      </w:pPr>
+      <w:r>
+        <w:t>Hausse de la consommation de ressources</w:t>
+      </w:r>
+    </w:p>
+    <w:p>
+      <w:pPr>
+        <w:pStyle w:val="Sansinterligne"/>
+        <w:numPr>
+          <w:ilvl w:val="2"/>
+          <w:numId w:val="5"/>
+        </w:numPr>
+      </w:pPr>
+      <w:r>
+        <w:t>Dégâts de fatigue</w:t>
+      </w:r>
+    </w:p>
+    <w:p>
+      <w:pPr>
+        <w:pStyle w:val="Sansinterligne"/>
+        <w:numPr>
+          <w:ilvl w:val="2"/>
+          <w:numId w:val="5"/>
+        </w:numPr>
+      </w:pPr>
+      <w:r>
+        <w:t>Impacts sur les bâtiments / productions / populations</w:t>
+      </w:r>
+    </w:p>
+    <w:p>
+      <w:pPr>
+        <w:pStyle w:val="Sansinterligne"/>
+        <w:numPr>
+          <w:ilvl w:val="2"/>
+          <w:numId w:val="5"/>
+        </w:numPr>
+      </w:pPr>
+      <w:r>
+        <w:t>Etc.</w:t>
+      </w:r>
+    </w:p>
+    <w:p>
+      <w:pPr>
+        <w:pStyle w:val="Sansinterligne"/>
+      </w:pPr>
+    </w:p>
+    <w:p>
+      <w:pPr>
+        <w:pStyle w:val="Titre4"/>
+      </w:pPr>
+      <w:r>
+        <w:t xml:space="preserve">Evolution – </w:t>
+      </w:r>
+      <w:r>
+        <w:t>Patrouilleur 1/x</w:t>
+      </w:r>
+    </w:p>
+    <w:p>
+      <w:pPr>
+        <w:pStyle w:val="Sansinterligne"/>
+      </w:pPr>
+    </w:p>
+    <w:p>
+      <w:pPr>
+        <w:pStyle w:val="Sansinterligne"/>
+        <w:numPr>
+          <w:ilvl w:val="0"/>
+          <w:numId w:val="5"/>
+        </w:numPr>
+      </w:pPr>
+      <w:r>
+        <w:t>Elément Patrouilleur</w:t>
+      </w:r>
+    </w:p>
+    <w:p>
+      <w:pPr>
+        <w:pStyle w:val="Sansinterligne"/>
+        <w:numPr>
+          <w:ilvl w:val="1"/>
+          <w:numId w:val="5"/>
+        </w:numPr>
+      </w:pPr>
+      <w:r>
+        <w:t>Informations générales</w:t>
+      </w:r>
+    </w:p>
+    <w:p>
+      <w:pPr>
+        <w:pStyle w:val="Sansinterligne"/>
+        <w:numPr>
+          <w:ilvl w:val="2"/>
+          <w:numId w:val="5"/>
+        </w:numPr>
+      </w:pPr>
+      <w:r>
+        <w:t>Nom</w:t>
+      </w:r>
+    </w:p>
+    <w:p>
+      <w:pPr>
+        <w:pStyle w:val="Sansinterligne"/>
+        <w:numPr>
+          <w:ilvl w:val="2"/>
+          <w:numId w:val="5"/>
+        </w:numPr>
+      </w:pPr>
+      <w:r>
+        <w:t>Joueur</w:t>
+      </w:r>
+    </w:p>
+    <w:p>
+      <w:pPr>
+        <w:pStyle w:val="Sansinterligne"/>
+        <w:numPr>
+          <w:ilvl w:val="2"/>
+          <w:numId w:val="5"/>
+        </w:numPr>
+      </w:pPr>
+      <w:r>
+        <w:t>Peuple (liste)</w:t>
+      </w:r>
+    </w:p>
+    <w:p>
+      <w:pPr>
+        <w:pStyle w:val="Sansinterligne"/>
+        <w:numPr>
+          <w:ilvl w:val="2"/>
+          <w:numId w:val="5"/>
+        </w:numPr>
+      </w:pPr>
+      <w:r>
+        <w:t>Motivation (liste)</w:t>
+      </w:r>
+    </w:p>
+    <w:p>
+      <w:pPr>
+        <w:pStyle w:val="Sansinterligne"/>
+        <w:numPr>
+          <w:ilvl w:val="2"/>
+          <w:numId w:val="5"/>
+        </w:numPr>
+      </w:pPr>
+      <w:r>
+        <w:t>Initiation (liste)</w:t>
+      </w:r>
+    </w:p>
+    <w:p>
+      <w:pPr>
+        <w:pStyle w:val="Sansinterligne"/>
+        <w:numPr>
+          <w:ilvl w:val="1"/>
+          <w:numId w:val="5"/>
+        </w:numPr>
+      </w:pPr>
+      <w:r>
+        <w:t>Vocations &amp; Sauvegardes</w:t>
+      </w:r>
+    </w:p>
+    <w:p>
+      <w:pPr>
+        <w:pStyle w:val="Sansinterligne"/>
+        <w:numPr>
+          <w:ilvl w:val="2"/>
+          <w:numId w:val="5"/>
+        </w:numPr>
+      </w:pPr>
+      <w:r>
+        <w:t>Vocations</w:t>
+      </w:r>
+    </w:p>
+    <w:p>
+      <w:pPr>
+        <w:pStyle w:val="Sansinterligne"/>
+        <w:numPr>
+          <w:ilvl w:val="2"/>
+          <w:numId w:val="5"/>
+        </w:numPr>
+      </w:pPr>
+      <w:r>
+        <w:t>Sauvegardes (sous forme de bonus)</w:t>
+      </w:r>
+    </w:p>
+    <w:p>
+      <w:pPr>
+        <w:pStyle w:val="Sansinterligne"/>
+        <w:numPr>
+          <w:ilvl w:val="1"/>
+          <w:numId w:val="5"/>
+        </w:numPr>
+      </w:pPr>
+      <w:r>
+        <w:t>Carnet de Patrouille</w:t>
+      </w:r>
+    </w:p>
+    <w:p>
+      <w:pPr>
+        <w:pStyle w:val="Sansinterligne"/>
+        <w:numPr>
+          <w:ilvl w:val="2"/>
+          <w:numId w:val="5"/>
+        </w:numPr>
+      </w:pPr>
+      <w:r>
+        <w:t>DV, PV max, PM max</w:t>
+      </w:r>
+    </w:p>
+    <w:p>
+      <w:pPr>
+        <w:pStyle w:val="Sansinterligne"/>
+        <w:numPr>
+          <w:ilvl w:val="2"/>
+          <w:numId w:val="5"/>
+        </w:numPr>
+      </w:pPr>
+      <w:r>
+        <w:t>Cartes</w:t>
+      </w:r>
+    </w:p>
+    <w:p>
+      <w:pPr>
+        <w:pStyle w:val="Sansinterligne"/>
+        <w:numPr>
+          <w:ilvl w:val="2"/>
+          <w:numId w:val="5"/>
+        </w:numPr>
+      </w:pPr>
+      <w:r>
+        <w:t>Vigilance</w:t>
+      </w:r>
+    </w:p>
+    <w:p>
+      <w:pPr>
+        <w:pStyle w:val="Sansinterligne"/>
+        <w:numPr>
+          <w:ilvl w:val="2"/>
+          <w:numId w:val="5"/>
+        </w:numPr>
+      </w:pPr>
+      <w:r>
+        <w:t>Déni</w:t>
+      </w:r>
+    </w:p>
+    <w:p>
+      <w:pPr>
+        <w:pStyle w:val="Sansinterligne"/>
+        <w:numPr>
+          <w:ilvl w:val="2"/>
+          <w:numId w:val="5"/>
+        </w:numPr>
+      </w:pPr>
+      <w:r>
+        <w:t>CA</w:t>
+      </w:r>
+    </w:p>
+    <w:p>
+      <w:pPr>
+        <w:pStyle w:val="Sansinterligne"/>
+        <w:numPr>
+          <w:ilvl w:val="2"/>
+          <w:numId w:val="5"/>
+        </w:numPr>
+      </w:pPr>
+      <w:r>
+        <w:t>Initiative</w:t>
+      </w:r>
+    </w:p>
+    <w:p>
+      <w:pPr>
+        <w:pStyle w:val="Sansinterligne"/>
+        <w:numPr>
+          <w:ilvl w:val="1"/>
+          <w:numId w:val="5"/>
+        </w:numPr>
+      </w:pPr>
+      <w:r>
+        <w:t>Métiers</w:t>
+      </w:r>
+    </w:p>
+    <w:p>
+      <w:pPr>
+        <w:pStyle w:val="Sansinterligne"/>
+        <w:numPr>
+          <w:ilvl w:val="2"/>
+          <w:numId w:val="5"/>
+        </w:numPr>
+      </w:pPr>
+      <w:r>
+        <w:t>Un tableau avec tous les métiers, score, bouton +/-</w:t>
+      </w:r>
+    </w:p>
+    <w:p>
+      <w:pPr>
+        <w:pStyle w:val="Sansinterligne"/>
+        <w:numPr>
+          <w:ilvl w:val="2"/>
+          <w:numId w:val="5"/>
+        </w:numPr>
+      </w:pPr>
+      <w:r>
+        <w:t>Tous les métiers ont un score, même à 0</w:t>
+      </w:r>
+    </w:p>
+    <w:p>
+      <w:pPr>
+        <w:pStyle w:val="Sansinterligne"/>
+        <w:numPr>
+          <w:ilvl w:val="1"/>
+          <w:numId w:val="5"/>
+        </w:numPr>
+      </w:pPr>
+      <w:r>
+        <w:t>Harnois : des cases à cocher</w:t>
+      </w:r>
+    </w:p>
+    <w:p>
+      <w:pPr>
+        <w:pStyle w:val="Sansinterligne"/>
+        <w:numPr>
+          <w:ilvl w:val="1"/>
+          <w:numId w:val="5"/>
+        </w:numPr>
+      </w:pPr>
+      <w:r>
         <w:lastRenderedPageBreak/>
-        <w:t>Il peut être utile de rendre visible un symbole météo sur les jours du calendrier – si existant. Sinon, un indice identifiant que le jour a, ou non, une Météo remplie</w:t>
-      </w:r>
-    </w:p>
-    <w:p>
-      <w:pPr>
-        <w:pStyle w:val="Sansinterligne"/>
-        <w:numPr>
-          <w:ilvl w:val="0"/>
-          <w:numId w:val="5"/>
-        </w:numPr>
-      </w:pPr>
-      <w:r>
-        <w:t>Réfléchir sur l’utilité d’une fonctionnalité de remplissage automatique sur toute une période (et qui ne surcharge pas une météo déjà remplie)</w:t>
-      </w:r>
-    </w:p>
-    <w:p>
-      <w:pPr>
-        <w:pStyle w:val="Sansinterligne"/>
-      </w:pPr>
-    </w:p>
-    <w:p>
-      <w:pPr>
-        <w:pStyle w:val="Titre4"/>
-      </w:pPr>
-      <w:r>
-        <w:t>Evolution –</w:t>
-      </w:r>
-      <w:r>
-        <w:t xml:space="preserve"> Météo 3/x</w:t>
-      </w:r>
-    </w:p>
-    <w:p>
-      <w:pPr>
-        <w:pStyle w:val="Sansinterligne"/>
-      </w:pPr>
-    </w:p>
-    <w:p>
-      <w:pPr>
-        <w:pStyle w:val="Sansinterligne"/>
-        <w:numPr>
-          <w:ilvl w:val="0"/>
-          <w:numId w:val="5"/>
-        </w:numPr>
-      </w:pPr>
-      <w:r>
-        <w:t>Lien entre Météo et Déplacements</w:t>
-      </w:r>
-    </w:p>
-    <w:p>
-      <w:pPr>
-        <w:pStyle w:val="Sansinterligne"/>
-        <w:numPr>
-          <w:ilvl w:val="1"/>
-          <w:numId w:val="5"/>
-        </w:numPr>
-      </w:pPr>
-      <w:r>
-        <w:t>Tableau de coûts en déplacements selon la météo</w:t>
-      </w:r>
-    </w:p>
-    <w:p>
-      <w:pPr>
-        <w:pStyle w:val="Sansinterligne"/>
-        <w:numPr>
-          <w:ilvl w:val="1"/>
-          <w:numId w:val="5"/>
-        </w:numPr>
-      </w:pPr>
-      <w:r>
-        <w:t>Prendre en compte les modes de déplacement : route embouée, neige, etc.</w:t>
-      </w:r>
-    </w:p>
-    <w:p>
-      <w:pPr>
-        <w:pStyle w:val="Sansinterligne"/>
-      </w:pPr>
-    </w:p>
-    <w:p>
-      <w:pPr>
-        <w:pStyle w:val="Sansinterligne"/>
-      </w:pPr>
-      <w:r>
-        <w:t>Evolution –</w:t>
-      </w:r>
-      <w:r>
-        <w:t xml:space="preserve"> Météo 4/x</w:t>
-      </w:r>
-    </w:p>
-    <w:p>
-      <w:pPr>
-        <w:pStyle w:val="Sansinterligne"/>
-      </w:pPr>
-    </w:p>
-    <w:p>
-      <w:pPr>
-        <w:pStyle w:val="Sansinterligne"/>
-        <w:numPr>
-          <w:ilvl w:val="0"/>
-          <w:numId w:val="5"/>
-        </w:numPr>
-      </w:pPr>
-      <w:r>
-        <w:t>Effets Météo cumulatifs :</w:t>
-      </w:r>
-    </w:p>
-    <w:p>
-      <w:pPr>
-        <w:pStyle w:val="Sansinterligne"/>
-        <w:numPr>
-          <w:ilvl w:val="1"/>
-          <w:numId w:val="5"/>
-        </w:numPr>
-      </w:pPr>
-      <w:r>
-        <w:t>Compteurs incrémentables pour les « situations » :</w:t>
-      </w:r>
-    </w:p>
-    <w:p>
-      <w:pPr>
-        <w:pStyle w:val="Sansinterligne"/>
-        <w:numPr>
-          <w:ilvl w:val="2"/>
-          <w:numId w:val="5"/>
-        </w:numPr>
-      </w:pPr>
-      <w:r>
-        <w:t>Neige : augmente par jour de neige, reste dans certaines conditions, etc.</w:t>
-      </w:r>
-    </w:p>
-    <w:p>
-      <w:pPr>
-        <w:pStyle w:val="Sansinterligne"/>
-        <w:numPr>
-          <w:ilvl w:val="2"/>
-          <w:numId w:val="5"/>
-        </w:numPr>
-      </w:pPr>
-      <w:r>
-        <w:t>Pluie : autant une pluie fine n’a guère d’effet, autant des pluies diluviennes impactent divers éléments</w:t>
-      </w:r>
-    </w:p>
-    <w:p>
-      <w:pPr>
-        <w:pStyle w:val="Sansinterligne"/>
-        <w:numPr>
-          <w:ilvl w:val="2"/>
-          <w:numId w:val="5"/>
-        </w:numPr>
-      </w:pPr>
-      <w:r>
-        <w:t>Chaleur : jour après jour de sécheresse a un impact</w:t>
-      </w:r>
-    </w:p>
-    <w:p>
-      <w:pPr>
-        <w:pStyle w:val="Sansinterligne"/>
-        <w:numPr>
-          <w:ilvl w:val="1"/>
-          <w:numId w:val="5"/>
-        </w:numPr>
-      </w:pPr>
-      <w:r>
-        <w:t>Ces compteurs doivent avoir des effets, probablement par « crans »</w:t>
-      </w:r>
-    </w:p>
-    <w:p>
-      <w:pPr>
-        <w:pStyle w:val="Sansinterligne"/>
-        <w:numPr>
-          <w:ilvl w:val="2"/>
-          <w:numId w:val="5"/>
-        </w:numPr>
-      </w:pPr>
-      <w:r>
-        <w:t>Handicaps de déplacement</w:t>
-      </w:r>
-    </w:p>
-    <w:p>
-      <w:pPr>
-        <w:pStyle w:val="Sansinterligne"/>
-        <w:numPr>
-          <w:ilvl w:val="2"/>
-          <w:numId w:val="5"/>
-        </w:numPr>
-      </w:pPr>
-      <w:r>
-        <w:t>Hausse de la consommation de ressources</w:t>
-      </w:r>
-    </w:p>
-    <w:p>
-      <w:pPr>
-        <w:pStyle w:val="Sansinterligne"/>
-        <w:numPr>
-          <w:ilvl w:val="2"/>
-          <w:numId w:val="5"/>
-        </w:numPr>
-      </w:pPr>
-      <w:r>
-        <w:t>Dégâts de fatigue</w:t>
-      </w:r>
-    </w:p>
-    <w:p>
-      <w:pPr>
-        <w:pStyle w:val="Sansinterligne"/>
-        <w:numPr>
-          <w:ilvl w:val="2"/>
-          <w:numId w:val="5"/>
-        </w:numPr>
-      </w:pPr>
-      <w:r>
-        <w:t>Impacts sur les bâtiments / productions / populations</w:t>
-      </w:r>
-    </w:p>
-    <w:p>
-      <w:pPr>
-        <w:pStyle w:val="Sansinterligne"/>
-        <w:numPr>
-          <w:ilvl w:val="2"/>
-          <w:numId w:val="5"/>
-        </w:numPr>
-      </w:pPr>
-      <w:r>
-        <w:t>Etc.</w:t>
-      </w:r>
-    </w:p>
-    <w:p>
-      <w:pPr>
-        <w:pStyle w:val="Sansinterligne"/>
-      </w:pPr>
-    </w:p>
-    <w:p>
-      <w:pPr>
-        <w:pStyle w:val="Titre4"/>
-      </w:pPr>
-      <w:r>
-        <w:t xml:space="preserve">Evolution – </w:t>
-      </w:r>
-      <w:r>
-        <w:t>Patrouilleur 1/x</w:t>
-      </w:r>
-    </w:p>
-    <w:p>
-      <w:pPr>
-        <w:pStyle w:val="Sansinterligne"/>
-      </w:pPr>
-    </w:p>
-    <w:p>
-      <w:pPr>
-        <w:pStyle w:val="Sansinterligne"/>
-        <w:numPr>
-          <w:ilvl w:val="0"/>
-          <w:numId w:val="5"/>
-        </w:numPr>
-      </w:pPr>
-      <w:r>
-        <w:t>Elément Patrouilleur</w:t>
-      </w:r>
-    </w:p>
-    <w:p>
-      <w:pPr>
-        <w:pStyle w:val="Sansinterligne"/>
-        <w:numPr>
-          <w:ilvl w:val="1"/>
-          <w:numId w:val="5"/>
-        </w:numPr>
-      </w:pPr>
-      <w:r>
-        <w:t>Informations générales</w:t>
-      </w:r>
-    </w:p>
-    <w:p>
-      <w:pPr>
-        <w:pStyle w:val="Sansinterligne"/>
-        <w:numPr>
-          <w:ilvl w:val="2"/>
-          <w:numId w:val="5"/>
-        </w:numPr>
-      </w:pPr>
-      <w:r>
-        <w:t>Nom</w:t>
-      </w:r>
-    </w:p>
-    <w:p>
-      <w:pPr>
-        <w:pStyle w:val="Sansinterligne"/>
-        <w:numPr>
-          <w:ilvl w:val="2"/>
-          <w:numId w:val="5"/>
-        </w:numPr>
-      </w:pPr>
-      <w:r>
-        <w:t>Joueur</w:t>
-      </w:r>
-    </w:p>
-    <w:p>
-      <w:pPr>
-        <w:pStyle w:val="Sansinterligne"/>
-        <w:numPr>
-          <w:ilvl w:val="2"/>
-          <w:numId w:val="5"/>
-        </w:numPr>
-      </w:pPr>
-      <w:r>
-        <w:t>Peuple (liste)</w:t>
-      </w:r>
-    </w:p>
-    <w:p>
-      <w:pPr>
-        <w:pStyle w:val="Sansinterligne"/>
-        <w:numPr>
-          <w:ilvl w:val="2"/>
-          <w:numId w:val="5"/>
-        </w:numPr>
-      </w:pPr>
-      <w:r>
-        <w:t>Motivation (liste)</w:t>
-      </w:r>
-    </w:p>
-    <w:p>
-      <w:pPr>
-        <w:pStyle w:val="Sansinterligne"/>
-        <w:numPr>
-          <w:ilvl w:val="2"/>
-          <w:numId w:val="5"/>
-        </w:numPr>
-      </w:pPr>
-      <w:r>
-        <w:t>Initiation (liste)</w:t>
-      </w:r>
-    </w:p>
-    <w:p>
-      <w:pPr>
-        <w:pStyle w:val="Sansinterligne"/>
-        <w:numPr>
-          <w:ilvl w:val="1"/>
-          <w:numId w:val="5"/>
-        </w:numPr>
-      </w:pPr>
-      <w:r>
-        <w:t>Vocations &amp; Sauvegardes</w:t>
-      </w:r>
-    </w:p>
-    <w:p>
-      <w:pPr>
-        <w:pStyle w:val="Sansinterligne"/>
-        <w:numPr>
-          <w:ilvl w:val="2"/>
-          <w:numId w:val="5"/>
-        </w:numPr>
-      </w:pPr>
-      <w:r>
-        <w:t>Vocations</w:t>
-      </w:r>
-    </w:p>
-    <w:p>
-      <w:pPr>
-        <w:pStyle w:val="Sansinterligne"/>
-        <w:numPr>
-          <w:ilvl w:val="2"/>
-          <w:numId w:val="5"/>
-        </w:numPr>
-      </w:pPr>
-      <w:r>
-        <w:t>Sauvegardes (sous forme de bonus)</w:t>
-      </w:r>
-    </w:p>
-    <w:p>
-      <w:pPr>
-        <w:pStyle w:val="Sansinterligne"/>
-        <w:numPr>
-          <w:ilvl w:val="1"/>
-          <w:numId w:val="5"/>
-        </w:numPr>
-      </w:pPr>
-      <w:r>
-        <w:t>Carnet de Patrouille</w:t>
-      </w:r>
-    </w:p>
-    <w:p>
-      <w:pPr>
-        <w:pStyle w:val="Sansinterligne"/>
-        <w:numPr>
-          <w:ilvl w:val="2"/>
-          <w:numId w:val="5"/>
-        </w:numPr>
-      </w:pPr>
-      <w:r>
-        <w:t>DV, PV max, PM max</w:t>
-      </w:r>
-    </w:p>
-    <w:p>
-      <w:pPr>
-        <w:pStyle w:val="Sansinterligne"/>
-        <w:numPr>
-          <w:ilvl w:val="2"/>
-          <w:numId w:val="5"/>
-        </w:numPr>
-      </w:pPr>
-      <w:r>
-        <w:t>Cartes</w:t>
-      </w:r>
-    </w:p>
-    <w:p>
-      <w:pPr>
-        <w:pStyle w:val="Sansinterligne"/>
-        <w:numPr>
-          <w:ilvl w:val="2"/>
-          <w:numId w:val="5"/>
-        </w:numPr>
-      </w:pPr>
-      <w:r>
-        <w:t>Vigilance</w:t>
-      </w:r>
-    </w:p>
-    <w:p>
-      <w:pPr>
-        <w:pStyle w:val="Sansinterligne"/>
-        <w:numPr>
-          <w:ilvl w:val="2"/>
-          <w:numId w:val="5"/>
-        </w:numPr>
-      </w:pPr>
-      <w:r>
-        <w:t>Déni</w:t>
-      </w:r>
-    </w:p>
-    <w:p>
-      <w:pPr>
-        <w:pStyle w:val="Sansinterligne"/>
-        <w:numPr>
-          <w:ilvl w:val="2"/>
-          <w:numId w:val="5"/>
-        </w:numPr>
-      </w:pPr>
-      <w:r>
-        <w:t>CA</w:t>
-      </w:r>
-    </w:p>
-    <w:p>
-      <w:pPr>
-        <w:pStyle w:val="Sansinterligne"/>
-        <w:numPr>
-          <w:ilvl w:val="2"/>
-          <w:numId w:val="5"/>
-        </w:numPr>
-      </w:pPr>
-      <w:r>
-        <w:t>Initiative</w:t>
-      </w:r>
-    </w:p>
-    <w:p>
-      <w:pPr>
-        <w:pStyle w:val="Sansinterligne"/>
-        <w:numPr>
-          <w:ilvl w:val="1"/>
-          <w:numId w:val="5"/>
-        </w:numPr>
-      </w:pPr>
-      <w:r>
-        <w:t>Métiers</w:t>
-      </w:r>
-    </w:p>
-    <w:p>
-      <w:pPr>
-        <w:pStyle w:val="Sansinterligne"/>
-        <w:numPr>
-          <w:ilvl w:val="2"/>
-          <w:numId w:val="5"/>
-        </w:numPr>
-      </w:pPr>
-      <w:r>
-        <w:t>Un tableau avec tous les métiers, score, bouton +/-</w:t>
-      </w:r>
-    </w:p>
-    <w:p>
-      <w:pPr>
-        <w:pStyle w:val="Sansinterligne"/>
-        <w:numPr>
-          <w:ilvl w:val="2"/>
-          <w:numId w:val="5"/>
-        </w:numPr>
-      </w:pPr>
-      <w:r>
-        <w:t>Tous les métiers ont un score, même à 0</w:t>
-      </w:r>
-    </w:p>
-    <w:p>
-      <w:pPr>
-        <w:pStyle w:val="Sansinterligne"/>
-        <w:numPr>
-          <w:ilvl w:val="1"/>
-          <w:numId w:val="5"/>
-        </w:numPr>
-      </w:pPr>
-      <w:r>
-        <w:t>Harnois : des cases à cocher</w:t>
-      </w:r>
-    </w:p>
-    <w:p>
-      <w:pPr>
-        <w:pStyle w:val="Sansinterligne"/>
-        <w:numPr>
-          <w:ilvl w:val="1"/>
-          <w:numId w:val="5"/>
-        </w:numPr>
-      </w:pPr>
-      <w:r>
         <w:t>Langues : un tableau, deux cases chacune (écrit / parlé)</w:t>
       </w:r>
     </w:p>
@@ -5652,7 +5690,6 @@
         </w:numPr>
       </w:pPr>
       <w:r>
-        <w:lastRenderedPageBreak/>
         <w:t>Interface « Feuille de Personnage »</w:t>
       </w:r>
     </w:p>
@@ -6114,6 +6151,7 @@
         </w:numPr>
       </w:pPr>
       <w:r>
+        <w:lastRenderedPageBreak/>
         <w:t>Mode « visualisation simple » (identique à la précédente)</w:t>
       </w:r>
     </w:p>
@@ -6538,7 +6576,6 @@
         <w:pStyle w:val="Titre4"/>
       </w:pPr>
       <w:r>
-        <w:lastRenderedPageBreak/>
         <w:t xml:space="preserve">Evolution – </w:t>
       </w:r>
       <w:r>
@@ -7038,6 +7075,7 @@
         </w:numPr>
       </w:pPr>
       <w:r>
+        <w:lastRenderedPageBreak/>
         <w:t>Un bouton « Ajouter Communauté »</w:t>
       </w:r>
     </w:p>
@@ -7050,7 +7088,6 @@
         </w:numPr>
       </w:pPr>
       <w:r>
-        <w:lastRenderedPageBreak/>
         <w:t xml:space="preserve">Bouton cliqué + clic sur carte </w:t>
       </w:r>
       <w:r>
@@ -7472,7 +7509,6 @@
         <w:pStyle w:val="Titre4"/>
       </w:pPr>
       <w:r>
-        <w:lastRenderedPageBreak/>
         <w:t xml:space="preserve">Evolution – </w:t>
       </w:r>
       <w:r>

</xml_diff>